<commit_message>
(+)    addition of Caitlin Plan :)!
</commit_message>
<xml_diff>
--- a/Suppl/Emerald Fitness - Dec Plan.docx
+++ b/Suppl/Emerald Fitness - Dec Plan.docx
@@ -28,11 +28,21 @@
         <w:tab/>
         <w:t>(</w:t>
       </w:r>
-      <w:fldSimple w:instr=" DOCPROPERTY  &quot;Revision Date&quot;  \* MERGEFORMAT ">
-        <w:r>
-          <w:t>12/7/16</w:t>
-        </w:r>
-      </w:fldSimple>
+      <w:r>
+        <w:fldChar w:fldCharType="begin"/>
+      </w:r>
+      <w:r>
+        <w:instrText xml:space="preserve"> DOCPROPERTY  "Revision Date"  \* MERGEFORMAT </w:instrText>
+      </w:r>
+      <w:r>
+        <w:fldChar w:fldCharType="separate"/>
+      </w:r>
+      <w:r>
+        <w:t>12/7/16</w:t>
+      </w:r>
+      <w:r>
+        <w:fldChar w:fldCharType="end"/>
+      </w:r>
       <w:r>
         <w:t>)</w:t>
       </w:r>
@@ -54,7 +64,10 @@
         <w:tab/>
       </w:r>
       <w:r>
-        <w:t>Caitlyn</w:t>
+        <w:t>Caitli</w:t>
+      </w:r>
+      <w:r>
+        <w:t>n</w:t>
       </w:r>
     </w:p>
     <w:p/>
@@ -1190,8 +1203,6 @@
       </w:r>
       <w:r>
         <w:tab/>
-      </w:r>
-      <w:r>
         <w:t>– 2 Scoops w/Almond Milk</w:t>
       </w:r>
     </w:p>
@@ -1257,7 +1268,150 @@
         <w:spacing w:after="80"/>
       </w:pPr>
       <w:r>
-        <w:t>Justin will purse the 3-day lift with 1-day rest until habit and routine is established, at which point he will revisit with Caitlyn to proceed further.</w:t>
+        <w:t xml:space="preserve">Justin will </w:t>
+      </w:r>
+      <w:r>
+        <w:t xml:space="preserve">follow the plan delivered by Caitlin on 12/7/16 until further notice, targeting 4 </w:t>
+      </w:r>
+      <w:r>
+        <w:t xml:space="preserve">lift days and </w:t>
+      </w:r>
+      <w:r>
+        <w:t>1</w:t>
+      </w:r>
+      <w:r>
+        <w:t xml:space="preserve"> cardio days per </w:t>
+      </w:r>
+      <w:r>
+        <w:t>t</w:t>
+      </w:r>
+      <w:r>
+        <w:t xml:space="preserve"> days</w:t>
+      </w:r>
+      <w:r>
+        <w:t>, with one day remaining for rest</w:t>
+      </w:r>
+      <w:r>
+        <w:t>:</w:t>
+      </w:r>
+    </w:p>
+    <w:p>
+      <w:pPr>
+        <w:spacing w:after="80"/>
+        <w:jc w:val="center"/>
+        <w:rPr>
+          <w:b/>
+          <w:color w:val="538135" w:themeColor="accent6" w:themeShade="BF"/>
+          <w:sz w:val="28"/>
+          <w:szCs w:val="28"/>
+        </w:rPr>
+      </w:pPr>
+      <w:r>
+        <w:rPr>
+          <w:b/>
+          <w:color w:val="538135" w:themeColor="accent6" w:themeShade="BF"/>
+          <w:sz w:val="28"/>
+          <w:szCs w:val="28"/>
+        </w:rPr>
+        <w:t xml:space="preserve">L </w:t>
+      </w:r>
+      <w:r>
+        <w:rPr>
+          <w:sz w:val="28"/>
+          <w:szCs w:val="28"/>
+        </w:rPr>
+        <w:t>/</w:t>
+      </w:r>
+      <w:r>
+        <w:rPr>
+          <w:b/>
+          <w:color w:val="538135" w:themeColor="accent6" w:themeShade="BF"/>
+          <w:sz w:val="28"/>
+          <w:szCs w:val="28"/>
+        </w:rPr>
+        <w:t xml:space="preserve"> L </w:t>
+      </w:r>
+      <w:r>
+        <w:rPr>
+          <w:sz w:val="28"/>
+          <w:szCs w:val="28"/>
+        </w:rPr>
+        <w:t>/</w:t>
+      </w:r>
+      <w:r>
+        <w:rPr>
+          <w:b/>
+          <w:color w:val="538135" w:themeColor="accent6" w:themeShade="BF"/>
+          <w:sz w:val="28"/>
+          <w:szCs w:val="28"/>
+        </w:rPr>
+        <w:t xml:space="preserve"> </w:t>
+      </w:r>
+      <w:r>
+        <w:rPr>
+          <w:b/>
+          <w:color w:val="2E74B5" w:themeColor="accent1" w:themeShade="BF"/>
+          <w:sz w:val="28"/>
+          <w:szCs w:val="28"/>
+        </w:rPr>
+        <w:t>C</w:t>
+      </w:r>
+      <w:r>
+        <w:rPr>
+          <w:sz w:val="28"/>
+          <w:szCs w:val="28"/>
+        </w:rPr>
+        <w:t xml:space="preserve"> / </w:t>
+      </w:r>
+      <w:r>
+        <w:rPr>
+          <w:b/>
+          <w:color w:val="538135" w:themeColor="accent6" w:themeShade="BF"/>
+          <w:sz w:val="28"/>
+          <w:szCs w:val="28"/>
+        </w:rPr>
+        <w:t xml:space="preserve">L </w:t>
+      </w:r>
+      <w:r>
+        <w:rPr>
+          <w:sz w:val="28"/>
+          <w:szCs w:val="28"/>
+        </w:rPr>
+        <w:t>/</w:t>
+      </w:r>
+      <w:r>
+        <w:rPr>
+          <w:b/>
+          <w:color w:val="538135" w:themeColor="accent6" w:themeShade="BF"/>
+          <w:sz w:val="28"/>
+          <w:szCs w:val="28"/>
+        </w:rPr>
+        <w:t xml:space="preserve"> L </w:t>
+      </w:r>
+      <w:r>
+        <w:rPr>
+          <w:sz w:val="28"/>
+          <w:szCs w:val="28"/>
+        </w:rPr>
+        <w:t>/</w:t>
+      </w:r>
+      <w:r>
+        <w:rPr>
+          <w:b/>
+          <w:color w:val="538135" w:themeColor="accent6" w:themeShade="BF"/>
+          <w:sz w:val="28"/>
+          <w:szCs w:val="28"/>
+        </w:rPr>
+        <w:t xml:space="preserve"> </w:t>
+      </w:r>
+      <w:r>
+        <w:rPr>
+          <w:b/>
+          <w:color w:val="806000" w:themeColor="accent4" w:themeShade="80"/>
+          <w:sz w:val="28"/>
+          <w:szCs w:val="28"/>
+        </w:rPr>
+        <w:t>R</w:t>
       </w:r>
     </w:p>
     <w:p>
@@ -1272,193 +1426,47 @@
     </w:p>
     <w:p>
       <w:pPr>
-        <w:tabs>
-          <w:tab w:val="left" w:pos="2880"/>
-          <w:tab w:val="left" w:pos="4050"/>
-        </w:tabs>
-        <w:rPr>
-          <w:b/>
-          <w:sz w:val="28"/>
-          <w:szCs w:val="28"/>
-        </w:rPr>
-      </w:pPr>
-      <w:r>
-        <w:rPr>
-          <w:b/>
-          <w:sz w:val="28"/>
-          <w:szCs w:val="28"/>
+        <w:rPr>
+          <w:b/>
+          <w:sz w:val="36"/>
+          <w:szCs w:val="36"/>
+        </w:rPr>
+        <w:sectPr>
+          <w:footerReference w:type="default" r:id="rId9"/>
+          <w:pgSz w:w="12240" w:h="15840"/>
+          <w:pgMar w:top="720" w:right="720" w:bottom="720" w:left="720" w:header="720" w:footer="720" w:gutter="0"/>
+          <w:cols w:space="720"/>
+          <w:docGrid w:linePitch="360"/>
+        </w:sectPr>
+      </w:pPr>
+    </w:p>
+    <w:p>
+      <w:pPr>
+        <w:rPr>
+          <w:b/>
+          <w:sz w:val="36"/>
+          <w:szCs w:val="36"/>
+        </w:rPr>
+      </w:pPr>
+      <w:r>
+        <w:rPr>
+          <w:b/>
+          <w:sz w:val="36"/>
+          <w:szCs w:val="36"/>
         </w:rPr>
         <w:lastRenderedPageBreak/>
-        <w:t>Fitness History</w:t>
-      </w:r>
-    </w:p>
-    <w:p>
-      <w:pPr>
-        <w:tabs>
-          <w:tab w:val="left" w:pos="2880"/>
-          <w:tab w:val="left" w:pos="6480"/>
-          <w:tab w:val="left" w:pos="7380"/>
-        </w:tabs>
-        <w:spacing w:after="0"/>
-      </w:pPr>
-      <w:r>
-        <w:rPr>
-          <w:b/>
-        </w:rPr>
-        <w:t>Prev:</w:t>
-      </w:r>
-      <w:r>
-        <w:tab/>
-      </w:r>
-      <w:r>
-        <w:t>5-6 days/wk lifting</w:t>
-      </w:r>
-    </w:p>
-    <w:p>
-      <w:pPr>
-        <w:tabs>
-          <w:tab w:val="left" w:pos="2880"/>
-          <w:tab w:val="left" w:pos="6480"/>
-          <w:tab w:val="left" w:pos="7380"/>
-        </w:tabs>
-        <w:spacing w:after="0"/>
-      </w:pPr>
-      <w:r>
-        <w:tab/>
-        <w:t>5-6 days/wk treadmill</w:t>
-      </w:r>
-    </w:p>
-    <w:p>
-      <w:pPr>
-        <w:tabs>
-          <w:tab w:val="left" w:pos="2880"/>
-          <w:tab w:val="left" w:pos="6480"/>
-          <w:tab w:val="left" w:pos="7380"/>
-        </w:tabs>
-        <w:spacing w:after="120"/>
-      </w:pPr>
-      <w:r>
-        <w:tab/>
-        <w:t>2-4 days/wk basketball (1hr)</w:t>
-      </w:r>
-    </w:p>
-    <w:p>
-      <w:pPr>
-        <w:tabs>
-          <w:tab w:val="left" w:pos="2880"/>
-          <w:tab w:val="left" w:pos="6480"/>
-          <w:tab w:val="left" w:pos="7380"/>
-        </w:tabs>
-        <w:spacing w:after="120"/>
-      </w:pPr>
-      <w:r>
-        <w:rPr>
-          <w:b/>
-        </w:rPr>
-        <w:t>Now:</w:t>
-      </w:r>
-      <w:r>
-        <w:rPr>
-          <w:b/>
-        </w:rPr>
-        <w:tab/>
-      </w:r>
-      <w:r>
-        <w:t>2-4 days/wk treadmill (5mph max)</w:t>
-      </w:r>
-    </w:p>
-    <w:p>
-      <w:pPr>
-        <w:tabs>
-          <w:tab w:val="left" w:pos="2880"/>
-          <w:tab w:val="left" w:pos="6480"/>
-          <w:tab w:val="left" w:pos="7380"/>
-        </w:tabs>
-        <w:spacing w:after="0"/>
-      </w:pPr>
-      <w:r>
-        <w:rPr>
-          <w:b/>
-        </w:rPr>
-        <w:t>Goal:</w:t>
-      </w:r>
-      <w:r>
-        <w:tab/>
-      </w:r>
-      <w:r>
-        <w:t>4-6</w:t>
-      </w:r>
-      <w:r>
-        <w:t xml:space="preserve"> days/wk lifting</w:t>
-      </w:r>
-      <w:r>
-        <w:t xml:space="preserve"> (45m target</w:t>
-      </w:r>
-      <w:r>
-        <w:t>)</w:t>
-      </w:r>
-    </w:p>
-    <w:p>
-      <w:pPr>
-        <w:tabs>
-          <w:tab w:val="left" w:pos="2880"/>
-          <w:tab w:val="left" w:pos="6480"/>
-          <w:tab w:val="left" w:pos="7380"/>
-        </w:tabs>
-        <w:spacing w:after="120"/>
-      </w:pPr>
-      <w:r>
-        <w:tab/>
-      </w:r>
-      <w:r>
-        <w:t>4</w:t>
-      </w:r>
-      <w:r>
-        <w:t>-6</w:t>
-      </w:r>
-      <w:r>
-        <w:t xml:space="preserve"> days/wk treadmill (10m warm-up, 30m post-workout)</w:t>
-      </w:r>
-      <w:r>
-        <w:t xml:space="preserve"> (8mph max, 7mph 10m min)</w:t>
-      </w:r>
-    </w:p>
-    <w:p>
-      <w:pPr>
-        <w:spacing w:after="80"/>
-        <w:rPr>
-          <w:b/>
-          <w:sz w:val="36"/>
-          <w:szCs w:val="36"/>
-        </w:rPr>
-      </w:pPr>
-      <w:r>
-        <w:rPr>
-          <w:b/>
-          <w:sz w:val="36"/>
-          <w:szCs w:val="36"/>
-        </w:rPr>
-        <w:t>Starting Plan</w:t>
-      </w:r>
-      <w:r>
-        <w:rPr>
-          <w:b/>
-          <w:sz w:val="36"/>
-          <w:szCs w:val="36"/>
-        </w:rPr>
-        <w:t xml:space="preserve"> – Establishing Routine</w:t>
+        <w:t>Training Plan 1.0</w:t>
       </w:r>
     </w:p>
     <w:bookmarkStart w:id="0" w:name="_GoBack"/>
-    <w:bookmarkStart w:id="1" w:name="_MON_1540729286"/>
+    <w:bookmarkStart w:id="1" w:name="_MON_1542624640"/>
     <w:bookmarkEnd w:id="1"/>
     <w:p>
       <w:pPr>
         <w:ind w:firstLine="720"/>
-        <w:jc w:val="center"/>
-      </w:pPr>
-      <w:r>
-        <w:object w:dxaOrig="9871" w:dyaOrig="11445">
+      </w:pPr>
+      <w:r>
+        <w:object w:dxaOrig="11373" w:dyaOrig="7684">
           <v:shapetype id="_x0000_t75" coordsize="21600,21600" o:spt="75" o:preferrelative="t" path="m@4@5l@4@11@9@11@9@5xe" filled="f" stroked="f">
             <v:stroke joinstyle="miter"/>
             <v:formulas>
@@ -1478,189 +1486,329 @@
             <v:path o:extrusionok="f" gradientshapeok="t" o:connecttype="rect"/>
             <o:lock v:ext="edit" aspectratio="t"/>
           </v:shapetype>
-          <v:shape id="_x0000_i1086" type="#_x0000_t75" style="width:460pt;height:532.2pt" o:ole="">
-            <v:imagedata r:id="rId9" o:title=""/>
+          <v:shape id="_x0000_i1110" type="#_x0000_t75" style="width:591.95pt;height:400.35pt" o:ole="">
+            <v:imagedata r:id="rId10" o:title=""/>
           </v:shape>
-          <o:OLEObject Type="Embed" ProgID="Excel.Sheet.8" ShapeID="_x0000_i1086" DrawAspect="Content" ObjectID="_1542602071" r:id="rId10"/>
+          <o:OLEObject Type="Embed" ProgID="Excel.Sheet.8" ShapeID="_x0000_i1110" DrawAspect="Content" ObjectID="_1542625245" r:id="rId11"/>
         </w:object>
       </w:r>
-    </w:p>
-    <w:p>
-      <w:pPr>
-        <w:rPr>
-          <w:b/>
-          <w:sz w:val="36"/>
-          <w:szCs w:val="36"/>
+      <w:bookmarkEnd w:id="0"/>
+    </w:p>
+    <w:p>
+      <w:pPr>
+        <w:spacing w:after="0" w:line="240" w:lineRule="auto"/>
+        <w:rPr>
+          <w:b/>
+        </w:rPr>
+      </w:pPr>
+      <w:r>
+        <w:rPr>
+          <w:b/>
+        </w:rPr>
+        <w:t>Key</w:t>
+      </w:r>
+    </w:p>
+    <w:p>
+      <w:pPr>
+        <w:pStyle w:val="ListParagraph"/>
+        <w:numPr>
+          <w:ilvl w:val="0"/>
+          <w:numId w:val="6"/>
+        </w:numPr>
+        <w:spacing w:after="0" w:line="240" w:lineRule="auto"/>
+      </w:pPr>
+      <w:r>
+        <w:rPr>
+          <w:i/>
+        </w:rPr>
+        <w:t>Drop-Set</w:t>
+      </w:r>
+      <w:r>
+        <w:t>:</w:t>
+      </w:r>
+      <w:r>
+        <w:t xml:space="preserve"> When you are done with your last set, immediately grab weights that are 5lbs. lighter</w:t>
+      </w:r>
+      <w:r>
+        <w:t xml:space="preserve"> </w:t>
+      </w:r>
+      <w:r>
+        <w:t>(if using dumbbells) or drop the weight one plate (if using a machine or cables) and do as many</w:t>
+      </w:r>
+      <w:r>
+        <w:t xml:space="preserve"> </w:t>
+      </w:r>
+      <w:r>
+        <w:t>reps as you can, when you no longer can perform the exercise without maintaining form, drop</w:t>
+      </w:r>
+      <w:r>
+        <w:t xml:space="preserve"> </w:t>
+      </w:r>
+      <w:r>
+        <w:t>the weight an additional 5lbs./1 plate, and repeat the reps to failu</w:t>
+      </w:r>
+      <w:r>
+        <w:t>re</w:t>
+      </w:r>
+    </w:p>
+    <w:p>
+      <w:pPr>
+        <w:spacing w:after="0" w:line="240" w:lineRule="auto"/>
+        <w:rPr>
+          <w:sz w:val="6"/>
+          <w:szCs w:val="6"/>
+        </w:rPr>
+      </w:pPr>
+    </w:p>
+    <w:p>
+      <w:pPr>
+        <w:pStyle w:val="ListParagraph"/>
+        <w:numPr>
+          <w:ilvl w:val="0"/>
+          <w:numId w:val="6"/>
+        </w:numPr>
+        <w:spacing w:after="0" w:line="240" w:lineRule="auto"/>
+      </w:pPr>
+      <w:r>
+        <w:rPr>
+          <w:i/>
+        </w:rPr>
+        <w:t>Failure</w:t>
+      </w:r>
+      <w:r>
+        <w:t>: performing an exercise to complete exhaustion, while maintaining perfect form. When</w:t>
+      </w:r>
+      <w:r>
+        <w:t xml:space="preserve"> </w:t>
+      </w:r>
+      <w:r>
+        <w:t>your form breaks, you have failed.</w:t>
+      </w:r>
+      <w:r>
+        <w:br w:type="page"/>
+      </w:r>
+    </w:p>
+    <w:p>
+      <w:pPr>
+        <w:tabs>
+          <w:tab w:val="left" w:pos="2880"/>
+          <w:tab w:val="left" w:pos="4050"/>
+        </w:tabs>
+        <w:spacing w:after="0" w:line="240" w:lineRule="auto"/>
+        <w:rPr>
+          <w:b/>
+          <w:sz w:val="28"/>
+          <w:szCs w:val="28"/>
         </w:rPr>
         <w:sectPr>
-          <w:footerReference w:type="default" r:id="rId11"/>
-          <w:pgSz w:w="12240" w:h="15840"/>
+          <w:pgSz w:w="15840" w:h="12240" w:orient="landscape"/>
           <w:pgMar w:top="720" w:right="720" w:bottom="720" w:left="720" w:header="720" w:footer="720" w:gutter="0"/>
           <w:cols w:space="720"/>
           <w:docGrid w:linePitch="360"/>
         </w:sectPr>
       </w:pPr>
     </w:p>
-    <w:bookmarkEnd w:id="0"/>
-    <w:p>
-      <w:pPr>
-        <w:rPr>
-          <w:b/>
-          <w:sz w:val="36"/>
-          <w:szCs w:val="36"/>
-        </w:rPr>
-      </w:pPr>
-      <w:r>
-        <w:rPr>
-          <w:b/>
-          <w:sz w:val="36"/>
-          <w:szCs w:val="36"/>
+    <w:p>
+      <w:pPr>
+        <w:tabs>
+          <w:tab w:val="left" w:pos="2880"/>
+          <w:tab w:val="left" w:pos="4050"/>
+        </w:tabs>
+        <w:rPr>
+          <w:b/>
+          <w:sz w:val="28"/>
+          <w:szCs w:val="28"/>
+        </w:rPr>
+      </w:pPr>
+      <w:r>
+        <w:rPr>
+          <w:b/>
+          <w:sz w:val="28"/>
+          <w:szCs w:val="28"/>
         </w:rPr>
         <w:lastRenderedPageBreak/>
-        <w:t>Present Nutrition Plan</w:t>
-      </w:r>
-    </w:p>
-    <w:bookmarkStart w:id="2" w:name="_MON_1542390240"/>
+        <w:t>Fitness History</w:t>
+      </w:r>
+    </w:p>
+    <w:p>
+      <w:pPr>
+        <w:tabs>
+          <w:tab w:val="left" w:pos="2880"/>
+          <w:tab w:val="left" w:pos="6480"/>
+          <w:tab w:val="left" w:pos="7380"/>
+        </w:tabs>
+        <w:spacing w:after="0"/>
+      </w:pPr>
+      <w:r>
+        <w:rPr>
+          <w:b/>
+        </w:rPr>
+        <w:t>Prev:</w:t>
+      </w:r>
+      <w:r>
+        <w:tab/>
+      </w:r>
+      <w:r>
+        <w:t>5-6 days/wk lifting</w:t>
+      </w:r>
+    </w:p>
+    <w:p>
+      <w:pPr>
+        <w:tabs>
+          <w:tab w:val="left" w:pos="2880"/>
+          <w:tab w:val="left" w:pos="6480"/>
+          <w:tab w:val="left" w:pos="7380"/>
+        </w:tabs>
+        <w:spacing w:after="0"/>
+      </w:pPr>
+      <w:r>
+        <w:tab/>
+        <w:t>5-6 days/wk treadmill</w:t>
+      </w:r>
+    </w:p>
+    <w:p>
+      <w:pPr>
+        <w:tabs>
+          <w:tab w:val="left" w:pos="2880"/>
+          <w:tab w:val="left" w:pos="6480"/>
+          <w:tab w:val="left" w:pos="7380"/>
+        </w:tabs>
+        <w:spacing w:after="120"/>
+      </w:pPr>
+      <w:r>
+        <w:tab/>
+        <w:t>2-4 days/wk basketball (1hr)</w:t>
+      </w:r>
+    </w:p>
+    <w:p>
+      <w:pPr>
+        <w:tabs>
+          <w:tab w:val="left" w:pos="2880"/>
+          <w:tab w:val="left" w:pos="6480"/>
+          <w:tab w:val="left" w:pos="7380"/>
+        </w:tabs>
+        <w:spacing w:after="120"/>
+      </w:pPr>
+      <w:r>
+        <w:rPr>
+          <w:b/>
+        </w:rPr>
+        <w:t>Now:</w:t>
+      </w:r>
+      <w:r>
+        <w:rPr>
+          <w:b/>
+        </w:rPr>
+        <w:tab/>
+      </w:r>
+      <w:r>
+        <w:t>2-4 days/wk treadmill (5mph max)</w:t>
+      </w:r>
+    </w:p>
+    <w:p>
+      <w:pPr>
+        <w:tabs>
+          <w:tab w:val="left" w:pos="2880"/>
+          <w:tab w:val="left" w:pos="6480"/>
+          <w:tab w:val="left" w:pos="7380"/>
+        </w:tabs>
+        <w:spacing w:after="0"/>
+      </w:pPr>
+      <w:r>
+        <w:rPr>
+          <w:b/>
+        </w:rPr>
+        <w:t>Goal:</w:t>
+      </w:r>
+      <w:r>
+        <w:tab/>
+      </w:r>
+      <w:r>
+        <w:t>4-6</w:t>
+      </w:r>
+      <w:r>
+        <w:t xml:space="preserve"> days/wk lifting</w:t>
+      </w:r>
+      <w:r>
+        <w:t xml:space="preserve"> (45m target</w:t>
+      </w:r>
+      <w:r>
+        <w:t>)</w:t>
+      </w:r>
+    </w:p>
+    <w:p>
+      <w:pPr>
+        <w:tabs>
+          <w:tab w:val="left" w:pos="2880"/>
+          <w:tab w:val="left" w:pos="6480"/>
+          <w:tab w:val="left" w:pos="7380"/>
+        </w:tabs>
+        <w:spacing w:after="120"/>
+      </w:pPr>
+      <w:r>
+        <w:tab/>
+      </w:r>
+      <w:r>
+        <w:t>4</w:t>
+      </w:r>
+      <w:r>
+        <w:t>-6</w:t>
+      </w:r>
+      <w:r>
+        <w:t xml:space="preserve"> days/wk treadmill (10m warm-up, 30m post-workout)</w:t>
+      </w:r>
+      <w:r>
+        <w:t xml:space="preserve"> (8mph max, 7mph 10m min)</w:t>
+      </w:r>
+    </w:p>
+    <w:p>
+      <w:pPr>
+        <w:spacing w:after="80"/>
+        <w:rPr>
+          <w:b/>
+          <w:sz w:val="36"/>
+          <w:szCs w:val="36"/>
+        </w:rPr>
+      </w:pPr>
+      <w:r>
+        <w:rPr>
+          <w:b/>
+          <w:sz w:val="36"/>
+          <w:szCs w:val="36"/>
+        </w:rPr>
+        <w:t xml:space="preserve">(Prev) </w:t>
+      </w:r>
+      <w:r>
+        <w:rPr>
+          <w:b/>
+          <w:sz w:val="36"/>
+          <w:szCs w:val="36"/>
+        </w:rPr>
+        <w:t>Starting Plan</w:t>
+      </w:r>
+      <w:r>
+        <w:rPr>
+          <w:b/>
+          <w:sz w:val="36"/>
+          <w:szCs w:val="36"/>
+        </w:rPr>
+        <w:t xml:space="preserve"> – Establishing Routine</w:t>
+      </w:r>
+    </w:p>
+    <w:bookmarkStart w:id="2" w:name="_MON_1540729286"/>
     <w:bookmarkEnd w:id="2"/>
     <w:p>
       <w:pPr>
+        <w:ind w:firstLine="720"/>
         <w:jc w:val="center"/>
-        <w:rPr>
-          <w:b/>
-          <w:sz w:val="36"/>
-          <w:szCs w:val="36"/>
-        </w:rPr>
-      </w:pPr>
-      <w:r>
-        <w:rPr>
-          <w:b/>
-          <w:sz w:val="36"/>
-          <w:szCs w:val="36"/>
-        </w:rPr>
-        <w:object w:dxaOrig="5243" w:dyaOrig="2401">
-          <v:shape id="_x0000_i1026" type="#_x0000_t75" style="width:225.7pt;height:103pt" o:ole="">
+      </w:pPr>
+      <w:r>
+        <w:object w:dxaOrig="9871" w:dyaOrig="11445">
+          <v:shape id="_x0000_i1025" type="#_x0000_t75" style="width:438.25pt;height:506.45pt" o:ole="">
             <v:imagedata r:id="rId12" o:title=""/>
           </v:shape>
-          <o:OLEObject Type="Embed" ProgID="Excel.Sheet.8" ShapeID="_x0000_i1026" DrawAspect="Content" ObjectID="_1542602072" r:id="rId13"/>
+          <o:OLEObject Type="Embed" ProgID="Excel.Sheet.8" ShapeID="_x0000_i1025" DrawAspect="Content" ObjectID="_1542625246" r:id="rId13"/>
         </w:object>
-      </w:r>
-    </w:p>
-    <w:bookmarkStart w:id="3" w:name="_MON_1542529654"/>
-    <w:bookmarkEnd w:id="3"/>
-    <w:p>
-      <w:pPr>
-        <w:jc w:val="center"/>
-        <w:rPr>
-          <w:b/>
-          <w:sz w:val="36"/>
-          <w:szCs w:val="36"/>
-        </w:rPr>
-      </w:pPr>
-      <w:r>
-        <w:rPr>
-          <w:b/>
-          <w:sz w:val="36"/>
-          <w:szCs w:val="36"/>
-        </w:rPr>
-        <w:object w:dxaOrig="13500" w:dyaOrig="10809">
-          <v:shape id="_x0000_i1027" type="#_x0000_t75" style="width:540pt;height:433.45pt" o:ole="">
-            <v:imagedata r:id="rId14" o:title=""/>
-          </v:shape>
-          <o:OLEObject Type="Embed" ProgID="Excel.Sheet.8" ShapeID="_x0000_i1027" DrawAspect="Content" ObjectID="_1542602073" r:id="rId15"/>
-        </w:object>
-      </w:r>
-    </w:p>
-    <w:p>
-      <w:pPr>
-        <w:rPr>
-          <w:b/>
-          <w:sz w:val="36"/>
-          <w:szCs w:val="36"/>
-        </w:rPr>
-      </w:pPr>
-      <w:r>
-        <w:rPr>
-          <w:b/>
-          <w:sz w:val="36"/>
-          <w:szCs w:val="36"/>
-        </w:rPr>
-        <w:br w:type="page"/>
-      </w:r>
-    </w:p>
-    <w:p>
-      <w:pPr>
-        <w:rPr>
-          <w:b/>
-          <w:sz w:val="36"/>
-          <w:szCs w:val="36"/>
-        </w:rPr>
-      </w:pPr>
-      <w:r>
-        <w:rPr>
-          <w:b/>
-          <w:sz w:val="36"/>
-          <w:szCs w:val="36"/>
-        </w:rPr>
-        <w:lastRenderedPageBreak/>
-        <w:t>Nutrition Plan Idea (Upcoming)</w:t>
-      </w:r>
-    </w:p>
-    <w:bookmarkStart w:id="4" w:name="_MON_1542441548"/>
-    <w:bookmarkEnd w:id="4"/>
-    <w:p>
-      <w:pPr>
-        <w:jc w:val="center"/>
-        <w:rPr>
-          <w:b/>
-          <w:sz w:val="36"/>
-          <w:szCs w:val="36"/>
-        </w:rPr>
-      </w:pPr>
-      <w:r>
-        <w:rPr>
-          <w:b/>
-          <w:sz w:val="36"/>
-          <w:szCs w:val="36"/>
-        </w:rPr>
-        <w:object w:dxaOrig="5596" w:dyaOrig="2981">
-          <v:shape id="_x0000_i1028" type="#_x0000_t75" style="width:240.9pt;height:127.9pt" o:ole="">
-            <v:imagedata r:id="rId16" o:title=""/>
-          </v:shape>
-          <o:OLEObject Type="Embed" ProgID="Excel.Sheet.8" ShapeID="_x0000_i1028" DrawAspect="Content" ObjectID="_1542602074" r:id="rId17"/>
-        </w:object>
-      </w:r>
-    </w:p>
-    <w:bookmarkStart w:id="5" w:name="_MON_1542441632"/>
-    <w:bookmarkEnd w:id="5"/>
-    <w:p>
-      <w:pPr>
-        <w:jc w:val="center"/>
-        <w:rPr>
-          <w:b/>
-          <w:sz w:val="36"/>
-          <w:szCs w:val="36"/>
-        </w:rPr>
-      </w:pPr>
-      <w:r>
-        <w:rPr>
-          <w:b/>
-          <w:sz w:val="36"/>
-          <w:szCs w:val="36"/>
-        </w:rPr>
-        <w:object w:dxaOrig="13404" w:dyaOrig="10154">
-          <v:shape id="_x0000_i1029" type="#_x0000_t75" style="width:543.55pt;height:412.25pt" o:ole="">
-            <v:imagedata r:id="rId18" o:title=""/>
-          </v:shape>
-          <o:OLEObject Type="Embed" ProgID="Excel.Sheet.8" ShapeID="_x0000_i1029" DrawAspect="Content" ObjectID="_1542602075" r:id="rId19"/>
-        </w:object>
-      </w:r>
-      <w:r>
-        <w:rPr>
-          <w:b/>
-          <w:sz w:val="36"/>
-          <w:szCs w:val="36"/>
-        </w:rPr>
-        <w:br w:type="page"/>
       </w:r>
     </w:p>
     <w:p>
@@ -1693,11 +1841,187 @@
           <w:szCs w:val="36"/>
         </w:rPr>
         <w:lastRenderedPageBreak/>
+        <w:t>Present Nutrition Plan</w:t>
+      </w:r>
+    </w:p>
+    <w:bookmarkStart w:id="3" w:name="_MON_1542390240"/>
+    <w:bookmarkEnd w:id="3"/>
+    <w:p>
+      <w:pPr>
+        <w:jc w:val="center"/>
+        <w:rPr>
+          <w:b/>
+          <w:sz w:val="36"/>
+          <w:szCs w:val="36"/>
+        </w:rPr>
+      </w:pPr>
+      <w:r>
+        <w:rPr>
+          <w:b/>
+          <w:sz w:val="36"/>
+          <w:szCs w:val="36"/>
+        </w:rPr>
+        <w:object w:dxaOrig="5243" w:dyaOrig="2401">
+          <v:shape id="_x0000_i1026" type="#_x0000_t75" style="width:225.7pt;height:103pt" o:ole="">
+            <v:imagedata r:id="rId14" o:title=""/>
+          </v:shape>
+          <o:OLEObject Type="Embed" ProgID="Excel.Sheet.8" ShapeID="_x0000_i1026" DrawAspect="Content" ObjectID="_1542625247" r:id="rId15"/>
+        </w:object>
+      </w:r>
+    </w:p>
+    <w:bookmarkStart w:id="4" w:name="_MON_1542529654"/>
+    <w:bookmarkEnd w:id="4"/>
+    <w:p>
+      <w:pPr>
+        <w:jc w:val="center"/>
+        <w:rPr>
+          <w:b/>
+          <w:sz w:val="36"/>
+          <w:szCs w:val="36"/>
+        </w:rPr>
+      </w:pPr>
+      <w:r>
+        <w:rPr>
+          <w:b/>
+          <w:sz w:val="36"/>
+          <w:szCs w:val="36"/>
+        </w:rPr>
+        <w:object w:dxaOrig="13500" w:dyaOrig="10809">
+          <v:shape id="_x0000_i1027" type="#_x0000_t75" style="width:540pt;height:433.45pt" o:ole="">
+            <v:imagedata r:id="rId16" o:title=""/>
+          </v:shape>
+          <o:OLEObject Type="Embed" ProgID="Excel.Sheet.8" ShapeID="_x0000_i1027" DrawAspect="Content" ObjectID="_1542625248" r:id="rId17"/>
+        </w:object>
+      </w:r>
+    </w:p>
+    <w:p>
+      <w:pPr>
+        <w:rPr>
+          <w:b/>
+          <w:sz w:val="36"/>
+          <w:szCs w:val="36"/>
+        </w:rPr>
+      </w:pPr>
+      <w:r>
+        <w:rPr>
+          <w:b/>
+          <w:sz w:val="36"/>
+          <w:szCs w:val="36"/>
+        </w:rPr>
+        <w:br w:type="page"/>
+      </w:r>
+    </w:p>
+    <w:p>
+      <w:pPr>
+        <w:rPr>
+          <w:b/>
+          <w:sz w:val="36"/>
+          <w:szCs w:val="36"/>
+        </w:rPr>
+      </w:pPr>
+      <w:r>
+        <w:rPr>
+          <w:b/>
+          <w:sz w:val="36"/>
+          <w:szCs w:val="36"/>
+        </w:rPr>
+        <w:lastRenderedPageBreak/>
+        <w:t>Nutrition Plan Idea (Upcoming)</w:t>
+      </w:r>
+    </w:p>
+    <w:bookmarkStart w:id="5" w:name="_MON_1542441548"/>
+    <w:bookmarkEnd w:id="5"/>
+    <w:p>
+      <w:pPr>
+        <w:jc w:val="center"/>
+        <w:rPr>
+          <w:b/>
+          <w:sz w:val="36"/>
+          <w:szCs w:val="36"/>
+        </w:rPr>
+      </w:pPr>
+      <w:r>
+        <w:rPr>
+          <w:b/>
+          <w:sz w:val="36"/>
+          <w:szCs w:val="36"/>
+        </w:rPr>
+        <w:object w:dxaOrig="5596" w:dyaOrig="2981">
+          <v:shape id="_x0000_i1028" type="#_x0000_t75" style="width:240.9pt;height:127.9pt" o:ole="">
+            <v:imagedata r:id="rId18" o:title=""/>
+          </v:shape>
+          <o:OLEObject Type="Embed" ProgID="Excel.Sheet.8" ShapeID="_x0000_i1028" DrawAspect="Content" ObjectID="_1542625249" r:id="rId19"/>
+        </w:object>
+      </w:r>
+    </w:p>
+    <w:bookmarkStart w:id="6" w:name="_MON_1542441632"/>
+    <w:bookmarkEnd w:id="6"/>
+    <w:p>
+      <w:pPr>
+        <w:jc w:val="center"/>
+        <w:rPr>
+          <w:b/>
+          <w:sz w:val="36"/>
+          <w:szCs w:val="36"/>
+        </w:rPr>
+      </w:pPr>
+      <w:r>
+        <w:rPr>
+          <w:b/>
+          <w:sz w:val="36"/>
+          <w:szCs w:val="36"/>
+        </w:rPr>
+        <w:object w:dxaOrig="13404" w:dyaOrig="10154">
+          <v:shape id="_x0000_i1029" type="#_x0000_t75" style="width:543.55pt;height:412.25pt" o:ole="">
+            <v:imagedata r:id="rId20" o:title=""/>
+          </v:shape>
+          <o:OLEObject Type="Embed" ProgID="Excel.Sheet.8" ShapeID="_x0000_i1029" DrawAspect="Content" ObjectID="_1542625250" r:id="rId21"/>
+        </w:object>
+      </w:r>
+      <w:r>
+        <w:rPr>
+          <w:b/>
+          <w:sz w:val="36"/>
+          <w:szCs w:val="36"/>
+        </w:rPr>
+        <w:br w:type="page"/>
+      </w:r>
+    </w:p>
+    <w:p>
+      <w:pPr>
+        <w:rPr>
+          <w:b/>
+          <w:sz w:val="36"/>
+          <w:szCs w:val="36"/>
+        </w:rPr>
+        <w:sectPr>
+          <w:pgSz w:w="12240" w:h="15840"/>
+          <w:pgMar w:top="720" w:right="720" w:bottom="720" w:left="720" w:header="720" w:footer="720" w:gutter="0"/>
+          <w:cols w:space="720"/>
+          <w:docGrid w:linePitch="360"/>
+        </w:sectPr>
+      </w:pPr>
+    </w:p>
+    <w:p>
+      <w:pPr>
+        <w:rPr>
+          <w:b/>
+          <w:sz w:val="36"/>
+          <w:szCs w:val="36"/>
+        </w:rPr>
+      </w:pPr>
+      <w:r>
+        <w:rPr>
+          <w:b/>
+          <w:sz w:val="36"/>
+          <w:szCs w:val="36"/>
+        </w:rPr>
+        <w:lastRenderedPageBreak/>
         <w:t>Fitness Log</w:t>
       </w:r>
     </w:p>
-    <w:bookmarkStart w:id="6" w:name="_MON_1541740839"/>
-    <w:bookmarkEnd w:id="6"/>
+    <w:bookmarkStart w:id="7" w:name="_MON_1541740839"/>
+    <w:bookmarkEnd w:id="7"/>
     <w:p>
       <w:pPr>
         <w:jc w:val="center"/>
@@ -1715,9 +2039,9 @@
         </w:rPr>
         <w:object w:dxaOrig="4936" w:dyaOrig="4931">
           <v:shape id="_x0000_i1030" type="#_x0000_t75" style="width:246.8pt;height:246.55pt" o:ole="">
-            <v:imagedata r:id="rId20" o:title=""/>
+            <v:imagedata r:id="rId22" o:title=""/>
           </v:shape>
-          <o:OLEObject Type="Embed" ProgID="Excel.Sheet.12" ShapeID="_x0000_i1030" DrawAspect="Content" ObjectID="_1542602076" r:id="rId21"/>
+          <o:OLEObject Type="Embed" ProgID="Excel.Sheet.12" ShapeID="_x0000_i1030" DrawAspect="Content" ObjectID="_1542625251" r:id="rId23"/>
         </w:object>
       </w:r>
     </w:p>
@@ -1741,8 +2065,8 @@
         </w:rPr>
       </w:pPr>
     </w:p>
-    <w:bookmarkStart w:id="7" w:name="_MON_1542025796"/>
-    <w:bookmarkEnd w:id="7"/>
+    <w:bookmarkStart w:id="8" w:name="_MON_1542025796"/>
+    <w:bookmarkEnd w:id="8"/>
     <w:p>
       <w:pPr>
         <w:jc w:val="center"/>
@@ -1760,9 +2084,9 @@
         </w:rPr>
         <w:object w:dxaOrig="4936" w:dyaOrig="3541">
           <v:shape id="_x0000_i1031" type="#_x0000_t75" style="width:246.8pt;height:177.05pt" o:ole="">
-            <v:imagedata r:id="rId22" o:title=""/>
+            <v:imagedata r:id="rId24" o:title=""/>
           </v:shape>
-          <o:OLEObject Type="Embed" ProgID="Excel.Sheet.12" ShapeID="_x0000_i1031" DrawAspect="Content" ObjectID="_1542602077" r:id="rId23"/>
+          <o:OLEObject Type="Embed" ProgID="Excel.Sheet.12" ShapeID="_x0000_i1031" DrawAspect="Content" ObjectID="_1542625252" r:id="rId25"/>
         </w:object>
       </w:r>
     </w:p>
@@ -1801,8 +2125,8 @@
         <w:t>Nutrition Log</w:t>
       </w:r>
     </w:p>
-    <w:bookmarkStart w:id="8" w:name="_MON_1542025839"/>
-    <w:bookmarkEnd w:id="8"/>
+    <w:bookmarkStart w:id="9" w:name="_MON_1542025839"/>
+    <w:bookmarkEnd w:id="9"/>
     <w:p>
       <w:pPr>
         <w:jc w:val="center"/>
@@ -1820,9 +2144,9 @@
         </w:rPr>
         <w:object w:dxaOrig="4936" w:dyaOrig="2411">
           <v:shape id="_x0000_i1032" type="#_x0000_t75" style="width:246.8pt;height:120.55pt" o:ole="">
-            <v:imagedata r:id="rId24" o:title=""/>
+            <v:imagedata r:id="rId26" o:title=""/>
           </v:shape>
-          <o:OLEObject Type="Embed" ProgID="Excel.Sheet.12" ShapeID="_x0000_i1032" DrawAspect="Content" ObjectID="_1542602078" r:id="rId25"/>
+          <o:OLEObject Type="Embed" ProgID="Excel.Sheet.12" ShapeID="_x0000_i1032" DrawAspect="Content" ObjectID="_1542625253" r:id="rId27"/>
         </w:object>
       </w:r>
     </w:p>
@@ -1846,8 +2170,8 @@
         </w:rPr>
       </w:pPr>
     </w:p>
-    <w:bookmarkStart w:id="9" w:name="_MON_1542025857"/>
-    <w:bookmarkEnd w:id="9"/>
+    <w:bookmarkStart w:id="10" w:name="_MON_1542025857"/>
+    <w:bookmarkEnd w:id="10"/>
     <w:p>
       <w:pPr>
         <w:jc w:val="center"/>
@@ -1865,9 +2189,9 @@
         </w:rPr>
         <w:object w:dxaOrig="4936" w:dyaOrig="1990">
           <v:shape id="_x0000_i1033" type="#_x0000_t75" style="width:246.8pt;height:99.5pt" o:ole="">
-            <v:imagedata r:id="rId26" o:title=""/>
+            <v:imagedata r:id="rId28" o:title=""/>
           </v:shape>
-          <o:OLEObject Type="Embed" ProgID="Excel.Sheet.12" ShapeID="_x0000_i1033" DrawAspect="Content" ObjectID="_1542602079" r:id="rId27"/>
+          <o:OLEObject Type="Embed" ProgID="Excel.Sheet.12" ShapeID="_x0000_i1033" DrawAspect="Content" ObjectID="_1542625254" r:id="rId29"/>
         </w:object>
       </w:r>
     </w:p>
@@ -1891,8 +2215,8 @@
         </w:rPr>
       </w:pPr>
     </w:p>
-    <w:bookmarkStart w:id="10" w:name="_MON_1542025864"/>
-    <w:bookmarkEnd w:id="10"/>
+    <w:bookmarkStart w:id="11" w:name="_MON_1542025864"/>
+    <w:bookmarkEnd w:id="11"/>
     <w:p>
       <w:pPr>
         <w:jc w:val="center"/>
@@ -1910,9 +2234,9 @@
         </w:rPr>
         <w:object w:dxaOrig="4936" w:dyaOrig="2411">
           <v:shape id="_x0000_i1034" type="#_x0000_t75" style="width:246.8pt;height:120.55pt" o:ole="">
-            <v:imagedata r:id="rId28" o:title=""/>
+            <v:imagedata r:id="rId30" o:title=""/>
           </v:shape>
-          <o:OLEObject Type="Embed" ProgID="Excel.Sheet.12" ShapeID="_x0000_i1034" DrawAspect="Content" ObjectID="_1542602080" r:id="rId29"/>
+          <o:OLEObject Type="Embed" ProgID="Excel.Sheet.12" ShapeID="_x0000_i1034" DrawAspect="Content" ObjectID="_1542625255" r:id="rId31"/>
         </w:object>
       </w:r>
     </w:p>
@@ -1979,7 +2303,7 @@
       <w:rPr>
         <w:noProof/>
       </w:rPr>
-      <w:t>6</w:t>
+      <w:t>3</w:t>
     </w:r>
     <w:r>
       <w:fldChar w:fldCharType="end"/>
@@ -1987,27 +2311,14 @@
     <w:r>
       <w:t xml:space="preserve"> of </w:t>
     </w:r>
-    <w:r>
-      <w:fldChar w:fldCharType="begin"/>
-    </w:r>
-    <w:r>
-      <w:instrText xml:space="preserve"> NUMPAGES   \* MERGEFORMAT </w:instrText>
-    </w:r>
-    <w:r>
-      <w:fldChar w:fldCharType="separate"/>
-    </w:r>
-    <w:r>
-      <w:rPr>
-        <w:noProof/>
-      </w:rPr>
-      <w:t>6</w:t>
-    </w:r>
-    <w:r>
-      <w:rPr>
-        <w:noProof/>
-      </w:rPr>
-      <w:fldChar w:fldCharType="end"/>
-    </w:r>
+    <w:fldSimple w:instr=" NUMPAGES   \* MERGEFORMAT ">
+      <w:r>
+        <w:rPr>
+          <w:noProof/>
+        </w:rPr>
+        <w:t>7</w:t>
+      </w:r>
+    </w:fldSimple>
     <w:r>
       <w:ptab w:relativeTo="margin" w:alignment="right" w:leader="none"/>
     </w:r>
@@ -2017,21 +2328,11 @@
     <w:r>
       <w:t xml:space="preserve">Revision </w:t>
     </w:r>
-    <w:r>
-      <w:fldChar w:fldCharType="begin"/>
-    </w:r>
-    <w:r>
-      <w:instrText xml:space="preserve"> DOCPROPERTY  "Revision Number"  \* MERGEFORMAT </w:instrText>
-    </w:r>
-    <w:r>
-      <w:fldChar w:fldCharType="separate"/>
-    </w:r>
-    <w:r>
-      <w:t>2.13</w:t>
-    </w:r>
-    <w:r>
-      <w:fldChar w:fldCharType="end"/>
-    </w:r>
+    <w:fldSimple w:instr=" DOCPROPERTY  &quot;Revision Number&quot;  \* MERGEFORMAT ">
+      <w:r>
+        <w:t>2.14</w:t>
+      </w:r>
+    </w:fldSimple>
   </w:p>
 </w:ftr>
 </file>
@@ -2064,6 +2365,119 @@
 <file path=word/numbering.xml><?xml version="1.0" encoding="utf-8"?>
 <w:numbering xmlns:wpc="http://schemas.microsoft.com/office/word/2010/wordprocessingCanvas" xmlns:cx="http://schemas.microsoft.com/office/drawing/2014/chartex" xmlns:cx1="http://schemas.microsoft.com/office/drawing/2015/9/8/chartex" xmlns:cx2="http://schemas.microsoft.com/office/drawing/2015/10/21/chartex" xmlns:cx3="http://schemas.microsoft.com/office/drawing/2016/5/9/chartex" xmlns:cx4="http://schemas.microsoft.com/office/drawing/2016/5/10/chartex" xmlns:cx5="http://schemas.microsoft.com/office/drawing/2016/5/11/chartex" xmlns:mc="http://schemas.openxmlformats.org/markup-compatibility/2006" xmlns:o="urn:schemas-microsoft-com:office:office" xmlns:r="http://schemas.openxmlformats.org/officeDocument/2006/relationships" xmlns:m="http://schemas.openxmlformats.org/officeDocument/2006/math" xmlns:v="urn:schemas-microsoft-com:vml" xmlns:wp14="http://schemas.microsoft.com/office/word/2010/wordprocessingDrawing" xmlns:wp="http://schemas.openxmlformats.org/drawingml/2006/wordprocessingDrawing" xmlns:w10="urn:schemas-microsoft-com:office:word" xmlns:w="http://schemas.openxmlformats.org/wordprocessingml/2006/main" xmlns:w14="http://schemas.microsoft.com/office/word/2010/wordml" xmlns:w15="http://schemas.microsoft.com/office/word/2012/wordml" xmlns:w16se="http://schemas.microsoft.com/office/word/2015/wordml/symex" xmlns:wpg="http://schemas.microsoft.com/office/word/2010/wordprocessingGroup" xmlns:wpi="http://schemas.microsoft.com/office/word/2010/wordprocessingInk" xmlns:wne="http://schemas.microsoft.com/office/word/2006/wordml" xmlns:wps="http://schemas.microsoft.com/office/word/2010/wordprocessingShape" mc:Ignorable="w14 w15 w16se wp14">
   <w:abstractNum w:abstractNumId="0" w15:restartNumberingAfterBreak="0">
+    <w:nsid w:val="00A55FDA"/>
+    <w:multiLevelType w:val="hybridMultilevel"/>
+    <w:tmpl w:val="FB1E6584"/>
+    <w:lvl w:ilvl="0" w:tplc="5DDE63EE">
+      <w:start w:val="1"/>
+      <w:numFmt w:val="bullet"/>
+      <w:lvlText w:val="–"/>
+      <w:lvlJc w:val="left"/>
+      <w:pPr>
+        <w:ind w:left="360" w:hanging="360"/>
+      </w:pPr>
+      <w:rPr>
+        <w:rFonts w:ascii="Calibri" w:hAnsi="Calibri" w:hint="default"/>
+      </w:rPr>
+    </w:lvl>
+    <w:lvl w:ilvl="1" w:tplc="04090003" w:tentative="1">
+      <w:start w:val="1"/>
+      <w:numFmt w:val="bullet"/>
+      <w:lvlText w:val="o"/>
+      <w:lvlJc w:val="left"/>
+      <w:pPr>
+        <w:ind w:left="1080" w:hanging="360"/>
+      </w:pPr>
+      <w:rPr>
+        <w:rFonts w:ascii="Courier New" w:hAnsi="Courier New" w:cs="Courier New" w:hint="default"/>
+      </w:rPr>
+    </w:lvl>
+    <w:lvl w:ilvl="2" w:tplc="04090005" w:tentative="1">
+      <w:start w:val="1"/>
+      <w:numFmt w:val="bullet"/>
+      <w:lvlText w:val=""/>
+      <w:lvlJc w:val="left"/>
+      <w:pPr>
+        <w:ind w:left="1800" w:hanging="360"/>
+      </w:pPr>
+      <w:rPr>
+        <w:rFonts w:ascii="Wingdings" w:hAnsi="Wingdings" w:hint="default"/>
+      </w:rPr>
+    </w:lvl>
+    <w:lvl w:ilvl="3" w:tplc="04090001" w:tentative="1">
+      <w:start w:val="1"/>
+      <w:numFmt w:val="bullet"/>
+      <w:lvlText w:val=""/>
+      <w:lvlJc w:val="left"/>
+      <w:pPr>
+        <w:ind w:left="2520" w:hanging="360"/>
+      </w:pPr>
+      <w:rPr>
+        <w:rFonts w:ascii="Symbol" w:hAnsi="Symbol" w:hint="default"/>
+      </w:rPr>
+    </w:lvl>
+    <w:lvl w:ilvl="4" w:tplc="04090003" w:tentative="1">
+      <w:start w:val="1"/>
+      <w:numFmt w:val="bullet"/>
+      <w:lvlText w:val="o"/>
+      <w:lvlJc w:val="left"/>
+      <w:pPr>
+        <w:ind w:left="3240" w:hanging="360"/>
+      </w:pPr>
+      <w:rPr>
+        <w:rFonts w:ascii="Courier New" w:hAnsi="Courier New" w:cs="Courier New" w:hint="default"/>
+      </w:rPr>
+    </w:lvl>
+    <w:lvl w:ilvl="5" w:tplc="04090005" w:tentative="1">
+      <w:start w:val="1"/>
+      <w:numFmt w:val="bullet"/>
+      <w:lvlText w:val=""/>
+      <w:lvlJc w:val="left"/>
+      <w:pPr>
+        <w:ind w:left="3960" w:hanging="360"/>
+      </w:pPr>
+      <w:rPr>
+        <w:rFonts w:ascii="Wingdings" w:hAnsi="Wingdings" w:hint="default"/>
+      </w:rPr>
+    </w:lvl>
+    <w:lvl w:ilvl="6" w:tplc="04090001" w:tentative="1">
+      <w:start w:val="1"/>
+      <w:numFmt w:val="bullet"/>
+      <w:lvlText w:val=""/>
+      <w:lvlJc w:val="left"/>
+      <w:pPr>
+        <w:ind w:left="4680" w:hanging="360"/>
+      </w:pPr>
+      <w:rPr>
+        <w:rFonts w:ascii="Symbol" w:hAnsi="Symbol" w:hint="default"/>
+      </w:rPr>
+    </w:lvl>
+    <w:lvl w:ilvl="7" w:tplc="04090003" w:tentative="1">
+      <w:start w:val="1"/>
+      <w:numFmt w:val="bullet"/>
+      <w:lvlText w:val="o"/>
+      <w:lvlJc w:val="left"/>
+      <w:pPr>
+        <w:ind w:left="5400" w:hanging="360"/>
+      </w:pPr>
+      <w:rPr>
+        <w:rFonts w:ascii="Courier New" w:hAnsi="Courier New" w:cs="Courier New" w:hint="default"/>
+      </w:rPr>
+    </w:lvl>
+    <w:lvl w:ilvl="8" w:tplc="04090005" w:tentative="1">
+      <w:start w:val="1"/>
+      <w:numFmt w:val="bullet"/>
+      <w:lvlText w:val=""/>
+      <w:lvlJc w:val="left"/>
+      <w:pPr>
+        <w:ind w:left="6120" w:hanging="360"/>
+      </w:pPr>
+      <w:rPr>
+        <w:rFonts w:ascii="Wingdings" w:hAnsi="Wingdings" w:hint="default"/>
+      </w:rPr>
+    </w:lvl>
+  </w:abstractNum>
+  <w:abstractNum w:abstractNumId="1" w15:restartNumberingAfterBreak="0">
     <w:nsid w:val="151F78C8"/>
     <w:multiLevelType w:val="hybridMultilevel"/>
     <w:tmpl w:val="A1F0E63C"/>
@@ -2176,7 +2590,7 @@
       </w:rPr>
     </w:lvl>
   </w:abstractNum>
-  <w:abstractNum w:abstractNumId="1" w15:restartNumberingAfterBreak="0">
+  <w:abstractNum w:abstractNumId="2" w15:restartNumberingAfterBreak="0">
     <w:nsid w:val="2A8200EB"/>
     <w:multiLevelType w:val="hybridMultilevel"/>
     <w:tmpl w:val="D5B6641A"/>
@@ -2289,7 +2703,7 @@
       </w:rPr>
     </w:lvl>
   </w:abstractNum>
-  <w:abstractNum w:abstractNumId="2" w15:restartNumberingAfterBreak="0">
+  <w:abstractNum w:abstractNumId="3" w15:restartNumberingAfterBreak="0">
     <w:nsid w:val="3B1C5929"/>
     <w:multiLevelType w:val="hybridMultilevel"/>
     <w:tmpl w:val="A84E354A"/>
@@ -2402,7 +2816,7 @@
       </w:rPr>
     </w:lvl>
   </w:abstractNum>
-  <w:abstractNum w:abstractNumId="3" w15:restartNumberingAfterBreak="0">
+  <w:abstractNum w:abstractNumId="4" w15:restartNumberingAfterBreak="0">
     <w:nsid w:val="6E5215E4"/>
     <w:multiLevelType w:val="hybridMultilevel"/>
     <w:tmpl w:val="102A7792"/>
@@ -2515,7 +2929,7 @@
       </w:rPr>
     </w:lvl>
   </w:abstractNum>
-  <w:abstractNum w:abstractNumId="4" w15:restartNumberingAfterBreak="0">
+  <w:abstractNum w:abstractNumId="5" w15:restartNumberingAfterBreak="0">
     <w:nsid w:val="72CE273B"/>
     <w:multiLevelType w:val="hybridMultilevel"/>
     <w:tmpl w:val="094886AA"/>
@@ -2629,18 +3043,21 @@
     </w:lvl>
   </w:abstractNum>
   <w:num w:numId="1">
+    <w:abstractNumId w:val="2"/>
+  </w:num>
+  <w:num w:numId="2">
+    <w:abstractNumId w:val="5"/>
+  </w:num>
+  <w:num w:numId="3">
+    <w:abstractNumId w:val="4"/>
+  </w:num>
+  <w:num w:numId="4">
+    <w:abstractNumId w:val="3"/>
+  </w:num>
+  <w:num w:numId="5">
     <w:abstractNumId w:val="1"/>
   </w:num>
-  <w:num w:numId="2">
-    <w:abstractNumId w:val="4"/>
-  </w:num>
-  <w:num w:numId="3">
-    <w:abstractNumId w:val="3"/>
-  </w:num>
-  <w:num w:numId="4">
-    <w:abstractNumId w:val="2"/>
-  </w:num>
-  <w:num w:numId="5">
+  <w:num w:numId="6">
     <w:abstractNumId w:val="0"/>
   </w:num>
 </w:numbering>
@@ -3458,7 +3875,7 @@
 </file>
 
 <file path=customXml/itemProps1.xml><?xml version="1.0" encoding="utf-8"?>
-<ds:datastoreItem xmlns:ds="http://schemas.openxmlformats.org/officeDocument/2006/customXml" ds:itemID="{DE677136-D897-4C51-9487-1EBC99EA816B}">
+<ds:datastoreItem xmlns:ds="http://schemas.openxmlformats.org/officeDocument/2006/customXml" ds:itemID="{F79E8B7A-963D-41C0-8945-C822D14C32F4}">
   <ds:schemaRefs>
     <ds:schemaRef ds:uri="http://schemas.openxmlformats.org/officeDocument/2006/bibliography"/>
   </ds:schemaRefs>

</xml_diff>

<commit_message>
(C)    Caitlin revisions and corrections
</commit_message>
<xml_diff>
--- a/Suppl/Emerald Fitness - Dec Plan.docx
+++ b/Suppl/Emerald Fitness - Dec Plan.docx
@@ -28,21 +28,11 @@
         <w:tab/>
         <w:t>(</w:t>
       </w:r>
-      <w:r>
-        <w:fldChar w:fldCharType="begin"/>
-      </w:r>
-      <w:r>
-        <w:instrText xml:space="preserve"> DOCPROPERTY  "Revision Date"  \* MERGEFORMAT </w:instrText>
-      </w:r>
-      <w:r>
-        <w:fldChar w:fldCharType="separate"/>
-      </w:r>
-      <w:r>
-        <w:t>12/7/16</w:t>
-      </w:r>
-      <w:r>
-        <w:fldChar w:fldCharType="end"/>
-      </w:r>
+      <w:fldSimple w:instr=" DOCPROPERTY  &quot;Revision Date&quot;  \* MERGEFORMAT ">
+        <w:r>
+          <w:t>12/7/16</w:t>
+        </w:r>
+      </w:fldSimple>
       <w:r>
         <w:t>)</w:t>
       </w:r>
@@ -1418,19 +1408,8 @@
       <w:pPr>
         <w:tabs>
           <w:tab w:val="right" w:pos="2160"/>
+          <w:tab w:val="center" w:pos="5400"/>
         </w:tabs>
-      </w:pPr>
-      <w:r>
-        <w:br w:type="page"/>
-      </w:r>
-    </w:p>
-    <w:p>
-      <w:pPr>
-        <w:rPr>
-          <w:b/>
-          <w:sz w:val="36"/>
-          <w:szCs w:val="36"/>
-        </w:rPr>
         <w:sectPr>
           <w:footerReference w:type="default" r:id="rId9"/>
           <w:pgSz w:w="12240" w:h="15840"/>
@@ -1439,6 +1418,9 @@
           <w:docGrid w:linePitch="360"/>
         </w:sectPr>
       </w:pPr>
+      <w:r>
+        <w:br w:type="page"/>
+      </w:r>
     </w:p>
     <w:p>
       <w:pPr>
@@ -1464,9 +1446,10 @@
     <w:p>
       <w:pPr>
         <w:ind w:firstLine="720"/>
-      </w:pPr>
-      <w:r>
-        <w:object w:dxaOrig="11373" w:dyaOrig="7684">
+        <w:jc w:val="center"/>
+      </w:pPr>
+      <w:r>
+        <w:object w:dxaOrig="12581" w:dyaOrig="7641">
           <v:shapetype id="_x0000_t75" coordsize="21600,21600" o:spt="75" o:preferrelative="t" path="m@4@5l@4@11@9@11@9@5xe" filled="f" stroked="f">
             <v:stroke joinstyle="miter"/>
             <v:formulas>
@@ -1486,13 +1469,122 @@
             <v:path o:extrusionok="f" gradientshapeok="t" o:connecttype="rect"/>
             <o:lock v:ext="edit" aspectratio="t"/>
           </v:shapetype>
-          <v:shape id="_x0000_i1110" type="#_x0000_t75" style="width:591.95pt;height:400.35pt" o:ole="">
+          <v:shape id="_x0000_i1158" type="#_x0000_t75" style="width:521.5pt;height:317.1pt" o:ole="">
             <v:imagedata r:id="rId10" o:title=""/>
           </v:shape>
-          <o:OLEObject Type="Embed" ProgID="Excel.Sheet.8" ShapeID="_x0000_i1110" DrawAspect="Content" ObjectID="_1542625245" r:id="rId11"/>
+          <o:OLEObject Type="Embed" ProgID="Excel.Sheet.8" ShapeID="_x0000_i1158" DrawAspect="Content" ObjectID="_1542649573" r:id="rId11"/>
         </w:object>
       </w:r>
       <w:bookmarkEnd w:id="0"/>
+    </w:p>
+    <w:p>
+      <w:pPr>
+        <w:spacing w:after="0" w:line="240" w:lineRule="auto"/>
+        <w:rPr>
+          <w:b/>
+        </w:rPr>
+      </w:pPr>
+      <w:r>
+        <w:rPr>
+          <w:b/>
+        </w:rPr>
+        <w:t>Central Lift Style Points</w:t>
+      </w:r>
+    </w:p>
+    <w:p>
+      <w:pPr>
+        <w:pStyle w:val="ListParagraph"/>
+        <w:numPr>
+          <w:ilvl w:val="0"/>
+          <w:numId w:val="6"/>
+        </w:numPr>
+        <w:spacing w:after="0" w:line="250" w:lineRule="auto"/>
+        <w:rPr>
+          <w:b/>
+        </w:rPr>
+      </w:pPr>
+      <w:r>
+        <w:t>Always</w:t>
+      </w:r>
+      <w:r>
+        <w:t xml:space="preserve"> squeeze th</w:t>
+      </w:r>
+      <w:r>
+        <w:t xml:space="preserve">e shit on grips </w:t>
+      </w:r>
+      <w:r>
+        <w:rPr>
+          <w:b/>
+        </w:rPr>
+        <w:t>during</w:t>
+      </w:r>
+      <w:r>
+        <w:t xml:space="preserve"> a lift. Grip strength &amp; muscle activation bloom here!</w:t>
+      </w:r>
+    </w:p>
+    <w:p>
+      <w:pPr>
+        <w:pStyle w:val="ListParagraph"/>
+        <w:numPr>
+          <w:ilvl w:val="0"/>
+          <w:numId w:val="6"/>
+        </w:numPr>
+        <w:spacing w:after="0" w:line="250" w:lineRule="auto"/>
+      </w:pPr>
+      <w:r>
+        <w:t>Always</w:t>
+      </w:r>
+      <w:r>
+        <w:t xml:space="preserve"> squeeze on </w:t>
+      </w:r>
+      <w:r>
+        <w:rPr>
+          <w:b/>
+        </w:rPr>
+        <w:t>entry</w:t>
+      </w:r>
+      <w:r>
+        <w:t xml:space="preserve"> into a lift and on </w:t>
+      </w:r>
+      <w:r>
+        <w:rPr>
+          <w:b/>
+        </w:rPr>
+        <w:t>exit</w:t>
+      </w:r>
+      <w:r>
+        <w:t>. Muscle engagement and activation grow here</w:t>
+      </w:r>
+    </w:p>
+    <w:p>
+      <w:pPr>
+        <w:pStyle w:val="ListParagraph"/>
+        <w:numPr>
+          <w:ilvl w:val="0"/>
+          <w:numId w:val="6"/>
+        </w:numPr>
+        <w:spacing w:after="0" w:line="250" w:lineRule="auto"/>
+        <w:rPr>
+          <w:b/>
+        </w:rPr>
+      </w:pPr>
+      <w:r>
+        <w:t xml:space="preserve">Rotate on entry and on exit from </w:t>
+      </w:r>
+      <w:r>
+        <w:t>standing</w:t>
+      </w:r>
+      <w:r>
+        <w:t xml:space="preserve"> curls</w:t>
+      </w:r>
+    </w:p>
+    <w:p>
+      <w:pPr>
+        <w:spacing w:after="0" w:line="240" w:lineRule="auto"/>
+        <w:rPr>
+          <w:b/>
+        </w:rPr>
+      </w:pPr>
     </w:p>
     <w:p>
       <w:pPr>
@@ -1524,31 +1616,7 @@
         <w:t>Drop-Set</w:t>
       </w:r>
       <w:r>
-        <w:t>:</w:t>
-      </w:r>
-      <w:r>
-        <w:t xml:space="preserve"> When you are done with your last set, immediately grab weights that are 5lbs. lighter</w:t>
-      </w:r>
-      <w:r>
-        <w:t xml:space="preserve"> </w:t>
-      </w:r>
-      <w:r>
-        <w:t>(if using dumbbells) or drop the weight one plate (if using a machine or cables) and do as many</w:t>
-      </w:r>
-      <w:r>
-        <w:t xml:space="preserve"> </w:t>
-      </w:r>
-      <w:r>
-        <w:t>reps as you can, when you no longer can perform the exercise without maintaining form, drop</w:t>
-      </w:r>
-      <w:r>
-        <w:t xml:space="preserve"> </w:t>
-      </w:r>
-      <w:r>
-        <w:t>the weight an additional 5lbs./1 plate, and repeat the reps to failu</w:t>
-      </w:r>
-      <w:r>
-        <w:t>re</w:t>
+        <w:t>: When you are done with your last set, immediately grab weights that are 5lbs. lighter (if using dumbbells) or drop the weight one plate (if using a machine or cables) and do as many reps as you can, when you no longer can perform the exercise without maintaining form, drop the weight an additional 5lbs./1 plate, and repeat the reps to failure</w:t>
       </w:r>
     </w:p>
     <w:p>
@@ -1568,38 +1636,6 @@
           <w:numId w:val="6"/>
         </w:numPr>
         <w:spacing w:after="0" w:line="240" w:lineRule="auto"/>
-      </w:pPr>
-      <w:r>
-        <w:rPr>
-          <w:i/>
-        </w:rPr>
-        <w:t>Failure</w:t>
-      </w:r>
-      <w:r>
-        <w:t>: performing an exercise to complete exhaustion, while maintaining perfect form. When</w:t>
-      </w:r>
-      <w:r>
-        <w:t xml:space="preserve"> </w:t>
-      </w:r>
-      <w:r>
-        <w:t>your form breaks, you have failed.</w:t>
-      </w:r>
-      <w:r>
-        <w:br w:type="page"/>
-      </w:r>
-    </w:p>
-    <w:p>
-      <w:pPr>
-        <w:tabs>
-          <w:tab w:val="left" w:pos="2880"/>
-          <w:tab w:val="left" w:pos="4050"/>
-        </w:tabs>
-        <w:spacing w:after="0" w:line="240" w:lineRule="auto"/>
-        <w:rPr>
-          <w:b/>
-          <w:sz w:val="28"/>
-          <w:szCs w:val="28"/>
-        </w:rPr>
         <w:sectPr>
           <w:pgSz w:w="15840" w:h="12240" w:orient="landscape"/>
           <w:pgMar w:top="720" w:right="720" w:bottom="720" w:left="720" w:header="720" w:footer="720" w:gutter="0"/>
@@ -1607,163 +1643,18 @@
           <w:docGrid w:linePitch="360"/>
         </w:sectPr>
       </w:pPr>
-    </w:p>
-    <w:p>
-      <w:pPr>
-        <w:tabs>
-          <w:tab w:val="left" w:pos="2880"/>
-          <w:tab w:val="left" w:pos="4050"/>
-        </w:tabs>
-        <w:rPr>
-          <w:b/>
-          <w:sz w:val="28"/>
-          <w:szCs w:val="28"/>
-        </w:rPr>
-      </w:pPr>
-      <w:r>
-        <w:rPr>
-          <w:b/>
-          <w:sz w:val="28"/>
-          <w:szCs w:val="28"/>
-        </w:rPr>
-        <w:lastRenderedPageBreak/>
-        <w:t>Fitness History</w:t>
-      </w:r>
-    </w:p>
-    <w:p>
-      <w:pPr>
-        <w:tabs>
-          <w:tab w:val="left" w:pos="2880"/>
-          <w:tab w:val="left" w:pos="6480"/>
-          <w:tab w:val="left" w:pos="7380"/>
-        </w:tabs>
-        <w:spacing w:after="0"/>
-      </w:pPr>
-      <w:r>
-        <w:rPr>
-          <w:b/>
-        </w:rPr>
-        <w:t>Prev:</w:t>
-      </w:r>
-      <w:r>
-        <w:tab/>
-      </w:r>
-      <w:r>
-        <w:t>5-6 days/wk lifting</w:t>
-      </w:r>
-    </w:p>
-    <w:p>
-      <w:pPr>
-        <w:tabs>
-          <w:tab w:val="left" w:pos="2880"/>
-          <w:tab w:val="left" w:pos="6480"/>
-          <w:tab w:val="left" w:pos="7380"/>
-        </w:tabs>
-        <w:spacing w:after="0"/>
-      </w:pPr>
-      <w:r>
-        <w:tab/>
-        <w:t>5-6 days/wk treadmill</w:t>
-      </w:r>
-    </w:p>
-    <w:p>
-      <w:pPr>
-        <w:tabs>
-          <w:tab w:val="left" w:pos="2880"/>
-          <w:tab w:val="left" w:pos="6480"/>
-          <w:tab w:val="left" w:pos="7380"/>
-        </w:tabs>
-        <w:spacing w:after="120"/>
-      </w:pPr>
-      <w:r>
-        <w:tab/>
-        <w:t>2-4 days/wk basketball (1hr)</w:t>
-      </w:r>
-    </w:p>
-    <w:p>
-      <w:pPr>
-        <w:tabs>
-          <w:tab w:val="left" w:pos="2880"/>
-          <w:tab w:val="left" w:pos="6480"/>
-          <w:tab w:val="left" w:pos="7380"/>
-        </w:tabs>
-        <w:spacing w:after="120"/>
-      </w:pPr>
-      <w:r>
-        <w:rPr>
-          <w:b/>
-        </w:rPr>
-        <w:t>Now:</w:t>
-      </w:r>
-      <w:r>
-        <w:rPr>
-          <w:b/>
-        </w:rPr>
-        <w:tab/>
-      </w:r>
-      <w:r>
-        <w:t>2-4 days/wk treadmill (5mph max)</w:t>
-      </w:r>
-    </w:p>
-    <w:p>
-      <w:pPr>
-        <w:tabs>
-          <w:tab w:val="left" w:pos="2880"/>
-          <w:tab w:val="left" w:pos="6480"/>
-          <w:tab w:val="left" w:pos="7380"/>
-        </w:tabs>
-        <w:spacing w:after="0"/>
-      </w:pPr>
-      <w:r>
-        <w:rPr>
-          <w:b/>
-        </w:rPr>
-        <w:t>Goal:</w:t>
-      </w:r>
-      <w:r>
-        <w:tab/>
-      </w:r>
-      <w:r>
-        <w:t>4-6</w:t>
-      </w:r>
-      <w:r>
-        <w:t xml:space="preserve"> days/wk lifting</w:t>
-      </w:r>
-      <w:r>
-        <w:t xml:space="preserve"> (45m target</w:t>
-      </w:r>
-      <w:r>
-        <w:t>)</w:t>
-      </w:r>
-    </w:p>
-    <w:p>
-      <w:pPr>
-        <w:tabs>
-          <w:tab w:val="left" w:pos="2880"/>
-          <w:tab w:val="left" w:pos="6480"/>
-          <w:tab w:val="left" w:pos="7380"/>
-        </w:tabs>
-        <w:spacing w:after="120"/>
-      </w:pPr>
-      <w:r>
-        <w:tab/>
-      </w:r>
-      <w:r>
-        <w:t>4</w:t>
-      </w:r>
-      <w:r>
-        <w:t>-6</w:t>
-      </w:r>
-      <w:r>
-        <w:t xml:space="preserve"> days/wk treadmill (10m warm-up, 30m post-workout)</w:t>
-      </w:r>
-      <w:r>
-        <w:t xml:space="preserve"> (8mph max, 7mph 10m min)</w:t>
-      </w:r>
-    </w:p>
-    <w:p>
-      <w:pPr>
-        <w:spacing w:after="80"/>
+      <w:r>
+        <w:rPr>
+          <w:i/>
+        </w:rPr>
+        <w:t>Failure</w:t>
+      </w:r>
+      <w:r>
+        <w:t>: performing an exercise to complete exhaustion, while maintaining perfect form. When your form breaks, you have failed.</w:t>
+      </w:r>
+    </w:p>
+    <w:p>
+      <w:pPr>
         <w:rPr>
           <w:b/>
           <w:sz w:val="36"/>
@@ -1776,126 +1667,156 @@
           <w:sz w:val="36"/>
           <w:szCs w:val="36"/>
         </w:rPr>
-        <w:t xml:space="preserve">(Prev) </w:t>
-      </w:r>
-      <w:r>
+        <w:lastRenderedPageBreak/>
+        <w:t>Present Nutrition Plan</w:t>
+      </w:r>
+    </w:p>
+    <w:bookmarkStart w:id="2" w:name="_MON_1542390240"/>
+    <w:bookmarkEnd w:id="2"/>
+    <w:p>
+      <w:pPr>
+        <w:jc w:val="center"/>
         <w:rPr>
           <w:b/>
           <w:sz w:val="36"/>
           <w:szCs w:val="36"/>
         </w:rPr>
-        <w:t>Starting Plan</w:t>
-      </w:r>
+      </w:pPr>
       <w:r>
         <w:rPr>
           <w:b/>
           <w:sz w:val="36"/>
           <w:szCs w:val="36"/>
         </w:rPr>
-        <w:t xml:space="preserve"> – Establishing Routine</w:t>
-      </w:r>
-    </w:p>
-    <w:bookmarkStart w:id="2" w:name="_MON_1540729286"/>
-    <w:bookmarkEnd w:id="2"/>
-    <w:p>
-      <w:pPr>
-        <w:ind w:firstLine="720"/>
-        <w:jc w:val="center"/>
-      </w:pPr>
-      <w:r>
-        <w:object w:dxaOrig="9871" w:dyaOrig="11445">
-          <v:shape id="_x0000_i1025" type="#_x0000_t75" style="width:438.25pt;height:506.45pt" o:ole="">
+        <w:object w:dxaOrig="5243" w:dyaOrig="2401">
+          <v:shape id="_x0000_i1027" type="#_x0000_t75" style="width:225.7pt;height:103pt" o:ole="">
             <v:imagedata r:id="rId12" o:title=""/>
           </v:shape>
-          <o:OLEObject Type="Embed" ProgID="Excel.Sheet.8" ShapeID="_x0000_i1025" DrawAspect="Content" ObjectID="_1542625246" r:id="rId13"/>
+          <o:OLEObject Type="Embed" ProgID="Excel.Sheet.8" ShapeID="_x0000_i1027" DrawAspect="Content" ObjectID="_1542649574" r:id="rId13"/>
         </w:object>
       </w:r>
     </w:p>
-    <w:p>
-      <w:pPr>
+    <w:bookmarkStart w:id="3" w:name="_MON_1542529654"/>
+    <w:bookmarkEnd w:id="3"/>
+    <w:p>
+      <w:pPr>
+        <w:jc w:val="center"/>
         <w:rPr>
           <w:b/>
           <w:sz w:val="36"/>
           <w:szCs w:val="36"/>
         </w:rPr>
-        <w:sectPr>
-          <w:pgSz w:w="12240" w:h="15840"/>
-          <w:pgMar w:top="720" w:right="720" w:bottom="720" w:left="720" w:header="720" w:footer="720" w:gutter="0"/>
-          <w:cols w:space="720"/>
-          <w:docGrid w:linePitch="360"/>
-        </w:sectPr>
-      </w:pPr>
-    </w:p>
-    <w:p>
-      <w:pPr>
+      </w:pPr>
+      <w:r>
         <w:rPr>
           <w:b/>
           <w:sz w:val="36"/>
           <w:szCs w:val="36"/>
         </w:rPr>
-      </w:pPr>
-      <w:r>
+        <w:object w:dxaOrig="13154" w:dyaOrig="10809">
+          <v:shape id="_x0000_i1092" type="#_x0000_t75" style="width:526.15pt;height:433.45pt" o:ole="">
+            <v:imagedata r:id="rId14" o:title=""/>
+          </v:shape>
+          <o:OLEObject Type="Embed" ProgID="Excel.Sheet.8" ShapeID="_x0000_i1092" DrawAspect="Content" ObjectID="_1542649575" r:id="rId15"/>
+        </w:object>
+      </w:r>
+    </w:p>
+    <w:p>
+      <w:pPr>
         <w:rPr>
           <w:b/>
           <w:sz w:val="36"/>
           <w:szCs w:val="36"/>
         </w:rPr>
-        <w:lastRenderedPageBreak/>
-        <w:t>Present Nutrition Plan</w:t>
-      </w:r>
-    </w:p>
-    <w:bookmarkStart w:id="3" w:name="_MON_1542390240"/>
-    <w:bookmarkEnd w:id="3"/>
-    <w:p>
-      <w:pPr>
-        <w:jc w:val="center"/>
+      </w:pPr>
+      <w:r>
         <w:rPr>
           <w:b/>
           <w:sz w:val="36"/>
           <w:szCs w:val="36"/>
         </w:rPr>
-      </w:pPr>
-      <w:r>
+        <w:t>Configuration</w:t>
+      </w:r>
+    </w:p>
+    <w:p>
+      <w:pPr>
+        <w:ind w:firstLine="720"/>
+      </w:pPr>
+      <w:r>
+        <w:t xml:space="preserve">Justin </w:t>
+      </w:r>
+      <w:r>
+        <w:sym w:font="Wingdings" w:char="F0E0"/>
+      </w:r>
+      <w:r>
+        <w:t xml:space="preserve"> Micros</w:t>
+      </w:r>
+    </w:p>
+    <w:p>
+      <w:pPr>
+        <w:ind w:firstLine="720"/>
+      </w:pPr>
+      <w:r>
+        <w:t xml:space="preserve">Caitlin </w:t>
+      </w:r>
+      <w:r>
+        <w:sym w:font="Wingdings" w:char="F0E0"/>
+      </w:r>
+      <w:r>
+        <w:t xml:space="preserve"> Macros</w:t>
+      </w:r>
+      <w:r>
+        <w:br w:type="page"/>
+      </w:r>
+    </w:p>
+    <w:p>
+      <w:pPr>
         <w:rPr>
           <w:b/>
           <w:sz w:val="36"/>
           <w:szCs w:val="36"/>
         </w:rPr>
-        <w:object w:dxaOrig="5243" w:dyaOrig="2401">
-          <v:shape id="_x0000_i1026" type="#_x0000_t75" style="width:225.7pt;height:103pt" o:ole="">
-            <v:imagedata r:id="rId14" o:title=""/>
-          </v:shape>
-          <o:OLEObject Type="Embed" ProgID="Excel.Sheet.8" ShapeID="_x0000_i1026" DrawAspect="Content" ObjectID="_1542625247" r:id="rId15"/>
-        </w:object>
-      </w:r>
-    </w:p>
-    <w:bookmarkStart w:id="4" w:name="_MON_1542529654"/>
-    <w:bookmarkEnd w:id="4"/>
-    <w:p>
-      <w:pPr>
-        <w:jc w:val="center"/>
+      </w:pPr>
+      <w:r>
         <w:rPr>
           <w:b/>
           <w:sz w:val="36"/>
           <w:szCs w:val="36"/>
         </w:rPr>
-      </w:pPr>
-      <w:r>
+        <w:lastRenderedPageBreak/>
+        <w:t>Nutrition Plan Idea (Upcoming)</w:t>
+      </w:r>
+    </w:p>
+    <w:bookmarkStart w:id="4" w:name="_MON_1542441548"/>
+    <w:bookmarkEnd w:id="4"/>
+    <w:p>
+      <w:pPr>
+        <w:jc w:val="center"/>
         <w:rPr>
           <w:b/>
           <w:sz w:val="36"/>
           <w:szCs w:val="36"/>
         </w:rPr>
-        <w:object w:dxaOrig="13500" w:dyaOrig="10809">
-          <v:shape id="_x0000_i1027" type="#_x0000_t75" style="width:540pt;height:433.45pt" o:ole="">
+      </w:pPr>
+      <w:r>
+        <w:rPr>
+          <w:b/>
+          <w:sz w:val="36"/>
+          <w:szCs w:val="36"/>
+        </w:rPr>
+        <w:object w:dxaOrig="5596" w:dyaOrig="2981">
+          <v:shape id="_x0000_i1029" type="#_x0000_t75" style="width:240.9pt;height:127.9pt" o:ole="">
             <v:imagedata r:id="rId16" o:title=""/>
           </v:shape>
-          <o:OLEObject Type="Embed" ProgID="Excel.Sheet.8" ShapeID="_x0000_i1027" DrawAspect="Content" ObjectID="_1542625248" r:id="rId17"/>
+          <o:OLEObject Type="Embed" ProgID="Excel.Sheet.8" ShapeID="_x0000_i1029" DrawAspect="Content" ObjectID="_1542649576" r:id="rId17"/>
         </w:object>
       </w:r>
     </w:p>
-    <w:p>
-      <w:pPr>
+    <w:bookmarkStart w:id="5" w:name="_MON_1542441632"/>
+    <w:bookmarkEnd w:id="5"/>
+    <w:p>
+      <w:pPr>
+        <w:jc w:val="center"/>
         <w:rPr>
           <w:b/>
           <w:sz w:val="36"/>
@@ -1908,335 +1829,11 @@
           <w:sz w:val="36"/>
           <w:szCs w:val="36"/>
         </w:rPr>
-        <w:br w:type="page"/>
-      </w:r>
-    </w:p>
-    <w:p>
-      <w:pPr>
-        <w:rPr>
-          <w:b/>
-          <w:sz w:val="36"/>
-          <w:szCs w:val="36"/>
-        </w:rPr>
-      </w:pPr>
-      <w:r>
-        <w:rPr>
-          <w:b/>
-          <w:sz w:val="36"/>
-          <w:szCs w:val="36"/>
-        </w:rPr>
-        <w:lastRenderedPageBreak/>
-        <w:t>Nutrition Plan Idea (Upcoming)</w:t>
-      </w:r>
-    </w:p>
-    <w:bookmarkStart w:id="5" w:name="_MON_1542441548"/>
-    <w:bookmarkEnd w:id="5"/>
-    <w:p>
-      <w:pPr>
-        <w:jc w:val="center"/>
-        <w:rPr>
-          <w:b/>
-          <w:sz w:val="36"/>
-          <w:szCs w:val="36"/>
-        </w:rPr>
-      </w:pPr>
-      <w:r>
-        <w:rPr>
-          <w:b/>
-          <w:sz w:val="36"/>
-          <w:szCs w:val="36"/>
-        </w:rPr>
-        <w:object w:dxaOrig="5596" w:dyaOrig="2981">
-          <v:shape id="_x0000_i1028" type="#_x0000_t75" style="width:240.9pt;height:127.9pt" o:ole="">
+        <w:object w:dxaOrig="13404" w:dyaOrig="10154">
+          <v:shape id="_x0000_i1030" type="#_x0000_t75" style="width:543.55pt;height:412.25pt" o:ole="">
             <v:imagedata r:id="rId18" o:title=""/>
           </v:shape>
-          <o:OLEObject Type="Embed" ProgID="Excel.Sheet.8" ShapeID="_x0000_i1028" DrawAspect="Content" ObjectID="_1542625249" r:id="rId19"/>
-        </w:object>
-      </w:r>
-    </w:p>
-    <w:bookmarkStart w:id="6" w:name="_MON_1542441632"/>
-    <w:bookmarkEnd w:id="6"/>
-    <w:p>
-      <w:pPr>
-        <w:jc w:val="center"/>
-        <w:rPr>
-          <w:b/>
-          <w:sz w:val="36"/>
-          <w:szCs w:val="36"/>
-        </w:rPr>
-      </w:pPr>
-      <w:r>
-        <w:rPr>
-          <w:b/>
-          <w:sz w:val="36"/>
-          <w:szCs w:val="36"/>
-        </w:rPr>
-        <w:object w:dxaOrig="13404" w:dyaOrig="10154">
-          <v:shape id="_x0000_i1029" type="#_x0000_t75" style="width:543.55pt;height:412.25pt" o:ole="">
-            <v:imagedata r:id="rId20" o:title=""/>
-          </v:shape>
-          <o:OLEObject Type="Embed" ProgID="Excel.Sheet.8" ShapeID="_x0000_i1029" DrawAspect="Content" ObjectID="_1542625250" r:id="rId21"/>
-        </w:object>
-      </w:r>
-      <w:r>
-        <w:rPr>
-          <w:b/>
-          <w:sz w:val="36"/>
-          <w:szCs w:val="36"/>
-        </w:rPr>
-        <w:br w:type="page"/>
-      </w:r>
-    </w:p>
-    <w:p>
-      <w:pPr>
-        <w:rPr>
-          <w:b/>
-          <w:sz w:val="36"/>
-          <w:szCs w:val="36"/>
-        </w:rPr>
-        <w:sectPr>
-          <w:pgSz w:w="12240" w:h="15840"/>
-          <w:pgMar w:top="720" w:right="720" w:bottom="720" w:left="720" w:header="720" w:footer="720" w:gutter="0"/>
-          <w:cols w:space="720"/>
-          <w:docGrid w:linePitch="360"/>
-        </w:sectPr>
-      </w:pPr>
-    </w:p>
-    <w:p>
-      <w:pPr>
-        <w:rPr>
-          <w:b/>
-          <w:sz w:val="36"/>
-          <w:szCs w:val="36"/>
-        </w:rPr>
-      </w:pPr>
-      <w:r>
-        <w:rPr>
-          <w:b/>
-          <w:sz w:val="36"/>
-          <w:szCs w:val="36"/>
-        </w:rPr>
-        <w:lastRenderedPageBreak/>
-        <w:t>Fitness Log</w:t>
-      </w:r>
-    </w:p>
-    <w:bookmarkStart w:id="7" w:name="_MON_1541740839"/>
-    <w:bookmarkEnd w:id="7"/>
-    <w:p>
-      <w:pPr>
-        <w:jc w:val="center"/>
-        <w:rPr>
-          <w:b/>
-          <w:sz w:val="36"/>
-          <w:szCs w:val="36"/>
-        </w:rPr>
-      </w:pPr>
-      <w:r>
-        <w:rPr>
-          <w:b/>
-          <w:sz w:val="36"/>
-          <w:szCs w:val="36"/>
-        </w:rPr>
-        <w:object w:dxaOrig="4936" w:dyaOrig="4931">
-          <v:shape id="_x0000_i1030" type="#_x0000_t75" style="width:246.8pt;height:246.55pt" o:ole="">
-            <v:imagedata r:id="rId22" o:title=""/>
-          </v:shape>
-          <o:OLEObject Type="Embed" ProgID="Excel.Sheet.12" ShapeID="_x0000_i1030" DrawAspect="Content" ObjectID="_1542625251" r:id="rId23"/>
-        </w:object>
-      </w:r>
-    </w:p>
-    <w:p>
-      <w:pPr>
-        <w:jc w:val="center"/>
-        <w:rPr>
-          <w:b/>
-          <w:sz w:val="36"/>
-          <w:szCs w:val="36"/>
-        </w:rPr>
-      </w:pPr>
-    </w:p>
-    <w:p>
-      <w:pPr>
-        <w:jc w:val="center"/>
-        <w:rPr>
-          <w:b/>
-          <w:sz w:val="36"/>
-          <w:szCs w:val="36"/>
-        </w:rPr>
-      </w:pPr>
-    </w:p>
-    <w:bookmarkStart w:id="8" w:name="_MON_1542025796"/>
-    <w:bookmarkEnd w:id="8"/>
-    <w:p>
-      <w:pPr>
-        <w:jc w:val="center"/>
-        <w:rPr>
-          <w:b/>
-          <w:sz w:val="36"/>
-          <w:szCs w:val="36"/>
-        </w:rPr>
-      </w:pPr>
-      <w:r>
-        <w:rPr>
-          <w:b/>
-          <w:sz w:val="36"/>
-          <w:szCs w:val="36"/>
-        </w:rPr>
-        <w:object w:dxaOrig="4936" w:dyaOrig="3541">
-          <v:shape id="_x0000_i1031" type="#_x0000_t75" style="width:246.8pt;height:177.05pt" o:ole="">
-            <v:imagedata r:id="rId24" o:title=""/>
-          </v:shape>
-          <o:OLEObject Type="Embed" ProgID="Excel.Sheet.12" ShapeID="_x0000_i1031" DrawAspect="Content" ObjectID="_1542625252" r:id="rId25"/>
-        </w:object>
-      </w:r>
-    </w:p>
-    <w:p>
-      <w:pPr>
-        <w:rPr>
-          <w:b/>
-          <w:sz w:val="36"/>
-          <w:szCs w:val="36"/>
-        </w:rPr>
-      </w:pPr>
-      <w:r>
-        <w:rPr>
-          <w:b/>
-          <w:sz w:val="36"/>
-          <w:szCs w:val="36"/>
-        </w:rPr>
-        <w:br w:type="page"/>
-      </w:r>
-    </w:p>
-    <w:p>
-      <w:pPr>
-        <w:rPr>
-          <w:b/>
-          <w:sz w:val="36"/>
-          <w:szCs w:val="36"/>
-        </w:rPr>
-      </w:pPr>
-      <w:r>
-        <w:rPr>
-          <w:b/>
-          <w:sz w:val="36"/>
-          <w:szCs w:val="36"/>
-        </w:rPr>
-        <w:lastRenderedPageBreak/>
-        <w:t>Nutrition Log</w:t>
-      </w:r>
-    </w:p>
-    <w:bookmarkStart w:id="9" w:name="_MON_1542025839"/>
-    <w:bookmarkEnd w:id="9"/>
-    <w:p>
-      <w:pPr>
-        <w:jc w:val="center"/>
-        <w:rPr>
-          <w:b/>
-          <w:sz w:val="36"/>
-          <w:szCs w:val="36"/>
-        </w:rPr>
-      </w:pPr>
-      <w:r>
-        <w:rPr>
-          <w:b/>
-          <w:sz w:val="36"/>
-          <w:szCs w:val="36"/>
-        </w:rPr>
-        <w:object w:dxaOrig="4936" w:dyaOrig="2411">
-          <v:shape id="_x0000_i1032" type="#_x0000_t75" style="width:246.8pt;height:120.55pt" o:ole="">
-            <v:imagedata r:id="rId26" o:title=""/>
-          </v:shape>
-          <o:OLEObject Type="Embed" ProgID="Excel.Sheet.12" ShapeID="_x0000_i1032" DrawAspect="Content" ObjectID="_1542625253" r:id="rId27"/>
-        </w:object>
-      </w:r>
-    </w:p>
-    <w:p>
-      <w:pPr>
-        <w:jc w:val="center"/>
-        <w:rPr>
-          <w:b/>
-          <w:sz w:val="36"/>
-          <w:szCs w:val="36"/>
-        </w:rPr>
-      </w:pPr>
-    </w:p>
-    <w:p>
-      <w:pPr>
-        <w:jc w:val="center"/>
-        <w:rPr>
-          <w:b/>
-          <w:sz w:val="36"/>
-          <w:szCs w:val="36"/>
-        </w:rPr>
-      </w:pPr>
-    </w:p>
-    <w:bookmarkStart w:id="10" w:name="_MON_1542025857"/>
-    <w:bookmarkEnd w:id="10"/>
-    <w:p>
-      <w:pPr>
-        <w:jc w:val="center"/>
-        <w:rPr>
-          <w:b/>
-          <w:sz w:val="36"/>
-          <w:szCs w:val="36"/>
-        </w:rPr>
-      </w:pPr>
-      <w:r>
-        <w:rPr>
-          <w:b/>
-          <w:sz w:val="36"/>
-          <w:szCs w:val="36"/>
-        </w:rPr>
-        <w:object w:dxaOrig="4936" w:dyaOrig="1990">
-          <v:shape id="_x0000_i1033" type="#_x0000_t75" style="width:246.8pt;height:99.5pt" o:ole="">
-            <v:imagedata r:id="rId28" o:title=""/>
-          </v:shape>
-          <o:OLEObject Type="Embed" ProgID="Excel.Sheet.12" ShapeID="_x0000_i1033" DrawAspect="Content" ObjectID="_1542625254" r:id="rId29"/>
-        </w:object>
-      </w:r>
-    </w:p>
-    <w:p>
-      <w:pPr>
-        <w:jc w:val="center"/>
-        <w:rPr>
-          <w:b/>
-          <w:sz w:val="36"/>
-          <w:szCs w:val="36"/>
-        </w:rPr>
-      </w:pPr>
-    </w:p>
-    <w:p>
-      <w:pPr>
-        <w:jc w:val="center"/>
-        <w:rPr>
-          <w:b/>
-          <w:sz w:val="36"/>
-          <w:szCs w:val="36"/>
-        </w:rPr>
-      </w:pPr>
-    </w:p>
-    <w:bookmarkStart w:id="11" w:name="_MON_1542025864"/>
-    <w:bookmarkEnd w:id="11"/>
-    <w:p>
-      <w:pPr>
-        <w:jc w:val="center"/>
-        <w:rPr>
-          <w:b/>
-          <w:sz w:val="36"/>
-          <w:szCs w:val="36"/>
-        </w:rPr>
-      </w:pPr>
-      <w:r>
-        <w:rPr>
-          <w:b/>
-          <w:sz w:val="36"/>
-          <w:szCs w:val="36"/>
-        </w:rPr>
-        <w:object w:dxaOrig="4936" w:dyaOrig="2411">
-          <v:shape id="_x0000_i1034" type="#_x0000_t75" style="width:246.8pt;height:120.55pt" o:ole="">
-            <v:imagedata r:id="rId30" o:title=""/>
-          </v:shape>
-          <o:OLEObject Type="Embed" ProgID="Excel.Sheet.12" ShapeID="_x0000_i1034" DrawAspect="Content" ObjectID="_1542625255" r:id="rId31"/>
+          <o:OLEObject Type="Embed" ProgID="Excel.Sheet.8" ShapeID="_x0000_i1030" DrawAspect="Content" ObjectID="_1542649577" r:id="rId19"/>
         </w:object>
       </w:r>
     </w:p>
@@ -2303,7 +1900,7 @@
       <w:rPr>
         <w:noProof/>
       </w:rPr>
-      <w:t>3</w:t>
+      <w:t>4</w:t>
     </w:r>
     <w:r>
       <w:fldChar w:fldCharType="end"/>
@@ -2311,14 +1908,27 @@
     <w:r>
       <w:t xml:space="preserve"> of </w:t>
     </w:r>
-    <w:fldSimple w:instr=" NUMPAGES   \* MERGEFORMAT ">
-      <w:r>
-        <w:rPr>
-          <w:noProof/>
-        </w:rPr>
-        <w:t>7</w:t>
-      </w:r>
-    </w:fldSimple>
+    <w:r>
+      <w:fldChar w:fldCharType="begin"/>
+    </w:r>
+    <w:r>
+      <w:instrText xml:space="preserve"> NUMPAGES   \* MERGEFORMAT </w:instrText>
+    </w:r>
+    <w:r>
+      <w:fldChar w:fldCharType="separate"/>
+    </w:r>
+    <w:r>
+      <w:rPr>
+        <w:noProof/>
+      </w:rPr>
+      <w:t>4</w:t>
+    </w:r>
+    <w:r>
+      <w:rPr>
+        <w:noProof/>
+      </w:rPr>
+      <w:fldChar w:fldCharType="end"/>
+    </w:r>
     <w:r>
       <w:ptab w:relativeTo="margin" w:alignment="right" w:leader="none"/>
     </w:r>
@@ -2328,11 +1938,21 @@
     <w:r>
       <w:t xml:space="preserve">Revision </w:t>
     </w:r>
-    <w:fldSimple w:instr=" DOCPROPERTY  &quot;Revision Number&quot;  \* MERGEFORMAT ">
-      <w:r>
-        <w:t>2.14</w:t>
-      </w:r>
-    </w:fldSimple>
+    <w:r>
+      <w:fldChar w:fldCharType="begin"/>
+    </w:r>
+    <w:r>
+      <w:instrText xml:space="preserve"> DOCPROPERTY  "Revision Number"  \* MERGEFORMAT </w:instrText>
+    </w:r>
+    <w:r>
+      <w:fldChar w:fldCharType="separate"/>
+    </w:r>
+    <w:r>
+      <w:t>2.15</w:t>
+    </w:r>
+    <w:r>
+      <w:fldChar w:fldCharType="end"/>
+    </w:r>
   </w:p>
 </w:ftr>
 </file>
@@ -2930,6 +2550,118 @@
     </w:lvl>
   </w:abstractNum>
   <w:abstractNum w:abstractNumId="5" w15:restartNumberingAfterBreak="0">
+    <w:nsid w:val="713E3820"/>
+    <w:multiLevelType w:val="hybridMultilevel"/>
+    <w:tmpl w:val="ED02E830"/>
+    <w:lvl w:ilvl="0" w:tplc="78BE7200">
+      <w:numFmt w:val="bullet"/>
+      <w:lvlText w:val="-"/>
+      <w:lvlJc w:val="left"/>
+      <w:pPr>
+        <w:ind w:left="360" w:hanging="360"/>
+      </w:pPr>
+      <w:rPr>
+        <w:rFonts w:ascii="Calibri" w:eastAsiaTheme="minorHAnsi" w:hAnsi="Calibri" w:cs="Calibri" w:hint="default"/>
+      </w:rPr>
+    </w:lvl>
+    <w:lvl w:ilvl="1" w:tplc="04090003" w:tentative="1">
+      <w:start w:val="1"/>
+      <w:numFmt w:val="bullet"/>
+      <w:lvlText w:val="o"/>
+      <w:lvlJc w:val="left"/>
+      <w:pPr>
+        <w:ind w:left="1080" w:hanging="360"/>
+      </w:pPr>
+      <w:rPr>
+        <w:rFonts w:ascii="Courier New" w:hAnsi="Courier New" w:cs="Courier New" w:hint="default"/>
+      </w:rPr>
+    </w:lvl>
+    <w:lvl w:ilvl="2" w:tplc="04090005" w:tentative="1">
+      <w:start w:val="1"/>
+      <w:numFmt w:val="bullet"/>
+      <w:lvlText w:val=""/>
+      <w:lvlJc w:val="left"/>
+      <w:pPr>
+        <w:ind w:left="1800" w:hanging="360"/>
+      </w:pPr>
+      <w:rPr>
+        <w:rFonts w:ascii="Wingdings" w:hAnsi="Wingdings" w:hint="default"/>
+      </w:rPr>
+    </w:lvl>
+    <w:lvl w:ilvl="3" w:tplc="04090001" w:tentative="1">
+      <w:start w:val="1"/>
+      <w:numFmt w:val="bullet"/>
+      <w:lvlText w:val=""/>
+      <w:lvlJc w:val="left"/>
+      <w:pPr>
+        <w:ind w:left="2520" w:hanging="360"/>
+      </w:pPr>
+      <w:rPr>
+        <w:rFonts w:ascii="Symbol" w:hAnsi="Symbol" w:hint="default"/>
+      </w:rPr>
+    </w:lvl>
+    <w:lvl w:ilvl="4" w:tplc="04090003" w:tentative="1">
+      <w:start w:val="1"/>
+      <w:numFmt w:val="bullet"/>
+      <w:lvlText w:val="o"/>
+      <w:lvlJc w:val="left"/>
+      <w:pPr>
+        <w:ind w:left="3240" w:hanging="360"/>
+      </w:pPr>
+      <w:rPr>
+        <w:rFonts w:ascii="Courier New" w:hAnsi="Courier New" w:cs="Courier New" w:hint="default"/>
+      </w:rPr>
+    </w:lvl>
+    <w:lvl w:ilvl="5" w:tplc="04090005" w:tentative="1">
+      <w:start w:val="1"/>
+      <w:numFmt w:val="bullet"/>
+      <w:lvlText w:val=""/>
+      <w:lvlJc w:val="left"/>
+      <w:pPr>
+        <w:ind w:left="3960" w:hanging="360"/>
+      </w:pPr>
+      <w:rPr>
+        <w:rFonts w:ascii="Wingdings" w:hAnsi="Wingdings" w:hint="default"/>
+      </w:rPr>
+    </w:lvl>
+    <w:lvl w:ilvl="6" w:tplc="04090001" w:tentative="1">
+      <w:start w:val="1"/>
+      <w:numFmt w:val="bullet"/>
+      <w:lvlText w:val=""/>
+      <w:lvlJc w:val="left"/>
+      <w:pPr>
+        <w:ind w:left="4680" w:hanging="360"/>
+      </w:pPr>
+      <w:rPr>
+        <w:rFonts w:ascii="Symbol" w:hAnsi="Symbol" w:hint="default"/>
+      </w:rPr>
+    </w:lvl>
+    <w:lvl w:ilvl="7" w:tplc="04090003" w:tentative="1">
+      <w:start w:val="1"/>
+      <w:numFmt w:val="bullet"/>
+      <w:lvlText w:val="o"/>
+      <w:lvlJc w:val="left"/>
+      <w:pPr>
+        <w:ind w:left="5400" w:hanging="360"/>
+      </w:pPr>
+      <w:rPr>
+        <w:rFonts w:ascii="Courier New" w:hAnsi="Courier New" w:cs="Courier New" w:hint="default"/>
+      </w:rPr>
+    </w:lvl>
+    <w:lvl w:ilvl="8" w:tplc="04090005" w:tentative="1">
+      <w:start w:val="1"/>
+      <w:numFmt w:val="bullet"/>
+      <w:lvlText w:val=""/>
+      <w:lvlJc w:val="left"/>
+      <w:pPr>
+        <w:ind w:left="6120" w:hanging="360"/>
+      </w:pPr>
+      <w:rPr>
+        <w:rFonts w:ascii="Wingdings" w:hAnsi="Wingdings" w:hint="default"/>
+      </w:rPr>
+    </w:lvl>
+  </w:abstractNum>
+  <w:abstractNum w:abstractNumId="6" w15:restartNumberingAfterBreak="0">
     <w:nsid w:val="72CE273B"/>
     <w:multiLevelType w:val="hybridMultilevel"/>
     <w:tmpl w:val="094886AA"/>
@@ -3046,7 +2778,7 @@
     <w:abstractNumId w:val="2"/>
   </w:num>
   <w:num w:numId="2">
-    <w:abstractNumId w:val="5"/>
+    <w:abstractNumId w:val="6"/>
   </w:num>
   <w:num w:numId="3">
     <w:abstractNumId w:val="4"/>
@@ -3059,6 +2791,9 @@
   </w:num>
   <w:num w:numId="6">
     <w:abstractNumId w:val="0"/>
+  </w:num>
+  <w:num w:numId="7">
+    <w:abstractNumId w:val="5"/>
   </w:num>
 </w:numbering>
 </file>
@@ -3875,7 +3610,7 @@
 </file>
 
 <file path=customXml/itemProps1.xml><?xml version="1.0" encoding="utf-8"?>
-<ds:datastoreItem xmlns:ds="http://schemas.openxmlformats.org/officeDocument/2006/customXml" ds:itemID="{F79E8B7A-963D-41C0-8945-C822D14C32F4}">
+<ds:datastoreItem xmlns:ds="http://schemas.openxmlformats.org/officeDocument/2006/customXml" ds:itemID="{CC97012F-BB1F-466D-ACAA-7FE47D974296}">
   <ds:schemaRefs>
     <ds:schemaRef ds:uri="http://schemas.openxmlformats.org/officeDocument/2006/bibliography"/>
   </ds:schemaRefs>

</xml_diff>

<commit_message>
(C)    updated diet to include daily yogurt
</commit_message>
<xml_diff>
--- a/Suppl/Emerald Fitness - Dec Plan.docx
+++ b/Suppl/Emerald Fitness - Dec Plan.docx
@@ -28,11 +28,21 @@
         <w:tab/>
         <w:t>(</w:t>
       </w:r>
-      <w:fldSimple w:instr=" DOCPROPERTY  &quot;Revision Date&quot;  \* MERGEFORMAT ">
-        <w:r>
-          <w:t>12/7/16</w:t>
-        </w:r>
-      </w:fldSimple>
+      <w:r>
+        <w:fldChar w:fldCharType="begin"/>
+      </w:r>
+      <w:r>
+        <w:instrText xml:space="preserve"> DOCPROPERTY  "Revision Date"  \* MERGEFORMAT </w:instrText>
+      </w:r>
+      <w:r>
+        <w:fldChar w:fldCharType="separate"/>
+      </w:r>
+      <w:r>
+        <w:t>12/9/16</w:t>
+      </w:r>
+      <w:r>
+        <w:fldChar w:fldCharType="end"/>
+      </w:r>
       <w:r>
         <w:t>)</w:t>
       </w:r>
@@ -1252,6 +1262,8 @@
         </w:rPr>
         <w:tab/>
       </w:r>
+      <w:bookmarkStart w:id="0" w:name="_GoBack"/>
+      <w:bookmarkEnd w:id="0"/>
     </w:p>
     <w:p>
       <w:pPr>
@@ -1407,8 +1419,7 @@
     <w:p>
       <w:pPr>
         <w:tabs>
-          <w:tab w:val="right" w:pos="2160"/>
-          <w:tab w:val="center" w:pos="5400"/>
+          <w:tab w:val="left" w:pos="9729"/>
         </w:tabs>
         <w:sectPr>
           <w:footerReference w:type="default" r:id="rId9"/>
@@ -1419,6 +1430,9 @@
         </w:sectPr>
       </w:pPr>
       <w:r>
+        <w:tab/>
+      </w:r>
+      <w:r>
         <w:br w:type="page"/>
       </w:r>
     </w:p>
@@ -1440,7 +1454,6 @@
         <w:t>Training Plan 1.0</w:t>
       </w:r>
     </w:p>
-    <w:bookmarkStart w:id="0" w:name="_GoBack"/>
     <w:bookmarkStart w:id="1" w:name="_MON_1542624640"/>
     <w:bookmarkEnd w:id="1"/>
     <w:p>
@@ -1469,13 +1482,12 @@
             <v:path o:extrusionok="f" gradientshapeok="t" o:connecttype="rect"/>
             <o:lock v:ext="edit" aspectratio="t"/>
           </v:shapetype>
-          <v:shape id="_x0000_i1158" type="#_x0000_t75" style="width:521.5pt;height:317.1pt" o:ole="">
+          <v:shape id="_x0000_i1033" type="#_x0000_t75" style="width:521.5pt;height:317.1pt" o:ole="">
             <v:imagedata r:id="rId10" o:title=""/>
           </v:shape>
-          <o:OLEObject Type="Embed" ProgID="Excel.Sheet.8" ShapeID="_x0000_i1158" DrawAspect="Content" ObjectID="_1542649573" r:id="rId11"/>
+          <o:OLEObject Type="Embed" ProgID="Excel.Sheet.8" ShapeID="_x0000_i1033" DrawAspect="Content" ObjectID="_1542784303" r:id="rId11"/>
         </w:object>
       </w:r>
-      <w:bookmarkEnd w:id="0"/>
     </w:p>
     <w:p>
       <w:pPr>
@@ -1689,10 +1701,10 @@
           <w:szCs w:val="36"/>
         </w:rPr>
         <w:object w:dxaOrig="5243" w:dyaOrig="2401">
-          <v:shape id="_x0000_i1027" type="#_x0000_t75" style="width:225.7pt;height:103pt" o:ole="">
+          <v:shape id="_x0000_i1053" type="#_x0000_t75" style="width:225.7pt;height:103pt" o:ole="">
             <v:imagedata r:id="rId12" o:title=""/>
           </v:shape>
-          <o:OLEObject Type="Embed" ProgID="Excel.Sheet.8" ShapeID="_x0000_i1027" DrawAspect="Content" ObjectID="_1542649574" r:id="rId13"/>
+          <o:OLEObject Type="Embed" ProgID="Excel.Sheet.8" ShapeID="_x0000_i1053" DrawAspect="Content" ObjectID="_1542784304" r:id="rId13"/>
         </w:object>
       </w:r>
     </w:p>
@@ -1713,11 +1725,11 @@
           <w:sz w:val="36"/>
           <w:szCs w:val="36"/>
         </w:rPr>
-        <w:object w:dxaOrig="13154" w:dyaOrig="10809">
-          <v:shape id="_x0000_i1092" type="#_x0000_t75" style="width:526.15pt;height:433.45pt" o:ole="">
+        <w:object w:dxaOrig="14057" w:dyaOrig="10809">
+          <v:shape id="_x0000_i1050" type="#_x0000_t75" style="width:562.3pt;height:433.45pt" o:ole="">
             <v:imagedata r:id="rId14" o:title=""/>
           </v:shape>
-          <o:OLEObject Type="Embed" ProgID="Excel.Sheet.8" ShapeID="_x0000_i1092" DrawAspect="Content" ObjectID="_1542649575" r:id="rId15"/>
+          <o:OLEObject Type="Embed" ProgID="Excel.Sheet.8" ShapeID="_x0000_i1050" DrawAspect="Content" ObjectID="_1542784305" r:id="rId15"/>
         </w:object>
       </w:r>
     </w:p>
@@ -1805,10 +1817,10 @@
           <w:szCs w:val="36"/>
         </w:rPr>
         <w:object w:dxaOrig="5596" w:dyaOrig="2981">
-          <v:shape id="_x0000_i1029" type="#_x0000_t75" style="width:240.9pt;height:127.9pt" o:ole="">
+          <v:shape id="_x0000_i1028" type="#_x0000_t75" style="width:240.9pt;height:127.9pt" o:ole="">
             <v:imagedata r:id="rId16" o:title=""/>
           </v:shape>
-          <o:OLEObject Type="Embed" ProgID="Excel.Sheet.8" ShapeID="_x0000_i1029" DrawAspect="Content" ObjectID="_1542649576" r:id="rId17"/>
+          <o:OLEObject Type="Embed" ProgID="Excel.Sheet.8" ShapeID="_x0000_i1028" DrawAspect="Content" ObjectID="_1542784306" r:id="rId17"/>
         </w:object>
       </w:r>
     </w:p>
@@ -1830,10 +1842,10 @@
           <w:szCs w:val="36"/>
         </w:rPr>
         <w:object w:dxaOrig="13404" w:dyaOrig="10154">
-          <v:shape id="_x0000_i1030" type="#_x0000_t75" style="width:543.55pt;height:412.25pt" o:ole="">
+          <v:shape id="_x0000_i1060" type="#_x0000_t75" style="width:543.55pt;height:412.25pt" o:ole="">
             <v:imagedata r:id="rId18" o:title=""/>
           </v:shape>
-          <o:OLEObject Type="Embed" ProgID="Excel.Sheet.8" ShapeID="_x0000_i1030" DrawAspect="Content" ObjectID="_1542649577" r:id="rId19"/>
+          <o:OLEObject Type="Embed" ProgID="Excel.Sheet.8" ShapeID="_x0000_i1060" DrawAspect="Content" ObjectID="_1542784307" r:id="rId19"/>
         </w:object>
       </w:r>
     </w:p>
@@ -1900,7 +1912,7 @@
       <w:rPr>
         <w:noProof/>
       </w:rPr>
-      <w:t>4</w:t>
+      <w:t>3</w:t>
     </w:r>
     <w:r>
       <w:fldChar w:fldCharType="end"/>
@@ -1908,27 +1920,14 @@
     <w:r>
       <w:t xml:space="preserve"> of </w:t>
     </w:r>
-    <w:r>
-      <w:fldChar w:fldCharType="begin"/>
-    </w:r>
-    <w:r>
-      <w:instrText xml:space="preserve"> NUMPAGES   \* MERGEFORMAT </w:instrText>
-    </w:r>
-    <w:r>
-      <w:fldChar w:fldCharType="separate"/>
-    </w:r>
-    <w:r>
-      <w:rPr>
-        <w:noProof/>
-      </w:rPr>
-      <w:t>4</w:t>
-    </w:r>
-    <w:r>
-      <w:rPr>
-        <w:noProof/>
-      </w:rPr>
-      <w:fldChar w:fldCharType="end"/>
-    </w:r>
+    <w:fldSimple w:instr=" NUMPAGES   \* MERGEFORMAT ">
+      <w:r>
+        <w:rPr>
+          <w:noProof/>
+        </w:rPr>
+        <w:t>4</w:t>
+      </w:r>
+    </w:fldSimple>
     <w:r>
       <w:ptab w:relativeTo="margin" w:alignment="right" w:leader="none"/>
     </w:r>
@@ -1938,21 +1937,11 @@
     <w:r>
       <w:t xml:space="preserve">Revision </w:t>
     </w:r>
-    <w:r>
-      <w:fldChar w:fldCharType="begin"/>
-    </w:r>
-    <w:r>
-      <w:instrText xml:space="preserve"> DOCPROPERTY  "Revision Number"  \* MERGEFORMAT </w:instrText>
-    </w:r>
-    <w:r>
-      <w:fldChar w:fldCharType="separate"/>
-    </w:r>
-    <w:r>
-      <w:t>2.15</w:t>
-    </w:r>
-    <w:r>
-      <w:fldChar w:fldCharType="end"/>
-    </w:r>
+    <w:fldSimple w:instr=" DOCPROPERTY  &quot;Revision Number&quot;  \* MERGEFORMAT ">
+      <w:r>
+        <w:t>2.16</w:t>
+      </w:r>
+    </w:fldSimple>
   </w:p>
 </w:ftr>
 </file>
@@ -3610,7 +3599,7 @@
 </file>
 
 <file path=customXml/itemProps1.xml><?xml version="1.0" encoding="utf-8"?>
-<ds:datastoreItem xmlns:ds="http://schemas.openxmlformats.org/officeDocument/2006/customXml" ds:itemID="{CC97012F-BB1F-466D-ACAA-7FE47D974296}">
+<ds:datastoreItem xmlns:ds="http://schemas.openxmlformats.org/officeDocument/2006/customXml" ds:itemID="{8D4361F4-FBA2-4922-82C6-03A3F6B2D855}">
   <ds:schemaRefs>
     <ds:schemaRef ds:uri="http://schemas.openxmlformats.org/officeDocument/2006/bibliography"/>
   </ds:schemaRefs>

</xml_diff>

<commit_message>
(C)    nutrition and diet updates
</commit_message>
<xml_diff>
--- a/Suppl/Emerald Fitness - Dec Plan.docx
+++ b/Suppl/Emerald Fitness - Dec Plan.docx
@@ -38,7 +38,7 @@
         <w:fldChar w:fldCharType="separate"/>
       </w:r>
       <w:r>
-        <w:t>12/9/16</w:t>
+        <w:t>12/12/16</w:t>
       </w:r>
       <w:r>
         <w:fldChar w:fldCharType="end"/>
@@ -1262,8 +1262,6 @@
         </w:rPr>
         <w:tab/>
       </w:r>
-      <w:bookmarkStart w:id="0" w:name="_GoBack"/>
-      <w:bookmarkEnd w:id="0"/>
     </w:p>
     <w:p>
       <w:pPr>
@@ -1454,8 +1452,8 @@
         <w:t>Training Plan 1.0</w:t>
       </w:r>
     </w:p>
-    <w:bookmarkStart w:id="1" w:name="_MON_1542624640"/>
-    <w:bookmarkEnd w:id="1"/>
+    <w:bookmarkStart w:id="0" w:name="_MON_1542624640"/>
+    <w:bookmarkEnd w:id="0"/>
     <w:p>
       <w:pPr>
         <w:ind w:firstLine="720"/>
@@ -1482,10 +1480,10 @@
             <v:path o:extrusionok="f" gradientshapeok="t" o:connecttype="rect"/>
             <o:lock v:ext="edit" aspectratio="t"/>
           </v:shapetype>
-          <v:shape id="_x0000_i1033" type="#_x0000_t75" style="width:521.5pt;height:317.1pt" o:ole="">
+          <v:shape id="_x0000_i1025" type="#_x0000_t75" style="width:521.5pt;height:317.1pt" o:ole="">
             <v:imagedata r:id="rId10" o:title=""/>
           </v:shape>
-          <o:OLEObject Type="Embed" ProgID="Excel.Sheet.8" ShapeID="_x0000_i1033" DrawAspect="Content" ObjectID="_1542784303" r:id="rId11"/>
+          <o:OLEObject Type="Embed" ProgID="Excel.Sheet.8" ShapeID="_x0000_i1025" DrawAspect="Content" ObjectID="_1543037834" r:id="rId11"/>
         </w:object>
       </w:r>
     </w:p>
@@ -1683,8 +1681,8 @@
         <w:t>Present Nutrition Plan</w:t>
       </w:r>
     </w:p>
-    <w:bookmarkStart w:id="2" w:name="_MON_1542390240"/>
-    <w:bookmarkEnd w:id="2"/>
+    <w:bookmarkStart w:id="1" w:name="_MON_1542390240"/>
+    <w:bookmarkEnd w:id="1"/>
     <w:p>
       <w:pPr>
         <w:jc w:val="center"/>
@@ -1701,15 +1699,15 @@
           <w:szCs w:val="36"/>
         </w:rPr>
         <w:object w:dxaOrig="5243" w:dyaOrig="2401">
-          <v:shape id="_x0000_i1053" type="#_x0000_t75" style="width:225.7pt;height:103pt" o:ole="">
+          <v:shape id="_x0000_i1026" type="#_x0000_t75" style="width:225.7pt;height:103pt" o:ole="">
             <v:imagedata r:id="rId12" o:title=""/>
           </v:shape>
-          <o:OLEObject Type="Embed" ProgID="Excel.Sheet.8" ShapeID="_x0000_i1053" DrawAspect="Content" ObjectID="_1542784304" r:id="rId13"/>
+          <o:OLEObject Type="Embed" ProgID="Excel.Sheet.8" ShapeID="_x0000_i1026" DrawAspect="Content" ObjectID="_1543037835" r:id="rId13"/>
         </w:object>
       </w:r>
     </w:p>
-    <w:bookmarkStart w:id="3" w:name="_MON_1542529654"/>
-    <w:bookmarkEnd w:id="3"/>
+    <w:bookmarkStart w:id="2" w:name="_MON_1542529654"/>
+    <w:bookmarkEnd w:id="2"/>
     <w:p>
       <w:pPr>
         <w:jc w:val="center"/>
@@ -1726,10 +1724,10 @@
           <w:szCs w:val="36"/>
         </w:rPr>
         <w:object w:dxaOrig="14057" w:dyaOrig="10809">
-          <v:shape id="_x0000_i1050" type="#_x0000_t75" style="width:562.3pt;height:433.45pt" o:ole="">
+          <v:shape id="_x0000_i1033" type="#_x0000_t75" style="width:562.3pt;height:433.45pt" o:ole="">
             <v:imagedata r:id="rId14" o:title=""/>
           </v:shape>
-          <o:OLEObject Type="Embed" ProgID="Excel.Sheet.8" ShapeID="_x0000_i1050" DrawAspect="Content" ObjectID="_1542784305" r:id="rId15"/>
+          <o:OLEObject Type="Embed" ProgID="Excel.Sheet.8" ShapeID="_x0000_i1033" DrawAspect="Content" ObjectID="_1543037836" r:id="rId15"/>
         </w:object>
       </w:r>
     </w:p>
@@ -1799,8 +1797,8 @@
         <w:t>Nutrition Plan Idea (Upcoming)</w:t>
       </w:r>
     </w:p>
-    <w:bookmarkStart w:id="4" w:name="_MON_1542441548"/>
-    <w:bookmarkEnd w:id="4"/>
+    <w:bookmarkStart w:id="3" w:name="_MON_1542441548"/>
+    <w:bookmarkEnd w:id="3"/>
     <w:p>
       <w:pPr>
         <w:jc w:val="center"/>
@@ -1820,10 +1818,11 @@
           <v:shape id="_x0000_i1028" type="#_x0000_t75" style="width:240.9pt;height:127.9pt" o:ole="">
             <v:imagedata r:id="rId16" o:title=""/>
           </v:shape>
-          <o:OLEObject Type="Embed" ProgID="Excel.Sheet.8" ShapeID="_x0000_i1028" DrawAspect="Content" ObjectID="_1542784306" r:id="rId17"/>
+          <o:OLEObject Type="Embed" ProgID="Excel.Sheet.8" ShapeID="_x0000_i1028" DrawAspect="Content" ObjectID="_1543037837" r:id="rId17"/>
         </w:object>
       </w:r>
     </w:p>
+    <w:bookmarkStart w:id="4" w:name="_GoBack"/>
     <w:bookmarkStart w:id="5" w:name="_MON_1542441632"/>
     <w:bookmarkEnd w:id="5"/>
     <w:p>
@@ -1841,13 +1840,14 @@
           <w:sz w:val="36"/>
           <w:szCs w:val="36"/>
         </w:rPr>
-        <w:object w:dxaOrig="13404" w:dyaOrig="10154">
-          <v:shape id="_x0000_i1060" type="#_x0000_t75" style="width:543.55pt;height:412.25pt" o:ole="">
+        <w:object w:dxaOrig="14436" w:dyaOrig="10459">
+          <v:shape id="_x0000_i1058" type="#_x0000_t75" style="width:529.8pt;height:384.35pt" o:ole="">
             <v:imagedata r:id="rId18" o:title=""/>
           </v:shape>
-          <o:OLEObject Type="Embed" ProgID="Excel.Sheet.8" ShapeID="_x0000_i1060" DrawAspect="Content" ObjectID="_1542784307" r:id="rId19"/>
+          <o:OLEObject Type="Embed" ProgID="Excel.Sheet.8" ShapeID="_x0000_i1058" DrawAspect="Content" ObjectID="_1543037838" r:id="rId19"/>
         </w:object>
       </w:r>
+      <w:bookmarkEnd w:id="4"/>
     </w:p>
     <w:sectPr>
       <w:pgSz w:w="12240" w:h="15840"/>
@@ -1912,7 +1912,7 @@
       <w:rPr>
         <w:noProof/>
       </w:rPr>
-      <w:t>3</w:t>
+      <w:t>4</w:t>
     </w:r>
     <w:r>
       <w:fldChar w:fldCharType="end"/>
@@ -1939,7 +1939,7 @@
     </w:r>
     <w:fldSimple w:instr=" DOCPROPERTY  &quot;Revision Number&quot;  \* MERGEFORMAT ">
       <w:r>
-        <w:t>2.16</w:t>
+        <w:t>2.17</w:t>
       </w:r>
     </w:fldSimple>
   </w:p>
@@ -3599,7 +3599,7 @@
 </file>
 
 <file path=customXml/itemProps1.xml><?xml version="1.0" encoding="utf-8"?>
-<ds:datastoreItem xmlns:ds="http://schemas.openxmlformats.org/officeDocument/2006/customXml" ds:itemID="{8D4361F4-FBA2-4922-82C6-03A3F6B2D855}">
+<ds:datastoreItem xmlns:ds="http://schemas.openxmlformats.org/officeDocument/2006/customXml" ds:itemID="{EED85AFA-CD72-4647-AC75-414ECC6C3E80}">
   <ds:schemaRefs>
     <ds:schemaRef ds:uri="http://schemas.openxmlformats.org/officeDocument/2006/bibliography"/>
   </ds:schemaRefs>

</xml_diff>

<commit_message>
(C)    meal plan updates
</commit_message>
<xml_diff>
--- a/Suppl/Emerald Fitness - Dec Plan.docx
+++ b/Suppl/Emerald Fitness - Dec Plan.docx
@@ -38,7 +38,7 @@
         <w:fldChar w:fldCharType="separate"/>
       </w:r>
       <w:r>
-        <w:t>12/12/16</w:t>
+        <w:t>12/19/16</w:t>
       </w:r>
       <w:r>
         <w:fldChar w:fldCharType="end"/>
@@ -1480,10 +1480,10 @@
             <v:path o:extrusionok="f" gradientshapeok="t" o:connecttype="rect"/>
             <o:lock v:ext="edit" aspectratio="t"/>
           </v:shapetype>
-          <v:shape id="_x0000_i1025" type="#_x0000_t75" style="width:521.5pt;height:317.1pt" o:ole="">
+          <v:shape id="_x0000_i1036" type="#_x0000_t75" style="width:521.5pt;height:317.1pt" o:ole="">
             <v:imagedata r:id="rId10" o:title=""/>
           </v:shape>
-          <o:OLEObject Type="Embed" ProgID="Excel.Sheet.8" ShapeID="_x0000_i1025" DrawAspect="Content" ObjectID="_1543037834" r:id="rId11"/>
+          <o:OLEObject Type="Embed" ProgID="Excel.Sheet.8" ShapeID="_x0000_i1036" DrawAspect="Content" ObjectID="_1543668735" r:id="rId11"/>
         </w:object>
       </w:r>
     </w:p>
@@ -1660,7 +1660,12 @@
         <w:t>Failure</w:t>
       </w:r>
       <w:r>
-        <w:t>: performing an exercise to complete exhaustion, while maintaining perfect form. When your form breaks, you have failed.</w:t>
+        <w:t>: perfo</w:t>
+      </w:r>
+      <w:bookmarkStart w:id="1" w:name="_GoBack"/>
+      <w:bookmarkEnd w:id="1"/>
+      <w:r>
+        <w:t>rming an exercise to complete exhaustion, while maintaining perfect form. When your form breaks, you have failed.</w:t>
       </w:r>
     </w:p>
     <w:p>
@@ -1681,8 +1686,8 @@
         <w:t>Present Nutrition Plan</w:t>
       </w:r>
     </w:p>
-    <w:bookmarkStart w:id="1" w:name="_MON_1542390240"/>
-    <w:bookmarkEnd w:id="1"/>
+    <w:bookmarkStart w:id="2" w:name="_MON_1542390240"/>
+    <w:bookmarkEnd w:id="2"/>
     <w:p>
       <w:pPr>
         <w:jc w:val="center"/>
@@ -1698,16 +1703,16 @@
           <w:sz w:val="36"/>
           <w:szCs w:val="36"/>
         </w:rPr>
-        <w:object w:dxaOrig="5243" w:dyaOrig="2401">
-          <v:shape id="_x0000_i1026" type="#_x0000_t75" style="width:225.7pt;height:103pt" o:ole="">
+        <w:object w:dxaOrig="9803" w:dyaOrig="2415">
+          <v:shape id="_x0000_i1026" type="#_x0000_t75" style="width:422pt;height:103.6pt" o:ole="">
             <v:imagedata r:id="rId12" o:title=""/>
           </v:shape>
-          <o:OLEObject Type="Embed" ProgID="Excel.Sheet.8" ShapeID="_x0000_i1026" DrawAspect="Content" ObjectID="_1543037835" r:id="rId13"/>
+          <o:OLEObject Type="Embed" ProgID="Excel.Sheet.8" ShapeID="_x0000_i1026" DrawAspect="Content" ObjectID="_1543668736" r:id="rId13"/>
         </w:object>
       </w:r>
     </w:p>
-    <w:bookmarkStart w:id="2" w:name="_MON_1542529654"/>
-    <w:bookmarkEnd w:id="2"/>
+    <w:bookmarkStart w:id="3" w:name="_MON_1542529654"/>
+    <w:bookmarkEnd w:id="3"/>
     <w:p>
       <w:pPr>
         <w:jc w:val="center"/>
@@ -1723,11 +1728,11 @@
           <w:sz w:val="36"/>
           <w:szCs w:val="36"/>
         </w:rPr>
-        <w:object w:dxaOrig="14057" w:dyaOrig="10809">
-          <v:shape id="_x0000_i1033" type="#_x0000_t75" style="width:562.3pt;height:433.45pt" o:ole="">
+        <w:object w:dxaOrig="14244" w:dyaOrig="10519">
+          <v:shape id="_x0000_i1027" type="#_x0000_t75" style="width:529.9pt;height:391.85pt" o:ole="">
             <v:imagedata r:id="rId14" o:title=""/>
           </v:shape>
-          <o:OLEObject Type="Embed" ProgID="Excel.Sheet.8" ShapeID="_x0000_i1033" DrawAspect="Content" ObjectID="_1543037836" r:id="rId15"/>
+          <o:OLEObject Type="Embed" ProgID="Excel.Sheet.8" ShapeID="_x0000_i1027" DrawAspect="Content" ObjectID="_1543668737" r:id="rId15"/>
         </w:object>
       </w:r>
     </w:p>
@@ -1750,9 +1755,25 @@
     </w:p>
     <w:p>
       <w:pPr>
+        <w:spacing w:after="80" w:line="245" w:lineRule="auto"/>
         <w:ind w:firstLine="720"/>
       </w:pPr>
       <w:r>
+        <w:t xml:space="preserve">Caitlin </w:t>
+      </w:r>
+      <w:r>
+        <w:sym w:font="Wingdings" w:char="F0E0"/>
+      </w:r>
+      <w:r>
+        <w:t xml:space="preserve"> Macros</w:t>
+      </w:r>
+    </w:p>
+    <w:p>
+      <w:pPr>
+        <w:spacing w:after="80" w:line="245" w:lineRule="auto"/>
+        <w:ind w:firstLine="720"/>
+      </w:pPr>
+      <w:r>
         <w:t xml:space="preserve">Justin </w:t>
       </w:r>
       <w:r>
@@ -1760,23 +1781,6 @@
       </w:r>
       <w:r>
         <w:t xml:space="preserve"> Micros</w:t>
-      </w:r>
-    </w:p>
-    <w:p>
-      <w:pPr>
-        <w:ind w:firstLine="720"/>
-      </w:pPr>
-      <w:r>
-        <w:t xml:space="preserve">Caitlin </w:t>
-      </w:r>
-      <w:r>
-        <w:sym w:font="Wingdings" w:char="F0E0"/>
-      </w:r>
-      <w:r>
-        <w:t xml:space="preserve"> Macros</w:t>
-      </w:r>
-      <w:r>
-        <w:br w:type="page"/>
       </w:r>
     </w:p>
     <w:p>
@@ -1793,61 +1797,41 @@
           <w:sz w:val="36"/>
           <w:szCs w:val="36"/>
         </w:rPr>
-        <w:lastRenderedPageBreak/>
-        <w:t>Nutrition Plan Idea (Upcoming)</w:t>
-      </w:r>
-    </w:p>
-    <w:bookmarkStart w:id="3" w:name="_MON_1542441548"/>
-    <w:bookmarkEnd w:id="3"/>
-    <w:p>
-      <w:pPr>
-        <w:jc w:val="center"/>
-        <w:rPr>
-          <w:b/>
-          <w:sz w:val="36"/>
-          <w:szCs w:val="36"/>
-        </w:rPr>
-      </w:pPr>
-      <w:r>
-        <w:rPr>
-          <w:b/>
-          <w:sz w:val="36"/>
-          <w:szCs w:val="36"/>
-        </w:rPr>
-        <w:object w:dxaOrig="5596" w:dyaOrig="2981">
-          <v:shape id="_x0000_i1028" type="#_x0000_t75" style="width:240.9pt;height:127.9pt" o:ole="">
-            <v:imagedata r:id="rId16" o:title=""/>
-          </v:shape>
-          <o:OLEObject Type="Embed" ProgID="Excel.Sheet.8" ShapeID="_x0000_i1028" DrawAspect="Content" ObjectID="_1543037837" r:id="rId17"/>
-        </w:object>
-      </w:r>
-    </w:p>
-    <w:bookmarkStart w:id="4" w:name="_GoBack"/>
-    <w:bookmarkStart w:id="5" w:name="_MON_1542441632"/>
-    <w:bookmarkEnd w:id="5"/>
-    <w:p>
-      <w:pPr>
-        <w:jc w:val="center"/>
-        <w:rPr>
-          <w:b/>
-          <w:sz w:val="36"/>
-          <w:szCs w:val="36"/>
-        </w:rPr>
-      </w:pPr>
-      <w:r>
-        <w:rPr>
-          <w:b/>
-          <w:sz w:val="36"/>
-          <w:szCs w:val="36"/>
-        </w:rPr>
-        <w:object w:dxaOrig="14436" w:dyaOrig="10459">
-          <v:shape id="_x0000_i1058" type="#_x0000_t75" style="width:529.8pt;height:384.35pt" o:ole="">
-            <v:imagedata r:id="rId18" o:title=""/>
-          </v:shape>
-          <o:OLEObject Type="Embed" ProgID="Excel.Sheet.8" ShapeID="_x0000_i1058" DrawAspect="Content" ObjectID="_1543037838" r:id="rId19"/>
-        </w:object>
-      </w:r>
-      <w:bookmarkEnd w:id="4"/>
+        <w:t>Notes</w:t>
+      </w:r>
+    </w:p>
+    <w:p>
+      <w:pPr>
+        <w:spacing w:after="80" w:line="245" w:lineRule="auto"/>
+        <w:ind w:firstLine="720"/>
+      </w:pPr>
+      <w:r>
+        <w:t xml:space="preserve">(pre-gym) Protein Shake, (post-gym) Banana </w:t>
+      </w:r>
+    </w:p>
+    <w:p>
+      <w:pPr>
+        <w:spacing w:after="80" w:line="245" w:lineRule="auto"/>
+        <w:ind w:firstLine="720"/>
+      </w:pPr>
+      <w:r>
+        <w:t>Calories are 75% recommended, all other fields are at 100% (ex - Fat, Carbs, Vit A)</w:t>
+      </w:r>
+    </w:p>
+    <w:p>
+      <w:pPr>
+        <w:tabs>
+          <w:tab w:val="center" w:pos="5760"/>
+        </w:tabs>
+        <w:spacing w:after="80" w:line="245" w:lineRule="auto"/>
+        <w:ind w:firstLine="720"/>
+      </w:pPr>
+      <w:r>
+        <w:t>Daily Vitamins included, including multi-vitamin</w:t>
+      </w:r>
+      <w:r>
+        <w:tab/>
+      </w:r>
     </w:p>
     <w:sectPr>
       <w:pgSz w:w="12240" w:h="15840"/>
@@ -1912,7 +1896,7 @@
       <w:rPr>
         <w:noProof/>
       </w:rPr>
-      <w:t>4</w:t>
+      <w:t>3</w:t>
     </w:r>
     <w:r>
       <w:fldChar w:fldCharType="end"/>
@@ -1925,7 +1909,7 @@
         <w:rPr>
           <w:noProof/>
         </w:rPr>
-        <w:t>4</w:t>
+        <w:t>3</w:t>
       </w:r>
     </w:fldSimple>
     <w:r>
@@ -1939,7 +1923,7 @@
     </w:r>
     <w:fldSimple w:instr=" DOCPROPERTY  &quot;Revision Number&quot;  \* MERGEFORMAT ">
       <w:r>
-        <w:t>2.17</w:t>
+        <w:t>2.19</w:t>
       </w:r>
     </w:fldSimple>
   </w:p>
@@ -2313,6 +2297,119 @@
     </w:lvl>
   </w:abstractNum>
   <w:abstractNum w:abstractNumId="3" w15:restartNumberingAfterBreak="0">
+    <w:nsid w:val="2ED145D5"/>
+    <w:multiLevelType w:val="hybridMultilevel"/>
+    <w:tmpl w:val="8B98C6C4"/>
+    <w:lvl w:ilvl="0" w:tplc="04090001">
+      <w:start w:val="1"/>
+      <w:numFmt w:val="bullet"/>
+      <w:lvlText w:val=""/>
+      <w:lvlJc w:val="left"/>
+      <w:pPr>
+        <w:ind w:left="360" w:hanging="360"/>
+      </w:pPr>
+      <w:rPr>
+        <w:rFonts w:ascii="Symbol" w:hAnsi="Symbol" w:hint="default"/>
+      </w:rPr>
+    </w:lvl>
+    <w:lvl w:ilvl="1" w:tplc="04090003">
+      <w:start w:val="1"/>
+      <w:numFmt w:val="bullet"/>
+      <w:lvlText w:val="o"/>
+      <w:lvlJc w:val="left"/>
+      <w:pPr>
+        <w:ind w:left="1080" w:hanging="360"/>
+      </w:pPr>
+      <w:rPr>
+        <w:rFonts w:ascii="Courier New" w:hAnsi="Courier New" w:cs="Courier New" w:hint="default"/>
+      </w:rPr>
+    </w:lvl>
+    <w:lvl w:ilvl="2" w:tplc="04090005" w:tentative="1">
+      <w:start w:val="1"/>
+      <w:numFmt w:val="bullet"/>
+      <w:lvlText w:val=""/>
+      <w:lvlJc w:val="left"/>
+      <w:pPr>
+        <w:ind w:left="1800" w:hanging="360"/>
+      </w:pPr>
+      <w:rPr>
+        <w:rFonts w:ascii="Wingdings" w:hAnsi="Wingdings" w:hint="default"/>
+      </w:rPr>
+    </w:lvl>
+    <w:lvl w:ilvl="3" w:tplc="04090001" w:tentative="1">
+      <w:start w:val="1"/>
+      <w:numFmt w:val="bullet"/>
+      <w:lvlText w:val=""/>
+      <w:lvlJc w:val="left"/>
+      <w:pPr>
+        <w:ind w:left="2520" w:hanging="360"/>
+      </w:pPr>
+      <w:rPr>
+        <w:rFonts w:ascii="Symbol" w:hAnsi="Symbol" w:hint="default"/>
+      </w:rPr>
+    </w:lvl>
+    <w:lvl w:ilvl="4" w:tplc="04090003" w:tentative="1">
+      <w:start w:val="1"/>
+      <w:numFmt w:val="bullet"/>
+      <w:lvlText w:val="o"/>
+      <w:lvlJc w:val="left"/>
+      <w:pPr>
+        <w:ind w:left="3240" w:hanging="360"/>
+      </w:pPr>
+      <w:rPr>
+        <w:rFonts w:ascii="Courier New" w:hAnsi="Courier New" w:cs="Courier New" w:hint="default"/>
+      </w:rPr>
+    </w:lvl>
+    <w:lvl w:ilvl="5" w:tplc="04090005" w:tentative="1">
+      <w:start w:val="1"/>
+      <w:numFmt w:val="bullet"/>
+      <w:lvlText w:val=""/>
+      <w:lvlJc w:val="left"/>
+      <w:pPr>
+        <w:ind w:left="3960" w:hanging="360"/>
+      </w:pPr>
+      <w:rPr>
+        <w:rFonts w:ascii="Wingdings" w:hAnsi="Wingdings" w:hint="default"/>
+      </w:rPr>
+    </w:lvl>
+    <w:lvl w:ilvl="6" w:tplc="04090001" w:tentative="1">
+      <w:start w:val="1"/>
+      <w:numFmt w:val="bullet"/>
+      <w:lvlText w:val=""/>
+      <w:lvlJc w:val="left"/>
+      <w:pPr>
+        <w:ind w:left="4680" w:hanging="360"/>
+      </w:pPr>
+      <w:rPr>
+        <w:rFonts w:ascii="Symbol" w:hAnsi="Symbol" w:hint="default"/>
+      </w:rPr>
+    </w:lvl>
+    <w:lvl w:ilvl="7" w:tplc="04090003" w:tentative="1">
+      <w:start w:val="1"/>
+      <w:numFmt w:val="bullet"/>
+      <w:lvlText w:val="o"/>
+      <w:lvlJc w:val="left"/>
+      <w:pPr>
+        <w:ind w:left="5400" w:hanging="360"/>
+      </w:pPr>
+      <w:rPr>
+        <w:rFonts w:ascii="Courier New" w:hAnsi="Courier New" w:cs="Courier New" w:hint="default"/>
+      </w:rPr>
+    </w:lvl>
+    <w:lvl w:ilvl="8" w:tplc="04090005" w:tentative="1">
+      <w:start w:val="1"/>
+      <w:numFmt w:val="bullet"/>
+      <w:lvlText w:val=""/>
+      <w:lvlJc w:val="left"/>
+      <w:pPr>
+        <w:ind w:left="6120" w:hanging="360"/>
+      </w:pPr>
+      <w:rPr>
+        <w:rFonts w:ascii="Wingdings" w:hAnsi="Wingdings" w:hint="default"/>
+      </w:rPr>
+    </w:lvl>
+  </w:abstractNum>
+  <w:abstractNum w:abstractNumId="4" w15:restartNumberingAfterBreak="0">
     <w:nsid w:val="3B1C5929"/>
     <w:multiLevelType w:val="hybridMultilevel"/>
     <w:tmpl w:val="A84E354A"/>
@@ -2425,7 +2522,7 @@
       </w:rPr>
     </w:lvl>
   </w:abstractNum>
-  <w:abstractNum w:abstractNumId="4" w15:restartNumberingAfterBreak="0">
+  <w:abstractNum w:abstractNumId="5" w15:restartNumberingAfterBreak="0">
     <w:nsid w:val="6E5215E4"/>
     <w:multiLevelType w:val="hybridMultilevel"/>
     <w:tmpl w:val="102A7792"/>
@@ -2538,7 +2635,7 @@
       </w:rPr>
     </w:lvl>
   </w:abstractNum>
-  <w:abstractNum w:abstractNumId="5" w15:restartNumberingAfterBreak="0">
+  <w:abstractNum w:abstractNumId="6" w15:restartNumberingAfterBreak="0">
     <w:nsid w:val="713E3820"/>
     <w:multiLevelType w:val="hybridMultilevel"/>
     <w:tmpl w:val="ED02E830"/>
@@ -2650,7 +2747,7 @@
       </w:rPr>
     </w:lvl>
   </w:abstractNum>
-  <w:abstractNum w:abstractNumId="6" w15:restartNumberingAfterBreak="0">
+  <w:abstractNum w:abstractNumId="7" w15:restartNumberingAfterBreak="0">
     <w:nsid w:val="72CE273B"/>
     <w:multiLevelType w:val="hybridMultilevel"/>
     <w:tmpl w:val="094886AA"/>
@@ -2767,13 +2864,13 @@
     <w:abstractNumId w:val="2"/>
   </w:num>
   <w:num w:numId="2">
-    <w:abstractNumId w:val="6"/>
+    <w:abstractNumId w:val="7"/>
   </w:num>
   <w:num w:numId="3">
-    <w:abstractNumId w:val="4"/>
+    <w:abstractNumId w:val="5"/>
   </w:num>
   <w:num w:numId="4">
-    <w:abstractNumId w:val="3"/>
+    <w:abstractNumId w:val="4"/>
   </w:num>
   <w:num w:numId="5">
     <w:abstractNumId w:val="1"/>
@@ -2782,7 +2879,10 @@
     <w:abstractNumId w:val="0"/>
   </w:num>
   <w:num w:numId="7">
-    <w:abstractNumId w:val="5"/>
+    <w:abstractNumId w:val="6"/>
+  </w:num>
+  <w:num w:numId="8">
+    <w:abstractNumId w:val="3"/>
   </w:num>
 </w:numbering>
 </file>
@@ -3599,7 +3699,7 @@
 </file>
 
 <file path=customXml/itemProps1.xml><?xml version="1.0" encoding="utf-8"?>
-<ds:datastoreItem xmlns:ds="http://schemas.openxmlformats.org/officeDocument/2006/customXml" ds:itemID="{EED85AFA-CD72-4647-AC75-414ECC6C3E80}">
+<ds:datastoreItem xmlns:ds="http://schemas.openxmlformats.org/officeDocument/2006/customXml" ds:itemID="{49A47C20-5B69-4F2A-8048-0C1CFE5A0F85}">
   <ds:schemaRefs>
     <ds:schemaRef ds:uri="http://schemas.openxmlformats.org/officeDocument/2006/bibliography"/>
   </ds:schemaRefs>

</xml_diff>

<commit_message>
(C)    updates to diet (1700 cal) and workout routine (matches        current activities
</commit_message>
<xml_diff>
--- a/Suppl/Emerald Fitness - Dec Plan.docx
+++ b/Suppl/Emerald Fitness - Dec Plan.docx
@@ -38,7 +38,7 @@
         <w:fldChar w:fldCharType="separate"/>
       </w:r>
       <w:r>
-        <w:t>12/19/16</w:t>
+        <w:t>12/21/16</w:t>
       </w:r>
       <w:r>
         <w:fldChar w:fldCharType="end"/>
@@ -111,7 +111,7 @@
         <mc:AlternateContent>
           <mc:Choice Requires="wps">
             <w:drawing>
-              <wp:anchor distT="0" distB="0" distL="114300" distR="114300" simplePos="0" relativeHeight="251665408" behindDoc="0" locked="0" layoutInCell="1" allowOverlap="1" wp14:anchorId="795D9BF8" wp14:editId="1735831D">
+              <wp:anchor distT="0" distB="0" distL="114300" distR="114300" simplePos="0" relativeHeight="251664384" behindDoc="0" locked="0" layoutInCell="1" allowOverlap="1" wp14:anchorId="795D9BF8" wp14:editId="1735831D">
                 <wp:simplePos x="0" y="0"/>
                 <wp:positionH relativeFrom="column">
                   <wp:posOffset>-64296</wp:posOffset>
@@ -168,7 +168,7 @@
           </mc:Choice>
           <mc:Fallback>
             <w:pict>
-              <v:line w14:anchorId="643F6E3A" id="Straight Connector 5" o:spid="_x0000_s1026" style="position:absolute;z-index:251665408;visibility:visible;mso-wrap-style:square;mso-wrap-distance-left:9pt;mso-wrap-distance-top:0;mso-wrap-distance-right:9pt;mso-wrap-distance-bottom:0;mso-position-horizontal:absolute;mso-position-horizontal-relative:text;mso-position-vertical:absolute;mso-position-vertical-relative:text" from="-5.05pt,18.4pt" to="415.65pt,18.4pt" o:gfxdata="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" strokecolor="#7f7f7f [1612]">
+              <v:line w14:anchorId="0D2CDA2D" id="Straight Connector 5" o:spid="_x0000_s1026" style="position:absolute;z-index:251664384;visibility:visible;mso-wrap-style:square;mso-wrap-distance-left:9pt;mso-wrap-distance-top:0;mso-wrap-distance-right:9pt;mso-wrap-distance-bottom:0;mso-position-horizontal:absolute;mso-position-horizontal-relative:text;mso-position-vertical:absolute;mso-position-vertical-relative:text" from="-5.05pt,18.4pt" to="415.65pt,18.4pt" o:gfxdata="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" strokecolor="#7f7f7f [1612]">
                 <v:stroke dashstyle="dash" joinstyle="miter"/>
               </v:line>
             </w:pict>
@@ -277,7 +277,7 @@
         <mc:AlternateContent>
           <mc:Choice Requires="wps">
             <w:drawing>
-              <wp:anchor distT="0" distB="0" distL="114300" distR="114300" simplePos="0" relativeHeight="251663360" behindDoc="0" locked="0" layoutInCell="1" allowOverlap="1">
+              <wp:anchor distT="0" distB="0" distL="114300" distR="114300" simplePos="0" relativeHeight="251662336" behindDoc="0" locked="0" layoutInCell="1" allowOverlap="1">
                 <wp:simplePos x="0" y="0"/>
                 <wp:positionH relativeFrom="column">
                   <wp:posOffset>-53975</wp:posOffset>
@@ -331,7 +331,7 @@
           </mc:Choice>
           <mc:Fallback>
             <w:pict>
-              <v:line w14:anchorId="0C64DBD8" id="Straight Connector 2" o:spid="_x0000_s1026" style="position:absolute;z-index:251663360;visibility:visible;mso-wrap-style:square;mso-wrap-distance-left:9pt;mso-wrap-distance-top:0;mso-wrap-distance-right:9pt;mso-wrap-distance-bottom:0;mso-position-horizontal:absolute;mso-position-horizontal-relative:text;mso-position-vertical:absolute;mso-position-vertical-relative:text" from="-4.25pt,16.7pt" to="416.45pt,16.7pt" o:gfxdata="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" strokecolor="black [3213]">
+              <v:line w14:anchorId="50FAB19D" id="Straight Connector 2" o:spid="_x0000_s1026" style="position:absolute;z-index:251662336;visibility:visible;mso-wrap-style:square;mso-wrap-distance-left:9pt;mso-wrap-distance-top:0;mso-wrap-distance-right:9pt;mso-wrap-distance-bottom:0;mso-position-horizontal:absolute;mso-position-horizontal-relative:text;mso-position-vertical:absolute;mso-position-vertical-relative:text" from="-4.25pt,16.7pt" to="416.45pt,16.7pt" o:gfxdata="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" strokecolor="black [3213]">
                 <v:stroke joinstyle="miter"/>
               </v:line>
             </w:pict>
@@ -448,304 +448,280 @@
       </w:pPr>
       <w:r>
         <w:rPr>
+          <w:b/>
           <w:noProof/>
-        </w:rPr>
-        <w:drawing>
-          <wp:anchor distT="0" distB="0" distL="114300" distR="114300" simplePos="0" relativeHeight="251658240" behindDoc="0" locked="0" layoutInCell="1" allowOverlap="1">
-            <wp:simplePos x="0" y="0"/>
-            <wp:positionH relativeFrom="column">
-              <wp:posOffset>3286760</wp:posOffset>
-            </wp:positionH>
-            <wp:positionV relativeFrom="paragraph">
-              <wp:posOffset>255598</wp:posOffset>
-            </wp:positionV>
-            <wp:extent cx="3543671" cy="1154378"/>
-            <wp:effectExtent l="0" t="0" r="0" b="8255"/>
-            <wp:wrapNone/>
-            <wp:docPr id="1" name="Picture 1"/>
-            <wp:cNvGraphicFramePr>
-              <a:graphicFrameLocks xmlns:a="http://schemas.openxmlformats.org/drawingml/2006/main" noChangeAspect="1"/>
-            </wp:cNvGraphicFramePr>
-            <a:graphic xmlns:a="http://schemas.openxmlformats.org/drawingml/2006/main">
-              <a:graphicData uri="http://schemas.openxmlformats.org/drawingml/2006/picture">
-                <pic:pic xmlns:pic="http://schemas.openxmlformats.org/drawingml/2006/picture">
-                  <pic:nvPicPr>
-                    <pic:cNvPr id="0" name="Picture 7" descr="D:\Documents\Me\Fitness\Suppl\path pic.png"/>
-                    <pic:cNvPicPr>
-                      <a:picLocks noChangeAspect="1" noChangeArrowheads="1"/>
-                    </pic:cNvPicPr>
-                  </pic:nvPicPr>
-                  <pic:blipFill>
-                    <a:blip r:embed="rId8" cstate="print">
-                      <a:extLst>
-                        <a:ext uri="{28A0092B-C50C-407E-A947-70E740481C1C}">
-                          <a14:useLocalDpi xmlns:a14="http://schemas.microsoft.com/office/drawing/2010/main" val="0"/>
-                        </a:ext>
-                      </a:extLst>
-                    </a:blip>
-                    <a:stretch>
-                      <a:fillRect/>
-                    </a:stretch>
-                  </pic:blipFill>
-                  <pic:spPr bwMode="auto">
-                    <a:xfrm>
-                      <a:off x="0" y="0"/>
-                      <a:ext cx="3543671" cy="1154378"/>
-                    </a:xfrm>
-                    <a:prstGeom prst="rect">
-                      <a:avLst/>
-                    </a:prstGeom>
-                    <a:noFill/>
-                    <a:ln>
-                      <a:noFill/>
-                    </a:ln>
-                  </pic:spPr>
-                </pic:pic>
-              </a:graphicData>
-            </a:graphic>
-            <wp14:sizeRelH relativeFrom="margin">
-              <wp14:pctWidth>0</wp14:pctWidth>
-            </wp14:sizeRelH>
-            <wp14:sizeRelV relativeFrom="margin">
-              <wp14:pctHeight>0</wp14:pctHeight>
-            </wp14:sizeRelV>
-          </wp:anchor>
-        </w:drawing>
-      </w:r>
-      <w:r>
-        <w:tab/>
-      </w:r>
-      <w:r>
-        <w:rPr>
-          <w:b/>
-          <w:color w:val="538135" w:themeColor="accent6" w:themeShade="BF"/>
-          <w:sz w:val="28"/>
-          <w:szCs w:val="28"/>
-        </w:rPr>
-        <w:t>+</w:t>
-      </w:r>
-      <w:r>
-        <w:rPr>
-          <w:b/>
-          <w:color w:val="538135" w:themeColor="accent6" w:themeShade="BF"/>
-          <w:sz w:val="28"/>
-          <w:szCs w:val="28"/>
-        </w:rPr>
-        <w:t>10</w:t>
-      </w:r>
-      <w:r>
-        <w:rPr>
-          <w:b/>
-          <w:color w:val="538135" w:themeColor="accent6" w:themeShade="BF"/>
-          <w:sz w:val="28"/>
-          <w:szCs w:val="28"/>
-        </w:rPr>
-        <w:t xml:space="preserve"> lbs </w:t>
-      </w:r>
-      <w:r>
-        <w:rPr>
-          <w:b/>
-          <w:sz w:val="28"/>
-          <w:szCs w:val="28"/>
-        </w:rPr>
-        <w:t xml:space="preserve">/ </w:t>
-      </w:r>
-      <w:r>
-        <w:rPr>
-          <w:b/>
-          <w:color w:val="FF0000"/>
-          <w:sz w:val="28"/>
-          <w:szCs w:val="28"/>
-        </w:rPr>
-        <w:t>-1</w:t>
-      </w:r>
-      <w:r>
-        <w:rPr>
-          <w:b/>
-          <w:color w:val="FF0000"/>
-          <w:sz w:val="28"/>
-          <w:szCs w:val="28"/>
-        </w:rPr>
-        <w:t>6</w:t>
-      </w:r>
-      <w:r>
-        <w:rPr>
-          <w:b/>
-          <w:color w:val="FF0000"/>
-          <w:sz w:val="28"/>
-          <w:szCs w:val="28"/>
-        </w:rPr>
-        <w:t xml:space="preserve"> lbs</w:t>
-      </w:r>
-    </w:p>
-    <w:p>
-      <w:pPr>
-        <w:tabs>
-          <w:tab w:val="left" w:pos="2880"/>
-        </w:tabs>
-      </w:pPr>
-      <w:r>
-        <w:rPr>
-          <w:b/>
-          <w:noProof/>
+          <w:sz w:val="28"/>
+          <w:szCs w:val="28"/>
         </w:rPr>
         <mc:AlternateContent>
-          <mc:Choice Requires="wps">
+          <mc:Choice Requires="wpg">
             <w:drawing>
-              <wp:anchor distT="0" distB="0" distL="114300" distR="114300" simplePos="0" relativeHeight="251659264" behindDoc="0" locked="0" layoutInCell="1" allowOverlap="1">
+              <wp:anchor distT="0" distB="0" distL="114300" distR="114300" simplePos="0" relativeHeight="251667456" behindDoc="0" locked="0" layoutInCell="1" allowOverlap="1">
                 <wp:simplePos x="0" y="0"/>
                 <wp:positionH relativeFrom="column">
-                  <wp:posOffset>5906770</wp:posOffset>
+                  <wp:posOffset>3320098</wp:posOffset>
                 </wp:positionH>
                 <wp:positionV relativeFrom="paragraph">
-                  <wp:posOffset>162118</wp:posOffset>
+                  <wp:posOffset>199390</wp:posOffset>
                 </wp:positionV>
-                <wp:extent cx="409651" cy="175082"/>
-                <wp:effectExtent l="38100" t="0" r="28575" b="53975"/>
+                <wp:extent cx="3616325" cy="1149985"/>
+                <wp:effectExtent l="0" t="0" r="3175" b="0"/>
                 <wp:wrapNone/>
-                <wp:docPr id="3" name="Straight Arrow Connector 3"/>
+                <wp:docPr id="8" name="Group 8"/>
                 <wp:cNvGraphicFramePr/>
                 <a:graphic xmlns:a="http://schemas.openxmlformats.org/drawingml/2006/main">
-                  <a:graphicData uri="http://schemas.microsoft.com/office/word/2010/wordprocessingShape">
-                    <wps:wsp>
-                      <wps:cNvCnPr/>
-                      <wps:spPr>
-                        <a:xfrm flipH="1">
+                  <a:graphicData uri="http://schemas.microsoft.com/office/word/2010/wordprocessingGroup">
+                    <wpg:wgp>
+                      <wpg:cNvGrpSpPr/>
+                      <wpg:grpSpPr>
+                        <a:xfrm>
                           <a:off x="0" y="0"/>
-                          <a:ext cx="409651" cy="175082"/>
+                          <a:ext cx="3616325" cy="1149985"/>
+                          <a:chOff x="0" y="0"/>
+                          <a:chExt cx="3616484" cy="1149985"/>
                         </a:xfrm>
-                        <a:prstGeom prst="straightConnector1">
-                          <a:avLst/>
-                        </a:prstGeom>
-                        <a:ln>
-                          <a:tailEnd type="triangle"/>
-                        </a:ln>
-                      </wps:spPr>
-                      <wps:style>
-                        <a:lnRef idx="1">
-                          <a:schemeClr val="accent1"/>
-                        </a:lnRef>
-                        <a:fillRef idx="0">
-                          <a:schemeClr val="accent1"/>
-                        </a:fillRef>
-                        <a:effectRef idx="0">
-                          <a:schemeClr val="accent1"/>
-                        </a:effectRef>
-                        <a:fontRef idx="minor">
-                          <a:schemeClr val="tx1"/>
-                        </a:fontRef>
-                      </wps:style>
-                      <wps:bodyPr/>
-                    </wps:wsp>
+                      </wpg:grpSpPr>
+                      <pic:pic xmlns:pic="http://schemas.openxmlformats.org/drawingml/2006/picture">
+                        <pic:nvPicPr>
+                          <pic:cNvPr id="6" name="Picture 6"/>
+                          <pic:cNvPicPr>
+                            <a:picLocks noChangeAspect="1"/>
+                          </pic:cNvPicPr>
+                        </pic:nvPicPr>
+                        <pic:blipFill>
+                          <a:blip r:embed="rId8" cstate="print">
+                            <a:extLst>
+                              <a:ext uri="{28A0092B-C50C-407E-A947-70E740481C1C}">
+                                <a14:useLocalDpi xmlns:a14="http://schemas.microsoft.com/office/drawing/2010/main" val="0"/>
+                              </a:ext>
+                            </a:extLst>
+                          </a:blip>
+                          <a:srcRect/>
+                          <a:stretch>
+                            <a:fillRect/>
+                          </a:stretch>
+                        </pic:blipFill>
+                        <pic:spPr bwMode="auto">
+                          <a:xfrm>
+                            <a:off x="35719" y="0"/>
+                            <a:ext cx="3580765" cy="1149985"/>
+                          </a:xfrm>
+                          <a:prstGeom prst="rect">
+                            <a:avLst/>
+                          </a:prstGeom>
+                          <a:noFill/>
+                          <a:ln>
+                            <a:noFill/>
+                          </a:ln>
+                        </pic:spPr>
+                      </pic:pic>
+                      <wpg:grpSp>
+                        <wpg:cNvPr id="7" name="Group 7"/>
+                        <wpg:cNvGrpSpPr/>
+                        <wpg:grpSpPr>
+                          <a:xfrm>
+                            <a:off x="0" y="214312"/>
+                            <a:ext cx="3038475" cy="308610"/>
+                            <a:chOff x="0" y="0"/>
+                            <a:chExt cx="3038551" cy="309086"/>
+                          </a:xfrm>
+                        </wpg:grpSpPr>
+                        <wps:wsp>
+                          <wps:cNvPr id="3" name="Straight Arrow Connector 3"/>
+                          <wps:cNvCnPr/>
+                          <wps:spPr>
+                            <a:xfrm flipH="1">
+                              <a:off x="2628900" y="0"/>
+                              <a:ext cx="409651" cy="175082"/>
+                            </a:xfrm>
+                            <a:prstGeom prst="straightConnector1">
+                              <a:avLst/>
+                            </a:prstGeom>
+                            <a:ln>
+                              <a:tailEnd type="triangle"/>
+                            </a:ln>
+                          </wps:spPr>
+                          <wps:style>
+                            <a:lnRef idx="1">
+                              <a:schemeClr val="accent1"/>
+                            </a:lnRef>
+                            <a:fillRef idx="0">
+                              <a:schemeClr val="accent1"/>
+                            </a:fillRef>
+                            <a:effectRef idx="0">
+                              <a:schemeClr val="accent1"/>
+                            </a:effectRef>
+                            <a:fontRef idx="minor">
+                              <a:schemeClr val="tx1"/>
+                            </a:fontRef>
+                          </wps:style>
+                          <wps:bodyPr/>
+                        </wps:wsp>
+                        <wps:wsp>
+                          <wps:cNvPr id="4" name="Oval 4"/>
+                          <wps:cNvSpPr/>
+                          <wps:spPr>
+                            <a:xfrm>
+                              <a:off x="0" y="107156"/>
+                              <a:ext cx="2668270" cy="201930"/>
+                            </a:xfrm>
+                            <a:prstGeom prst="ellipse">
+                              <a:avLst/>
+                            </a:prstGeom>
+                            <a:noFill/>
+                            <a:ln>
+                              <a:solidFill>
+                                <a:schemeClr val="accent6">
+                                  <a:lumMod val="50000"/>
+                                </a:schemeClr>
+                              </a:solidFill>
+                            </a:ln>
+                          </wps:spPr>
+                          <wps:style>
+                            <a:lnRef idx="2">
+                              <a:schemeClr val="accent1">
+                                <a:shade val="50000"/>
+                              </a:schemeClr>
+                            </a:lnRef>
+                            <a:fillRef idx="1">
+                              <a:schemeClr val="accent1"/>
+                            </a:fillRef>
+                            <a:effectRef idx="0">
+                              <a:schemeClr val="accent1"/>
+                            </a:effectRef>
+                            <a:fontRef idx="minor">
+                              <a:schemeClr val="lt1"/>
+                            </a:fontRef>
+                          </wps:style>
+                          <wps:bodyPr rot="0" spcFirstLastPara="0" vertOverflow="overflow" horzOverflow="overflow" vert="horz" wrap="square" lIns="91440" tIns="45720" rIns="91440" bIns="45720" numCol="1" spcCol="0" rtlCol="0" fromWordArt="0" anchor="ctr" anchorCtr="0" forceAA="0" compatLnSpc="1">
+                            <a:prstTxWarp prst="textNoShape">
+                              <a:avLst/>
+                            </a:prstTxWarp>
+                            <a:noAutofit/>
+                          </wps:bodyPr>
+                        </wps:wsp>
+                      </wpg:grpSp>
+                    </wpg:wgp>
                   </a:graphicData>
                 </a:graphic>
-                <wp14:sizeRelH relativeFrom="margin">
-                  <wp14:pctWidth>0</wp14:pctWidth>
-                </wp14:sizeRelH>
-                <wp14:sizeRelV relativeFrom="margin">
-                  <wp14:pctHeight>0</wp14:pctHeight>
-                </wp14:sizeRelV>
               </wp:anchor>
             </w:drawing>
           </mc:Choice>
           <mc:Fallback>
             <w:pict>
-              <v:shapetype w14:anchorId="440B3128" id="_x0000_t32" coordsize="21600,21600" o:spt="32" o:oned="t" path="m,l21600,21600e" filled="f">
-                <v:path arrowok="t" fillok="f" o:connecttype="none"/>
-                <o:lock v:ext="edit" shapetype="t"/>
-              </v:shapetype>
-              <v:shape id="Straight Arrow Connector 3" o:spid="_x0000_s1026" type="#_x0000_t32" style="position:absolute;margin-left:465.1pt;margin-top:12.75pt;width:32.25pt;height:13.8pt;flip:x;z-index:251659264;visibility:visible;mso-wrap-style:square;mso-width-percent:0;mso-height-percent:0;mso-wrap-distance-left:9pt;mso-wrap-distance-top:0;mso-wrap-distance-right:9pt;mso-wrap-distance-bottom:0;mso-position-horizontal:absolute;mso-position-horizontal-relative:text;mso-position-vertical:absolute;mso-position-vertical-relative:text;mso-width-percent:0;mso-height-percent:0;mso-width-relative:margin;mso-height-relative:margin" o:gfxdata="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" strokecolor="#5b9bd5 [3204]" strokeweight=".5pt">
-                <v:stroke endarrow="block" joinstyle="miter"/>
-              </v:shape>
+              <v:group w14:anchorId="77E9C796" id="Group 8" o:spid="_x0000_s1026" style="position:absolute;margin-left:261.45pt;margin-top:15.7pt;width:284.75pt;height:90.55pt;z-index:251667456" coordsize="36164,11499" o:gfxdata="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">
+                <v:shapetype id="_x0000_t75" coordsize="21600,21600" o:spt="75" o:preferrelative="t" path="m@4@5l@4@11@9@11@9@5xe" filled="f" stroked="f">
+                  <v:stroke joinstyle="miter"/>
+                  <v:formulas>
+                    <v:f eqn="if lineDrawn pixelLineWidth 0"/>
+                    <v:f eqn="sum @0 1 0"/>
+                    <v:f eqn="sum 0 0 @1"/>
+                    <v:f eqn="prod @2 1 2"/>
+                    <v:f eqn="prod @3 21600 pixelWidth"/>
+                    <v:f eqn="prod @3 21600 pixelHeight"/>
+                    <v:f eqn="sum @0 0 1"/>
+                    <v:f eqn="prod @6 1 2"/>
+                    <v:f eqn="prod @7 21600 pixelWidth"/>
+                    <v:f eqn="sum @8 21600 0"/>
+                    <v:f eqn="prod @7 21600 pixelHeight"/>
+                    <v:f eqn="sum @10 21600 0"/>
+                  </v:formulas>
+                  <v:path o:extrusionok="f" gradientshapeok="t" o:connecttype="rect"/>
+                  <o:lock v:ext="edit" aspectratio="t"/>
+                </v:shapetype>
+                <v:shape id="Picture 6" o:spid="_x0000_s1027" type="#_x0000_t75" style="position:absolute;left:357;width:35807;height:11499;visibility:visible;mso-wrap-style:square" o:gfxdata="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">
+                  <v:imagedata r:id="rId9" o:title=""/>
+                  <v:path arrowok="t"/>
+                </v:shape>
+                <v:group id="Group 7" o:spid="_x0000_s1028" style="position:absolute;top:2143;width:30384;height:3086" coordsize="30385,3090" o:gfxdata="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">
+                  <v:shapetype id="_x0000_t32" coordsize="21600,21600" o:spt="32" o:oned="t" path="m,l21600,21600e" filled="f">
+                    <v:path arrowok="t" fillok="f" o:connecttype="none"/>
+                    <o:lock v:ext="edit" shapetype="t"/>
+                  </v:shapetype>
+                  <v:shape id="Straight Arrow Connector 3" o:spid="_x0000_s1029" type="#_x0000_t32" style="position:absolute;left:26289;width:4096;height:1750;flip:x;visibility:visible;mso-wrap-style:square" o:connectortype="straight" o:gfxdata="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" strokecolor="#5b9bd5 [3204]" strokeweight=".5pt">
+                    <v:stroke endarrow="block" joinstyle="miter"/>
+                  </v:shape>
+                  <v:oval id="Oval 4" o:spid="_x0000_s1030" style="position:absolute;top:1071;width:26682;height:2019;visibility:visible;mso-wrap-style:square;v-text-anchor:middle" o:gfxdata="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" filled="f" strokecolor="#375623 [1609]" strokeweight="1pt">
+                    <v:stroke joinstyle="miter"/>
+                  </v:oval>
+                </v:group>
+              </v:group>
             </w:pict>
           </mc:Fallback>
         </mc:AlternateContent>
       </w:r>
       <w:r>
-        <w:rPr>
-          <w:b/>
-          <w:noProof/>
-        </w:rPr>
-        <mc:AlternateContent>
-          <mc:Choice Requires="wps">
-            <w:drawing>
-              <wp:anchor distT="0" distB="0" distL="114300" distR="114300" simplePos="0" relativeHeight="251660288" behindDoc="0" locked="0" layoutInCell="1" allowOverlap="1">
-                <wp:simplePos x="0" y="0"/>
-                <wp:positionH relativeFrom="column">
-                  <wp:posOffset>3278505</wp:posOffset>
-                </wp:positionH>
-                <wp:positionV relativeFrom="paragraph">
-                  <wp:posOffset>274013</wp:posOffset>
-                </wp:positionV>
-                <wp:extent cx="2668270" cy="201930"/>
-                <wp:effectExtent l="0" t="0" r="17780" b="26670"/>
-                <wp:wrapNone/>
-                <wp:docPr id="4" name="Oval 4"/>
-                <wp:cNvGraphicFramePr/>
-                <a:graphic xmlns:a="http://schemas.openxmlformats.org/drawingml/2006/main">
-                  <a:graphicData uri="http://schemas.microsoft.com/office/word/2010/wordprocessingShape">
-                    <wps:wsp>
-                      <wps:cNvSpPr/>
-                      <wps:spPr>
-                        <a:xfrm>
-                          <a:off x="0" y="0"/>
-                          <a:ext cx="2668270" cy="201930"/>
-                        </a:xfrm>
-                        <a:prstGeom prst="ellipse">
-                          <a:avLst/>
-                        </a:prstGeom>
-                        <a:noFill/>
-                        <a:ln>
-                          <a:solidFill>
-                            <a:schemeClr val="accent6">
-                              <a:lumMod val="50000"/>
-                            </a:schemeClr>
-                          </a:solidFill>
-                        </a:ln>
-                      </wps:spPr>
-                      <wps:style>
-                        <a:lnRef idx="2">
-                          <a:schemeClr val="accent1">
-                            <a:shade val="50000"/>
-                          </a:schemeClr>
-                        </a:lnRef>
-                        <a:fillRef idx="1">
-                          <a:schemeClr val="accent1"/>
-                        </a:fillRef>
-                        <a:effectRef idx="0">
-                          <a:schemeClr val="accent1"/>
-                        </a:effectRef>
-                        <a:fontRef idx="minor">
-                          <a:schemeClr val="lt1"/>
-                        </a:fontRef>
-                      </wps:style>
-                      <wps:bodyPr rot="0" spcFirstLastPara="0" vertOverflow="overflow" horzOverflow="overflow" vert="horz" wrap="square" lIns="91440" tIns="45720" rIns="91440" bIns="45720" numCol="1" spcCol="0" rtlCol="0" fromWordArt="0" anchor="ctr" anchorCtr="0" forceAA="0" compatLnSpc="1">
-                        <a:prstTxWarp prst="textNoShape">
-                          <a:avLst/>
-                        </a:prstTxWarp>
-                        <a:noAutofit/>
-                      </wps:bodyPr>
-                    </wps:wsp>
-                  </a:graphicData>
-                </a:graphic>
-                <wp14:sizeRelH relativeFrom="margin">
-                  <wp14:pctWidth>0</wp14:pctWidth>
-                </wp14:sizeRelH>
-                <wp14:sizeRelV relativeFrom="margin">
-                  <wp14:pctHeight>0</wp14:pctHeight>
-                </wp14:sizeRelV>
-              </wp:anchor>
-            </w:drawing>
-          </mc:Choice>
-          <mc:Fallback>
-            <w:pict>
-              <v:oval w14:anchorId="48A49CC2" id="Oval 4" o:spid="_x0000_s1026" style="position:absolute;margin-left:258.15pt;margin-top:21.6pt;width:210.1pt;height:15.9pt;z-index:251660288;visibility:visible;mso-wrap-style:square;mso-width-percent:0;mso-height-percent:0;mso-wrap-distance-left:9pt;mso-wrap-distance-top:0;mso-wrap-distance-right:9pt;mso-wrap-distance-bottom:0;mso-position-horizontal:absolute;mso-position-horizontal-relative:text;mso-position-vertical:absolute;mso-position-vertical-relative:text;mso-width-percent:0;mso-height-percent:0;mso-width-relative:margin;mso-height-relative:margin;v-text-anchor:middle" o:gfxdata="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" filled="f" strokecolor="#375623 [1609]" strokeweight="1pt">
-                <v:stroke joinstyle="miter"/>
-              </v:oval>
-            </w:pict>
-          </mc:Fallback>
-        </mc:AlternateContent>
-      </w:r>
+        <w:tab/>
+      </w:r>
+      <w:r>
+        <w:rPr>
+          <w:b/>
+          <w:color w:val="538135" w:themeColor="accent6" w:themeShade="BF"/>
+          <w:sz w:val="28"/>
+          <w:szCs w:val="28"/>
+        </w:rPr>
+        <w:t>+</w:t>
+      </w:r>
+      <w:r>
+        <w:rPr>
+          <w:b/>
+          <w:color w:val="538135" w:themeColor="accent6" w:themeShade="BF"/>
+          <w:sz w:val="28"/>
+          <w:szCs w:val="28"/>
+        </w:rPr>
+        <w:t>10</w:t>
+      </w:r>
+      <w:r>
+        <w:rPr>
+          <w:b/>
+          <w:color w:val="538135" w:themeColor="accent6" w:themeShade="BF"/>
+          <w:sz w:val="28"/>
+          <w:szCs w:val="28"/>
+        </w:rPr>
+        <w:t xml:space="preserve"> lbs </w:t>
+      </w:r>
+      <w:r>
+        <w:rPr>
+          <w:b/>
+          <w:sz w:val="28"/>
+          <w:szCs w:val="28"/>
+        </w:rPr>
+        <w:t xml:space="preserve">/ </w:t>
+      </w:r>
+      <w:r>
+        <w:rPr>
+          <w:b/>
+          <w:color w:val="FF0000"/>
+          <w:sz w:val="28"/>
+          <w:szCs w:val="28"/>
+        </w:rPr>
+        <w:t>-1</w:t>
+      </w:r>
+      <w:r>
+        <w:rPr>
+          <w:b/>
+          <w:color w:val="FF0000"/>
+          <w:sz w:val="28"/>
+          <w:szCs w:val="28"/>
+        </w:rPr>
+        <w:t>6</w:t>
+      </w:r>
+      <w:r>
+        <w:rPr>
+          <w:b/>
+          <w:color w:val="FF0000"/>
+          <w:sz w:val="28"/>
+          <w:szCs w:val="28"/>
+        </w:rPr>
+        <w:t xml:space="preserve"> lbs</w:t>
+      </w:r>
+    </w:p>
+    <w:p>
+      <w:pPr>
+        <w:tabs>
+          <w:tab w:val="left" w:pos="2880"/>
+        </w:tabs>
+      </w:pPr>
       <w:r>
         <w:rPr>
           <w:b/>
@@ -896,7 +872,7 @@
         <mc:AlternateContent>
           <mc:Choice Requires="wps">
             <w:drawing>
-              <wp:anchor distT="45720" distB="45720" distL="114300" distR="114300" simplePos="0" relativeHeight="251662336" behindDoc="0" locked="0" layoutInCell="1" allowOverlap="1">
+              <wp:anchor distT="45720" distB="45720" distL="114300" distR="114300" simplePos="0" relativeHeight="251661312" behindDoc="0" locked="0" layoutInCell="1" allowOverlap="1">
                 <wp:simplePos x="0" y="0"/>
                 <wp:positionH relativeFrom="column">
                   <wp:posOffset>4313583</wp:posOffset>
@@ -984,7 +960,7 @@
                 <v:stroke joinstyle="miter"/>
                 <v:path gradientshapeok="t" o:connecttype="rect"/>
               </v:shapetype>
-              <v:shape id="Text Box 2" o:spid="_x0000_s1026" type="#_x0000_t202" style="position:absolute;left:0;text-align:left;margin-left:339.65pt;margin-top:11.9pt;width:174.7pt;height:110.6pt;z-index:251662336;visibility:visible;mso-wrap-style:square;mso-width-percent:0;mso-height-percent:200;mso-wrap-distance-left:9pt;mso-wrap-distance-top:3.6pt;mso-wrap-distance-right:9pt;mso-wrap-distance-bottom:3.6pt;mso-position-horizontal:absolute;mso-position-horizontal-relative:text;mso-position-vertical:absolute;mso-position-vertical-relative:text;mso-width-percent:0;mso-height-percent:200;mso-width-relative:margin;mso-height-relative:margin;v-text-anchor:top" o:gfxdata="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" stroked="f">
+              <v:shape id="Text Box 2" o:spid="_x0000_s1026" type="#_x0000_t202" style="position:absolute;left:0;text-align:left;margin-left:339.65pt;margin-top:11.9pt;width:174.7pt;height:110.6pt;z-index:251661312;visibility:visible;mso-wrap-style:square;mso-width-percent:0;mso-height-percent:200;mso-wrap-distance-left:9pt;mso-wrap-distance-top:3.6pt;mso-wrap-distance-right:9pt;mso-wrap-distance-bottom:3.6pt;mso-position-horizontal:absolute;mso-position-horizontal-relative:text;mso-position-vertical:absolute;mso-position-vertical-relative:text;mso-width-percent:0;mso-height-percent:200;mso-width-relative:margin;mso-height-relative:margin;v-text-anchor:top" o:gfxdata="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" stroked="f">
                 <v:textbox style="mso-fit-shape-to-text:t">
                   <w:txbxContent>
                     <w:p>
@@ -1195,7 +1171,7 @@
         </w:tabs>
       </w:pPr>
       <w:r>
-        <w:t>Vega One</w:t>
+        <w:t>GNC Meal</w:t>
       </w:r>
       <w:r>
         <w:tab/>
@@ -1203,7 +1179,13 @@
       </w:r>
       <w:r>
         <w:tab/>
-        <w:t>– 2 Scoops w/Almond Milk</w:t>
+        <w:t xml:space="preserve">– </w:t>
+      </w:r>
+      <w:r>
+        <w:t>3</w:t>
+      </w:r>
+      <w:r>
+        <w:t xml:space="preserve"> Scoops w/Almond Milk</w:t>
       </w:r>
     </w:p>
     <w:p>
@@ -1228,10 +1210,10 @@
         <w:tab/>
       </w:r>
       <w:r>
-        <w:t>– 70 oz</w:t>
-      </w:r>
-      <w:r>
-        <w:t>.</w:t>
+        <w:t xml:space="preserve">– </w:t>
+      </w:r>
+      <w:r>
+        <w:t>10 bottles daily (carried alongside)</w:t>
       </w:r>
     </w:p>
     <w:p>
@@ -1271,7 +1253,18 @@
         <w:t xml:space="preserve">Justin will </w:t>
       </w:r>
       <w:r>
-        <w:t xml:space="preserve">follow the plan delivered by Caitlin on 12/7/16 until further notice, targeting 4 </w:t>
+        <w:t xml:space="preserve">follow the plan delivered by Caitlin on 12/7/16 until further notice, targeting </w:t>
+      </w:r>
+      <w:r>
+        <w:t>lifting every day, with one break day every 8-12 lifting days. Cardio-only days are omitted currently. This yields 8-12 lifting, 1 rest day as follows:</w:t>
+      </w:r>
+    </w:p>
+    <w:p>
+      <w:pPr>
+        <w:spacing w:after="80"/>
+      </w:pPr>
+      <w:r>
+        <w:t xml:space="preserve">4 </w:t>
       </w:r>
       <w:r>
         <w:t xml:space="preserve">lift days and </w:t>
@@ -1345,32 +1338,153 @@
           <w:sz w:val="28"/>
           <w:szCs w:val="28"/>
         </w:rPr>
+        <w:t xml:space="preserve"> L </w:t>
+      </w:r>
+      <w:r>
+        <w:rPr>
+          <w:sz w:val="28"/>
+          <w:szCs w:val="28"/>
+        </w:rPr>
+        <w:t>/</w:t>
+      </w:r>
+      <w:r>
+        <w:rPr>
+          <w:b/>
+          <w:color w:val="538135" w:themeColor="accent6" w:themeShade="BF"/>
+          <w:sz w:val="28"/>
+          <w:szCs w:val="28"/>
+        </w:rPr>
+        <w:t xml:space="preserve"> L </w:t>
+      </w:r>
+      <w:r>
+        <w:rPr>
+          <w:sz w:val="28"/>
+          <w:szCs w:val="28"/>
+        </w:rPr>
+        <w:t>/</w:t>
+      </w:r>
+      <w:r>
+        <w:rPr>
+          <w:b/>
+          <w:color w:val="538135" w:themeColor="accent6" w:themeShade="BF"/>
+          <w:sz w:val="28"/>
+          <w:szCs w:val="28"/>
+        </w:rPr>
         <w:t xml:space="preserve"> </w:t>
       </w:r>
       <w:r>
         <w:rPr>
           <w:b/>
-          <w:color w:val="2E74B5" w:themeColor="accent1" w:themeShade="BF"/>
-          <w:sz w:val="28"/>
-          <w:szCs w:val="28"/>
-        </w:rPr>
-        <w:t>C</w:t>
-      </w:r>
-      <w:r>
-        <w:rPr>
-          <w:sz w:val="28"/>
-          <w:szCs w:val="28"/>
-        </w:rPr>
-        <w:t xml:space="preserve"> / </w:t>
-      </w:r>
-      <w:r>
-        <w:rPr>
-          <w:b/>
           <w:color w:val="538135" w:themeColor="accent6" w:themeShade="BF"/>
           <w:sz w:val="28"/>
           <w:szCs w:val="28"/>
         </w:rPr>
         <w:t xml:space="preserve">L </w:t>
+      </w:r>
+      <w:r>
+        <w:rPr>
+          <w:sz w:val="28"/>
+          <w:szCs w:val="28"/>
+        </w:rPr>
+        <w:t>/</w:t>
+      </w:r>
+      <w:r>
+        <w:rPr>
+          <w:b/>
+          <w:color w:val="538135" w:themeColor="accent6" w:themeShade="BF"/>
+          <w:sz w:val="28"/>
+          <w:szCs w:val="28"/>
+        </w:rPr>
+        <w:t xml:space="preserve"> L </w:t>
+      </w:r>
+      <w:r>
+        <w:rPr>
+          <w:sz w:val="28"/>
+          <w:szCs w:val="28"/>
+        </w:rPr>
+        <w:t>/</w:t>
+      </w:r>
+      <w:r>
+        <w:rPr>
+          <w:b/>
+          <w:color w:val="538135" w:themeColor="accent6" w:themeShade="BF"/>
+          <w:sz w:val="28"/>
+          <w:szCs w:val="28"/>
+        </w:rPr>
+        <w:t xml:space="preserve"> </w:t>
+      </w:r>
+      <w:r>
+        <w:rPr>
+          <w:b/>
+          <w:color w:val="538135" w:themeColor="accent6" w:themeShade="BF"/>
+          <w:sz w:val="28"/>
+          <w:szCs w:val="28"/>
+        </w:rPr>
+        <w:t xml:space="preserve">L </w:t>
+      </w:r>
+      <w:r>
+        <w:rPr>
+          <w:sz w:val="28"/>
+          <w:szCs w:val="28"/>
+        </w:rPr>
+        <w:t>/</w:t>
+      </w:r>
+      <w:r>
+        <w:rPr>
+          <w:b/>
+          <w:color w:val="538135" w:themeColor="accent6" w:themeShade="BF"/>
+          <w:sz w:val="28"/>
+          <w:szCs w:val="28"/>
+        </w:rPr>
+        <w:t xml:space="preserve"> L </w:t>
+      </w:r>
+      <w:r>
+        <w:rPr>
+          <w:sz w:val="28"/>
+          <w:szCs w:val="28"/>
+        </w:rPr>
+        <w:t>/</w:t>
+      </w:r>
+      <w:r>
+        <w:rPr>
+          <w:b/>
+          <w:color w:val="538135" w:themeColor="accent6" w:themeShade="BF"/>
+          <w:sz w:val="28"/>
+          <w:szCs w:val="28"/>
+        </w:rPr>
+        <w:t xml:space="preserve"> L </w:t>
+      </w:r>
+      <w:r>
+        <w:rPr>
+          <w:sz w:val="28"/>
+          <w:szCs w:val="28"/>
+        </w:rPr>
+        <w:t>/</w:t>
+      </w:r>
+      <w:r>
+        <w:rPr>
+          <w:b/>
+          <w:color w:val="538135" w:themeColor="accent6" w:themeShade="BF"/>
+          <w:sz w:val="28"/>
+          <w:szCs w:val="28"/>
+        </w:rPr>
+        <w:t xml:space="preserve"> L </w:t>
+      </w:r>
+      <w:r>
+        <w:rPr>
+          <w:sz w:val="28"/>
+          <w:szCs w:val="28"/>
+        </w:rPr>
+        <w:t>/</w:t>
+      </w:r>
+      <w:r>
+        <w:rPr>
+          <w:b/>
+          <w:color w:val="538135" w:themeColor="accent6" w:themeShade="BF"/>
+          <w:sz w:val="28"/>
+          <w:szCs w:val="28"/>
+        </w:rPr>
+        <w:t xml:space="preserve"> L </w:t>
       </w:r>
       <w:r>
         <w:rPr>
@@ -1420,19 +1534,13 @@
           <w:tab w:val="left" w:pos="9729"/>
         </w:tabs>
         <w:sectPr>
-          <w:footerReference w:type="default" r:id="rId9"/>
+          <w:footerReference w:type="default" r:id="rId10"/>
           <w:pgSz w:w="12240" w:h="15840"/>
           <w:pgMar w:top="720" w:right="720" w:bottom="720" w:left="720" w:header="720" w:footer="720" w:gutter="0"/>
           <w:cols w:space="720"/>
           <w:docGrid w:linePitch="360"/>
         </w:sectPr>
       </w:pPr>
-      <w:r>
-        <w:tab/>
-      </w:r>
-      <w:r>
-        <w:br w:type="page"/>
-      </w:r>
     </w:p>
     <w:p>
       <w:pPr>
@@ -1480,10 +1588,10 @@
             <v:path o:extrusionok="f" gradientshapeok="t" o:connecttype="rect"/>
             <o:lock v:ext="edit" aspectratio="t"/>
           </v:shapetype>
-          <v:shape id="_x0000_i1036" type="#_x0000_t75" style="width:521.5pt;height:317.1pt" o:ole="">
-            <v:imagedata r:id="rId10" o:title=""/>
+          <v:shape id="_x0000_i1025" type="#_x0000_t75" style="width:521.65pt;height:316.9pt" o:ole="">
+            <v:imagedata r:id="rId11" o:title=""/>
           </v:shape>
-          <o:OLEObject Type="Embed" ProgID="Excel.Sheet.8" ShapeID="_x0000_i1036" DrawAspect="Content" ObjectID="_1543668735" r:id="rId11"/>
+          <o:OLEObject Type="Embed" ProgID="Excel.Sheet.8" ShapeID="_x0000_i1025" DrawAspect="Content" ObjectID="_1543988902" r:id="rId12"/>
         </w:object>
       </w:r>
     </w:p>
@@ -1660,12 +1768,7 @@
         <w:t>Failure</w:t>
       </w:r>
       <w:r>
-        <w:t>: perfo</w:t>
-      </w:r>
-      <w:bookmarkStart w:id="1" w:name="_GoBack"/>
-      <w:bookmarkEnd w:id="1"/>
-      <w:r>
-        <w:t>rming an exercise to complete exhaustion, while maintaining perfect form. When your form breaks, you have failed.</w:t>
+        <w:t>: performing an exercise to complete exhaustion, while maintaining perfect form. When your form breaks, you have failed.</w:t>
       </w:r>
     </w:p>
     <w:p>
@@ -1686,8 +1789,8 @@
         <w:t>Present Nutrition Plan</w:t>
       </w:r>
     </w:p>
-    <w:bookmarkStart w:id="2" w:name="_MON_1542390240"/>
-    <w:bookmarkEnd w:id="2"/>
+    <w:bookmarkStart w:id="1" w:name="_MON_1542390240"/>
+    <w:bookmarkEnd w:id="1"/>
     <w:p>
       <w:pPr>
         <w:jc w:val="center"/>
@@ -1703,16 +1806,16 @@
           <w:sz w:val="36"/>
           <w:szCs w:val="36"/>
         </w:rPr>
-        <w:object w:dxaOrig="9803" w:dyaOrig="2415">
-          <v:shape id="_x0000_i1026" type="#_x0000_t75" style="width:422pt;height:103.6pt" o:ole="">
-            <v:imagedata r:id="rId12" o:title=""/>
+        <w:object w:dxaOrig="9803" w:dyaOrig="2386">
+          <v:shape id="_x0000_i1026" type="#_x0000_t75" style="width:422.2pt;height:102.35pt" o:ole="">
+            <v:imagedata r:id="rId13" o:title=""/>
           </v:shape>
-          <o:OLEObject Type="Embed" ProgID="Excel.Sheet.8" ShapeID="_x0000_i1026" DrawAspect="Content" ObjectID="_1543668736" r:id="rId13"/>
+          <o:OLEObject Type="Embed" ProgID="Excel.Sheet.8" ShapeID="_x0000_i1026" DrawAspect="Content" ObjectID="_1543988903" r:id="rId14"/>
         </w:object>
       </w:r>
     </w:p>
-    <w:bookmarkStart w:id="3" w:name="_MON_1542529654"/>
-    <w:bookmarkEnd w:id="3"/>
+    <w:bookmarkStart w:id="2" w:name="_MON_1542529654"/>
+    <w:bookmarkEnd w:id="2"/>
     <w:p>
       <w:pPr>
         <w:jc w:val="center"/>
@@ -1728,11 +1831,11 @@
           <w:sz w:val="36"/>
           <w:szCs w:val="36"/>
         </w:rPr>
-        <w:object w:dxaOrig="14244" w:dyaOrig="10519">
-          <v:shape id="_x0000_i1027" type="#_x0000_t75" style="width:529.9pt;height:391.85pt" o:ole="">
-            <v:imagedata r:id="rId14" o:title=""/>
+        <w:object w:dxaOrig="17230" w:dyaOrig="10504">
+          <v:shape id="_x0000_i1027" type="#_x0000_t75" style="width:538.3pt;height:329.15pt" o:ole="">
+            <v:imagedata r:id="rId15" o:title=""/>
           </v:shape>
-          <o:OLEObject Type="Embed" ProgID="Excel.Sheet.8" ShapeID="_x0000_i1027" DrawAspect="Content" ObjectID="_1543668737" r:id="rId15"/>
+          <o:OLEObject Type="Embed" ProgID="Excel.Sheet.8" ShapeID="_x0000_i1027" DrawAspect="Content" ObjectID="_1543988904" r:id="rId16"/>
         </w:object>
       </w:r>
     </w:p>
@@ -1815,7 +1918,19 @@
         <w:ind w:firstLine="720"/>
       </w:pPr>
       <w:r>
-        <w:t>Calories are 75% recommended, all other fields are at 100% (ex - Fat, Carbs, Vit A)</w:t>
+        <w:t>Calories are 7</w:t>
+      </w:r>
+      <w:r>
+        <w:t>0</w:t>
+      </w:r>
+      <w:r>
+        <w:t xml:space="preserve">% recommended, all other fields are at 100% </w:t>
+      </w:r>
+      <w:r>
+        <w:t xml:space="preserve">of the 2,000 std. diet </w:t>
+      </w:r>
+      <w:r>
+        <w:t>(ex - Fat, Carbs, Vit A)</w:t>
       </w:r>
     </w:p>
     <w:p>
@@ -1829,11 +1944,513 @@
       <w:r>
         <w:t>Daily Vitamins included, including multi-vitamin</w:t>
       </w:r>
-      <w:r>
-        <w:tab/>
-      </w:r>
-    </w:p>
+    </w:p>
+    <w:p>
+      <w:r>
+        <w:br w:type="page"/>
+      </w:r>
+    </w:p>
+    <w:p>
+      <w:pPr>
+        <w:tabs>
+          <w:tab w:val="left" w:pos="4601"/>
+        </w:tabs>
+        <w:rPr>
+          <w:b/>
+          <w:sz w:val="36"/>
+          <w:szCs w:val="36"/>
+        </w:rPr>
+      </w:pPr>
+      <w:r>
+        <w:rPr>
+          <w:b/>
+          <w:sz w:val="36"/>
+          <w:szCs w:val="36"/>
+        </w:rPr>
+        <w:lastRenderedPageBreak/>
+        <w:t>TDEE – Total Daily Expenditure</w:t>
+      </w:r>
+    </w:p>
+    <w:p>
+      <w:r>
+        <w:t>How much energy your body expends in a day, in caloric expression. Stated simply, the calories your body needs in a given day</w:t>
+      </w:r>
+      <w:r>
+        <w:t>.</w:t>
+      </w:r>
+    </w:p>
+    <w:p>
+      <w:pPr>
+        <w:sectPr>
+          <w:pgSz w:w="12240" w:h="15840"/>
+          <w:pgMar w:top="720" w:right="720" w:bottom="720" w:left="720" w:header="720" w:footer="720" w:gutter="0"/>
+          <w:cols w:space="720"/>
+          <w:docGrid w:linePitch="360"/>
+        </w:sectPr>
+      </w:pPr>
+    </w:p>
+    <w:p>
+      <w:pPr>
+        <w:rPr>
+          <w:u w:val="single"/>
+        </w:rPr>
+      </w:pPr>
+      <w:r>
+        <w:rPr>
+          <w:u w:val="single"/>
+        </w:rPr>
+        <w:t>TDEE Factors</w:t>
+      </w:r>
+    </w:p>
+    <w:p>
+      <w:pPr>
+        <w:pStyle w:val="ListParagraph"/>
+        <w:numPr>
+          <w:ilvl w:val="0"/>
+          <w:numId w:val="9"/>
+        </w:numPr>
+      </w:pPr>
+      <w:r>
+        <w:t>Body Physique</w:t>
+      </w:r>
+    </w:p>
+    <w:p>
+      <w:pPr>
+        <w:pStyle w:val="ListParagraph"/>
+        <w:numPr>
+          <w:ilvl w:val="0"/>
+          <w:numId w:val="9"/>
+        </w:numPr>
+      </w:pPr>
+      <w:r>
+        <w:t>Level of Physical Activity</w:t>
+      </w:r>
+    </w:p>
+    <w:p>
+      <w:pPr>
+        <w:pStyle w:val="ListParagraph"/>
+        <w:numPr>
+          <w:ilvl w:val="0"/>
+          <w:numId w:val="9"/>
+        </w:numPr>
+      </w:pPr>
+      <w:r>
+        <w:t>Dietary Intake</w:t>
+      </w:r>
+    </w:p>
+    <w:p>
+      <w:pPr>
+        <w:pStyle w:val="ListParagraph"/>
+        <w:numPr>
+          <w:ilvl w:val="0"/>
+          <w:numId w:val="9"/>
+        </w:numPr>
+      </w:pPr>
+      <w:r>
+        <w:t>Genetics</w:t>
+      </w:r>
+    </w:p>
+    <w:p>
+      <w:pPr>
+        <w:rPr>
+          <w:u w:val="single"/>
+        </w:rPr>
+      </w:pPr>
+      <w:r>
+        <w:rPr>
+          <w:u w:val="single"/>
+        </w:rPr>
+        <w:t>TDEE Components</w:t>
+      </w:r>
+    </w:p>
+    <w:p>
+      <w:pPr>
+        <w:pStyle w:val="ListParagraph"/>
+        <w:numPr>
+          <w:ilvl w:val="0"/>
+          <w:numId w:val="11"/>
+        </w:numPr>
+      </w:pPr>
+      <w:r>
+        <w:t>(80%) Basal Metabolic Rate</w:t>
+      </w:r>
+      <w:r>
+        <w:tab/>
+      </w:r>
+      <w:r>
+        <w:tab/>
+      </w:r>
+    </w:p>
+    <w:p>
+      <w:pPr>
+        <w:pStyle w:val="ListParagraph"/>
+        <w:numPr>
+          <w:ilvl w:val="1"/>
+          <w:numId w:val="11"/>
+        </w:numPr>
+        <w:tabs>
+          <w:tab w:val="right" w:pos="3960"/>
+        </w:tabs>
+        <w:ind w:left="450" w:hanging="270"/>
+        <w:rPr>
+          <w:sz w:val="16"/>
+          <w:szCs w:val="16"/>
+        </w:rPr>
+      </w:pPr>
+      <w:r>
+        <w:rPr>
+          <w:sz w:val="16"/>
+          <w:szCs w:val="16"/>
+        </w:rPr>
+        <w:t xml:space="preserve">Resting (core body </w:t>
+      </w:r>
+      <w:r>
+        <w:rPr>
+          <w:sz w:val="16"/>
+          <w:szCs w:val="16"/>
+        </w:rPr>
+        <w:t xml:space="preserve">components, like lungs &amp; liver) </w:t>
+      </w:r>
+      <w:r>
+        <w:rPr>
+          <w:sz w:val="16"/>
+          <w:szCs w:val="16"/>
+        </w:rPr>
+        <w:tab/>
+      </w:r>
+      <w:r>
+        <w:rPr>
+          <w:sz w:val="16"/>
+          <w:szCs w:val="16"/>
+        </w:rPr>
+        <w:t>(70%)</w:t>
+      </w:r>
+    </w:p>
+    <w:p>
+      <w:pPr>
+        <w:pStyle w:val="ListParagraph"/>
+        <w:numPr>
+          <w:ilvl w:val="1"/>
+          <w:numId w:val="11"/>
+        </w:numPr>
+        <w:tabs>
+          <w:tab w:val="right" w:pos="3960"/>
+        </w:tabs>
+        <w:ind w:left="450" w:hanging="270"/>
+        <w:rPr>
+          <w:sz w:val="16"/>
+          <w:szCs w:val="16"/>
+        </w:rPr>
+      </w:pPr>
+      <w:r>
+        <w:rPr>
+          <w:sz w:val="16"/>
+          <w:szCs w:val="16"/>
+        </w:rPr>
+        <w:t>Thermo-genesis</w:t>
+      </w:r>
+      <w:r>
+        <w:rPr>
+          <w:sz w:val="16"/>
+          <w:szCs w:val="16"/>
+        </w:rPr>
+        <w:t>, the thermic effect of food</w:t>
+      </w:r>
+      <w:r>
+        <w:rPr>
+          <w:sz w:val="16"/>
+          <w:szCs w:val="16"/>
+        </w:rPr>
+        <w:t xml:space="preserve">              </w:t>
+      </w:r>
+      <w:r>
+        <w:rPr>
+          <w:sz w:val="16"/>
+          <w:szCs w:val="16"/>
+        </w:rPr>
+        <w:t>(10%)</w:t>
+      </w:r>
+    </w:p>
+    <w:p>
+      <w:pPr>
+        <w:pStyle w:val="ListParagraph"/>
+        <w:numPr>
+          <w:ilvl w:val="0"/>
+          <w:numId w:val="11"/>
+        </w:numPr>
+      </w:pPr>
+      <w:r>
+        <w:t>(20%) Activity Energy Expenditure (wide range)</w:t>
+      </w:r>
+    </w:p>
+    <w:p>
+      <w:pPr>
+        <w:rPr>
+          <w:u w:val="single"/>
+        </w:rPr>
+      </w:pPr>
+    </w:p>
+    <w:p>
+      <w:r>
+        <w:rPr>
+          <w:u w:val="single"/>
+        </w:rPr>
+        <w:t>TDEE Effects</w:t>
+      </w:r>
+    </w:p>
+    <w:p>
+      <w:pPr>
+        <w:pStyle w:val="ListParagraph"/>
+        <w:numPr>
+          <w:ilvl w:val="0"/>
+          <w:numId w:val="10"/>
+        </w:numPr>
+      </w:pPr>
+      <w:r>
+        <w:t>Height:</w:t>
+      </w:r>
+      <w:r>
+        <w:tab/>
+        <w:t>Up</w:t>
+      </w:r>
+    </w:p>
+    <w:p>
+      <w:pPr>
+        <w:pStyle w:val="ListParagraph"/>
+        <w:numPr>
+          <w:ilvl w:val="0"/>
+          <w:numId w:val="10"/>
+        </w:numPr>
+      </w:pPr>
+      <w:r>
+        <w:t>Weight: Up</w:t>
+      </w:r>
+    </w:p>
+    <w:p>
+      <w:pPr>
+        <w:pStyle w:val="ListParagraph"/>
+        <w:numPr>
+          <w:ilvl w:val="0"/>
+          <w:numId w:val="10"/>
+        </w:numPr>
+      </w:pPr>
+      <w:r>
+        <w:t>Age: Down</w:t>
+      </w:r>
+    </w:p>
+    <w:p>
+      <w:pPr>
+        <w:sectPr>
+          <w:type w:val="continuous"/>
+          <w:pgSz w:w="12240" w:h="15840"/>
+          <w:pgMar w:top="720" w:right="720" w:bottom="720" w:left="720" w:header="720" w:footer="720" w:gutter="0"/>
+          <w:cols w:num="3" w:space="403" w:equalWidth="0">
+            <w:col w:w="2592" w:space="403"/>
+            <w:col w:w="4608" w:space="403"/>
+            <w:col w:w="2794"/>
+          </w:cols>
+          <w:docGrid w:linePitch="360"/>
+        </w:sectPr>
+      </w:pPr>
+      <w:bookmarkStart w:id="3" w:name="_GoBack"/>
+      <w:bookmarkEnd w:id="3"/>
+    </w:p>
+    <w:p>
+      <w:r>
+        <w:t>There are plenty of online calculators and you should use this tooling to establish your state, in different levels (normal, weight-loss, muscle gain)</w:t>
+      </w:r>
+      <w:r>
+        <w:t>.</w:t>
+      </w:r>
+    </w:p>
+    <w:p>
+      <w:pPr>
+        <w:rPr>
+          <w:u w:val="single"/>
+        </w:rPr>
+      </w:pPr>
+    </w:p>
+    <w:p>
+      <w:r>
+        <w:rPr>
+          <w:u w:val="single"/>
+        </w:rPr>
+        <w:t>Justin Calc</w:t>
+      </w:r>
+      <w:r>
+        <w:t xml:space="preserve"> (12/23/16, 5’11”, 180 lbs., Heavy Excersize 6-7 days/wk, 90 min excersize/day)</w:t>
+      </w:r>
+    </w:p>
+    <w:p>
+      <w:r>
+        <w:tab/>
+      </w:r>
+      <w:hyperlink r:id="rId17" w:history="1">
+        <w:r>
+          <w:rPr>
+            <w:rStyle w:val="Hyperlink"/>
+          </w:rPr>
+          <w:t>SailRabbit</w:t>
+        </w:r>
+      </w:hyperlink>
+      <w:r>
+        <w:tab/>
+        <w:t>(2133 calories per</w:t>
+      </w:r>
+      <w:r>
+        <w:t xml:space="preserve"> day - for losing 1lb per week)</w:t>
+      </w:r>
+    </w:p>
+    <w:p>
+      <w:r>
+        <w:tab/>
+      </w:r>
+      <w:hyperlink r:id="rId18" w:history="1">
+        <w:r>
+          <w:rPr>
+            <w:rStyle w:val="Hyperlink"/>
+          </w:rPr>
+          <w:t>MuscleForLife</w:t>
+        </w:r>
+      </w:hyperlink>
+      <w:r>
+        <w:tab/>
+        <w:t>(2715 calories per day)</w:t>
+      </w:r>
+    </w:p>
+    <w:p>
+      <w:r>
+        <w:tab/>
+      </w:r>
+      <w:hyperlink r:id="rId19" w:history="1">
+        <w:r>
+          <w:rPr>
+            <w:rStyle w:val="Hyperlink"/>
+          </w:rPr>
+          <w:t>TDEECalculator</w:t>
+        </w:r>
+      </w:hyperlink>
+      <w:r>
+        <w:t xml:space="preserve"> (3067 calories per day)</w:t>
+      </w:r>
+    </w:p>
+    <w:p>
+      <w:r>
+        <w:tab/>
+      </w:r>
+      <w:hyperlink r:id="rId20" w:anchor="gender=male&amp;yr=31&amp;cm=177.8&amp;kg=81.6&amp;bfp=15&amp;goal=lose&amp;goal_kg=80.3&amp;lose_speed=recommended&amp;formula=bfp&amp;units=imperial&amp;exercise=very" w:history="1">
+        <w:r>
+          <w:rPr>
+            <w:rStyle w:val="Hyperlink"/>
+          </w:rPr>
+          <w:t>MyTDEE</w:t>
+        </w:r>
+      </w:hyperlink>
+      <w:r>
+        <w:t xml:space="preserve"> </w:t>
+      </w:r>
+      <w:r>
+        <w:tab/>
+      </w:r>
+      <w:r>
+        <w:t>(2578 calories per day - recommended)</w:t>
+      </w:r>
+      <w:r>
+        <w:t xml:space="preserve">, </w:t>
+      </w:r>
+      <w:r>
+        <w:t>(19</w:t>
+      </w:r>
+      <w:r>
+        <w:t>34 calories per day - reckless)</w:t>
+      </w:r>
+    </w:p>
+    <w:p>
+      <w:r>
+        <w:tab/>
+      </w:r>
+      <w:hyperlink r:id="rId21" w:history="1">
+        <w:r>
+          <w:rPr>
+            <w:rStyle w:val="Hyperlink"/>
+          </w:rPr>
+          <w:t>Fitness Frog</w:t>
+        </w:r>
+      </w:hyperlink>
+      <w:r>
+        <w:tab/>
+        <w:t>(3217 calories per day)</w:t>
+      </w:r>
+    </w:p>
+    <w:p/>
+    <w:p>
+      <w:r>
+        <w:rPr>
+          <w:u w:val="single"/>
+        </w:rPr>
+        <w:t>My Personal Conclusion</w:t>
+      </w:r>
+      <w:r>
+        <w:t xml:space="preserve"> (for </w:t>
+      </w:r>
+      <w:r>
+        <w:t xml:space="preserve">current </w:t>
+      </w:r>
+      <w:r>
+        <w:t>7 days/</w:t>
+      </w:r>
+      <w:r>
+        <w:t xml:space="preserve">wk </w:t>
+      </w:r>
+      <w:r>
+        <w:t>lifting plan)</w:t>
+      </w:r>
+    </w:p>
+    <w:p>
+      <w:r>
+        <w:tab/>
+      </w:r>
+      <w:r>
+        <w:rPr>
+          <w:highlight w:val="green"/>
+        </w:rPr>
+        <w:t>(1900 calories per day - short-term reckless weight loss (1.5 months max)</w:t>
+      </w:r>
+    </w:p>
+    <w:p>
+      <w:r>
+        <w:tab/>
+        <w:t>(2200 calories per day</w:t>
+      </w:r>
+      <w:r>
+        <w:t xml:space="preserve"> - minimum weight loss general    </w:t>
+      </w:r>
+      <w:r>
+        <w:t>(no limits)</w:t>
+      </w:r>
+    </w:p>
+    <w:p>
+      <w:r>
+        <w:tab/>
+        <w:t>(3100 calories pe</w:t>
+      </w:r>
+      <w:r>
+        <w:t>r day - general sustain level)</w:t>
+      </w:r>
+      <w:r>
+        <w:tab/>
+        <w:t xml:space="preserve">             (no limits)</w:t>
+      </w:r>
+    </w:p>
+    <w:p/>
+    <w:p>
+      <w:r>
+        <w:t>note – current plan calls for 1750 per day given holiday season, but my calcs here state 1900 is min, even for short-term. But given my dietary outcomes of the holidays, there is always surprise foods &amp; meals and I rarely hit my target meal plan, generally easily exceeding my 1750 target.</w:t>
+      </w:r>
+    </w:p>
+    <w:p/>
     <w:sectPr>
+      <w:type w:val="continuous"/>
       <w:pgSz w:w="12240" w:h="15840"/>
       <w:pgMar w:top="720" w:right="720" w:bottom="720" w:left="720" w:header="720" w:footer="720" w:gutter="0"/>
       <w:cols w:space="720"/>
@@ -1909,7 +2526,7 @@
         <w:rPr>
           <w:noProof/>
         </w:rPr>
-        <w:t>3</w:t>
+        <w:t>4</w:t>
       </w:r>
     </w:fldSimple>
     <w:r>
@@ -1923,7 +2540,7 @@
     </w:r>
     <w:fldSimple w:instr=" DOCPROPERTY  &quot;Revision Number&quot;  \* MERGEFORMAT ">
       <w:r>
-        <w:t>2.19</w:t>
+        <w:t>2.20</w:t>
       </w:r>
     </w:fldSimple>
   </w:p>
@@ -2071,6 +2688,119 @@
     </w:lvl>
   </w:abstractNum>
   <w:abstractNum w:abstractNumId="1" w15:restartNumberingAfterBreak="0">
+    <w:nsid w:val="0BBF3DF9"/>
+    <w:multiLevelType w:val="hybridMultilevel"/>
+    <w:tmpl w:val="773EF30C"/>
+    <w:lvl w:ilvl="0" w:tplc="04090001">
+      <w:start w:val="1"/>
+      <w:numFmt w:val="bullet"/>
+      <w:lvlText w:val=""/>
+      <w:lvlJc w:val="left"/>
+      <w:pPr>
+        <w:ind w:left="360" w:hanging="360"/>
+      </w:pPr>
+      <w:rPr>
+        <w:rFonts w:ascii="Symbol" w:hAnsi="Symbol" w:hint="default"/>
+      </w:rPr>
+    </w:lvl>
+    <w:lvl w:ilvl="1" w:tplc="04090003" w:tentative="1">
+      <w:start w:val="1"/>
+      <w:numFmt w:val="bullet"/>
+      <w:lvlText w:val="o"/>
+      <w:lvlJc w:val="left"/>
+      <w:pPr>
+        <w:ind w:left="1080" w:hanging="360"/>
+      </w:pPr>
+      <w:rPr>
+        <w:rFonts w:ascii="Courier New" w:hAnsi="Courier New" w:cs="Courier New" w:hint="default"/>
+      </w:rPr>
+    </w:lvl>
+    <w:lvl w:ilvl="2" w:tplc="04090005" w:tentative="1">
+      <w:start w:val="1"/>
+      <w:numFmt w:val="bullet"/>
+      <w:lvlText w:val=""/>
+      <w:lvlJc w:val="left"/>
+      <w:pPr>
+        <w:ind w:left="1800" w:hanging="360"/>
+      </w:pPr>
+      <w:rPr>
+        <w:rFonts w:ascii="Wingdings" w:hAnsi="Wingdings" w:hint="default"/>
+      </w:rPr>
+    </w:lvl>
+    <w:lvl w:ilvl="3" w:tplc="04090001" w:tentative="1">
+      <w:start w:val="1"/>
+      <w:numFmt w:val="bullet"/>
+      <w:lvlText w:val=""/>
+      <w:lvlJc w:val="left"/>
+      <w:pPr>
+        <w:ind w:left="2520" w:hanging="360"/>
+      </w:pPr>
+      <w:rPr>
+        <w:rFonts w:ascii="Symbol" w:hAnsi="Symbol" w:hint="default"/>
+      </w:rPr>
+    </w:lvl>
+    <w:lvl w:ilvl="4" w:tplc="04090003" w:tentative="1">
+      <w:start w:val="1"/>
+      <w:numFmt w:val="bullet"/>
+      <w:lvlText w:val="o"/>
+      <w:lvlJc w:val="left"/>
+      <w:pPr>
+        <w:ind w:left="3240" w:hanging="360"/>
+      </w:pPr>
+      <w:rPr>
+        <w:rFonts w:ascii="Courier New" w:hAnsi="Courier New" w:cs="Courier New" w:hint="default"/>
+      </w:rPr>
+    </w:lvl>
+    <w:lvl w:ilvl="5" w:tplc="04090005" w:tentative="1">
+      <w:start w:val="1"/>
+      <w:numFmt w:val="bullet"/>
+      <w:lvlText w:val=""/>
+      <w:lvlJc w:val="left"/>
+      <w:pPr>
+        <w:ind w:left="3960" w:hanging="360"/>
+      </w:pPr>
+      <w:rPr>
+        <w:rFonts w:ascii="Wingdings" w:hAnsi="Wingdings" w:hint="default"/>
+      </w:rPr>
+    </w:lvl>
+    <w:lvl w:ilvl="6" w:tplc="04090001" w:tentative="1">
+      <w:start w:val="1"/>
+      <w:numFmt w:val="bullet"/>
+      <w:lvlText w:val=""/>
+      <w:lvlJc w:val="left"/>
+      <w:pPr>
+        <w:ind w:left="4680" w:hanging="360"/>
+      </w:pPr>
+      <w:rPr>
+        <w:rFonts w:ascii="Symbol" w:hAnsi="Symbol" w:hint="default"/>
+      </w:rPr>
+    </w:lvl>
+    <w:lvl w:ilvl="7" w:tplc="04090003" w:tentative="1">
+      <w:start w:val="1"/>
+      <w:numFmt w:val="bullet"/>
+      <w:lvlText w:val="o"/>
+      <w:lvlJc w:val="left"/>
+      <w:pPr>
+        <w:ind w:left="5400" w:hanging="360"/>
+      </w:pPr>
+      <w:rPr>
+        <w:rFonts w:ascii="Courier New" w:hAnsi="Courier New" w:cs="Courier New" w:hint="default"/>
+      </w:rPr>
+    </w:lvl>
+    <w:lvl w:ilvl="8" w:tplc="04090005" w:tentative="1">
+      <w:start w:val="1"/>
+      <w:numFmt w:val="bullet"/>
+      <w:lvlText w:val=""/>
+      <w:lvlJc w:val="left"/>
+      <w:pPr>
+        <w:ind w:left="6120" w:hanging="360"/>
+      </w:pPr>
+      <w:rPr>
+        <w:rFonts w:ascii="Wingdings" w:hAnsi="Wingdings" w:hint="default"/>
+      </w:rPr>
+    </w:lvl>
+  </w:abstractNum>
+  <w:abstractNum w:abstractNumId="2" w15:restartNumberingAfterBreak="0">
     <w:nsid w:val="151F78C8"/>
     <w:multiLevelType w:val="hybridMultilevel"/>
     <w:tmpl w:val="A1F0E63C"/>
@@ -2183,7 +2913,120 @@
       </w:rPr>
     </w:lvl>
   </w:abstractNum>
-  <w:abstractNum w:abstractNumId="2" w15:restartNumberingAfterBreak="0">
+  <w:abstractNum w:abstractNumId="3" w15:restartNumberingAfterBreak="0">
+    <w:nsid w:val="21FE386D"/>
+    <w:multiLevelType w:val="hybridMultilevel"/>
+    <w:tmpl w:val="B7DE6468"/>
+    <w:lvl w:ilvl="0" w:tplc="04090001">
+      <w:start w:val="1"/>
+      <w:numFmt w:val="bullet"/>
+      <w:lvlText w:val=""/>
+      <w:lvlJc w:val="left"/>
+      <w:pPr>
+        <w:ind w:left="360" w:hanging="360"/>
+      </w:pPr>
+      <w:rPr>
+        <w:rFonts w:ascii="Symbol" w:hAnsi="Symbol" w:hint="default"/>
+      </w:rPr>
+    </w:lvl>
+    <w:lvl w:ilvl="1" w:tplc="04090003" w:tentative="1">
+      <w:start w:val="1"/>
+      <w:numFmt w:val="bullet"/>
+      <w:lvlText w:val="o"/>
+      <w:lvlJc w:val="left"/>
+      <w:pPr>
+        <w:ind w:left="1080" w:hanging="360"/>
+      </w:pPr>
+      <w:rPr>
+        <w:rFonts w:ascii="Courier New" w:hAnsi="Courier New" w:cs="Courier New" w:hint="default"/>
+      </w:rPr>
+    </w:lvl>
+    <w:lvl w:ilvl="2" w:tplc="04090005" w:tentative="1">
+      <w:start w:val="1"/>
+      <w:numFmt w:val="bullet"/>
+      <w:lvlText w:val=""/>
+      <w:lvlJc w:val="left"/>
+      <w:pPr>
+        <w:ind w:left="1800" w:hanging="360"/>
+      </w:pPr>
+      <w:rPr>
+        <w:rFonts w:ascii="Wingdings" w:hAnsi="Wingdings" w:hint="default"/>
+      </w:rPr>
+    </w:lvl>
+    <w:lvl w:ilvl="3" w:tplc="04090001" w:tentative="1">
+      <w:start w:val="1"/>
+      <w:numFmt w:val="bullet"/>
+      <w:lvlText w:val=""/>
+      <w:lvlJc w:val="left"/>
+      <w:pPr>
+        <w:ind w:left="2520" w:hanging="360"/>
+      </w:pPr>
+      <w:rPr>
+        <w:rFonts w:ascii="Symbol" w:hAnsi="Symbol" w:hint="default"/>
+      </w:rPr>
+    </w:lvl>
+    <w:lvl w:ilvl="4" w:tplc="04090003" w:tentative="1">
+      <w:start w:val="1"/>
+      <w:numFmt w:val="bullet"/>
+      <w:lvlText w:val="o"/>
+      <w:lvlJc w:val="left"/>
+      <w:pPr>
+        <w:ind w:left="3240" w:hanging="360"/>
+      </w:pPr>
+      <w:rPr>
+        <w:rFonts w:ascii="Courier New" w:hAnsi="Courier New" w:cs="Courier New" w:hint="default"/>
+      </w:rPr>
+    </w:lvl>
+    <w:lvl w:ilvl="5" w:tplc="04090005" w:tentative="1">
+      <w:start w:val="1"/>
+      <w:numFmt w:val="bullet"/>
+      <w:lvlText w:val=""/>
+      <w:lvlJc w:val="left"/>
+      <w:pPr>
+        <w:ind w:left="3960" w:hanging="360"/>
+      </w:pPr>
+      <w:rPr>
+        <w:rFonts w:ascii="Wingdings" w:hAnsi="Wingdings" w:hint="default"/>
+      </w:rPr>
+    </w:lvl>
+    <w:lvl w:ilvl="6" w:tplc="04090001" w:tentative="1">
+      <w:start w:val="1"/>
+      <w:numFmt w:val="bullet"/>
+      <w:lvlText w:val=""/>
+      <w:lvlJc w:val="left"/>
+      <w:pPr>
+        <w:ind w:left="4680" w:hanging="360"/>
+      </w:pPr>
+      <w:rPr>
+        <w:rFonts w:ascii="Symbol" w:hAnsi="Symbol" w:hint="default"/>
+      </w:rPr>
+    </w:lvl>
+    <w:lvl w:ilvl="7" w:tplc="04090003" w:tentative="1">
+      <w:start w:val="1"/>
+      <w:numFmt w:val="bullet"/>
+      <w:lvlText w:val="o"/>
+      <w:lvlJc w:val="left"/>
+      <w:pPr>
+        <w:ind w:left="5400" w:hanging="360"/>
+      </w:pPr>
+      <w:rPr>
+        <w:rFonts w:ascii="Courier New" w:hAnsi="Courier New" w:cs="Courier New" w:hint="default"/>
+      </w:rPr>
+    </w:lvl>
+    <w:lvl w:ilvl="8" w:tplc="04090005" w:tentative="1">
+      <w:start w:val="1"/>
+      <w:numFmt w:val="bullet"/>
+      <w:lvlText w:val=""/>
+      <w:lvlJc w:val="left"/>
+      <w:pPr>
+        <w:ind w:left="6120" w:hanging="360"/>
+      </w:pPr>
+      <w:rPr>
+        <w:rFonts w:ascii="Wingdings" w:hAnsi="Wingdings" w:hint="default"/>
+      </w:rPr>
+    </w:lvl>
+  </w:abstractNum>
+  <w:abstractNum w:abstractNumId="4" w15:restartNumberingAfterBreak="0">
     <w:nsid w:val="2A8200EB"/>
     <w:multiLevelType w:val="hybridMultilevel"/>
     <w:tmpl w:val="D5B6641A"/>
@@ -2296,7 +3139,7 @@
       </w:rPr>
     </w:lvl>
   </w:abstractNum>
-  <w:abstractNum w:abstractNumId="3" w15:restartNumberingAfterBreak="0">
+  <w:abstractNum w:abstractNumId="5" w15:restartNumberingAfterBreak="0">
     <w:nsid w:val="2ED145D5"/>
     <w:multiLevelType w:val="hybridMultilevel"/>
     <w:tmpl w:val="8B98C6C4"/>
@@ -2409,7 +3252,7 @@
       </w:rPr>
     </w:lvl>
   </w:abstractNum>
-  <w:abstractNum w:abstractNumId="4" w15:restartNumberingAfterBreak="0">
+  <w:abstractNum w:abstractNumId="6" w15:restartNumberingAfterBreak="0">
     <w:nsid w:val="3B1C5929"/>
     <w:multiLevelType w:val="hybridMultilevel"/>
     <w:tmpl w:val="A84E354A"/>
@@ -2522,7 +3365,120 @@
       </w:rPr>
     </w:lvl>
   </w:abstractNum>
-  <w:abstractNum w:abstractNumId="5" w15:restartNumberingAfterBreak="0">
+  <w:abstractNum w:abstractNumId="7" w15:restartNumberingAfterBreak="0">
+    <w:nsid w:val="3E9D4366"/>
+    <w:multiLevelType w:val="hybridMultilevel"/>
+    <w:tmpl w:val="D40C80A4"/>
+    <w:lvl w:ilvl="0" w:tplc="04090001">
+      <w:start w:val="1"/>
+      <w:numFmt w:val="bullet"/>
+      <w:lvlText w:val=""/>
+      <w:lvlJc w:val="left"/>
+      <w:pPr>
+        <w:ind w:left="360" w:hanging="360"/>
+      </w:pPr>
+      <w:rPr>
+        <w:rFonts w:ascii="Symbol" w:hAnsi="Symbol" w:hint="default"/>
+      </w:rPr>
+    </w:lvl>
+    <w:lvl w:ilvl="1" w:tplc="04090003">
+      <w:start w:val="1"/>
+      <w:numFmt w:val="bullet"/>
+      <w:lvlText w:val="o"/>
+      <w:lvlJc w:val="left"/>
+      <w:pPr>
+        <w:ind w:left="1080" w:hanging="360"/>
+      </w:pPr>
+      <w:rPr>
+        <w:rFonts w:ascii="Courier New" w:hAnsi="Courier New" w:cs="Courier New" w:hint="default"/>
+      </w:rPr>
+    </w:lvl>
+    <w:lvl w:ilvl="2" w:tplc="04090005" w:tentative="1">
+      <w:start w:val="1"/>
+      <w:numFmt w:val="bullet"/>
+      <w:lvlText w:val=""/>
+      <w:lvlJc w:val="left"/>
+      <w:pPr>
+        <w:ind w:left="1800" w:hanging="360"/>
+      </w:pPr>
+      <w:rPr>
+        <w:rFonts w:ascii="Wingdings" w:hAnsi="Wingdings" w:hint="default"/>
+      </w:rPr>
+    </w:lvl>
+    <w:lvl w:ilvl="3" w:tplc="04090001" w:tentative="1">
+      <w:start w:val="1"/>
+      <w:numFmt w:val="bullet"/>
+      <w:lvlText w:val=""/>
+      <w:lvlJc w:val="left"/>
+      <w:pPr>
+        <w:ind w:left="2520" w:hanging="360"/>
+      </w:pPr>
+      <w:rPr>
+        <w:rFonts w:ascii="Symbol" w:hAnsi="Symbol" w:hint="default"/>
+      </w:rPr>
+    </w:lvl>
+    <w:lvl w:ilvl="4" w:tplc="04090003" w:tentative="1">
+      <w:start w:val="1"/>
+      <w:numFmt w:val="bullet"/>
+      <w:lvlText w:val="o"/>
+      <w:lvlJc w:val="left"/>
+      <w:pPr>
+        <w:ind w:left="3240" w:hanging="360"/>
+      </w:pPr>
+      <w:rPr>
+        <w:rFonts w:ascii="Courier New" w:hAnsi="Courier New" w:cs="Courier New" w:hint="default"/>
+      </w:rPr>
+    </w:lvl>
+    <w:lvl w:ilvl="5" w:tplc="04090005" w:tentative="1">
+      <w:start w:val="1"/>
+      <w:numFmt w:val="bullet"/>
+      <w:lvlText w:val=""/>
+      <w:lvlJc w:val="left"/>
+      <w:pPr>
+        <w:ind w:left="3960" w:hanging="360"/>
+      </w:pPr>
+      <w:rPr>
+        <w:rFonts w:ascii="Wingdings" w:hAnsi="Wingdings" w:hint="default"/>
+      </w:rPr>
+    </w:lvl>
+    <w:lvl w:ilvl="6" w:tplc="04090001" w:tentative="1">
+      <w:start w:val="1"/>
+      <w:numFmt w:val="bullet"/>
+      <w:lvlText w:val=""/>
+      <w:lvlJc w:val="left"/>
+      <w:pPr>
+        <w:ind w:left="4680" w:hanging="360"/>
+      </w:pPr>
+      <w:rPr>
+        <w:rFonts w:ascii="Symbol" w:hAnsi="Symbol" w:hint="default"/>
+      </w:rPr>
+    </w:lvl>
+    <w:lvl w:ilvl="7" w:tplc="04090003" w:tentative="1">
+      <w:start w:val="1"/>
+      <w:numFmt w:val="bullet"/>
+      <w:lvlText w:val="o"/>
+      <w:lvlJc w:val="left"/>
+      <w:pPr>
+        <w:ind w:left="5400" w:hanging="360"/>
+      </w:pPr>
+      <w:rPr>
+        <w:rFonts w:ascii="Courier New" w:hAnsi="Courier New" w:cs="Courier New" w:hint="default"/>
+      </w:rPr>
+    </w:lvl>
+    <w:lvl w:ilvl="8" w:tplc="04090005" w:tentative="1">
+      <w:start w:val="1"/>
+      <w:numFmt w:val="bullet"/>
+      <w:lvlText w:val=""/>
+      <w:lvlJc w:val="left"/>
+      <w:pPr>
+        <w:ind w:left="6120" w:hanging="360"/>
+      </w:pPr>
+      <w:rPr>
+        <w:rFonts w:ascii="Wingdings" w:hAnsi="Wingdings" w:hint="default"/>
+      </w:rPr>
+    </w:lvl>
+  </w:abstractNum>
+  <w:abstractNum w:abstractNumId="8" w15:restartNumberingAfterBreak="0">
     <w:nsid w:val="6E5215E4"/>
     <w:multiLevelType w:val="hybridMultilevel"/>
     <w:tmpl w:val="102A7792"/>
@@ -2635,7 +3591,7 @@
       </w:rPr>
     </w:lvl>
   </w:abstractNum>
-  <w:abstractNum w:abstractNumId="6" w15:restartNumberingAfterBreak="0">
+  <w:abstractNum w:abstractNumId="9" w15:restartNumberingAfterBreak="0">
     <w:nsid w:val="713E3820"/>
     <w:multiLevelType w:val="hybridMultilevel"/>
     <w:tmpl w:val="ED02E830"/>
@@ -2747,7 +3703,7 @@
       </w:rPr>
     </w:lvl>
   </w:abstractNum>
-  <w:abstractNum w:abstractNumId="7" w15:restartNumberingAfterBreak="0">
+  <w:abstractNum w:abstractNumId="10" w15:restartNumberingAfterBreak="0">
     <w:nsid w:val="72CE273B"/>
     <w:multiLevelType w:val="hybridMultilevel"/>
     <w:tmpl w:val="094886AA"/>
@@ -2861,28 +3817,37 @@
     </w:lvl>
   </w:abstractNum>
   <w:num w:numId="1">
-    <w:abstractNumId w:val="2"/>
+    <w:abstractNumId w:val="4"/>
   </w:num>
   <w:num w:numId="2">
-    <w:abstractNumId w:val="7"/>
+    <w:abstractNumId w:val="10"/>
   </w:num>
   <w:num w:numId="3">
-    <w:abstractNumId w:val="5"/>
+    <w:abstractNumId w:val="8"/>
   </w:num>
   <w:num w:numId="4">
-    <w:abstractNumId w:val="4"/>
+    <w:abstractNumId w:val="6"/>
   </w:num>
   <w:num w:numId="5">
-    <w:abstractNumId w:val="1"/>
+    <w:abstractNumId w:val="2"/>
   </w:num>
   <w:num w:numId="6">
     <w:abstractNumId w:val="0"/>
   </w:num>
   <w:num w:numId="7">
-    <w:abstractNumId w:val="6"/>
+    <w:abstractNumId w:val="9"/>
   </w:num>
   <w:num w:numId="8">
+    <w:abstractNumId w:val="5"/>
+  </w:num>
+  <w:num w:numId="9">
+    <w:abstractNumId w:val="1"/>
+  </w:num>
+  <w:num w:numId="10">
     <w:abstractNumId w:val="3"/>
+  </w:num>
+  <w:num w:numId="11">
+    <w:abstractNumId w:val="7"/>
   </w:num>
 </w:numbering>
 </file>
@@ -3396,6 +4361,17 @@
       <w:szCs w:val="18"/>
     </w:rPr>
   </w:style>
+  <w:style w:type="character" w:styleId="Hyperlink">
+    <w:name w:val="Hyperlink"/>
+    <w:basedOn w:val="DefaultParagraphFont"/>
+    <w:uiPriority w:val="99"/>
+    <w:unhideWhenUsed/>
+    <w:rsid w:val="009329DE"/>
+    <w:rPr>
+      <w:color w:val="0563C1" w:themeColor="hyperlink"/>
+      <w:u w:val="single"/>
+    </w:rPr>
+  </w:style>
 </w:styles>
 </file>
 
@@ -3699,7 +4675,7 @@
 </file>
 
 <file path=customXml/itemProps1.xml><?xml version="1.0" encoding="utf-8"?>
-<ds:datastoreItem xmlns:ds="http://schemas.openxmlformats.org/officeDocument/2006/customXml" ds:itemID="{49A47C20-5B69-4F2A-8048-0C1CFE5A0F85}">
+<ds:datastoreItem xmlns:ds="http://schemas.openxmlformats.org/officeDocument/2006/customXml" ds:itemID="{6B65AEB6-97B5-4ABD-BCFC-51C217B6B5BD}">
   <ds:schemaRefs>
     <ds:schemaRef ds:uri="http://schemas.openxmlformats.org/officeDocument/2006/bibliography"/>
   </ds:schemaRefs>

</xml_diff>

<commit_message>
(+)    added the section on how to lost fat not muscle
</commit_message>
<xml_diff>
--- a/Suppl/Emerald Fitness - Dec Plan.docx
+++ b/Suppl/Emerald Fitness - Dec Plan.docx
@@ -28,21 +28,11 @@
         <w:tab/>
         <w:t>(</w:t>
       </w:r>
-      <w:r>
-        <w:fldChar w:fldCharType="begin"/>
-      </w:r>
-      <w:r>
-        <w:instrText xml:space="preserve"> DOCPROPERTY  "Revision Date"  \* MERGEFORMAT </w:instrText>
-      </w:r>
-      <w:r>
-        <w:fldChar w:fldCharType="separate"/>
-      </w:r>
-      <w:r>
-        <w:t>12/21/16</w:t>
-      </w:r>
-      <w:r>
-        <w:fldChar w:fldCharType="end"/>
-      </w:r>
+      <w:fldSimple w:instr=" DOCPROPERTY  &quot;Revision Date&quot;  \* MERGEFORMAT ">
+        <w:r>
+          <w:t>12/26/16</w:t>
+        </w:r>
+      </w:fldSimple>
       <w:r>
         <w:t>)</w:t>
       </w:r>
@@ -1290,8 +1280,22 @@
     </w:p>
     <w:p>
       <w:pPr>
+        <w:tabs>
+          <w:tab w:val="left" w:pos="720"/>
+          <w:tab w:val="left" w:pos="1440"/>
+          <w:tab w:val="left" w:pos="2160"/>
+          <w:tab w:val="left" w:pos="2880"/>
+          <w:tab w:val="left" w:pos="3600"/>
+          <w:tab w:val="left" w:pos="4320"/>
+          <w:tab w:val="left" w:pos="5040"/>
+          <w:tab w:val="center" w:pos="5400"/>
+          <w:tab w:val="left" w:pos="5760"/>
+          <w:tab w:val="left" w:pos="6480"/>
+          <w:tab w:val="left" w:pos="7200"/>
+          <w:tab w:val="left" w:pos="7920"/>
+          <w:tab w:val="right" w:pos="10800"/>
+        </w:tabs>
         <w:spacing w:after="80"/>
-        <w:jc w:val="center"/>
         <w:rPr>
           <w:b/>
           <w:color w:val="538135" w:themeColor="accent6" w:themeShade="BF"/>
@@ -1306,14 +1310,7 @@
           <w:sz w:val="28"/>
           <w:szCs w:val="28"/>
         </w:rPr>
-        <w:t xml:space="preserve">L </w:t>
-      </w:r>
-      <w:r>
-        <w:rPr>
-          <w:sz w:val="28"/>
-          <w:szCs w:val="28"/>
-        </w:rPr>
-        <w:t>/</w:t>
+        <w:tab/>
       </w:r>
       <w:r>
         <w:rPr>
@@ -1322,14 +1319,7 @@
           <w:sz w:val="28"/>
           <w:szCs w:val="28"/>
         </w:rPr>
-        <w:t xml:space="preserve"> L </w:t>
-      </w:r>
-      <w:r>
-        <w:rPr>
-          <w:sz w:val="28"/>
-          <w:szCs w:val="28"/>
-        </w:rPr>
-        <w:t>/</w:t>
+        <w:tab/>
       </w:r>
       <w:r>
         <w:rPr>
@@ -1338,14 +1328,7 @@
           <w:sz w:val="28"/>
           <w:szCs w:val="28"/>
         </w:rPr>
-        <w:t xml:space="preserve"> L </w:t>
-      </w:r>
-      <w:r>
-        <w:rPr>
-          <w:sz w:val="28"/>
-          <w:szCs w:val="28"/>
-        </w:rPr>
-        <w:t>/</w:t>
+        <w:tab/>
       </w:r>
       <w:r>
         <w:rPr>
@@ -1354,14 +1337,7 @@
           <w:sz w:val="28"/>
           <w:szCs w:val="28"/>
         </w:rPr>
-        <w:t xml:space="preserve"> L </w:t>
-      </w:r>
-      <w:r>
-        <w:rPr>
-          <w:sz w:val="28"/>
-          <w:szCs w:val="28"/>
-        </w:rPr>
-        <w:t>/</w:t>
+        <w:tab/>
       </w:r>
       <w:r>
         <w:rPr>
@@ -1370,153 +1346,15 @@
           <w:sz w:val="28"/>
           <w:szCs w:val="28"/>
         </w:rPr>
-        <w:t xml:space="preserve"> </w:t>
-      </w:r>
-      <w:r>
-        <w:rPr>
-          <w:b/>
-          <w:color w:val="538135" w:themeColor="accent6" w:themeShade="BF"/>
+        <w:tab/>
+        <w:t>(8-12 days Lift)</w:t>
+      </w:r>
+      <w:r>
+        <w:rPr>
           <w:sz w:val="28"/>
           <w:szCs w:val="28"/>
         </w:rPr>
-        <w:t xml:space="preserve">L </w:t>
-      </w:r>
-      <w:r>
-        <w:rPr>
-          <w:sz w:val="28"/>
-          <w:szCs w:val="28"/>
-        </w:rPr>
-        <w:t>/</w:t>
-      </w:r>
-      <w:r>
-        <w:rPr>
-          <w:b/>
-          <w:color w:val="538135" w:themeColor="accent6" w:themeShade="BF"/>
-          <w:sz w:val="28"/>
-          <w:szCs w:val="28"/>
-        </w:rPr>
-        <w:t xml:space="preserve"> L </w:t>
-      </w:r>
-      <w:r>
-        <w:rPr>
-          <w:sz w:val="28"/>
-          <w:szCs w:val="28"/>
-        </w:rPr>
-        <w:t>/</w:t>
-      </w:r>
-      <w:r>
-        <w:rPr>
-          <w:b/>
-          <w:color w:val="538135" w:themeColor="accent6" w:themeShade="BF"/>
-          <w:sz w:val="28"/>
-          <w:szCs w:val="28"/>
-        </w:rPr>
-        <w:t xml:space="preserve"> </w:t>
-      </w:r>
-      <w:r>
-        <w:rPr>
-          <w:b/>
-          <w:color w:val="538135" w:themeColor="accent6" w:themeShade="BF"/>
-          <w:sz w:val="28"/>
-          <w:szCs w:val="28"/>
-        </w:rPr>
-        <w:t xml:space="preserve">L </w:t>
-      </w:r>
-      <w:r>
-        <w:rPr>
-          <w:sz w:val="28"/>
-          <w:szCs w:val="28"/>
-        </w:rPr>
-        <w:t>/</w:t>
-      </w:r>
-      <w:r>
-        <w:rPr>
-          <w:b/>
-          <w:color w:val="538135" w:themeColor="accent6" w:themeShade="BF"/>
-          <w:sz w:val="28"/>
-          <w:szCs w:val="28"/>
-        </w:rPr>
-        <w:t xml:space="preserve"> L </w:t>
-      </w:r>
-      <w:r>
-        <w:rPr>
-          <w:sz w:val="28"/>
-          <w:szCs w:val="28"/>
-        </w:rPr>
-        <w:t>/</w:t>
-      </w:r>
-      <w:r>
-        <w:rPr>
-          <w:b/>
-          <w:color w:val="538135" w:themeColor="accent6" w:themeShade="BF"/>
-          <w:sz w:val="28"/>
-          <w:szCs w:val="28"/>
-        </w:rPr>
-        <w:t xml:space="preserve"> L </w:t>
-      </w:r>
-      <w:r>
-        <w:rPr>
-          <w:sz w:val="28"/>
-          <w:szCs w:val="28"/>
-        </w:rPr>
-        <w:t>/</w:t>
-      </w:r>
-      <w:r>
-        <w:rPr>
-          <w:b/>
-          <w:color w:val="538135" w:themeColor="accent6" w:themeShade="BF"/>
-          <w:sz w:val="28"/>
-          <w:szCs w:val="28"/>
-        </w:rPr>
-        <w:t xml:space="preserve"> L </w:t>
-      </w:r>
-      <w:r>
-        <w:rPr>
-          <w:sz w:val="28"/>
-          <w:szCs w:val="28"/>
-        </w:rPr>
-        <w:t>/</w:t>
-      </w:r>
-      <w:r>
-        <w:rPr>
-          <w:b/>
-          <w:color w:val="538135" w:themeColor="accent6" w:themeShade="BF"/>
-          <w:sz w:val="28"/>
-          <w:szCs w:val="28"/>
-        </w:rPr>
-        <w:t xml:space="preserve"> L </w:t>
-      </w:r>
-      <w:r>
-        <w:rPr>
-          <w:sz w:val="28"/>
-          <w:szCs w:val="28"/>
-        </w:rPr>
-        <w:t>/</w:t>
-      </w:r>
-      <w:r>
-        <w:rPr>
-          <w:b/>
-          <w:color w:val="538135" w:themeColor="accent6" w:themeShade="BF"/>
-          <w:sz w:val="28"/>
-          <w:szCs w:val="28"/>
-        </w:rPr>
-        <w:t xml:space="preserve"> L </w:t>
-      </w:r>
-      <w:r>
-        <w:rPr>
-          <w:sz w:val="28"/>
-          <w:szCs w:val="28"/>
-        </w:rPr>
-        <w:t>/</w:t>
-      </w:r>
-      <w:r>
-        <w:rPr>
-          <w:b/>
-          <w:color w:val="538135" w:themeColor="accent6" w:themeShade="BF"/>
-          <w:sz w:val="28"/>
-          <w:szCs w:val="28"/>
-        </w:rPr>
-        <w:t xml:space="preserve"> </w:t>
+        <w:t>,</w:t>
       </w:r>
       <w:r>
         <w:rPr>
@@ -1525,13 +1363,24 @@
           <w:sz w:val="28"/>
           <w:szCs w:val="28"/>
         </w:rPr>
-        <w:t>R</w:t>
+        <w:t xml:space="preserve"> (1 day rest)</w:t>
+      </w:r>
+      <w:r>
+        <w:rPr>
+          <w:b/>
+          <w:color w:val="806000" w:themeColor="accent4" w:themeShade="80"/>
+          <w:sz w:val="28"/>
+          <w:szCs w:val="28"/>
+        </w:rPr>
+        <w:tab/>
       </w:r>
     </w:p>
     <w:p>
       <w:pPr>
         <w:tabs>
+          <w:tab w:val="center" w:pos="5400"/>
           <w:tab w:val="left" w:pos="9729"/>
+          <w:tab w:val="right" w:pos="10800"/>
         </w:tabs>
         <w:sectPr>
           <w:footerReference w:type="default" r:id="rId10"/>
@@ -1591,7 +1440,7 @@
           <v:shape id="_x0000_i1025" type="#_x0000_t75" style="width:521.65pt;height:316.9pt" o:ole="">
             <v:imagedata r:id="rId11" o:title=""/>
           </v:shape>
-          <o:OLEObject Type="Embed" ProgID="Excel.Sheet.8" ShapeID="_x0000_i1025" DrawAspect="Content" ObjectID="_1543988902" r:id="rId12"/>
+          <o:OLEObject Type="Embed" ProgID="Excel.Sheet.8" ShapeID="_x0000_i1025" DrawAspect="Content" ObjectID="_1544246549" r:id="rId12"/>
         </w:object>
       </w:r>
     </w:p>
@@ -1810,7 +1659,7 @@
           <v:shape id="_x0000_i1026" type="#_x0000_t75" style="width:422.2pt;height:102.35pt" o:ole="">
             <v:imagedata r:id="rId13" o:title=""/>
           </v:shape>
-          <o:OLEObject Type="Embed" ProgID="Excel.Sheet.8" ShapeID="_x0000_i1026" DrawAspect="Content" ObjectID="_1543988903" r:id="rId14"/>
+          <o:OLEObject Type="Embed" ProgID="Excel.Sheet.8" ShapeID="_x0000_i1026" DrawAspect="Content" ObjectID="_1544246550" r:id="rId14"/>
         </w:object>
       </w:r>
     </w:p>
@@ -1835,7 +1684,7 @@
           <v:shape id="_x0000_i1027" type="#_x0000_t75" style="width:538.3pt;height:329.15pt" o:ole="">
             <v:imagedata r:id="rId15" o:title=""/>
           </v:shape>
-          <o:OLEObject Type="Embed" ProgID="Excel.Sheet.8" ShapeID="_x0000_i1027" DrawAspect="Content" ObjectID="_1543988904" r:id="rId16"/>
+          <o:OLEObject Type="Embed" ProgID="Excel.Sheet.8" ShapeID="_x0000_i1027" DrawAspect="Content" ObjectID="_1544246551" r:id="rId16"/>
         </w:object>
       </w:r>
     </w:p>
@@ -2252,8 +2101,6 @@
           <w:docGrid w:linePitch="360"/>
         </w:sectPr>
       </w:pPr>
-      <w:bookmarkStart w:id="3" w:name="_GoBack"/>
-      <w:bookmarkEnd w:id="3"/>
     </w:p>
     <w:p>
       <w:r>
@@ -2295,10 +2142,7 @@
       </w:hyperlink>
       <w:r>
         <w:tab/>
-        <w:t>(2133 calories per</w:t>
-      </w:r>
-      <w:r>
-        <w:t xml:space="preserve"> day - for losing 1lb per week)</w:t>
+        <w:t>(2133 calories per day - for losing 1lb per week)</w:t>
       </w:r>
     </w:p>
     <w:p>
@@ -2351,18 +2195,7 @@
       </w:r>
       <w:r>
         <w:tab/>
-      </w:r>
-      <w:r>
-        <w:t>(2578 calories per day - recommended)</w:t>
-      </w:r>
-      <w:r>
-        <w:t xml:space="preserve">, </w:t>
-      </w:r>
-      <w:r>
-        <w:t>(19</w:t>
-      </w:r>
-      <w:r>
-        <w:t>34 calories per day - reckless)</w:t>
+        <w:t>(2578 calories per day - recommended), (1934 calories per day - reckless)</w:t>
       </w:r>
     </w:p>
     <w:p>
@@ -2391,19 +2224,7 @@
         <w:t>My Personal Conclusion</w:t>
       </w:r>
       <w:r>
-        <w:t xml:space="preserve"> (for </w:t>
-      </w:r>
-      <w:r>
-        <w:t xml:space="preserve">current </w:t>
-      </w:r>
-      <w:r>
-        <w:t>7 days/</w:t>
-      </w:r>
-      <w:r>
-        <w:t xml:space="preserve">wk </w:t>
-      </w:r>
-      <w:r>
-        <w:t>lifting plan)</w:t>
+        <w:t xml:space="preserve"> (for current 7 days/wk lifting plan)</w:t>
       </w:r>
     </w:p>
     <w:p>
@@ -2448,7 +2269,512 @@
         <w:t>note – current plan calls for 1750 per day given holiday season, but my calcs here state 1900 is min, even for short-term. But given my dietary outcomes of the holidays, there is always surprise foods &amp; meals and I rarely hit my target meal plan, generally easily exceeding my 1750 target.</w:t>
       </w:r>
     </w:p>
-    <w:p/>
+    <w:p>
+      <w:r>
+        <w:br w:type="page"/>
+      </w:r>
+    </w:p>
+    <w:p>
+      <w:pPr>
+        <w:rPr>
+          <w:b/>
+          <w:sz w:val="36"/>
+          <w:szCs w:val="36"/>
+        </w:rPr>
+      </w:pPr>
+      <w:r>
+        <w:rPr>
+          <w:b/>
+          <w:sz w:val="36"/>
+          <w:szCs w:val="36"/>
+        </w:rPr>
+        <w:lastRenderedPageBreak/>
+        <w:t>Losing Fat is not Losing Weight!</w:t>
+      </w:r>
+      <w:r>
+        <w:t xml:space="preserve"> (</w:t>
+      </w:r>
+      <w:hyperlink r:id="rId22" w:history="1">
+        <w:r>
+          <w:rPr>
+            <w:rStyle w:val="Hyperlink"/>
+          </w:rPr>
+          <w:t>How To Lose Fat Without Losing Muscle – Burn Fat, NOT Muscle</w:t>
+        </w:r>
+      </w:hyperlink>
+      <w:r>
+        <w:t>)</w:t>
+      </w:r>
+      <w:r>
+        <w:tab/>
+      </w:r>
+    </w:p>
+    <w:p>
+      <w:pPr>
+        <w:jc w:val="both"/>
+      </w:pPr>
+      <w:r>
+        <w:t xml:space="preserve">  People often say they want to lose weight, meaning they want to be in better shape, and to look better. This in essence means losing </w:t>
+      </w:r>
+      <w:r>
+        <w:rPr>
+          <w:u w:val="single"/>
+        </w:rPr>
+        <w:t>fat</w:t>
+      </w:r>
+      <w:r>
+        <w:t xml:space="preserve"> not weight, dropping the body fat percentage and increasing the muscle mass. This is not aligned with “weight” loss at all, which includes all of you (water, glycogen, muscle, fat, etc!). Well c</w:t>
+      </w:r>
+      <w:r>
+        <w:t>an you lose your muscle mass while only trying to lose body fat?</w:t>
+      </w:r>
+      <w:r>
+        <w:t xml:space="preserve"> Heck yes, but this takes focused, consistent effort and intent, and this takes time.</w:t>
+      </w:r>
+    </w:p>
+    <w:p>
+      <w:pPr>
+        <w:jc w:val="both"/>
+      </w:pPr>
+      <w:r>
+        <w:rPr>
+          <w:b/>
+          <w:noProof/>
+        </w:rPr>
+        <mc:AlternateContent>
+          <mc:Choice Requires="wps">
+            <w:drawing>
+              <wp:anchor distT="0" distB="0" distL="114300" distR="114300" simplePos="0" relativeHeight="251668480" behindDoc="1" locked="0" layoutInCell="1" allowOverlap="1">
+                <wp:simplePos x="0" y="0"/>
+                <wp:positionH relativeFrom="column">
+                  <wp:posOffset>-121285</wp:posOffset>
+                </wp:positionH>
+                <wp:positionV relativeFrom="paragraph">
+                  <wp:posOffset>826900</wp:posOffset>
+                </wp:positionV>
+                <wp:extent cx="6966585" cy="422275"/>
+                <wp:effectExtent l="0" t="0" r="24765" b="15875"/>
+                <wp:wrapNone/>
+                <wp:docPr id="1" name="Rectangle: Rounded Corners 1"/>
+                <wp:cNvGraphicFramePr/>
+                <a:graphic xmlns:a="http://schemas.openxmlformats.org/drawingml/2006/main">
+                  <a:graphicData uri="http://schemas.microsoft.com/office/word/2010/wordprocessingShape">
+                    <wps:wsp>
+                      <wps:cNvSpPr/>
+                      <wps:spPr>
+                        <a:xfrm>
+                          <a:off x="0" y="0"/>
+                          <a:ext cx="6966585" cy="422275"/>
+                        </a:xfrm>
+                        <a:prstGeom prst="roundRect">
+                          <a:avLst/>
+                        </a:prstGeom>
+                        <a:solidFill>
+                          <a:schemeClr val="accent5">
+                            <a:lumMod val="20000"/>
+                            <a:lumOff val="80000"/>
+                          </a:schemeClr>
+                        </a:solidFill>
+                        <a:ln>
+                          <a:solidFill>
+                            <a:schemeClr val="bg1">
+                              <a:lumMod val="50000"/>
+                            </a:schemeClr>
+                          </a:solidFill>
+                        </a:ln>
+                      </wps:spPr>
+                      <wps:style>
+                        <a:lnRef idx="2">
+                          <a:schemeClr val="accent1">
+                            <a:shade val="50000"/>
+                          </a:schemeClr>
+                        </a:lnRef>
+                        <a:fillRef idx="1">
+                          <a:schemeClr val="accent1"/>
+                        </a:fillRef>
+                        <a:effectRef idx="0">
+                          <a:schemeClr val="accent1"/>
+                        </a:effectRef>
+                        <a:fontRef idx="minor">
+                          <a:schemeClr val="lt1"/>
+                        </a:fontRef>
+                      </wps:style>
+                      <wps:bodyPr rot="0" spcFirstLastPara="0" vertOverflow="overflow" horzOverflow="overflow" vert="horz" wrap="square" lIns="91440" tIns="45720" rIns="91440" bIns="45720" numCol="1" spcCol="0" rtlCol="0" fromWordArt="0" anchor="ctr" anchorCtr="0" forceAA="0" compatLnSpc="1">
+                        <a:prstTxWarp prst="textNoShape">
+                          <a:avLst/>
+                        </a:prstTxWarp>
+                        <a:noAutofit/>
+                      </wps:bodyPr>
+                    </wps:wsp>
+                  </a:graphicData>
+                </a:graphic>
+                <wp14:sizeRelV relativeFrom="margin">
+                  <wp14:pctHeight>0</wp14:pctHeight>
+                </wp14:sizeRelV>
+              </wp:anchor>
+            </w:drawing>
+          </mc:Choice>
+          <mc:Fallback>
+            <w:pict>
+              <v:roundrect w14:anchorId="16CDCA24" id="Rectangle: Rounded Corners 1" o:spid="_x0000_s1026" style="position:absolute;margin-left:-9.55pt;margin-top:65.1pt;width:548.55pt;height:33.25pt;z-index:-251648000;visibility:visible;mso-wrap-style:square;mso-height-percent:0;mso-wrap-distance-left:9pt;mso-wrap-distance-top:0;mso-wrap-distance-right:9pt;mso-wrap-distance-bottom:0;mso-position-horizontal:absolute;mso-position-horizontal-relative:text;mso-position-vertical:absolute;mso-position-vertical-relative:text;mso-height-percent:0;mso-height-relative:margin;v-text-anchor:middle" arcsize="10923f" o:gfxdata="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" fillcolor="#d9e2f3 [664]" strokecolor="#7f7f7f [1612]" strokeweight="1pt">
+                <v:stroke joinstyle="miter"/>
+              </v:roundrect>
+            </w:pict>
+          </mc:Fallback>
+        </mc:AlternateContent>
+      </w:r>
+      <w:r>
+        <w:t xml:space="preserve">  The primary and perhaps semi-apparent component then of fat loss is caloric deficit, </w:t>
+      </w:r>
+      <w:r>
+        <w:t>co</w:t>
+      </w:r>
+      <w:bookmarkStart w:id="3" w:name="_GoBack"/>
+      <w:bookmarkEnd w:id="3"/>
+      <w:r>
+        <w:t>nsuming less than your body needs t</w:t>
+      </w:r>
+      <w:r>
+        <w:t xml:space="preserve">o perform its tasks for the day. It is important to note then, as described earlier, that simply minimizing this consumption is only the first step. See it turns out your body kind of doesn’t give a shit about what it burns to survive, it burns what is available, and what works given the current conditions and state. And here then is </w:t>
+      </w:r>
+      <w:r>
+        <w:rPr>
+          <w:u w:val="single"/>
+        </w:rPr>
+        <w:t>your key</w:t>
+      </w:r>
+      <w:r>
+        <w:t xml:space="preserve">. </w:t>
+      </w:r>
+    </w:p>
+    <w:p>
+      <w:pPr>
+        <w:jc w:val="center"/>
+        <w:rPr>
+          <w:b/>
+        </w:rPr>
+      </w:pPr>
+      <w:r>
+        <w:rPr>
+          <w:b/>
+        </w:rPr>
+        <w:t>Your key is to maximally align and prepare your bodie’s condition, diet and activities for it to then burn fat, while maintaining muscle.</w:t>
+      </w:r>
+    </w:p>
+    <w:p>
+      <w:r>
+        <w:t>Here are some keys to this goal</w:t>
+      </w:r>
+      <w:r>
+        <w:t>.</w:t>
+      </w:r>
+    </w:p>
+    <w:p>
+      <w:pPr>
+        <w:pStyle w:val="ListParagraph"/>
+        <w:numPr>
+          <w:ilvl w:val="0"/>
+          <w:numId w:val="12"/>
+        </w:numPr>
+        <w:ind w:left="360"/>
+        <w:rPr>
+          <w:b/>
+          <w:sz w:val="26"/>
+          <w:szCs w:val="26"/>
+        </w:rPr>
+      </w:pPr>
+      <w:r>
+        <w:rPr>
+          <w:b/>
+          <w:sz w:val="26"/>
+          <w:szCs w:val="26"/>
+        </w:rPr>
+        <w:t>Eat enough Protein</w:t>
+      </w:r>
+    </w:p>
+    <w:p>
+      <w:pPr>
+        <w:pStyle w:val="ListParagraph"/>
+        <w:numPr>
+          <w:ilvl w:val="0"/>
+          <w:numId w:val="13"/>
+        </w:numPr>
+      </w:pPr>
+      <w:r>
+        <w:t>A sufficient daily protein intake is the single most important dietary requirement for maintaining muscle</w:t>
+      </w:r>
+    </w:p>
+    <w:p>
+      <w:pPr>
+        <w:pStyle w:val="ListParagraph"/>
+        <w:numPr>
+          <w:ilvl w:val="0"/>
+          <w:numId w:val="12"/>
+        </w:numPr>
+        <w:spacing w:before="240" w:after="0"/>
+        <w:ind w:left="360"/>
+        <w:contextualSpacing w:val="0"/>
+        <w:rPr>
+          <w:b/>
+          <w:sz w:val="26"/>
+          <w:szCs w:val="26"/>
+        </w:rPr>
+      </w:pPr>
+      <w:r>
+        <w:rPr>
+          <w:b/>
+          <w:sz w:val="26"/>
+          <w:szCs w:val="26"/>
+        </w:rPr>
+        <w:t>Maintain Strength/Intensity/Weight On The Bar</w:t>
+      </w:r>
+    </w:p>
+    <w:p>
+      <w:pPr>
+        <w:pStyle w:val="ListParagraph"/>
+        <w:numPr>
+          <w:ilvl w:val="0"/>
+          <w:numId w:val="13"/>
+        </w:numPr>
+      </w:pPr>
+      <w:r>
+        <w:t>the primary training stimulus required for maintaining muscle is maintaining your current levels of strength</w:t>
+      </w:r>
+    </w:p>
+    <w:p>
+      <w:pPr>
+        <w:pStyle w:val="ListParagraph"/>
+        <w:numPr>
+          <w:ilvl w:val="0"/>
+          <w:numId w:val="13"/>
+        </w:numPr>
+      </w:pPr>
+      <w:r>
+        <w:t>On a fat loss diet just maintaining your current levels of strength (aka intensity, aka the weight on the bar) is what now signals your body to maintain muscle</w:t>
+      </w:r>
+    </w:p>
+    <w:p>
+      <w:pPr>
+        <w:pStyle w:val="ListParagraph"/>
+        <w:numPr>
+          <w:ilvl w:val="0"/>
+          <w:numId w:val="13"/>
+        </w:numPr>
+      </w:pPr>
+      <w:r>
+        <w:t>If that signal goes away, your body’s need to keep your pretty muscle tissue around goes away right along with it</w:t>
+      </w:r>
+    </w:p>
+    <w:p>
+      <w:pPr>
+        <w:pStyle w:val="ListParagraph"/>
+        <w:numPr>
+          <w:ilvl w:val="1"/>
+          <w:numId w:val="12"/>
+        </w:numPr>
+      </w:pPr>
+      <w:r>
+        <w:t>That’s why the insanely stupid myth of lifting heavier weights to build muscle but then lifting lighter weights (for higher reps) when you want to lose fat, get lean and get toned is the absolute WORST thing you could possibly believe when you’re trying to avoid losing muscle</w:t>
+      </w:r>
+    </w:p>
+    <w:p>
+      <w:pPr>
+        <w:pStyle w:val="ListParagraph"/>
+        <w:numPr>
+          <w:ilvl w:val="1"/>
+          <w:numId w:val="12"/>
+        </w:numPr>
+      </w:pPr>
+      <w:r>
+        <w:t xml:space="preserve">In reality, you lift heavy weight to build muscle, and then lift that same heavy weight if you want to </w:t>
+      </w:r>
+      <w:r>
+        <w:t>a</w:t>
+      </w:r>
+      <w:r>
+        <w:t>ctually maintain that muscle</w:t>
+      </w:r>
+    </w:p>
+    <w:p>
+      <w:pPr>
+        <w:pStyle w:val="ListParagraph"/>
+        <w:numPr>
+          <w:ilvl w:val="0"/>
+          <w:numId w:val="13"/>
+        </w:numPr>
+      </w:pPr>
+      <w:r>
+        <w:t>Sure you can continue trying to get stronger and continue trying to make progressive overload happen while losing fat. It can and does happen (especially for beginners, who should still be progressing consistently even in a deficit)</w:t>
+      </w:r>
+    </w:p>
+    <w:p>
+      <w:pPr>
+        <w:pStyle w:val="ListParagraph"/>
+        <w:numPr>
+          <w:ilvl w:val="0"/>
+          <w:numId w:val="12"/>
+        </w:numPr>
+        <w:spacing w:before="240" w:after="0"/>
+        <w:ind w:left="360"/>
+        <w:contextualSpacing w:val="0"/>
+        <w:rPr>
+          <w:b/>
+          <w:sz w:val="26"/>
+          <w:szCs w:val="26"/>
+        </w:rPr>
+      </w:pPr>
+      <w:r>
+        <w:rPr>
+          <w:b/>
+          <w:sz w:val="26"/>
+          <w:szCs w:val="26"/>
+        </w:rPr>
+        <w:t>Reduce Weight Training Volume and/or Frequency</w:t>
+      </w:r>
+    </w:p>
+    <w:p>
+      <w:pPr>
+        <w:pStyle w:val="ListParagraph"/>
+        <w:numPr>
+          <w:ilvl w:val="0"/>
+          <w:numId w:val="13"/>
+        </w:numPr>
+      </w:pPr>
+      <w:r>
+        <w:t>A caloric deficit is really an energy deficit, and while this is fantastic (and required) for losing any amount of body fat, it eliminates energy for the rest of your time and life</w:t>
+      </w:r>
+    </w:p>
+    <w:p>
+      <w:pPr>
+        <w:pStyle w:val="ListParagraph"/>
+        <w:numPr>
+          <w:ilvl w:val="0"/>
+          <w:numId w:val="13"/>
+        </w:numPr>
+      </w:pPr>
+      <w:r>
+        <w:t>If not reduced, this regimine can actually lead to strength loss (lifting a lot with insufficient energy available!)</w:t>
+      </w:r>
+    </w:p>
+    <w:p>
+      <w:pPr>
+        <w:pStyle w:val="ListParagraph"/>
+        <w:numPr>
+          <w:ilvl w:val="0"/>
+          <w:numId w:val="12"/>
+        </w:numPr>
+        <w:spacing w:before="240" w:after="0"/>
+        <w:ind w:left="360"/>
+        <w:contextualSpacing w:val="0"/>
+        <w:rPr>
+          <w:b/>
+          <w:sz w:val="26"/>
+          <w:szCs w:val="26"/>
+        </w:rPr>
+      </w:pPr>
+      <w:r>
+        <w:rPr>
+          <w:b/>
+          <w:sz w:val="26"/>
+          <w:szCs w:val="26"/>
+        </w:rPr>
+        <w:t>Get Pre &amp; Post</w:t>
+      </w:r>
+      <w:r>
+        <w:rPr>
+          <w:b/>
+          <w:sz w:val="26"/>
+          <w:szCs w:val="26"/>
+        </w:rPr>
+        <w:t xml:space="preserve"> Workout Nutrition Right… Still</w:t>
+      </w:r>
+    </w:p>
+    <w:p>
+      <w:pPr>
+        <w:pStyle w:val="ListParagraph"/>
+        <w:numPr>
+          <w:ilvl w:val="0"/>
+          <w:numId w:val="13"/>
+        </w:numPr>
+      </w:pPr>
+      <w:r>
+        <w:t>Pre and Post workout nutrition is centered on the maximization of effect in training and recovery from training periods, which is directly aligned with your weight loss plan's point of excercize - maximizing effect of this time spent!</w:t>
+      </w:r>
+    </w:p>
+    <w:p>
+      <w:pPr>
+        <w:pStyle w:val="ListParagraph"/>
+        <w:numPr>
+          <w:ilvl w:val="0"/>
+          <w:numId w:val="12"/>
+        </w:numPr>
+        <w:spacing w:before="240" w:after="0"/>
+        <w:ind w:left="360"/>
+        <w:contextualSpacing w:val="0"/>
+        <w:rPr>
+          <w:b/>
+          <w:sz w:val="26"/>
+          <w:szCs w:val="26"/>
+        </w:rPr>
+      </w:pPr>
+      <w:r>
+        <w:rPr>
+          <w:b/>
+          <w:sz w:val="26"/>
+          <w:szCs w:val="26"/>
+        </w:rPr>
+        <w:t>Don’t Reduce Calories By TOO Much</w:t>
+      </w:r>
+    </w:p>
+    <w:p>
+      <w:pPr>
+        <w:pStyle w:val="ListParagraph"/>
+        <w:numPr>
+          <w:ilvl w:val="0"/>
+          <w:numId w:val="13"/>
+        </w:numPr>
+      </w:pPr>
+      <w:r>
+        <w:t>A moderate deficit of about 20% below maintenance level is what ends up being most ideal in most cases</w:t>
+      </w:r>
+    </w:p>
+    <w:p>
+      <w:pPr>
+        <w:pStyle w:val="ListParagraph"/>
+        <w:numPr>
+          <w:ilvl w:val="0"/>
+          <w:numId w:val="13"/>
+        </w:numPr>
+      </w:pPr>
+      <w:r>
+        <w:t>Reducing your calorie intake by TOO much will increase the potential for strength and muscle loss</w:t>
+      </w:r>
+    </w:p>
+    <w:p>
+      <w:pPr>
+        <w:pStyle w:val="ListParagraph"/>
+        <w:numPr>
+          <w:ilvl w:val="0"/>
+          <w:numId w:val="12"/>
+        </w:numPr>
+        <w:spacing w:before="240" w:after="0"/>
+        <w:ind w:left="360"/>
+        <w:contextualSpacing w:val="0"/>
+        <w:rPr>
+          <w:b/>
+          <w:sz w:val="26"/>
+          <w:szCs w:val="26"/>
+        </w:rPr>
+      </w:pPr>
+      <w:r>
+        <w:rPr>
+          <w:b/>
+          <w:sz w:val="26"/>
+          <w:szCs w:val="26"/>
+        </w:rPr>
+        <w:t>Avoid Excessive Amounts Of Cardio (Or Just Don’t Do ANY At All)</w:t>
+      </w:r>
+    </w:p>
     <w:sectPr>
       <w:type w:val="continuous"/>
       <w:pgSz w:w="12240" w:h="15840"/>
@@ -2513,7 +2839,7 @@
       <w:rPr>
         <w:noProof/>
       </w:rPr>
-      <w:t>3</w:t>
+      <w:t>4</w:t>
     </w:r>
     <w:r>
       <w:fldChar w:fldCharType="end"/>
@@ -2521,14 +2847,27 @@
     <w:r>
       <w:t xml:space="preserve"> of </w:t>
     </w:r>
-    <w:fldSimple w:instr=" NUMPAGES   \* MERGEFORMAT ">
-      <w:r>
-        <w:rPr>
-          <w:noProof/>
-        </w:rPr>
-        <w:t>4</w:t>
-      </w:r>
-    </w:fldSimple>
+    <w:r>
+      <w:fldChar w:fldCharType="begin"/>
+    </w:r>
+    <w:r>
+      <w:instrText xml:space="preserve"> NUMPAGES   \* MERGEFORMAT </w:instrText>
+    </w:r>
+    <w:r>
+      <w:fldChar w:fldCharType="separate"/>
+    </w:r>
+    <w:r>
+      <w:rPr>
+        <w:noProof/>
+      </w:rPr>
+      <w:t>5</w:t>
+    </w:r>
+    <w:r>
+      <w:rPr>
+        <w:noProof/>
+      </w:rPr>
+      <w:fldChar w:fldCharType="end"/>
+    </w:r>
     <w:r>
       <w:ptab w:relativeTo="margin" w:alignment="right" w:leader="none"/>
     </w:r>
@@ -2538,11 +2877,21 @@
     <w:r>
       <w:t xml:space="preserve">Revision </w:t>
     </w:r>
-    <w:fldSimple w:instr=" DOCPROPERTY  &quot;Revision Number&quot;  \* MERGEFORMAT ">
-      <w:r>
-        <w:t>2.20</w:t>
-      </w:r>
-    </w:fldSimple>
+    <w:r>
+      <w:fldChar w:fldCharType="begin"/>
+    </w:r>
+    <w:r>
+      <w:instrText xml:space="preserve"> DOCPROPERTY  "Revision Number"  \* MERGEFORMAT </w:instrText>
+    </w:r>
+    <w:r>
+      <w:fldChar w:fldCharType="separate"/>
+    </w:r>
+    <w:r>
+      <w:t>2.21</w:t>
+    </w:r>
+    <w:r>
+      <w:fldChar w:fldCharType="end"/>
+    </w:r>
   </w:p>
 </w:ftr>
 </file>
@@ -2801,6 +3150,119 @@
     </w:lvl>
   </w:abstractNum>
   <w:abstractNum w:abstractNumId="2" w15:restartNumberingAfterBreak="0">
+    <w:nsid w:val="10A54000"/>
+    <w:multiLevelType w:val="hybridMultilevel"/>
+    <w:tmpl w:val="8C60D976"/>
+    <w:lvl w:ilvl="0" w:tplc="0409000F">
+      <w:start w:val="1"/>
+      <w:numFmt w:val="decimal"/>
+      <w:lvlText w:val="%1."/>
+      <w:lvlJc w:val="left"/>
+      <w:pPr>
+        <w:ind w:left="720" w:hanging="360"/>
+      </w:pPr>
+      <w:rPr>
+        <w:rFonts w:hint="default"/>
+      </w:rPr>
+    </w:lvl>
+    <w:lvl w:ilvl="1" w:tplc="04090003">
+      <w:start w:val="1"/>
+      <w:numFmt w:val="bullet"/>
+      <w:lvlText w:val="o"/>
+      <w:lvlJc w:val="left"/>
+      <w:pPr>
+        <w:ind w:left="1440" w:hanging="360"/>
+      </w:pPr>
+      <w:rPr>
+        <w:rFonts w:ascii="Courier New" w:hAnsi="Courier New" w:cs="Courier New" w:hint="default"/>
+      </w:rPr>
+    </w:lvl>
+    <w:lvl w:ilvl="2" w:tplc="04090005">
+      <w:start w:val="1"/>
+      <w:numFmt w:val="bullet"/>
+      <w:lvlText w:val=""/>
+      <w:lvlJc w:val="left"/>
+      <w:pPr>
+        <w:ind w:left="2160" w:hanging="360"/>
+      </w:pPr>
+      <w:rPr>
+        <w:rFonts w:ascii="Wingdings" w:hAnsi="Wingdings" w:hint="default"/>
+      </w:rPr>
+    </w:lvl>
+    <w:lvl w:ilvl="3" w:tplc="04090001" w:tentative="1">
+      <w:start w:val="1"/>
+      <w:numFmt w:val="bullet"/>
+      <w:lvlText w:val=""/>
+      <w:lvlJc w:val="left"/>
+      <w:pPr>
+        <w:ind w:left="2880" w:hanging="360"/>
+      </w:pPr>
+      <w:rPr>
+        <w:rFonts w:ascii="Symbol" w:hAnsi="Symbol" w:hint="default"/>
+      </w:rPr>
+    </w:lvl>
+    <w:lvl w:ilvl="4" w:tplc="04090003" w:tentative="1">
+      <w:start w:val="1"/>
+      <w:numFmt w:val="bullet"/>
+      <w:lvlText w:val="o"/>
+      <w:lvlJc w:val="left"/>
+      <w:pPr>
+        <w:ind w:left="3600" w:hanging="360"/>
+      </w:pPr>
+      <w:rPr>
+        <w:rFonts w:ascii="Courier New" w:hAnsi="Courier New" w:cs="Courier New" w:hint="default"/>
+      </w:rPr>
+    </w:lvl>
+    <w:lvl w:ilvl="5" w:tplc="04090005" w:tentative="1">
+      <w:start w:val="1"/>
+      <w:numFmt w:val="bullet"/>
+      <w:lvlText w:val=""/>
+      <w:lvlJc w:val="left"/>
+      <w:pPr>
+        <w:ind w:left="4320" w:hanging="360"/>
+      </w:pPr>
+      <w:rPr>
+        <w:rFonts w:ascii="Wingdings" w:hAnsi="Wingdings" w:hint="default"/>
+      </w:rPr>
+    </w:lvl>
+    <w:lvl w:ilvl="6" w:tplc="04090001" w:tentative="1">
+      <w:start w:val="1"/>
+      <w:numFmt w:val="bullet"/>
+      <w:lvlText w:val=""/>
+      <w:lvlJc w:val="left"/>
+      <w:pPr>
+        <w:ind w:left="5040" w:hanging="360"/>
+      </w:pPr>
+      <w:rPr>
+        <w:rFonts w:ascii="Symbol" w:hAnsi="Symbol" w:hint="default"/>
+      </w:rPr>
+    </w:lvl>
+    <w:lvl w:ilvl="7" w:tplc="04090003" w:tentative="1">
+      <w:start w:val="1"/>
+      <w:numFmt w:val="bullet"/>
+      <w:lvlText w:val="o"/>
+      <w:lvlJc w:val="left"/>
+      <w:pPr>
+        <w:ind w:left="5760" w:hanging="360"/>
+      </w:pPr>
+      <w:rPr>
+        <w:rFonts w:ascii="Courier New" w:hAnsi="Courier New" w:cs="Courier New" w:hint="default"/>
+      </w:rPr>
+    </w:lvl>
+    <w:lvl w:ilvl="8" w:tplc="04090005" w:tentative="1">
+      <w:start w:val="1"/>
+      <w:numFmt w:val="bullet"/>
+      <w:lvlText w:val=""/>
+      <w:lvlJc w:val="left"/>
+      <w:pPr>
+        <w:ind w:left="6480" w:hanging="360"/>
+      </w:pPr>
+      <w:rPr>
+        <w:rFonts w:ascii="Wingdings" w:hAnsi="Wingdings" w:hint="default"/>
+      </w:rPr>
+    </w:lvl>
+  </w:abstractNum>
+  <w:abstractNum w:abstractNumId="3" w15:restartNumberingAfterBreak="0">
     <w:nsid w:val="151F78C8"/>
     <w:multiLevelType w:val="hybridMultilevel"/>
     <w:tmpl w:val="A1F0E63C"/>
@@ -2913,7 +3375,7 @@
       </w:rPr>
     </w:lvl>
   </w:abstractNum>
-  <w:abstractNum w:abstractNumId="3" w15:restartNumberingAfterBreak="0">
+  <w:abstractNum w:abstractNumId="4" w15:restartNumberingAfterBreak="0">
     <w:nsid w:val="21FE386D"/>
     <w:multiLevelType w:val="hybridMultilevel"/>
     <w:tmpl w:val="B7DE6468"/>
@@ -3026,7 +3488,7 @@
       </w:rPr>
     </w:lvl>
   </w:abstractNum>
-  <w:abstractNum w:abstractNumId="4" w15:restartNumberingAfterBreak="0">
+  <w:abstractNum w:abstractNumId="5" w15:restartNumberingAfterBreak="0">
     <w:nsid w:val="2A8200EB"/>
     <w:multiLevelType w:val="hybridMultilevel"/>
     <w:tmpl w:val="D5B6641A"/>
@@ -3139,7 +3601,7 @@
       </w:rPr>
     </w:lvl>
   </w:abstractNum>
-  <w:abstractNum w:abstractNumId="5" w15:restartNumberingAfterBreak="0">
+  <w:abstractNum w:abstractNumId="6" w15:restartNumberingAfterBreak="0">
     <w:nsid w:val="2ED145D5"/>
     <w:multiLevelType w:val="hybridMultilevel"/>
     <w:tmpl w:val="8B98C6C4"/>
@@ -3252,7 +3714,7 @@
       </w:rPr>
     </w:lvl>
   </w:abstractNum>
-  <w:abstractNum w:abstractNumId="6" w15:restartNumberingAfterBreak="0">
+  <w:abstractNum w:abstractNumId="7" w15:restartNumberingAfterBreak="0">
     <w:nsid w:val="3B1C5929"/>
     <w:multiLevelType w:val="hybridMultilevel"/>
     <w:tmpl w:val="A84E354A"/>
@@ -3365,7 +3827,7 @@
       </w:rPr>
     </w:lvl>
   </w:abstractNum>
-  <w:abstractNum w:abstractNumId="7" w15:restartNumberingAfterBreak="0">
+  <w:abstractNum w:abstractNumId="8" w15:restartNumberingAfterBreak="0">
     <w:nsid w:val="3E9D4366"/>
     <w:multiLevelType w:val="hybridMultilevel"/>
     <w:tmpl w:val="D40C80A4"/>
@@ -3478,7 +3940,99 @@
       </w:rPr>
     </w:lvl>
   </w:abstractNum>
-  <w:abstractNum w:abstractNumId="8" w15:restartNumberingAfterBreak="0">
+  <w:abstractNum w:abstractNumId="9" w15:restartNumberingAfterBreak="0">
+    <w:nsid w:val="412C71F6"/>
+    <w:multiLevelType w:val="hybridMultilevel"/>
+    <w:tmpl w:val="2982C480"/>
+    <w:lvl w:ilvl="0" w:tplc="04090001">
+      <w:start w:val="1"/>
+      <w:numFmt w:val="bullet"/>
+      <w:lvlText w:val=""/>
+      <w:lvlJc w:val="left"/>
+      <w:pPr>
+        <w:ind w:left="720" w:hanging="360"/>
+      </w:pPr>
+      <w:rPr>
+        <w:rFonts w:ascii="Symbol" w:hAnsi="Symbol" w:hint="default"/>
+      </w:rPr>
+    </w:lvl>
+    <w:lvl w:ilvl="1" w:tplc="366EAACE">
+      <w:start w:val="1"/>
+      <w:numFmt w:val="bullet"/>
+      <w:lvlText w:val="-"/>
+      <w:lvlJc w:val="left"/>
+      <w:pPr>
+        <w:ind w:left="1440" w:hanging="360"/>
+      </w:pPr>
+      <w:rPr>
+        <w:rFonts w:ascii="Calibri" w:eastAsiaTheme="minorHAnsi" w:hAnsi="Calibri" w:cs="Calibri" w:hint="default"/>
+      </w:rPr>
+    </w:lvl>
+    <w:lvl w:ilvl="2" w:tplc="0409001B" w:tentative="1">
+      <w:start w:val="1"/>
+      <w:numFmt w:val="lowerRoman"/>
+      <w:lvlText w:val="%3."/>
+      <w:lvlJc w:val="right"/>
+      <w:pPr>
+        <w:ind w:left="2160" w:hanging="180"/>
+      </w:pPr>
+    </w:lvl>
+    <w:lvl w:ilvl="3" w:tplc="0409000F" w:tentative="1">
+      <w:start w:val="1"/>
+      <w:numFmt w:val="decimal"/>
+      <w:lvlText w:val="%4."/>
+      <w:lvlJc w:val="left"/>
+      <w:pPr>
+        <w:ind w:left="2880" w:hanging="360"/>
+      </w:pPr>
+    </w:lvl>
+    <w:lvl w:ilvl="4" w:tplc="04090019" w:tentative="1">
+      <w:start w:val="1"/>
+      <w:numFmt w:val="lowerLetter"/>
+      <w:lvlText w:val="%5."/>
+      <w:lvlJc w:val="left"/>
+      <w:pPr>
+        <w:ind w:left="3600" w:hanging="360"/>
+      </w:pPr>
+    </w:lvl>
+    <w:lvl w:ilvl="5" w:tplc="0409001B" w:tentative="1">
+      <w:start w:val="1"/>
+      <w:numFmt w:val="lowerRoman"/>
+      <w:lvlText w:val="%6."/>
+      <w:lvlJc w:val="right"/>
+      <w:pPr>
+        <w:ind w:left="4320" w:hanging="180"/>
+      </w:pPr>
+    </w:lvl>
+    <w:lvl w:ilvl="6" w:tplc="0409000F" w:tentative="1">
+      <w:start w:val="1"/>
+      <w:numFmt w:val="decimal"/>
+      <w:lvlText w:val="%7."/>
+      <w:lvlJc w:val="left"/>
+      <w:pPr>
+        <w:ind w:left="5040" w:hanging="360"/>
+      </w:pPr>
+    </w:lvl>
+    <w:lvl w:ilvl="7" w:tplc="04090019" w:tentative="1">
+      <w:start w:val="1"/>
+      <w:numFmt w:val="lowerLetter"/>
+      <w:lvlText w:val="%8."/>
+      <w:lvlJc w:val="left"/>
+      <w:pPr>
+        <w:ind w:left="5760" w:hanging="360"/>
+      </w:pPr>
+    </w:lvl>
+    <w:lvl w:ilvl="8" w:tplc="0409001B" w:tentative="1">
+      <w:start w:val="1"/>
+      <w:numFmt w:val="lowerRoman"/>
+      <w:lvlText w:val="%9."/>
+      <w:lvlJc w:val="right"/>
+      <w:pPr>
+        <w:ind w:left="6480" w:hanging="180"/>
+      </w:pPr>
+    </w:lvl>
+  </w:abstractNum>
+  <w:abstractNum w:abstractNumId="10" w15:restartNumberingAfterBreak="0">
     <w:nsid w:val="6E5215E4"/>
     <w:multiLevelType w:val="hybridMultilevel"/>
     <w:tmpl w:val="102A7792"/>
@@ -3591,7 +4145,7 @@
       </w:rPr>
     </w:lvl>
   </w:abstractNum>
-  <w:abstractNum w:abstractNumId="9" w15:restartNumberingAfterBreak="0">
+  <w:abstractNum w:abstractNumId="11" w15:restartNumberingAfterBreak="0">
     <w:nsid w:val="713E3820"/>
     <w:multiLevelType w:val="hybridMultilevel"/>
     <w:tmpl w:val="ED02E830"/>
@@ -3703,7 +4257,7 @@
       </w:rPr>
     </w:lvl>
   </w:abstractNum>
-  <w:abstractNum w:abstractNumId="10" w15:restartNumberingAfterBreak="0">
+  <w:abstractNum w:abstractNumId="12" w15:restartNumberingAfterBreak="0">
     <w:nsid w:val="72CE273B"/>
     <w:multiLevelType w:val="hybridMultilevel"/>
     <w:tmpl w:val="094886AA"/>
@@ -3817,37 +4371,43 @@
     </w:lvl>
   </w:abstractNum>
   <w:num w:numId="1">
-    <w:abstractNumId w:val="4"/>
+    <w:abstractNumId w:val="5"/>
   </w:num>
   <w:num w:numId="2">
+    <w:abstractNumId w:val="12"/>
+  </w:num>
+  <w:num w:numId="3">
     <w:abstractNumId w:val="10"/>
   </w:num>
-  <w:num w:numId="3">
-    <w:abstractNumId w:val="8"/>
-  </w:num>
   <w:num w:numId="4">
-    <w:abstractNumId w:val="6"/>
+    <w:abstractNumId w:val="7"/>
   </w:num>
   <w:num w:numId="5">
-    <w:abstractNumId w:val="2"/>
+    <w:abstractNumId w:val="3"/>
   </w:num>
   <w:num w:numId="6">
     <w:abstractNumId w:val="0"/>
   </w:num>
   <w:num w:numId="7">
-    <w:abstractNumId w:val="9"/>
+    <w:abstractNumId w:val="11"/>
   </w:num>
   <w:num w:numId="8">
-    <w:abstractNumId w:val="5"/>
+    <w:abstractNumId w:val="6"/>
   </w:num>
   <w:num w:numId="9">
     <w:abstractNumId w:val="1"/>
   </w:num>
   <w:num w:numId="10">
-    <w:abstractNumId w:val="3"/>
+    <w:abstractNumId w:val="4"/>
   </w:num>
   <w:num w:numId="11">
-    <w:abstractNumId w:val="7"/>
+    <w:abstractNumId w:val="8"/>
+  </w:num>
+  <w:num w:numId="12">
+    <w:abstractNumId w:val="2"/>
+  </w:num>
+  <w:num w:numId="13">
+    <w:abstractNumId w:val="9"/>
   </w:num>
 </w:numbering>
 </file>
@@ -4675,7 +5235,7 @@
 </file>
 
 <file path=customXml/itemProps1.xml><?xml version="1.0" encoding="utf-8"?>
-<ds:datastoreItem xmlns:ds="http://schemas.openxmlformats.org/officeDocument/2006/customXml" ds:itemID="{6B65AEB6-97B5-4ABD-BCFC-51C217B6B5BD}">
+<ds:datastoreItem xmlns:ds="http://schemas.openxmlformats.org/officeDocument/2006/customXml" ds:itemID="{30017FFF-335F-4F72-8DDC-0F00BD772B67}">
   <ds:schemaRefs>
     <ds:schemaRef ds:uri="http://schemas.openxmlformats.org/officeDocument/2006/bibliography"/>
   </ds:schemaRefs>

</xml_diff>

<commit_message>
(+)    added new workout plan, and added contents for juicing in diet
</commit_message>
<xml_diff>
--- a/Suppl/Emerald Fitness - Dec Plan.docx
+++ b/Suppl/Emerald Fitness - Dec Plan.docx
@@ -28,11 +28,21 @@
         <w:tab/>
         <w:t>(</w:t>
       </w:r>
-      <w:fldSimple w:instr=" DOCPROPERTY  &quot;Revision Date&quot;  \* MERGEFORMAT ">
-        <w:r>
-          <w:t>12/26/16</w:t>
-        </w:r>
-      </w:fldSimple>
+      <w:r>
+        <w:fldChar w:fldCharType="begin"/>
+      </w:r>
+      <w:r>
+        <w:instrText xml:space="preserve"> DOCPROPERTY  "Revision Date"  \* MERGEFORMAT </w:instrText>
+      </w:r>
+      <w:r>
+        <w:fldChar w:fldCharType="separate"/>
+      </w:r>
+      <w:r>
+        <w:t>12/27/16</w:t>
+      </w:r>
+      <w:r>
+        <w:fldChar w:fldCharType="end"/>
+      </w:r>
       <w:r>
         <w:t>)</w:t>
       </w:r>
@@ -1109,6 +1119,8 @@
         </w:rPr>
         <w:t>Supplemental Nutrients Plan</w:t>
       </w:r>
+      <w:bookmarkStart w:id="0" w:name="_GoBack"/>
+      <w:bookmarkEnd w:id="0"/>
     </w:p>
     <w:p>
       <w:pPr>
@@ -1226,56 +1238,15 @@
         </w:rPr>
         <w:t>Routine Plan</w:t>
       </w:r>
-      <w:r>
-        <w:rPr>
-          <w:b/>
-          <w:sz w:val="28"/>
-          <w:szCs w:val="28"/>
-        </w:rPr>
-        <w:tab/>
-      </w:r>
-    </w:p>
-    <w:p>
-      <w:pPr>
-        <w:spacing w:after="80"/>
-      </w:pPr>
-      <w:r>
-        <w:t xml:space="preserve">Justin will </w:t>
-      </w:r>
-      <w:r>
-        <w:t xml:space="preserve">follow the plan delivered by Caitlin on 12/7/16 until further notice, targeting </w:t>
-      </w:r>
-      <w:r>
-        <w:t>lifting every day, with one break day every 8-12 lifting days. Cardio-only days are omitted currently. This yields 8-12 lifting, 1 rest day as follows:</w:t>
-      </w:r>
-    </w:p>
-    <w:p>
-      <w:pPr>
-        <w:spacing w:after="80"/>
-      </w:pPr>
-      <w:r>
-        <w:t xml:space="preserve">4 </w:t>
-      </w:r>
-      <w:r>
-        <w:t xml:space="preserve">lift days and </w:t>
-      </w:r>
-      <w:r>
-        <w:t>1</w:t>
-      </w:r>
-      <w:r>
-        <w:t xml:space="preserve"> cardio days per </w:t>
-      </w:r>
-      <w:r>
-        <w:t>t</w:t>
-      </w:r>
-      <w:r>
-        <w:t xml:space="preserve"> days</w:t>
-      </w:r>
-      <w:r>
-        <w:t>, with one day remaining for rest</w:t>
-      </w:r>
-      <w:r>
-        <w:t>:</w:t>
+    </w:p>
+    <w:p>
+      <w:pPr>
+        <w:tabs>
+          <w:tab w:val="left" w:pos="4680"/>
+        </w:tabs>
+      </w:pPr>
+      <w:r>
+        <w:t xml:space="preserve">Justin will follow the 4-day lift routine delivered by Caitlin on 12/7, with a 45m+  cardio day inserted between each day. Rest days will occur every 7-14 days. </w:t>
       </w:r>
     </w:p>
     <w:p>
@@ -1287,6 +1258,7 @@
           <w:tab w:val="left" w:pos="2880"/>
           <w:tab w:val="left" w:pos="3600"/>
           <w:tab w:val="left" w:pos="4320"/>
+          <w:tab w:val="left" w:pos="4680"/>
           <w:tab w:val="left" w:pos="5040"/>
           <w:tab w:val="center" w:pos="5400"/>
           <w:tab w:val="left" w:pos="5760"/>
@@ -1347,14 +1319,215 @@
           <w:szCs w:val="28"/>
         </w:rPr>
         <w:tab/>
-        <w:t>(8-12 days Lift)</w:t>
-      </w:r>
-      <w:r>
-        <w:rPr>
+        <w:t>L</w:t>
+      </w:r>
+      <w:r>
+        <w:rPr>
+          <w:b/>
+          <w:color w:val="538135" w:themeColor="accent6" w:themeShade="BF"/>
           <w:sz w:val="28"/>
           <w:szCs w:val="28"/>
-        </w:rPr>
-        <w:t>,</w:t>
+          <w:vertAlign w:val="subscript"/>
+        </w:rPr>
+        <w:t>1</w:t>
+      </w:r>
+      <w:r>
+        <w:rPr>
+          <w:b/>
+          <w:color w:val="538135" w:themeColor="accent6" w:themeShade="BF"/>
+          <w:sz w:val="28"/>
+          <w:szCs w:val="28"/>
+        </w:rPr>
+        <w:t xml:space="preserve"> </w:t>
+      </w:r>
+      <w:r>
+        <w:t xml:space="preserve">/ </w:t>
+      </w:r>
+      <w:r>
+        <w:rPr>
+          <w:b/>
+          <w:color w:val="2E74B5" w:themeColor="accent1" w:themeShade="BF"/>
+          <w:sz w:val="28"/>
+          <w:szCs w:val="28"/>
+        </w:rPr>
+        <w:t>C</w:t>
+      </w:r>
+      <w:r>
+        <w:rPr>
+          <w:b/>
+          <w:color w:val="538135" w:themeColor="accent6" w:themeShade="BF"/>
+          <w:sz w:val="28"/>
+          <w:szCs w:val="28"/>
+        </w:rPr>
+        <w:t xml:space="preserve"> </w:t>
+      </w:r>
+      <w:r>
+        <w:t>/</w:t>
+      </w:r>
+      <w:r>
+        <w:t xml:space="preserve"> </w:t>
+      </w:r>
+      <w:r>
+        <w:rPr>
+          <w:b/>
+          <w:color w:val="538135" w:themeColor="accent6" w:themeShade="BF"/>
+          <w:sz w:val="28"/>
+          <w:szCs w:val="28"/>
+        </w:rPr>
+        <w:t>L</w:t>
+      </w:r>
+      <w:r>
+        <w:rPr>
+          <w:b/>
+          <w:color w:val="538135" w:themeColor="accent6" w:themeShade="BF"/>
+          <w:sz w:val="28"/>
+          <w:szCs w:val="28"/>
+          <w:vertAlign w:val="subscript"/>
+        </w:rPr>
+        <w:t>2</w:t>
+      </w:r>
+      <w:r>
+        <w:rPr>
+          <w:b/>
+          <w:color w:val="538135" w:themeColor="accent6" w:themeShade="BF"/>
+          <w:sz w:val="28"/>
+          <w:szCs w:val="28"/>
+        </w:rPr>
+        <w:t xml:space="preserve"> </w:t>
+      </w:r>
+      <w:r>
+        <w:t>/</w:t>
+      </w:r>
+      <w:r>
+        <w:t xml:space="preserve"> </w:t>
+      </w:r>
+      <w:r>
+        <w:rPr>
+          <w:b/>
+          <w:color w:val="2E74B5" w:themeColor="accent1" w:themeShade="BF"/>
+          <w:sz w:val="28"/>
+          <w:szCs w:val="28"/>
+        </w:rPr>
+        <w:t>C</w:t>
+      </w:r>
+      <w:r>
+        <w:rPr>
+          <w:b/>
+          <w:color w:val="538135" w:themeColor="accent6" w:themeShade="BF"/>
+          <w:sz w:val="28"/>
+          <w:szCs w:val="28"/>
+        </w:rPr>
+        <w:t xml:space="preserve"> </w:t>
+      </w:r>
+      <w:r>
+        <w:t>/</w:t>
+      </w:r>
+      <w:r>
+        <w:t xml:space="preserve"> </w:t>
+      </w:r>
+      <w:r>
+        <w:rPr>
+          <w:b/>
+          <w:color w:val="538135" w:themeColor="accent6" w:themeShade="BF"/>
+          <w:sz w:val="28"/>
+          <w:szCs w:val="28"/>
+        </w:rPr>
+        <w:t>L</w:t>
+      </w:r>
+      <w:r>
+        <w:rPr>
+          <w:b/>
+          <w:color w:val="538135" w:themeColor="accent6" w:themeShade="BF"/>
+          <w:sz w:val="28"/>
+          <w:szCs w:val="28"/>
+          <w:vertAlign w:val="subscript"/>
+        </w:rPr>
+        <w:t>3</w:t>
+      </w:r>
+      <w:r>
+        <w:rPr>
+          <w:b/>
+          <w:color w:val="538135" w:themeColor="accent6" w:themeShade="BF"/>
+          <w:sz w:val="28"/>
+          <w:szCs w:val="28"/>
+        </w:rPr>
+        <w:t xml:space="preserve"> </w:t>
+      </w:r>
+      <w:r>
+        <w:t>/</w:t>
+      </w:r>
+      <w:r>
+        <w:t xml:space="preserve"> </w:t>
+      </w:r>
+      <w:r>
+        <w:rPr>
+          <w:b/>
+          <w:color w:val="2E74B5" w:themeColor="accent1" w:themeShade="BF"/>
+          <w:sz w:val="28"/>
+          <w:szCs w:val="28"/>
+        </w:rPr>
+        <w:t>C</w:t>
+      </w:r>
+      <w:r>
+        <w:rPr>
+          <w:b/>
+          <w:color w:val="2E74B5" w:themeColor="accent1" w:themeShade="BF"/>
+          <w:sz w:val="28"/>
+          <w:szCs w:val="28"/>
+        </w:rPr>
+        <w:t xml:space="preserve"> </w:t>
+      </w:r>
+      <w:r>
+        <w:t xml:space="preserve">/ </w:t>
+      </w:r>
+      <w:r>
+        <w:rPr>
+          <w:b/>
+          <w:color w:val="538135" w:themeColor="accent6" w:themeShade="BF"/>
+          <w:sz w:val="28"/>
+          <w:szCs w:val="28"/>
+        </w:rPr>
+        <w:t>L</w:t>
+      </w:r>
+      <w:r>
+        <w:rPr>
+          <w:b/>
+          <w:color w:val="538135" w:themeColor="accent6" w:themeShade="BF"/>
+          <w:sz w:val="28"/>
+          <w:szCs w:val="28"/>
+          <w:vertAlign w:val="subscript"/>
+        </w:rPr>
+        <w:t>4</w:t>
+      </w:r>
+      <w:r>
+        <w:rPr>
+          <w:b/>
+          <w:color w:val="538135" w:themeColor="accent6" w:themeShade="BF"/>
+          <w:sz w:val="28"/>
+          <w:szCs w:val="28"/>
+        </w:rPr>
+        <w:t xml:space="preserve"> </w:t>
+      </w:r>
+      <w:r>
+        <w:t xml:space="preserve">/ </w:t>
+      </w:r>
+      <w:r>
+        <w:rPr>
+          <w:b/>
+          <w:color w:val="2E74B5" w:themeColor="accent1" w:themeShade="BF"/>
+          <w:sz w:val="28"/>
+          <w:szCs w:val="28"/>
+        </w:rPr>
+        <w:t>C</w:t>
+      </w:r>
+      <w:r>
+        <w:rPr>
+          <w:b/>
+          <w:color w:val="2E74B5" w:themeColor="accent1" w:themeShade="BF"/>
+          <w:sz w:val="28"/>
+          <w:szCs w:val="28"/>
+        </w:rPr>
+        <w:t xml:space="preserve"> </w:t>
       </w:r>
       <w:r>
         <w:rPr>
@@ -1363,7 +1536,7 @@
           <w:sz w:val="28"/>
           <w:szCs w:val="28"/>
         </w:rPr>
-        <w:t xml:space="preserve"> (1 day rest)</w:t>
+        <w:tab/>
       </w:r>
       <w:r>
         <w:rPr>
@@ -1372,7 +1545,25 @@
           <w:sz w:val="28"/>
           <w:szCs w:val="28"/>
         </w:rPr>
-        <w:tab/>
+        <w:t xml:space="preserve">          </w:t>
+      </w:r>
+      <w:r>
+        <w:rPr>
+          <w:b/>
+          <w:color w:val="806000" w:themeColor="accent4" w:themeShade="80"/>
+          <w:sz w:val="28"/>
+          <w:szCs w:val="28"/>
+        </w:rPr>
+        <w:t>(1 day rest</w:t>
+      </w:r>
+      <w:r>
+        <w:rPr>
+          <w:b/>
+          <w:color w:val="806000" w:themeColor="accent4" w:themeShade="80"/>
+          <w:sz w:val="28"/>
+          <w:szCs w:val="28"/>
+        </w:rPr>
+        <w:t xml:space="preserve"> per 7-14 days)</w:t>
       </w:r>
     </w:p>
     <w:p>
@@ -1409,8 +1600,8 @@
         <w:t>Training Plan 1.0</w:t>
       </w:r>
     </w:p>
-    <w:bookmarkStart w:id="0" w:name="_MON_1542624640"/>
-    <w:bookmarkEnd w:id="0"/>
+    <w:bookmarkStart w:id="1" w:name="_MON_1542624640"/>
+    <w:bookmarkEnd w:id="1"/>
     <w:p>
       <w:pPr>
         <w:ind w:firstLine="720"/>
@@ -1437,10 +1628,10 @@
             <v:path o:extrusionok="f" gradientshapeok="t" o:connecttype="rect"/>
             <o:lock v:ext="edit" aspectratio="t"/>
           </v:shapetype>
-          <v:shape id="_x0000_i1025" type="#_x0000_t75" style="width:521.65pt;height:316.9pt" o:ole="">
+          <v:shape id="_x0000_i1025" type="#_x0000_t75" style="width:521.5pt;height:316.7pt" o:ole="">
             <v:imagedata r:id="rId11" o:title=""/>
           </v:shape>
-          <o:OLEObject Type="Embed" ProgID="Excel.Sheet.8" ShapeID="_x0000_i1025" DrawAspect="Content" ObjectID="_1544246549" r:id="rId12"/>
+          <o:OLEObject Type="Embed" ProgID="Excel.Sheet.8" ShapeID="_x0000_i1025" DrawAspect="Content" ObjectID="_1544457380" r:id="rId12"/>
         </w:object>
       </w:r>
     </w:p>
@@ -1638,8 +1829,8 @@
         <w:t>Present Nutrition Plan</w:t>
       </w:r>
     </w:p>
-    <w:bookmarkStart w:id="1" w:name="_MON_1542390240"/>
-    <w:bookmarkEnd w:id="1"/>
+    <w:bookmarkStart w:id="2" w:name="_MON_1542390240"/>
+    <w:bookmarkEnd w:id="2"/>
     <w:p>
       <w:pPr>
         <w:jc w:val="center"/>
@@ -1656,15 +1847,15 @@
           <w:szCs w:val="36"/>
         </w:rPr>
         <w:object w:dxaOrig="9803" w:dyaOrig="2386">
-          <v:shape id="_x0000_i1026" type="#_x0000_t75" style="width:422.2pt;height:102.35pt" o:ole="">
+          <v:shape id="_x0000_i1026" type="#_x0000_t75" style="width:422pt;height:102.35pt" o:ole="">
             <v:imagedata r:id="rId13" o:title=""/>
           </v:shape>
-          <o:OLEObject Type="Embed" ProgID="Excel.Sheet.8" ShapeID="_x0000_i1026" DrawAspect="Content" ObjectID="_1544246550" r:id="rId14"/>
+          <o:OLEObject Type="Embed" ProgID="Excel.Sheet.8" ShapeID="_x0000_i1026" DrawAspect="Content" ObjectID="_1544457381" r:id="rId14"/>
         </w:object>
       </w:r>
     </w:p>
-    <w:bookmarkStart w:id="2" w:name="_MON_1542529654"/>
-    <w:bookmarkEnd w:id="2"/>
+    <w:bookmarkStart w:id="3" w:name="_MON_1542529654"/>
+    <w:bookmarkEnd w:id="3"/>
     <w:p>
       <w:pPr>
         <w:jc w:val="center"/>
@@ -1681,10 +1872,10 @@
           <w:szCs w:val="36"/>
         </w:rPr>
         <w:object w:dxaOrig="17230" w:dyaOrig="10504">
-          <v:shape id="_x0000_i1027" type="#_x0000_t75" style="width:538.3pt;height:329.15pt" o:ole="">
+          <v:shape id="_x0000_i1027" type="#_x0000_t75" style="width:538.45pt;height:329.3pt" o:ole="">
             <v:imagedata r:id="rId15" o:title=""/>
           </v:shape>
-          <o:OLEObject Type="Embed" ProgID="Excel.Sheet.8" ShapeID="_x0000_i1027" DrawAspect="Content" ObjectID="_1544246551" r:id="rId16"/>
+          <o:OLEObject Type="Embed" ProgID="Excel.Sheet.8" ShapeID="_x0000_i1027" DrawAspect="Content" ObjectID="_1544457382" r:id="rId16"/>
         </w:object>
       </w:r>
     </w:p>
@@ -2323,13 +2514,7 @@
         <w:t>fat</w:t>
       </w:r>
       <w:r>
-        <w:t xml:space="preserve"> not weight, dropping the body fat percentage and increasing the muscle mass. This is not aligned with “weight” loss at all, which includes all of you (water, glycogen, muscle, fat, etc!). Well c</w:t>
-      </w:r>
-      <w:r>
-        <w:t>an you lose your muscle mass while only trying to lose body fat?</w:t>
-      </w:r>
-      <w:r>
-        <w:t xml:space="preserve"> Heck yes, but this takes focused, consistent effort and intent, and this takes time.</w:t>
+        <w:t xml:space="preserve"> not weight, dropping the body fat percentage and increasing the muscle mass. This is not aligned with “weight” loss at all, which includes all of you (water, glycogen, muscle, fat, etc!). Well can you lose your muscle mass while only trying to lose body fat? Heck yes, but this takes focused, consistent effort and intent, and this takes time.</w:t>
       </w:r>
     </w:p>
     <w:p>
@@ -2424,18 +2609,7 @@
         </mc:AlternateContent>
       </w:r>
       <w:r>
-        <w:t xml:space="preserve">  The primary and perhaps semi-apparent component then of fat loss is caloric deficit, </w:t>
-      </w:r>
-      <w:r>
-        <w:t>co</w:t>
-      </w:r>
-      <w:bookmarkStart w:id="3" w:name="_GoBack"/>
-      <w:bookmarkEnd w:id="3"/>
-      <w:r>
-        <w:t>nsuming less than your body needs t</w:t>
-      </w:r>
-      <w:r>
-        <w:t xml:space="preserve">o perform its tasks for the day. It is important to note then, as described earlier, that simply minimizing this consumption is only the first step. See it turns out your body kind of doesn’t give a shit about what it burns to survive, it burns what is available, and what works given the current conditions and state. And here then is </w:t>
+        <w:t xml:space="preserve">  The primary and perhaps semi-apparent component then of fat loss is caloric deficit, consuming less than your body needs to perform its tasks for the day. It is important to note then, as described earlier, that simply minimizing this consumption is only the first step. See it turns out your body kind of doesn’t give a shit about what it burns to survive, it burns what is available, and what works given the current conditions and state. And here then is </w:t>
       </w:r>
       <w:r>
         <w:rPr>
@@ -2586,13 +2760,7 @@
         </w:numPr>
       </w:pPr>
       <w:r>
-        <w:t xml:space="preserve">In reality, you lift heavy weight to build muscle, and then lift that same heavy weight if you want to </w:t>
-      </w:r>
-      <w:r>
-        <w:t>a</w:t>
-      </w:r>
-      <w:r>
-        <w:t>ctually maintain that muscle</w:t>
+        <w:t>In reality, you lift heavy weight to build muscle, and then lift that same heavy weight if you want to actually maintain that muscle</w:t>
       </w:r>
     </w:p>
     <w:p>
@@ -2678,15 +2846,7 @@
           <w:sz w:val="26"/>
           <w:szCs w:val="26"/>
         </w:rPr>
-        <w:t>Get Pre &amp; Post</w:t>
-      </w:r>
-      <w:r>
-        <w:rPr>
-          <w:b/>
-          <w:sz w:val="26"/>
-          <w:szCs w:val="26"/>
-        </w:rPr>
-        <w:t xml:space="preserve"> Workout Nutrition Right… Still</w:t>
+        <w:t>Get Pre &amp; Post Workout Nutrition Right… Still</w:t>
       </w:r>
     </w:p>
     <w:p>
@@ -2839,7 +2999,7 @@
       <w:rPr>
         <w:noProof/>
       </w:rPr>
-      <w:t>4</w:t>
+      <w:t>5</w:t>
     </w:r>
     <w:r>
       <w:fldChar w:fldCharType="end"/>
@@ -2847,27 +3007,14 @@
     <w:r>
       <w:t xml:space="preserve"> of </w:t>
     </w:r>
-    <w:r>
-      <w:fldChar w:fldCharType="begin"/>
-    </w:r>
-    <w:r>
-      <w:instrText xml:space="preserve"> NUMPAGES   \* MERGEFORMAT </w:instrText>
-    </w:r>
-    <w:r>
-      <w:fldChar w:fldCharType="separate"/>
-    </w:r>
-    <w:r>
-      <w:rPr>
-        <w:noProof/>
-      </w:rPr>
-      <w:t>5</w:t>
-    </w:r>
-    <w:r>
-      <w:rPr>
-        <w:noProof/>
-      </w:rPr>
-      <w:fldChar w:fldCharType="end"/>
-    </w:r>
+    <w:fldSimple w:instr=" NUMPAGES   \* MERGEFORMAT ">
+      <w:r>
+        <w:rPr>
+          <w:noProof/>
+        </w:rPr>
+        <w:t>5</w:t>
+      </w:r>
+    </w:fldSimple>
     <w:r>
       <w:ptab w:relativeTo="margin" w:alignment="right" w:leader="none"/>
     </w:r>
@@ -2877,21 +3024,11 @@
     <w:r>
       <w:t xml:space="preserve">Revision </w:t>
     </w:r>
-    <w:r>
-      <w:fldChar w:fldCharType="begin"/>
-    </w:r>
-    <w:r>
-      <w:instrText xml:space="preserve"> DOCPROPERTY  "Revision Number"  \* MERGEFORMAT </w:instrText>
-    </w:r>
-    <w:r>
-      <w:fldChar w:fldCharType="separate"/>
-    </w:r>
-    <w:r>
-      <w:t>2.21</w:t>
-    </w:r>
-    <w:r>
-      <w:fldChar w:fldCharType="end"/>
-    </w:r>
+    <w:fldSimple w:instr=" DOCPROPERTY  &quot;Revision Number&quot;  \* MERGEFORMAT ">
+      <w:r>
+        <w:t>2.22</w:t>
+      </w:r>
+    </w:fldSimple>
   </w:p>
 </w:ftr>
 </file>
@@ -4812,7 +4949,6 @@
   <w:style w:type="character" w:default="1" w:styleId="DefaultParagraphFont">
     <w:name w:val="Default Paragraph Font"/>
     <w:uiPriority w:val="1"/>
-    <w:semiHidden/>
     <w:unhideWhenUsed/>
   </w:style>
   <w:style w:type="table" w:default="1" w:styleId="TableNormal">
@@ -5235,7 +5371,7 @@
 </file>
 
 <file path=customXml/itemProps1.xml><?xml version="1.0" encoding="utf-8"?>
-<ds:datastoreItem xmlns:ds="http://schemas.openxmlformats.org/officeDocument/2006/customXml" ds:itemID="{30017FFF-335F-4F72-8DDC-0F00BD772B67}">
+<ds:datastoreItem xmlns:ds="http://schemas.openxmlformats.org/officeDocument/2006/customXml" ds:itemID="{7A340830-4E80-47F7-8EED-33A7C632DD66}">
   <ds:schemaRefs>
     <ds:schemaRef ds:uri="http://schemas.openxmlformats.org/officeDocument/2006/bibliography"/>
   </ds:schemaRefs>

</xml_diff>

<commit_message>
(C)    moved to Rob's plan, 3.0! :)
</commit_message>
<xml_diff>
--- a/Suppl/Emerald Fitness - Dec Plan.docx
+++ b/Suppl/Emerald Fitness - Dec Plan.docx
@@ -38,7 +38,7 @@
         <w:fldChar w:fldCharType="separate"/>
       </w:r>
       <w:r>
-        <w:t>12/27/16</w:t>
+        <w:t>12/30/16</w:t>
       </w:r>
       <w:r>
         <w:fldChar w:fldCharType="end"/>
@@ -64,10 +64,7 @@
         <w:tab/>
       </w:r>
       <w:r>
-        <w:t>Caitli</w:t>
-      </w:r>
-      <w:r>
-        <w:t>n</w:t>
+        <w:t>Robb</w:t>
       </w:r>
     </w:p>
     <w:p/>
@@ -111,7 +108,7 @@
         <mc:AlternateContent>
           <mc:Choice Requires="wps">
             <w:drawing>
-              <wp:anchor distT="0" distB="0" distL="114300" distR="114300" simplePos="0" relativeHeight="251664384" behindDoc="0" locked="0" layoutInCell="1" allowOverlap="1" wp14:anchorId="795D9BF8" wp14:editId="1735831D">
+              <wp:anchor distT="0" distB="0" distL="114300" distR="114300" simplePos="0" relativeHeight="251659264" behindDoc="0" locked="0" layoutInCell="1" allowOverlap="1" wp14:anchorId="795D9BF8" wp14:editId="1735831D">
                 <wp:simplePos x="0" y="0"/>
                 <wp:positionH relativeFrom="column">
                   <wp:posOffset>-64296</wp:posOffset>
@@ -168,7 +165,7 @@
           </mc:Choice>
           <mc:Fallback>
             <w:pict>
-              <v:line w14:anchorId="0D2CDA2D" id="Straight Connector 5" o:spid="_x0000_s1026" style="position:absolute;z-index:251664384;visibility:visible;mso-wrap-style:square;mso-wrap-distance-left:9pt;mso-wrap-distance-top:0;mso-wrap-distance-right:9pt;mso-wrap-distance-bottom:0;mso-position-horizontal:absolute;mso-position-horizontal-relative:text;mso-position-vertical:absolute;mso-position-vertical-relative:text" from="-5.05pt,18.4pt" to="415.65pt,18.4pt" o:gfxdata="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" strokecolor="#7f7f7f [1612]">
+              <v:line w14:anchorId="6B856DE8" id="Straight Connector 5" o:spid="_x0000_s1026" style="position:absolute;z-index:251659264;visibility:visible;mso-wrap-style:square;mso-wrap-distance-left:9pt;mso-wrap-distance-top:0;mso-wrap-distance-right:9pt;mso-wrap-distance-bottom:0;mso-position-horizontal:absolute;mso-position-horizontal-relative:text;mso-position-vertical:absolute;mso-position-vertical-relative:text" from="-5.05pt,18.4pt" to="415.65pt,18.4pt" o:gfxdata="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" strokecolor="#7f7f7f [1612]">
                 <v:stroke dashstyle="dash" joinstyle="miter"/>
               </v:line>
             </w:pict>
@@ -277,7 +274,7 @@
         <mc:AlternateContent>
           <mc:Choice Requires="wps">
             <w:drawing>
-              <wp:anchor distT="0" distB="0" distL="114300" distR="114300" simplePos="0" relativeHeight="251662336" behindDoc="0" locked="0" layoutInCell="1" allowOverlap="1">
+              <wp:anchor distT="0" distB="0" distL="114300" distR="114300" simplePos="0" relativeHeight="251657216" behindDoc="0" locked="0" layoutInCell="1" allowOverlap="1">
                 <wp:simplePos x="0" y="0"/>
                 <wp:positionH relativeFrom="column">
                   <wp:posOffset>-53975</wp:posOffset>
@@ -331,7 +328,7 @@
           </mc:Choice>
           <mc:Fallback>
             <w:pict>
-              <v:line w14:anchorId="50FAB19D" id="Straight Connector 2" o:spid="_x0000_s1026" style="position:absolute;z-index:251662336;visibility:visible;mso-wrap-style:square;mso-wrap-distance-left:9pt;mso-wrap-distance-top:0;mso-wrap-distance-right:9pt;mso-wrap-distance-bottom:0;mso-position-horizontal:absolute;mso-position-horizontal-relative:text;mso-position-vertical:absolute;mso-position-vertical-relative:text" from="-4.25pt,16.7pt" to="416.45pt,16.7pt" o:gfxdata="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" strokecolor="black [3213]">
+              <v:line w14:anchorId="05EF779F" id="Straight Connector 2" o:spid="_x0000_s1026" style="position:absolute;z-index:251657216;visibility:visible;mso-wrap-style:square;mso-wrap-distance-left:9pt;mso-wrap-distance-top:0;mso-wrap-distance-right:9pt;mso-wrap-distance-bottom:0;mso-position-horizontal:absolute;mso-position-horizontal-relative:text;mso-position-vertical:absolute;mso-position-vertical-relative:text" from="-4.25pt,16.7pt" to="416.45pt,16.7pt" o:gfxdata="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" strokecolor="black [3213]">
                 <v:stroke joinstyle="miter"/>
               </v:line>
             </w:pict>
@@ -360,7 +357,7 @@
         <w:rPr>
           <w:b/>
         </w:rPr>
-        <w:t>7</w:t>
+        <w:t>30</w:t>
       </w:r>
       <w:r>
         <w:rPr>
@@ -379,13 +376,13 @@
         <w:t>.</w:t>
       </w:r>
       <w:r>
-        <w:t>6</w:t>
+        <w:t>2</w:t>
       </w:r>
       <w:r>
         <w:t xml:space="preserve"> lbs (</w:t>
       </w:r>
       <w:r>
-        <w:t>15.3</w:t>
+        <w:t>15.0</w:t>
       </w:r>
       <w:r>
         <w:t>%)</w:t>
@@ -394,13 +391,25 @@
         <w:tab/>
       </w:r>
       <w:r>
-        <w:t>153.0</w:t>
+        <w:t>15</w:t>
+      </w:r>
+      <w:r>
+        <w:t>3</w:t>
+      </w:r>
+      <w:r>
+        <w:t>.</w:t>
+      </w:r>
+      <w:r>
+        <w:t>2</w:t>
       </w:r>
       <w:r>
         <w:t xml:space="preserve"> lbs / </w:t>
       </w:r>
       <w:r>
-        <w:t>27.6</w:t>
+        <w:t>27.</w:t>
+      </w:r>
+      <w:r>
+        <w:t>0</w:t>
       </w:r>
       <w:r>
         <w:t xml:space="preserve"> lbs</w:t>
@@ -448,26 +457,23 @@
       </w:pPr>
       <w:r>
         <w:rPr>
-          <w:b/>
           <w:noProof/>
-          <w:sz w:val="28"/>
-          <w:szCs w:val="28"/>
         </w:rPr>
         <mc:AlternateContent>
           <mc:Choice Requires="wpg">
             <w:drawing>
-              <wp:anchor distT="0" distB="0" distL="114300" distR="114300" simplePos="0" relativeHeight="251667456" behindDoc="0" locked="0" layoutInCell="1" allowOverlap="1">
+              <wp:anchor distT="0" distB="0" distL="114300" distR="114300" simplePos="0" relativeHeight="251670528" behindDoc="0" locked="0" layoutInCell="1" allowOverlap="1">
                 <wp:simplePos x="0" y="0"/>
                 <wp:positionH relativeFrom="column">
-                  <wp:posOffset>3320098</wp:posOffset>
+                  <wp:posOffset>3242310</wp:posOffset>
                 </wp:positionH>
                 <wp:positionV relativeFrom="paragraph">
-                  <wp:posOffset>199390</wp:posOffset>
+                  <wp:posOffset>285994</wp:posOffset>
                 </wp:positionV>
-                <wp:extent cx="3616325" cy="1149985"/>
-                <wp:effectExtent l="0" t="0" r="3175" b="0"/>
+                <wp:extent cx="3493184" cy="1701800"/>
+                <wp:effectExtent l="0" t="0" r="31115" b="0"/>
                 <wp:wrapNone/>
-                <wp:docPr id="8" name="Group 8"/>
+                <wp:docPr id="11" name="Group 11"/>
                 <wp:cNvGraphicFramePr/>
                 <a:graphic xmlns:a="http://schemas.openxmlformats.org/drawingml/2006/main">
                   <a:graphicData uri="http://schemas.microsoft.com/office/word/2010/wordprocessingGroup">
@@ -476,14 +482,14 @@
                       <wpg:grpSpPr>
                         <a:xfrm>
                           <a:off x="0" y="0"/>
-                          <a:ext cx="3616325" cy="1149985"/>
+                          <a:ext cx="3493184" cy="1701800"/>
                           <a:chOff x="0" y="0"/>
-                          <a:chExt cx="3616484" cy="1149985"/>
+                          <a:chExt cx="3493184" cy="1701800"/>
                         </a:xfrm>
                       </wpg:grpSpPr>
                       <pic:pic xmlns:pic="http://schemas.openxmlformats.org/drawingml/2006/picture">
                         <pic:nvPicPr>
-                          <pic:cNvPr id="6" name="Picture 6"/>
+                          <pic:cNvPr id="9" name="Picture 9"/>
                           <pic:cNvPicPr>
                             <a:picLocks noChangeAspect="1"/>
                           </pic:cNvPicPr>
@@ -496,15 +502,14 @@
                               </a:ext>
                             </a:extLst>
                           </a:blip>
-                          <a:srcRect/>
                           <a:stretch>
                             <a:fillRect/>
                           </a:stretch>
                         </pic:blipFill>
                         <pic:spPr bwMode="auto">
                           <a:xfrm>
-                            <a:off x="35719" y="0"/>
-                            <a:ext cx="3580765" cy="1149985"/>
+                            <a:off x="173502" y="0"/>
+                            <a:ext cx="2887980" cy="1701800"/>
                           </a:xfrm>
                           <a:prstGeom prst="rect">
                             <a:avLst/>
@@ -520,8 +525,8 @@
                         <wpg:cNvGrpSpPr/>
                         <wpg:grpSpPr>
                           <a:xfrm>
-                            <a:off x="0" y="214312"/>
-                            <a:ext cx="3038475" cy="308610"/>
+                            <a:off x="0" y="225083"/>
+                            <a:ext cx="3493184" cy="308610"/>
                             <a:chOff x="0" y="0"/>
                             <a:chExt cx="3038551" cy="309086"/>
                           </a:xfrm>
@@ -609,7 +614,7 @@
           </mc:Choice>
           <mc:Fallback>
             <w:pict>
-              <v:group w14:anchorId="77E9C796" id="Group 8" o:spid="_x0000_s1026" style="position:absolute;margin-left:261.45pt;margin-top:15.7pt;width:284.75pt;height:90.55pt;z-index:251667456" coordsize="36164,11499" o:gfxdata="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">
+              <v:group w14:anchorId="32B73FC9" id="Group 11" o:spid="_x0000_s1026" style="position:absolute;margin-left:255.3pt;margin-top:22.5pt;width:275.05pt;height:134pt;z-index:251670528" coordsize="34931,17018" o:gfxdata="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">
                 <v:shapetype id="_x0000_t75" coordsize="21600,21600" o:spt="75" o:preferrelative="t" path="m@4@5l@4@11@9@11@9@5xe" filled="f" stroked="f">
                   <v:stroke joinstyle="miter"/>
                   <v:formulas>
@@ -629,11 +634,11 @@
                   <v:path o:extrusionok="f" gradientshapeok="t" o:connecttype="rect"/>
                   <o:lock v:ext="edit" aspectratio="t"/>
                 </v:shapetype>
-                <v:shape id="Picture 6" o:spid="_x0000_s1027" type="#_x0000_t75" style="position:absolute;left:357;width:35807;height:11499;visibility:visible;mso-wrap-style:square" o:gfxdata="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">
+                <v:shape id="Picture 9" o:spid="_x0000_s1027" type="#_x0000_t75" style="position:absolute;left:1735;width:28879;height:17018;visibility:visible;mso-wrap-style:square" o:gfxdata="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">
                   <v:imagedata r:id="rId9" o:title=""/>
                   <v:path arrowok="t"/>
                 </v:shape>
-                <v:group id="Group 7" o:spid="_x0000_s1028" style="position:absolute;top:2143;width:30384;height:3086" coordsize="30385,3090" o:gfxdata="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">
+                <v:group id="Group 7" o:spid="_x0000_s1028" style="position:absolute;top:2250;width:34931;height:3086" coordsize="30385,3090" o:gfxdata="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">
                   <v:shapetype id="_x0000_t32" coordsize="21600,21600" o:spt="32" o:oned="t" path="m,l21600,21600e" filled="f">
                     <v:path arrowok="t" fillok="f" o:connecttype="none"/>
                     <o:lock v:ext="edit" shapetype="t"/>
@@ -808,7 +813,31 @@
         </w:numPr>
       </w:pPr>
       <w:r>
-        <w:t>plan – build up a routine that is pointed towards longer term and establishment of habit</w:t>
+        <w:t>P</w:t>
+      </w:r>
+      <w:r>
+        <w:t>lan:</w:t>
+      </w:r>
+      <w:r>
+        <w:t xml:space="preserve"> </w:t>
+      </w:r>
+      <w:r>
+        <w:t>B</w:t>
+      </w:r>
+      <w:r>
+        <w:t xml:space="preserve">uild up a routine that is pointed towards longer </w:t>
+      </w:r>
+    </w:p>
+    <w:p>
+      <w:pPr>
+        <w:pStyle w:val="ListParagraph"/>
+        <w:ind w:left="360" w:firstLine="360"/>
+      </w:pPr>
+      <w:r>
+        <w:t xml:space="preserve">   </w:t>
+      </w:r>
+      <w:r>
+        <w:t>term and establishment of habit</w:t>
       </w:r>
     </w:p>
     <w:p>
@@ -823,11 +852,16 @@
         </w:tabs>
       </w:pPr>
       <w:r>
-        <w:t>You can do extra if desired, no problem</w:t>
-      </w:r>
-      <w:r>
-        <w:tab/>
-        <w:t>(e.g. 6 days per week)</w:t>
+        <w:t xml:space="preserve">You can do extra if desired </w:t>
+      </w:r>
+      <w:r>
+        <w:t>(e.g. 6 days</w:t>
+      </w:r>
+      <w:r>
+        <w:t>/</w:t>
+      </w:r>
+      <w:r>
+        <w:t>wk)</w:t>
       </w:r>
     </w:p>
     <w:p>
@@ -872,7 +906,7 @@
         <mc:AlternateContent>
           <mc:Choice Requires="wps">
             <w:drawing>
-              <wp:anchor distT="45720" distB="45720" distL="114300" distR="114300" simplePos="0" relativeHeight="251661312" behindDoc="0" locked="0" layoutInCell="1" allowOverlap="1">
+              <wp:anchor distT="45720" distB="45720" distL="114300" distR="114300" simplePos="0" relativeHeight="251656192" behindDoc="0" locked="0" layoutInCell="1" allowOverlap="1">
                 <wp:simplePos x="0" y="0"/>
                 <wp:positionH relativeFrom="column">
                   <wp:posOffset>4313583</wp:posOffset>
@@ -960,7 +994,7 @@
                 <v:stroke joinstyle="miter"/>
                 <v:path gradientshapeok="t" o:connecttype="rect"/>
               </v:shapetype>
-              <v:shape id="Text Box 2" o:spid="_x0000_s1026" type="#_x0000_t202" style="position:absolute;left:0;text-align:left;margin-left:339.65pt;margin-top:11.9pt;width:174.7pt;height:110.6pt;z-index:251661312;visibility:visible;mso-wrap-style:square;mso-width-percent:0;mso-height-percent:200;mso-wrap-distance-left:9pt;mso-wrap-distance-top:3.6pt;mso-wrap-distance-right:9pt;mso-wrap-distance-bottom:3.6pt;mso-position-horizontal:absolute;mso-position-horizontal-relative:text;mso-position-vertical:absolute;mso-position-vertical-relative:text;mso-width-percent:0;mso-height-percent:200;mso-width-relative:margin;mso-height-relative:margin;v-text-anchor:top" o:gfxdata="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" stroked="f">
+              <v:shape id="Text Box 2" o:spid="_x0000_s1026" type="#_x0000_t202" style="position:absolute;left:0;text-align:left;margin-left:339.65pt;margin-top:11.9pt;width:174.7pt;height:110.6pt;z-index:251656192;visibility:visible;mso-wrap-style:square;mso-width-percent:0;mso-height-percent:200;mso-wrap-distance-left:9pt;mso-wrap-distance-top:3.6pt;mso-wrap-distance-right:9pt;mso-wrap-distance-bottom:3.6pt;mso-position-horizontal:absolute;mso-position-horizontal-relative:text;mso-position-vertical:absolute;mso-position-vertical-relative:text;mso-width-percent:0;mso-height-percent:200;mso-width-relative:margin;mso-height-relative:margin;v-text-anchor:top" o:gfxdata="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" stroked="f">
                 <v:textbox style="mso-fit-shape-to-text:t">
                   <w:txbxContent>
                     <w:p>
@@ -1119,8 +1153,6 @@
         </w:rPr>
         <w:t>Supplemental Nutrients Plan</w:t>
       </w:r>
-      <w:bookmarkStart w:id="0" w:name="_GoBack"/>
-      <w:bookmarkEnd w:id="0"/>
     </w:p>
     <w:p>
       <w:pPr>
@@ -1140,7 +1172,13 @@
         <w:tab/>
       </w:r>
       <w:r>
-        <w:t>– 1 Scoops w/Almond Milk</w:t>
+        <w:t xml:space="preserve">– </w:t>
+      </w:r>
+      <w:r>
+        <w:t>2</w:t>
+      </w:r>
+      <w:r>
+        <w:t xml:space="preserve"> Scoops w/Almond Milk</w:t>
       </w:r>
     </w:p>
     <w:p>
@@ -1244,326 +1282,28 @@
         <w:tabs>
           <w:tab w:val="left" w:pos="4680"/>
         </w:tabs>
-      </w:pPr>
-      <w:r>
-        <w:t xml:space="preserve">Justin will follow the 4-day lift routine delivered by Caitlin on 12/7, with a 45m+  cardio day inserted between each day. Rest days will occur every 7-14 days. </w:t>
-      </w:r>
-    </w:p>
-    <w:p>
-      <w:pPr>
-        <w:tabs>
-          <w:tab w:val="left" w:pos="720"/>
-          <w:tab w:val="left" w:pos="1440"/>
-          <w:tab w:val="left" w:pos="2160"/>
-          <w:tab w:val="left" w:pos="2880"/>
-          <w:tab w:val="left" w:pos="3600"/>
-          <w:tab w:val="left" w:pos="4320"/>
-          <w:tab w:val="left" w:pos="4680"/>
-          <w:tab w:val="left" w:pos="5040"/>
-          <w:tab w:val="center" w:pos="5400"/>
-          <w:tab w:val="left" w:pos="5760"/>
-          <w:tab w:val="left" w:pos="6480"/>
-          <w:tab w:val="left" w:pos="7200"/>
-          <w:tab w:val="left" w:pos="7920"/>
-          <w:tab w:val="right" w:pos="10800"/>
-        </w:tabs>
-        <w:spacing w:after="80"/>
-        <w:rPr>
-          <w:b/>
-          <w:color w:val="538135" w:themeColor="accent6" w:themeShade="BF"/>
-          <w:sz w:val="28"/>
-          <w:szCs w:val="28"/>
-        </w:rPr>
-      </w:pPr>
-      <w:r>
-        <w:rPr>
-          <w:b/>
-          <w:color w:val="538135" w:themeColor="accent6" w:themeShade="BF"/>
-          <w:sz w:val="28"/>
-          <w:szCs w:val="28"/>
-        </w:rPr>
-        <w:tab/>
-      </w:r>
-      <w:r>
-        <w:rPr>
-          <w:b/>
-          <w:color w:val="538135" w:themeColor="accent6" w:themeShade="BF"/>
-          <w:sz w:val="28"/>
-          <w:szCs w:val="28"/>
-        </w:rPr>
-        <w:tab/>
-      </w:r>
-      <w:r>
-        <w:rPr>
-          <w:b/>
-          <w:color w:val="538135" w:themeColor="accent6" w:themeShade="BF"/>
-          <w:sz w:val="28"/>
-          <w:szCs w:val="28"/>
-        </w:rPr>
-        <w:tab/>
-      </w:r>
-      <w:r>
-        <w:rPr>
-          <w:b/>
-          <w:color w:val="538135" w:themeColor="accent6" w:themeShade="BF"/>
-          <w:sz w:val="28"/>
-          <w:szCs w:val="28"/>
-        </w:rPr>
-        <w:tab/>
-      </w:r>
-      <w:r>
-        <w:rPr>
-          <w:b/>
-          <w:color w:val="538135" w:themeColor="accent6" w:themeShade="BF"/>
-          <w:sz w:val="28"/>
-          <w:szCs w:val="28"/>
-        </w:rPr>
-        <w:tab/>
-        <w:t>L</w:t>
-      </w:r>
-      <w:r>
-        <w:rPr>
-          <w:b/>
-          <w:color w:val="538135" w:themeColor="accent6" w:themeShade="BF"/>
-          <w:sz w:val="28"/>
-          <w:szCs w:val="28"/>
-          <w:vertAlign w:val="subscript"/>
-        </w:rPr>
-        <w:t>1</w:t>
-      </w:r>
-      <w:r>
-        <w:rPr>
-          <w:b/>
-          <w:color w:val="538135" w:themeColor="accent6" w:themeShade="BF"/>
-          <w:sz w:val="28"/>
-          <w:szCs w:val="28"/>
-        </w:rPr>
-        <w:t xml:space="preserve"> </w:t>
-      </w:r>
-      <w:r>
-        <w:t xml:space="preserve">/ </w:t>
-      </w:r>
-      <w:r>
-        <w:rPr>
-          <w:b/>
-          <w:color w:val="2E74B5" w:themeColor="accent1" w:themeShade="BF"/>
-          <w:sz w:val="28"/>
-          <w:szCs w:val="28"/>
-        </w:rPr>
-        <w:t>C</w:t>
-      </w:r>
-      <w:r>
-        <w:rPr>
-          <w:b/>
-          <w:color w:val="538135" w:themeColor="accent6" w:themeShade="BF"/>
-          <w:sz w:val="28"/>
-          <w:szCs w:val="28"/>
-        </w:rPr>
-        <w:t xml:space="preserve"> </w:t>
-      </w:r>
-      <w:r>
-        <w:t>/</w:t>
-      </w:r>
-      <w:r>
-        <w:t xml:space="preserve"> </w:t>
-      </w:r>
-      <w:r>
-        <w:rPr>
-          <w:b/>
-          <w:color w:val="538135" w:themeColor="accent6" w:themeShade="BF"/>
-          <w:sz w:val="28"/>
-          <w:szCs w:val="28"/>
-        </w:rPr>
-        <w:t>L</w:t>
-      </w:r>
-      <w:r>
-        <w:rPr>
-          <w:b/>
-          <w:color w:val="538135" w:themeColor="accent6" w:themeShade="BF"/>
-          <w:sz w:val="28"/>
-          <w:szCs w:val="28"/>
-          <w:vertAlign w:val="subscript"/>
-        </w:rPr>
-        <w:t>2</w:t>
-      </w:r>
-      <w:r>
-        <w:rPr>
-          <w:b/>
-          <w:color w:val="538135" w:themeColor="accent6" w:themeShade="BF"/>
-          <w:sz w:val="28"/>
-          <w:szCs w:val="28"/>
-        </w:rPr>
-        <w:t xml:space="preserve"> </w:t>
-      </w:r>
-      <w:r>
-        <w:t>/</w:t>
-      </w:r>
-      <w:r>
-        <w:t xml:space="preserve"> </w:t>
-      </w:r>
-      <w:r>
-        <w:rPr>
-          <w:b/>
-          <w:color w:val="2E74B5" w:themeColor="accent1" w:themeShade="BF"/>
-          <w:sz w:val="28"/>
-          <w:szCs w:val="28"/>
-        </w:rPr>
-        <w:t>C</w:t>
-      </w:r>
-      <w:r>
-        <w:rPr>
-          <w:b/>
-          <w:color w:val="538135" w:themeColor="accent6" w:themeShade="BF"/>
-          <w:sz w:val="28"/>
-          <w:szCs w:val="28"/>
-        </w:rPr>
-        <w:t xml:space="preserve"> </w:t>
-      </w:r>
-      <w:r>
-        <w:t>/</w:t>
-      </w:r>
-      <w:r>
-        <w:t xml:space="preserve"> </w:t>
-      </w:r>
-      <w:r>
-        <w:rPr>
-          <w:b/>
-          <w:color w:val="538135" w:themeColor="accent6" w:themeShade="BF"/>
-          <w:sz w:val="28"/>
-          <w:szCs w:val="28"/>
-        </w:rPr>
-        <w:t>L</w:t>
-      </w:r>
-      <w:r>
-        <w:rPr>
-          <w:b/>
-          <w:color w:val="538135" w:themeColor="accent6" w:themeShade="BF"/>
-          <w:sz w:val="28"/>
-          <w:szCs w:val="28"/>
-          <w:vertAlign w:val="subscript"/>
-        </w:rPr>
-        <w:t>3</w:t>
-      </w:r>
-      <w:r>
-        <w:rPr>
-          <w:b/>
-          <w:color w:val="538135" w:themeColor="accent6" w:themeShade="BF"/>
-          <w:sz w:val="28"/>
-          <w:szCs w:val="28"/>
-        </w:rPr>
-        <w:t xml:space="preserve"> </w:t>
-      </w:r>
-      <w:r>
-        <w:t>/</w:t>
-      </w:r>
-      <w:r>
-        <w:t xml:space="preserve"> </w:t>
-      </w:r>
-      <w:r>
-        <w:rPr>
-          <w:b/>
-          <w:color w:val="2E74B5" w:themeColor="accent1" w:themeShade="BF"/>
-          <w:sz w:val="28"/>
-          <w:szCs w:val="28"/>
-        </w:rPr>
-        <w:t>C</w:t>
-      </w:r>
-      <w:r>
-        <w:rPr>
-          <w:b/>
-          <w:color w:val="2E74B5" w:themeColor="accent1" w:themeShade="BF"/>
-          <w:sz w:val="28"/>
-          <w:szCs w:val="28"/>
-        </w:rPr>
-        <w:t xml:space="preserve"> </w:t>
-      </w:r>
-      <w:r>
-        <w:t xml:space="preserve">/ </w:t>
-      </w:r>
-      <w:r>
-        <w:rPr>
-          <w:b/>
-          <w:color w:val="538135" w:themeColor="accent6" w:themeShade="BF"/>
-          <w:sz w:val="28"/>
-          <w:szCs w:val="28"/>
-        </w:rPr>
-        <w:t>L</w:t>
-      </w:r>
-      <w:r>
-        <w:rPr>
-          <w:b/>
-          <w:color w:val="538135" w:themeColor="accent6" w:themeShade="BF"/>
-          <w:sz w:val="28"/>
-          <w:szCs w:val="28"/>
-          <w:vertAlign w:val="subscript"/>
-        </w:rPr>
-        <w:t>4</w:t>
-      </w:r>
-      <w:r>
-        <w:rPr>
-          <w:b/>
-          <w:color w:val="538135" w:themeColor="accent6" w:themeShade="BF"/>
-          <w:sz w:val="28"/>
-          <w:szCs w:val="28"/>
-        </w:rPr>
-        <w:t xml:space="preserve"> </w:t>
-      </w:r>
-      <w:r>
-        <w:t xml:space="preserve">/ </w:t>
-      </w:r>
-      <w:r>
-        <w:rPr>
-          <w:b/>
-          <w:color w:val="2E74B5" w:themeColor="accent1" w:themeShade="BF"/>
-          <w:sz w:val="28"/>
-          <w:szCs w:val="28"/>
-        </w:rPr>
-        <w:t>C</w:t>
-      </w:r>
-      <w:r>
-        <w:rPr>
-          <w:b/>
-          <w:color w:val="2E74B5" w:themeColor="accent1" w:themeShade="BF"/>
-          <w:sz w:val="28"/>
-          <w:szCs w:val="28"/>
-        </w:rPr>
-        <w:t xml:space="preserve"> </w:t>
-      </w:r>
-      <w:r>
-        <w:rPr>
-          <w:b/>
-          <w:color w:val="806000" w:themeColor="accent4" w:themeShade="80"/>
-          <w:sz w:val="28"/>
-          <w:szCs w:val="28"/>
-        </w:rPr>
-        <w:tab/>
-      </w:r>
-      <w:r>
-        <w:rPr>
-          <w:b/>
-          <w:color w:val="806000" w:themeColor="accent4" w:themeShade="80"/>
-          <w:sz w:val="28"/>
-          <w:szCs w:val="28"/>
-        </w:rPr>
-        <w:t xml:space="preserve">          </w:t>
-      </w:r>
-      <w:r>
-        <w:rPr>
-          <w:b/>
-          <w:color w:val="806000" w:themeColor="accent4" w:themeShade="80"/>
-          <w:sz w:val="28"/>
-          <w:szCs w:val="28"/>
-        </w:rPr>
-        <w:t>(1 day rest</w:t>
-      </w:r>
-      <w:r>
-        <w:rPr>
-          <w:b/>
-          <w:color w:val="806000" w:themeColor="accent4" w:themeShade="80"/>
-          <w:sz w:val="28"/>
-          <w:szCs w:val="28"/>
-        </w:rPr>
-        <w:t xml:space="preserve"> per 7-14 days)</w:t>
+        <w:jc w:val="both"/>
+      </w:pPr>
+      <w:r>
+        <w:t xml:space="preserve">Justin will follow the 5-day lift routine established with Robb. </w:t>
+      </w:r>
+      <w:r>
+        <w:t>Cardio will be interspersed onto lift days in 30</w:t>
+      </w:r>
+      <w:r>
+        <w:t>m</w:t>
+      </w:r>
+      <w:r>
+        <w:t>+ segments</w:t>
+      </w:r>
+      <w:r>
+        <w:t xml:space="preserve"> when possible,</w:t>
+      </w:r>
+      <w:r>
+        <w:t xml:space="preserve"> in addition to the core pre(10)/post(15) already incorporated. </w:t>
+      </w:r>
+      <w:r>
+        <w:t>Rest days will occur every 7-14 days.</w:t>
       </w:r>
     </w:p>
     <w:p>
@@ -1585,21 +1325,54 @@
     <w:p>
       <w:pPr>
         <w:rPr>
+          <w:sz w:val="24"/>
+          <w:szCs w:val="24"/>
+        </w:rPr>
+      </w:pPr>
+      <w:r>
+        <w:rPr>
           <w:b/>
           <w:sz w:val="36"/>
           <w:szCs w:val="36"/>
         </w:rPr>
-      </w:pPr>
+        <w:lastRenderedPageBreak/>
+        <w:t xml:space="preserve">Training Plan </w:t>
+      </w:r>
       <w:r>
         <w:rPr>
           <w:b/>
           <w:sz w:val="36"/>
           <w:szCs w:val="36"/>
         </w:rPr>
-        <w:lastRenderedPageBreak/>
-        <w:t>Training Plan 1.0</w:t>
-      </w:r>
-    </w:p>
+        <w:t>2</w:t>
+      </w:r>
+      <w:r>
+        <w:rPr>
+          <w:b/>
+          <w:sz w:val="36"/>
+          <w:szCs w:val="36"/>
+        </w:rPr>
+        <w:t>.0</w:t>
+      </w:r>
+      <w:r>
+        <w:rPr>
+          <w:b/>
+          <w:sz w:val="36"/>
+          <w:szCs w:val="36"/>
+        </w:rPr>
+        <w:t xml:space="preserve"> </w:t>
+      </w:r>
+      <w:r>
+        <w:rPr>
+          <w:b/>
+          <w:color w:val="808080" w:themeColor="background1" w:themeShade="80"/>
+          <w:sz w:val="36"/>
+          <w:szCs w:val="36"/>
+        </w:rPr>
+        <w:t>&lt;open&gt;</w:t>
+      </w:r>
+    </w:p>
+    <w:bookmarkStart w:id="0" w:name="_GoBack"/>
     <w:bookmarkStart w:id="1" w:name="_MON_1542624640"/>
     <w:bookmarkEnd w:id="1"/>
     <w:p>
@@ -1608,7 +1381,7 @@
         <w:jc w:val="center"/>
       </w:pPr>
       <w:r>
-        <w:object w:dxaOrig="12581" w:dyaOrig="7641">
+        <w:object w:dxaOrig="12581" w:dyaOrig="5723">
           <v:shapetype id="_x0000_t75" coordsize="21600,21600" o:spt="75" o:preferrelative="t" path="m@4@5l@4@11@9@11@9@5xe" filled="f" stroked="f">
             <v:stroke joinstyle="miter"/>
             <v:formulas>
@@ -1628,12 +1401,13 @@
             <v:path o:extrusionok="f" gradientshapeok="t" o:connecttype="rect"/>
             <o:lock v:ext="edit" aspectratio="t"/>
           </v:shapetype>
-          <v:shape id="_x0000_i1025" type="#_x0000_t75" style="width:521.5pt;height:316.7pt" o:ole="">
+          <v:shape id="_x0000_i1025" type="#_x0000_t75" style="width:521.5pt;height:237.2pt" o:ole="">
             <v:imagedata r:id="rId11" o:title=""/>
           </v:shape>
-          <o:OLEObject Type="Embed" ProgID="Excel.Sheet.8" ShapeID="_x0000_i1025" DrawAspect="Content" ObjectID="_1544457380" r:id="rId12"/>
+          <o:OLEObject Type="Embed" ProgID="Excel.Sheet.8" ShapeID="_x0000_i1025" DrawAspect="Content" ObjectID="_1544613362" r:id="rId12"/>
         </w:object>
       </w:r>
+      <w:bookmarkEnd w:id="0"/>
     </w:p>
     <w:p>
       <w:pPr>
@@ -1646,7 +1420,391 @@
         <w:rPr>
           <w:b/>
         </w:rPr>
+        <w:t>Plan</w:t>
+      </w:r>
+      <w:r>
+        <w:rPr>
+          <w:b/>
+        </w:rPr>
+        <w:t xml:space="preserve"> Goals</w:t>
+      </w:r>
+    </w:p>
+    <w:p>
+      <w:pPr>
+        <w:pStyle w:val="ListParagraph"/>
+        <w:numPr>
+          <w:ilvl w:val="0"/>
+          <w:numId w:val="15"/>
+        </w:numPr>
+        <w:tabs>
+          <w:tab w:val="right" w:pos="5760"/>
+        </w:tabs>
+        <w:spacing w:after="0" w:line="240" w:lineRule="auto"/>
+      </w:pPr>
+      <w:r>
+        <w:rPr>
+          <w:noProof/>
+        </w:rPr>
+        <mc:AlternateContent>
+          <mc:Choice Requires="wps">
+            <w:drawing>
+              <wp:anchor distT="45720" distB="45720" distL="114300" distR="114300" simplePos="0" relativeHeight="251672576" behindDoc="0" locked="0" layoutInCell="1" allowOverlap="1" wp14:anchorId="1E5D7842" wp14:editId="02DB5020">
+                <wp:simplePos x="0" y="0"/>
+                <wp:positionH relativeFrom="column">
+                  <wp:posOffset>5532755</wp:posOffset>
+                </wp:positionH>
+                <wp:positionV relativeFrom="paragraph">
+                  <wp:posOffset>57150</wp:posOffset>
+                </wp:positionV>
+                <wp:extent cx="2859405" cy="1404620"/>
+                <wp:effectExtent l="0" t="0" r="0" b="0"/>
+                <wp:wrapNone/>
+                <wp:docPr id="12" name="Text Box 2"/>
+                <wp:cNvGraphicFramePr>
+                  <a:graphicFrameLocks xmlns:a="http://schemas.openxmlformats.org/drawingml/2006/main"/>
+                </wp:cNvGraphicFramePr>
+                <a:graphic xmlns:a="http://schemas.openxmlformats.org/drawingml/2006/main">
+                  <a:graphicData uri="http://schemas.microsoft.com/office/word/2010/wordprocessingShape">
+                    <wps:wsp>
+                      <wps:cNvSpPr txBox="1">
+                        <a:spLocks noChangeArrowheads="1"/>
+                      </wps:cNvSpPr>
+                      <wps:spPr bwMode="auto">
+                        <a:xfrm>
+                          <a:off x="0" y="0"/>
+                          <a:ext cx="2859405" cy="1404620"/>
+                        </a:xfrm>
+                        <a:prstGeom prst="rect">
+                          <a:avLst/>
+                        </a:prstGeom>
+                        <a:solidFill>
+                          <a:srgbClr val="FFFFFF"/>
+                        </a:solidFill>
+                        <a:ln w="9525">
+                          <a:noFill/>
+                          <a:miter lim="800000"/>
+                          <a:headEnd/>
+                          <a:tailEnd/>
+                        </a:ln>
+                      </wps:spPr>
+                      <wps:txbx>
+                        <w:txbxContent>
+                          <w:p>
+                            <w:pPr>
+                              <w:spacing w:after="0" w:line="240" w:lineRule="auto"/>
+                              <w:rPr>
+                                <w:b/>
+                                <w:color w:val="1F4E79" w:themeColor="accent1" w:themeShade="80"/>
+                              </w:rPr>
+                            </w:pPr>
+                            <w:r>
+                              <w:rPr>
+                                <w:b/>
+                                <w:color w:val="1F4E79" w:themeColor="accent1" w:themeShade="80"/>
+                              </w:rPr>
+                              <w:t>Side Goal</w:t>
+                            </w:r>
+                            <w:r>
+                              <w:rPr>
+                                <w:b/>
+                                <w:color w:val="1F4E79" w:themeColor="accent1" w:themeShade="80"/>
+                              </w:rPr>
+                              <w:t>s</w:t>
+                            </w:r>
+                            <w:r>
+                              <w:rPr>
+                                <w:b/>
+                                <w:color w:val="1F4E79" w:themeColor="accent1" w:themeShade="80"/>
+                              </w:rPr>
+                              <w:t xml:space="preserve"> -</w:t>
+                            </w:r>
+                          </w:p>
+                          <w:p>
+                            <w:pPr>
+                              <w:pStyle w:val="ListParagraph"/>
+                              <w:numPr>
+                                <w:ilvl w:val="0"/>
+                                <w:numId w:val="16"/>
+                              </w:numPr>
+                              <w:spacing w:after="0" w:line="240" w:lineRule="auto"/>
+                            </w:pPr>
+                            <w:r>
+                              <w:t>Two-Mile run in 14 min (7min mile)</w:t>
+                            </w:r>
+                          </w:p>
+                          <w:p>
+                            <w:pPr>
+                              <w:pStyle w:val="ListParagraph"/>
+                              <w:numPr>
+                                <w:ilvl w:val="0"/>
+                                <w:numId w:val="16"/>
+                              </w:numPr>
+                              <w:spacing w:after="0" w:line="240" w:lineRule="auto"/>
+                            </w:pPr>
+                            <w:r>
+                              <w:t xml:space="preserve">Flat Bench Press – 6 reps @ 225 lb. </w:t>
+                            </w:r>
+                          </w:p>
+                          <w:p>
+                            <w:pPr>
+                              <w:pStyle w:val="ListParagraph"/>
+                              <w:numPr>
+                                <w:ilvl w:val="0"/>
+                                <w:numId w:val="16"/>
+                              </w:numPr>
+                              <w:spacing w:after="0" w:line="240" w:lineRule="auto"/>
+                            </w:pPr>
+                            <w:r>
+                              <w:t>Torso fitness &amp; aesthetic</w:t>
+                            </w:r>
+                          </w:p>
+                          <w:p>
+                            <w:pPr>
+                              <w:spacing w:after="0" w:line="240" w:lineRule="auto"/>
+                            </w:pPr>
+                          </w:p>
+                          <w:p>
+                            <w:pPr>
+                              <w:spacing w:after="0" w:line="240" w:lineRule="auto"/>
+                            </w:pPr>
+                          </w:p>
+                        </w:txbxContent>
+                      </wps:txbx>
+                      <wps:bodyPr rot="0" vert="horz" wrap="square" lIns="91440" tIns="45720" rIns="91440" bIns="45720" anchor="t" anchorCtr="0">
+                        <a:spAutoFit/>
+                      </wps:bodyPr>
+                    </wps:wsp>
+                  </a:graphicData>
+                </a:graphic>
+                <wp14:sizeRelH relativeFrom="margin">
+                  <wp14:pctWidth>0</wp14:pctWidth>
+                </wp14:sizeRelH>
+                <wp14:sizeRelV relativeFrom="margin">
+                  <wp14:pctHeight>20000</wp14:pctHeight>
+                </wp14:sizeRelV>
+              </wp:anchor>
+            </w:drawing>
+          </mc:Choice>
+          <mc:Fallback>
+            <w:pict>
+              <v:shapetype w14:anchorId="1E5D7842" id="_x0000_t202" coordsize="21600,21600" o:spt="202" path="m,l,21600r21600,l21600,xe">
+                <v:stroke joinstyle="miter"/>
+                <v:path gradientshapeok="t" o:connecttype="rect"/>
+              </v:shapetype>
+              <v:shape id="_x0000_s1027" type="#_x0000_t202" style="position:absolute;left:0;text-align:left;margin-left:435.65pt;margin-top:4.5pt;width:225.15pt;height:110.6pt;z-index:251672576;visibility:visible;mso-wrap-style:square;mso-width-percent:0;mso-height-percent:200;mso-wrap-distance-left:9pt;mso-wrap-distance-top:3.6pt;mso-wrap-distance-right:9pt;mso-wrap-distance-bottom:3.6pt;mso-position-horizontal:absolute;mso-position-horizontal-relative:text;mso-position-vertical:absolute;mso-position-vertical-relative:text;mso-width-percent:0;mso-height-percent:200;mso-width-relative:margin;mso-height-relative:margin;v-text-anchor:top" o:gfxdata="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" stroked="f">
+                <v:textbox style="mso-fit-shape-to-text:t">
+                  <w:txbxContent>
+                    <w:p>
+                      <w:pPr>
+                        <w:spacing w:after="0" w:line="240" w:lineRule="auto"/>
+                        <w:rPr>
+                          <w:b/>
+                          <w:color w:val="1F4E79" w:themeColor="accent1" w:themeShade="80"/>
+                        </w:rPr>
+                      </w:pPr>
+                      <w:r>
+                        <w:rPr>
+                          <w:b/>
+                          <w:color w:val="1F4E79" w:themeColor="accent1" w:themeShade="80"/>
+                        </w:rPr>
+                        <w:t>Side Goal</w:t>
+                      </w:r>
+                      <w:r>
+                        <w:rPr>
+                          <w:b/>
+                          <w:color w:val="1F4E79" w:themeColor="accent1" w:themeShade="80"/>
+                        </w:rPr>
+                        <w:t>s</w:t>
+                      </w:r>
+                      <w:r>
+                        <w:rPr>
+                          <w:b/>
+                          <w:color w:val="1F4E79" w:themeColor="accent1" w:themeShade="80"/>
+                        </w:rPr>
+                        <w:t xml:space="preserve"> -</w:t>
+                      </w:r>
+                    </w:p>
+                    <w:p>
+                      <w:pPr>
+                        <w:pStyle w:val="ListParagraph"/>
+                        <w:numPr>
+                          <w:ilvl w:val="0"/>
+                          <w:numId w:val="16"/>
+                        </w:numPr>
+                        <w:spacing w:after="0" w:line="240" w:lineRule="auto"/>
+                      </w:pPr>
+                      <w:r>
+                        <w:t>Two-Mile run in 14 min (7min mile)</w:t>
+                      </w:r>
+                    </w:p>
+                    <w:p>
+                      <w:pPr>
+                        <w:pStyle w:val="ListParagraph"/>
+                        <w:numPr>
+                          <w:ilvl w:val="0"/>
+                          <w:numId w:val="16"/>
+                        </w:numPr>
+                        <w:spacing w:after="0" w:line="240" w:lineRule="auto"/>
+                      </w:pPr>
+                      <w:r>
+                        <w:t xml:space="preserve">Flat Bench Press – 6 reps @ 225 lb. </w:t>
+                      </w:r>
+                    </w:p>
+                    <w:p>
+                      <w:pPr>
+                        <w:pStyle w:val="ListParagraph"/>
+                        <w:numPr>
+                          <w:ilvl w:val="0"/>
+                          <w:numId w:val="16"/>
+                        </w:numPr>
+                        <w:spacing w:after="0" w:line="240" w:lineRule="auto"/>
+                      </w:pPr>
+                      <w:r>
+                        <w:t>Torso fitness &amp; aesthetic</w:t>
+                      </w:r>
+                    </w:p>
+                    <w:p>
+                      <w:pPr>
+                        <w:spacing w:after="0" w:line="240" w:lineRule="auto"/>
+                      </w:pPr>
+                    </w:p>
+                    <w:p>
+                      <w:pPr>
+                        <w:spacing w:after="0" w:line="240" w:lineRule="auto"/>
+                      </w:pPr>
+                    </w:p>
+                  </w:txbxContent>
+                </v:textbox>
+              </v:shape>
+            </w:pict>
+          </mc:Fallback>
+        </mc:AlternateContent>
+      </w:r>
+      <w:r>
+        <w:t xml:space="preserve">Short-term:    </w:t>
+      </w:r>
+      <w:r>
+        <w:t>(primary:</w:t>
+      </w:r>
+      <w:r>
+        <w:t xml:space="preserve"> shape)</w:t>
+      </w:r>
+      <w:r>
+        <w:t xml:space="preserve">      </w:t>
+      </w:r>
+      <w:r>
+        <w:t>(secondary: strength)</w:t>
+      </w:r>
+    </w:p>
+    <w:p>
+      <w:pPr>
+        <w:pStyle w:val="ListParagraph"/>
+        <w:numPr>
+          <w:ilvl w:val="0"/>
+          <w:numId w:val="15"/>
+        </w:numPr>
+        <w:tabs>
+          <w:tab w:val="right" w:pos="5760"/>
+        </w:tabs>
+        <w:spacing w:after="0" w:line="240" w:lineRule="auto"/>
+      </w:pPr>
+      <w:r>
+        <w:t>Lon</w:t>
+      </w:r>
+      <w:r>
+        <w:t>g-term:</w:t>
+      </w:r>
+      <w:r>
+        <w:t xml:space="preserve">     </w:t>
+      </w:r>
+      <w:r>
+        <w:t>(primary:</w:t>
+      </w:r>
+      <w:r>
+        <w:t xml:space="preserve"> fitness)</w:t>
+      </w:r>
+      <w:r>
+        <w:t xml:space="preserve"> </w:t>
+      </w:r>
+      <w:r>
+        <w:t xml:space="preserve">    </w:t>
+      </w:r>
+      <w:r>
+        <w:t xml:space="preserve">(secondary: </w:t>
+      </w:r>
+      <w:r>
+        <w:t>shape</w:t>
+      </w:r>
+      <w:r>
+        <w:t xml:space="preserve">, </w:t>
+      </w:r>
+      <w:r>
+        <w:t>strength)</w:t>
+      </w:r>
+    </w:p>
+    <w:p>
+      <w:pPr>
+        <w:pStyle w:val="ListParagraph"/>
+        <w:tabs>
+          <w:tab w:val="right" w:pos="5760"/>
+        </w:tabs>
+        <w:spacing w:after="0" w:line="240" w:lineRule="auto"/>
+      </w:pPr>
+    </w:p>
+    <w:p>
+      <w:pPr>
+        <w:spacing w:after="0" w:line="240" w:lineRule="auto"/>
+        <w:rPr>
+          <w:b/>
+        </w:rPr>
+      </w:pPr>
+      <w:r>
+        <w:rPr>
+          <w:b/>
+        </w:rPr>
         <w:t>Central Lift Style Points</w:t>
+      </w:r>
+      <w:r>
+        <w:rPr>
+          <w:b/>
+        </w:rPr>
+        <w:t xml:space="preserve"> </w:t>
+      </w:r>
+      <w:r>
+        <w:rPr>
+          <w:b/>
+          <w:color w:val="808080" w:themeColor="background1" w:themeShade="80"/>
+        </w:rPr>
+        <w:t>&lt;open&gt;</w:t>
+      </w:r>
+    </w:p>
+    <w:p>
+      <w:pPr>
+        <w:spacing w:after="0" w:line="240" w:lineRule="auto"/>
+        <w:rPr>
+          <w:b/>
+        </w:rPr>
+      </w:pPr>
+    </w:p>
+    <w:p>
+      <w:pPr>
+        <w:spacing w:after="0" w:line="240" w:lineRule="auto"/>
+        <w:rPr>
+          <w:b/>
+        </w:rPr>
+      </w:pPr>
+      <w:r>
+        <w:rPr>
+          <w:b/>
+        </w:rPr>
+        <w:t xml:space="preserve">Central Plan Points </w:t>
+      </w:r>
+      <w:r>
+        <w:rPr>
+          <w:b/>
+          <w:color w:val="808080" w:themeColor="background1" w:themeShade="80"/>
+        </w:rPr>
+        <w:t>&lt;open&gt;</w:t>
       </w:r>
     </w:p>
     <w:p>
@@ -1716,47 +1874,112 @@
     </w:p>
     <w:p>
       <w:pPr>
+        <w:spacing w:after="0" w:line="240" w:lineRule="auto"/>
+        <w:rPr>
+          <w:b/>
+          <w:color w:val="808080" w:themeColor="background1" w:themeShade="80"/>
+        </w:rPr>
+      </w:pPr>
+      <w:r>
+        <w:rPr>
+          <w:b/>
+        </w:rPr>
+        <w:t>Important Points</w:t>
+      </w:r>
+      <w:r>
+        <w:rPr>
+          <w:b/>
+        </w:rPr>
+        <w:t xml:space="preserve"> </w:t>
+      </w:r>
+      <w:r>
+        <w:rPr>
+          <w:b/>
+          <w:color w:val="808080" w:themeColor="background1" w:themeShade="80"/>
+        </w:rPr>
+        <w:t>&lt;open&gt;</w:t>
+      </w:r>
+    </w:p>
+    <w:p>
+      <w:pPr>
         <w:pStyle w:val="ListParagraph"/>
         <w:numPr>
           <w:ilvl w:val="0"/>
-          <w:numId w:val="6"/>
+          <w:numId w:val="15"/>
         </w:numPr>
-        <w:spacing w:after="0" w:line="250" w:lineRule="auto"/>
-        <w:rPr>
-          <w:b/>
-        </w:rPr>
-      </w:pPr>
-      <w:r>
-        <w:t xml:space="preserve">Rotate on entry and on exit from </w:t>
-      </w:r>
-      <w:r>
-        <w:t>standing</w:t>
-      </w:r>
-      <w:r>
-        <w:t xml:space="preserve"> curls</w:t>
-      </w:r>
-    </w:p>
-    <w:p>
-      <w:pPr>
         <w:spacing w:after="0" w:line="240" w:lineRule="auto"/>
-        <w:rPr>
-          <w:b/>
-        </w:rPr>
-      </w:pPr>
-    </w:p>
-    <w:p>
-      <w:pPr>
+      </w:pPr>
+      <w:r>
+        <w:t>Don’t lift like a body-builder, 3 sets of 10 is dangerous and generally weak in benefit</w:t>
+      </w:r>
+    </w:p>
+    <w:p>
+      <w:pPr>
+        <w:pStyle w:val="ListParagraph"/>
+        <w:numPr>
+          <w:ilvl w:val="0"/>
+          <w:numId w:val="15"/>
+        </w:numPr>
         <w:spacing w:after="0" w:line="240" w:lineRule="auto"/>
-        <w:rPr>
-          <w:b/>
-        </w:rPr>
-      </w:pPr>
-      <w:r>
-        <w:rPr>
-          <w:b/>
-        </w:rPr>
-        <w:t>Key</w:t>
-      </w:r>
+      </w:pPr>
+      <w:r>
+        <w:t>Changing lift sets and rep counts is important!</w:t>
+      </w:r>
+    </w:p>
+    <w:p>
+      <w:pPr>
+        <w:pStyle w:val="ListParagraph"/>
+        <w:numPr>
+          <w:ilvl w:val="0"/>
+          <w:numId w:val="15"/>
+        </w:numPr>
+        <w:spacing w:after="0" w:line="240" w:lineRule="auto"/>
+      </w:pPr>
+      <w:r>
+        <w:t>Power generation, e.g. jumping or throwing is one of the greatest muscle growth activities</w:t>
+      </w:r>
+    </w:p>
+    <w:p>
+      <w:pPr>
+        <w:spacing w:after="0" w:line="240" w:lineRule="auto"/>
+      </w:pPr>
+    </w:p>
+    <w:p>
+      <w:pPr>
+        <w:spacing w:after="0" w:line="240" w:lineRule="auto"/>
+        <w:rPr>
+          <w:b/>
+          <w:color w:val="808080" w:themeColor="background1" w:themeShade="80"/>
+        </w:rPr>
+      </w:pPr>
+      <w:r>
+        <w:rPr>
+          <w:b/>
+        </w:rPr>
+        <w:t>Key &amp; Vocab</w:t>
+      </w:r>
+      <w:r>
+        <w:rPr>
+          <w:b/>
+        </w:rPr>
+        <w:t xml:space="preserve"> </w:t>
+      </w:r>
+      <w:r>
+        <w:rPr>
+          <w:b/>
+          <w:color w:val="808080" w:themeColor="background1" w:themeShade="80"/>
+        </w:rPr>
+        <w:t>&lt;open&gt;</w:t>
+      </w:r>
+    </w:p>
+    <w:p>
+      <w:pPr>
+        <w:spacing w:after="0" w:line="240" w:lineRule="auto"/>
+        <w:rPr>
+          <w:sz w:val="6"/>
+          <w:szCs w:val="6"/>
+        </w:rPr>
+      </w:pPr>
     </w:p>
     <w:p>
       <w:pPr>
@@ -1771,29 +1994,17 @@
         <w:rPr>
           <w:i/>
         </w:rPr>
-        <w:t>Drop-Set</w:t>
-      </w:r>
-      <w:r>
-        <w:t>: When you are done with your last set, immediately grab weights that are 5lbs. lighter (if using dumbbells) or drop the weight one plate (if using a machine or cables) and do as many reps as you can, when you no longer can perform the exercise without maintaining form, drop the weight an additional 5lbs./1 plate, and repeat the reps to failure</w:t>
-      </w:r>
-    </w:p>
-    <w:p>
-      <w:pPr>
+        <w:t>Failure</w:t>
+      </w:r>
+      <w:r>
+        <w:t xml:space="preserve">: performing an exercise to complete exhaustion, while maintaining perfect form. When your form </w:t>
+      </w:r>
+    </w:p>
+    <w:p>
+      <w:pPr>
+        <w:pStyle w:val="ListParagraph"/>
         <w:spacing w:after="0" w:line="240" w:lineRule="auto"/>
-        <w:rPr>
-          <w:sz w:val="6"/>
-          <w:szCs w:val="6"/>
-        </w:rPr>
-      </w:pPr>
-    </w:p>
-    <w:p>
-      <w:pPr>
-        <w:pStyle w:val="ListParagraph"/>
-        <w:numPr>
-          <w:ilvl w:val="0"/>
-          <w:numId w:val="6"/>
-        </w:numPr>
-        <w:spacing w:after="0" w:line="240" w:lineRule="auto"/>
+        <w:ind w:left="360" w:firstLine="360"/>
         <w:sectPr>
           <w:pgSz w:w="15840" w:h="12240" w:orient="landscape"/>
           <w:pgMar w:top="720" w:right="720" w:bottom="720" w:left="720" w:header="720" w:footer="720" w:gutter="0"/>
@@ -1803,12 +2014,12 @@
       </w:pPr>
       <w:r>
         <w:rPr>
-          <w:i/>
-        </w:rPr>
-        <w:t>Failure</w:t>
-      </w:r>
-      <w:r>
-        <w:t>: performing an exercise to complete exhaustion, while maintaining perfect form. When your form breaks, you have failed.</w:t>
+          <w:noProof/>
+        </w:rPr>
+        <w:t xml:space="preserve">       </w:t>
+      </w:r>
+      <w:r>
+        <w:t>breaks, you have failed.</w:t>
       </w:r>
     </w:p>
     <w:p>
@@ -1828,59 +2039,86 @@
         <w:lastRenderedPageBreak/>
         <w:t>Present Nutrition Plan</w:t>
       </w:r>
-    </w:p>
-    <w:bookmarkStart w:id="2" w:name="_MON_1542390240"/>
-    <w:bookmarkEnd w:id="2"/>
-    <w:p>
-      <w:pPr>
-        <w:jc w:val="center"/>
+      <w:r>
         <w:rPr>
           <w:b/>
           <w:sz w:val="36"/>
           <w:szCs w:val="36"/>
         </w:rPr>
-      </w:pPr>
-      <w:r>
-        <w:rPr>
-          <w:b/>
+        <w:t xml:space="preserve"> </w:t>
+      </w:r>
+      <w:r>
+        <w:rPr>
+          <w:b/>
+          <w:color w:val="808080" w:themeColor="background1" w:themeShade="80"/>
           <w:sz w:val="36"/>
           <w:szCs w:val="36"/>
         </w:rPr>
-        <w:object w:dxaOrig="9803" w:dyaOrig="2386">
-          <v:shape id="_x0000_i1026" type="#_x0000_t75" style="width:422pt;height:102.35pt" o:ole="">
+        <w:t xml:space="preserve">&lt;open!&gt; </w:t>
+      </w:r>
+      <w:r>
+        <w:rPr>
+          <w:b/>
+          <w:sz w:val="36"/>
+          <w:szCs w:val="36"/>
+        </w:rPr>
+        <w:sym w:font="Wingdings" w:char="F04A"/>
+      </w:r>
+    </w:p>
+    <w:bookmarkStart w:id="2" w:name="_MON_1544611722"/>
+    <w:bookmarkEnd w:id="2"/>
+    <w:p>
+      <w:pPr>
+        <w:jc w:val="center"/>
+        <w:rPr>
+          <w:b/>
+          <w:sz w:val="36"/>
+          <w:szCs w:val="36"/>
+        </w:rPr>
+      </w:pPr>
+      <w:r>
+        <w:rPr>
+          <w:b/>
+          <w:sz w:val="36"/>
+          <w:szCs w:val="36"/>
+        </w:rPr>
+        <w:object w:dxaOrig="3099" w:dyaOrig="1820">
+          <v:shape id="_x0000_i1026" type="#_x0000_t75" style="width:133.4pt;height:78.1pt" o:ole="">
             <v:imagedata r:id="rId13" o:title=""/>
           </v:shape>
-          <o:OLEObject Type="Embed" ProgID="Excel.Sheet.8" ShapeID="_x0000_i1026" DrawAspect="Content" ObjectID="_1544457381" r:id="rId14"/>
+          <o:OLEObject Type="Embed" ProgID="Excel.Sheet.8" ShapeID="_x0000_i1026" DrawAspect="Content" ObjectID="_1544613363" r:id="rId14"/>
         </w:object>
       </w:r>
-    </w:p>
-    <w:bookmarkStart w:id="3" w:name="_MON_1542529654"/>
-    <w:bookmarkEnd w:id="3"/>
-    <w:p>
-      <w:pPr>
-        <w:jc w:val="center"/>
+      <w:r>
         <w:rPr>
           <w:b/>
           <w:sz w:val="36"/>
           <w:szCs w:val="36"/>
         </w:rPr>
-      </w:pPr>
+        <w:tab/>
+        <w:t xml:space="preserve">      </w:t>
+      </w:r>
+      <w:bookmarkStart w:id="3" w:name="_MON_1542390240"/>
+      <w:bookmarkEnd w:id="3"/>
       <w:r>
         <w:rPr>
           <w:b/>
           <w:sz w:val="36"/>
           <w:szCs w:val="36"/>
         </w:rPr>
-        <w:object w:dxaOrig="17230" w:dyaOrig="10504">
-          <v:shape id="_x0000_i1027" type="#_x0000_t75" style="width:538.45pt;height:329.3pt" o:ole="">
+        <w:object w:dxaOrig="9338" w:dyaOrig="2125">
+          <v:shape id="_x0000_i1027" type="#_x0000_t75" style="width:347.35pt;height:78.75pt" o:ole="">
             <v:imagedata r:id="rId15" o:title=""/>
           </v:shape>
-          <o:OLEObject Type="Embed" ProgID="Excel.Sheet.8" ShapeID="_x0000_i1027" DrawAspect="Content" ObjectID="_1544457382" r:id="rId16"/>
+          <o:OLEObject Type="Embed" ProgID="Excel.Sheet.8" ShapeID="_x0000_i1027" DrawAspect="Content" ObjectID="_1544613364" r:id="rId16"/>
         </w:object>
       </w:r>
     </w:p>
-    <w:p>
-      <w:pPr>
+    <w:bookmarkStart w:id="4" w:name="_MON_1542529654"/>
+    <w:bookmarkEnd w:id="4"/>
+    <w:p>
+      <w:pPr>
+        <w:jc w:val="center"/>
         <w:rPr>
           <w:b/>
           <w:sz w:val="36"/>
@@ -1893,6 +2131,28 @@
           <w:sz w:val="36"/>
           <w:szCs w:val="36"/>
         </w:rPr>
+        <w:object w:dxaOrig="17088" w:dyaOrig="10519">
+          <v:shape id="_x0000_i1028" type="#_x0000_t75" style="width:534pt;height:329.75pt" o:ole="">
+            <v:imagedata r:id="rId17" o:title=""/>
+          </v:shape>
+          <o:OLEObject Type="Embed" ProgID="Excel.Sheet.8" ShapeID="_x0000_i1028" DrawAspect="Content" ObjectID="_1544613365" r:id="rId18"/>
+        </w:object>
+      </w:r>
+    </w:p>
+    <w:p>
+      <w:pPr>
+        <w:rPr>
+          <w:b/>
+          <w:sz w:val="36"/>
+          <w:szCs w:val="36"/>
+        </w:rPr>
+      </w:pPr>
+      <w:r>
+        <w:rPr>
+          <w:b/>
+          <w:sz w:val="36"/>
+          <w:szCs w:val="36"/>
+        </w:rPr>
         <w:t>Configuration</w:t>
       </w:r>
     </w:p>
@@ -1902,13 +2162,16 @@
         <w:ind w:firstLine="720"/>
       </w:pPr>
       <w:r>
-        <w:t xml:space="preserve">Caitlin </w:t>
+        <w:t xml:space="preserve">Robb </w:t>
       </w:r>
       <w:r>
         <w:sym w:font="Wingdings" w:char="F0E0"/>
       </w:r>
       <w:r>
-        <w:t xml:space="preserve"> Macros</w:t>
+        <w:t xml:space="preserve"> </w:t>
+      </w:r>
+      <w:r>
+        <w:t>Macros, Calories, Plan Form</w:t>
       </w:r>
     </w:p>
     <w:p>
@@ -1949,28 +2212,13 @@
         <w:ind w:firstLine="720"/>
       </w:pPr>
       <w:r>
-        <w:t xml:space="preserve">(pre-gym) Protein Shake, (post-gym) Banana </w:t>
-      </w:r>
-    </w:p>
-    <w:p>
-      <w:pPr>
-        <w:spacing w:after="80" w:line="245" w:lineRule="auto"/>
-        <w:ind w:firstLine="720"/>
-      </w:pPr>
-      <w:r>
-        <w:t>Calories are 7</w:t>
-      </w:r>
-      <w:r>
-        <w:t>0</w:t>
-      </w:r>
-      <w:r>
-        <w:t xml:space="preserve">% recommended, all other fields are at 100% </w:t>
-      </w:r>
-      <w:r>
-        <w:t xml:space="preserve">of the 2,000 std. diet </w:t>
-      </w:r>
-      <w:r>
-        <w:t>(ex - Fat, Carbs, Vit A)</w:t>
+        <w:t xml:space="preserve">(pre-gym) Banana, </w:t>
+      </w:r>
+      <w:r>
+        <w:t>(p</w:t>
+      </w:r>
+      <w:r>
+        <w:t>ost-gym) Protein Shake</w:t>
       </w:r>
     </w:p>
     <w:p>
@@ -1982,11 +2230,82 @@
         <w:ind w:firstLine="720"/>
       </w:pPr>
       <w:r>
-        <w:t>Daily Vitamins included, including multi-vitamin</w:t>
-      </w:r>
-    </w:p>
-    <w:p>
-      <w:r>
+        <w:t>Robb has strongly shared the importance of time at the plan, and proper calories (2k/day</w:t>
+      </w:r>
+      <w:r>
+        <w:t xml:space="preserve"> min</w:t>
+      </w:r>
+      <w:r>
+        <w:t>)</w:t>
+      </w:r>
+    </w:p>
+    <w:p>
+      <w:pPr>
+        <w:tabs>
+          <w:tab w:val="center" w:pos="5760"/>
+        </w:tabs>
+        <w:spacing w:after="80" w:line="245" w:lineRule="auto"/>
+        <w:ind w:firstLine="720"/>
+      </w:pPr>
+      <w:r>
+        <w:t>150g daily protein min</w:t>
+      </w:r>
+      <w:r>
+        <w:t xml:space="preserve">, </w:t>
+      </w:r>
+      <w:r>
+        <w:t>PCF is 30/40/30% at present</w:t>
+      </w:r>
+    </w:p>
+    <w:p>
+      <w:pPr>
+        <w:rPr>
+          <w:b/>
+          <w:sz w:val="36"/>
+          <w:szCs w:val="36"/>
+        </w:rPr>
+      </w:pPr>
+      <w:r>
+        <w:rPr>
+          <w:b/>
+          <w:sz w:val="36"/>
+          <w:szCs w:val="36"/>
+        </w:rPr>
+        <w:t>Important Concept</w:t>
+      </w:r>
+      <w:r>
+        <w:rPr>
+          <w:b/>
+          <w:sz w:val="36"/>
+          <w:szCs w:val="36"/>
+        </w:rPr>
+        <w:t>s</w:t>
+      </w:r>
+    </w:p>
+    <w:p>
+      <w:pPr>
+        <w:ind w:firstLine="720"/>
+      </w:pPr>
+      <w:r>
+        <w:t>“You feed your body what it needs. Weight loss attempts outside of this lose heavy amounts of muscle!</w:t>
+      </w:r>
+    </w:p>
+    <w:p>
+      <w:pPr>
+        <w:ind w:firstLine="720"/>
+      </w:pPr>
+      <w:r>
+        <w:t>“The goal is not calories, for Justin it is plan. Can you hit your targets?</w:t>
+      </w:r>
+      <w:r>
+        <w:t>”</w:t>
+      </w:r>
+      <w:r>
+        <w:rPr>
+          <w:b/>
+          <w:sz w:val="36"/>
+          <w:szCs w:val="36"/>
+        </w:rPr>
         <w:br w:type="page"/>
       </w:r>
     </w:p>
@@ -2323,7 +2642,7 @@
       <w:r>
         <w:tab/>
       </w:r>
-      <w:hyperlink r:id="rId17" w:history="1">
+      <w:hyperlink r:id="rId19" w:history="1">
         <w:r>
           <w:rPr>
             <w:rStyle w:val="Hyperlink"/>
@@ -2340,7 +2659,7 @@
       <w:r>
         <w:tab/>
       </w:r>
-      <w:hyperlink r:id="rId18" w:history="1">
+      <w:hyperlink r:id="rId20" w:history="1">
         <w:r>
           <w:rPr>
             <w:rStyle w:val="Hyperlink"/>
@@ -2357,7 +2676,7 @@
       <w:r>
         <w:tab/>
       </w:r>
-      <w:hyperlink r:id="rId19" w:history="1">
+      <w:hyperlink r:id="rId21" w:history="1">
         <w:r>
           <w:rPr>
             <w:rStyle w:val="Hyperlink"/>
@@ -2373,7 +2692,7 @@
       <w:r>
         <w:tab/>
       </w:r>
-      <w:hyperlink r:id="rId20" w:anchor="gender=male&amp;yr=31&amp;cm=177.8&amp;kg=81.6&amp;bfp=15&amp;goal=lose&amp;goal_kg=80.3&amp;lose_speed=recommended&amp;formula=bfp&amp;units=imperial&amp;exercise=very" w:history="1">
+      <w:hyperlink r:id="rId22" w:anchor="gender=male&amp;yr=31&amp;cm=177.8&amp;kg=81.6&amp;bfp=15&amp;goal=lose&amp;goal_kg=80.3&amp;lose_speed=recommended&amp;formula=bfp&amp;units=imperial&amp;exercise=very" w:history="1">
         <w:r>
           <w:rPr>
             <w:rStyle w:val="Hyperlink"/>
@@ -2393,7 +2712,7 @@
       <w:r>
         <w:tab/>
       </w:r>
-      <w:hyperlink r:id="rId21" w:history="1">
+      <w:hyperlink r:id="rId23" w:history="1">
         <w:r>
           <w:rPr>
             <w:rStyle w:val="Hyperlink"/>
@@ -2457,7 +2776,13 @@
     <w:p/>
     <w:p>
       <w:r>
-        <w:t>note – current plan calls for 1750 per day given holiday season, but my calcs here state 1900 is min, even for short-term. But given my dietary outcomes of the holidays, there is always surprise foods &amp; meals and I rarely hit my target meal plan, generally easily exceeding my 1750 target.</w:t>
+        <w:t xml:space="preserve">note – </w:t>
+      </w:r>
+      <w:r>
+        <w:t>Robb calls for 2000 min a</w:t>
+      </w:r>
+      <w:r>
+        <w:t>nd I will shoot for this amount, not the 1900 listed above!</w:t>
       </w:r>
     </w:p>
     <w:p>
@@ -2485,7 +2810,7 @@
       <w:r>
         <w:t xml:space="preserve"> (</w:t>
       </w:r>
-      <w:hyperlink r:id="rId22" w:history="1">
+      <w:hyperlink r:id="rId24" w:history="1">
         <w:r>
           <w:rPr>
             <w:rStyle w:val="Hyperlink"/>
@@ -2529,7 +2854,7 @@
         <mc:AlternateContent>
           <mc:Choice Requires="wps">
             <w:drawing>
-              <wp:anchor distT="0" distB="0" distL="114300" distR="114300" simplePos="0" relativeHeight="251668480" behindDoc="1" locked="0" layoutInCell="1" allowOverlap="1">
+              <wp:anchor distT="0" distB="0" distL="114300" distR="114300" simplePos="0" relativeHeight="251663360" behindDoc="1" locked="0" layoutInCell="1" allowOverlap="1">
                 <wp:simplePos x="0" y="0"/>
                 <wp:positionH relativeFrom="column">
                   <wp:posOffset>-121285</wp:posOffset>
@@ -2601,7 +2926,7 @@
           </mc:Choice>
           <mc:Fallback>
             <w:pict>
-              <v:roundrect w14:anchorId="16CDCA24" id="Rectangle: Rounded Corners 1" o:spid="_x0000_s1026" style="position:absolute;margin-left:-9.55pt;margin-top:65.1pt;width:548.55pt;height:33.25pt;z-index:-251648000;visibility:visible;mso-wrap-style:square;mso-height-percent:0;mso-wrap-distance-left:9pt;mso-wrap-distance-top:0;mso-wrap-distance-right:9pt;mso-wrap-distance-bottom:0;mso-position-horizontal:absolute;mso-position-horizontal-relative:text;mso-position-vertical:absolute;mso-position-vertical-relative:text;mso-height-percent:0;mso-height-relative:margin;v-text-anchor:middle" arcsize="10923f" o:gfxdata="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" fillcolor="#d9e2f3 [664]" strokecolor="#7f7f7f [1612]" strokeweight="1pt">
+              <v:roundrect w14:anchorId="7CC4134C" id="Rectangle: Rounded Corners 1" o:spid="_x0000_s1026" style="position:absolute;margin-left:-9.55pt;margin-top:65.1pt;width:548.55pt;height:33.25pt;z-index:-251653120;visibility:visible;mso-wrap-style:square;mso-height-percent:0;mso-wrap-distance-left:9pt;mso-wrap-distance-top:0;mso-wrap-distance-right:9pt;mso-wrap-distance-bottom:0;mso-position-horizontal:absolute;mso-position-horizontal-relative:text;mso-position-vertical:absolute;mso-position-vertical-relative:text;mso-height-percent:0;mso-height-relative:margin;v-text-anchor:middle" arcsize="10923f" o:gfxdata="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" fillcolor="#d9e2f3 [664]" strokecolor="#7f7f7f [1612]" strokeweight="1pt">
                 <v:stroke joinstyle="miter"/>
               </v:roundrect>
             </w:pict>
@@ -2999,7 +3324,7 @@
       <w:rPr>
         <w:noProof/>
       </w:rPr>
-      <w:t>5</w:t>
+      <w:t>3</w:t>
     </w:r>
     <w:r>
       <w:fldChar w:fldCharType="end"/>
@@ -3026,7 +3351,7 @@
     </w:r>
     <w:fldSimple w:instr=" DOCPROPERTY  &quot;Revision Number&quot;  \* MERGEFORMAT ">
       <w:r>
-        <w:t>2.22</w:t>
+        <w:t>3.0</w:t>
       </w:r>
     </w:fldSimple>
   </w:p>
@@ -3174,6 +3499,119 @@
     </w:lvl>
   </w:abstractNum>
   <w:abstractNum w:abstractNumId="1" w15:restartNumberingAfterBreak="0">
+    <w:nsid w:val="085D7DBB"/>
+    <w:multiLevelType w:val="hybridMultilevel"/>
+    <w:tmpl w:val="704A3EF8"/>
+    <w:lvl w:ilvl="0" w:tplc="04090001">
+      <w:start w:val="1"/>
+      <w:numFmt w:val="bullet"/>
+      <w:lvlText w:val=""/>
+      <w:lvlJc w:val="left"/>
+      <w:pPr>
+        <w:ind w:left="720" w:hanging="360"/>
+      </w:pPr>
+      <w:rPr>
+        <w:rFonts w:ascii="Symbol" w:hAnsi="Symbol" w:hint="default"/>
+      </w:rPr>
+    </w:lvl>
+    <w:lvl w:ilvl="1" w:tplc="04090003" w:tentative="1">
+      <w:start w:val="1"/>
+      <w:numFmt w:val="bullet"/>
+      <w:lvlText w:val="o"/>
+      <w:lvlJc w:val="left"/>
+      <w:pPr>
+        <w:ind w:left="1440" w:hanging="360"/>
+      </w:pPr>
+      <w:rPr>
+        <w:rFonts w:ascii="Courier New" w:hAnsi="Courier New" w:cs="Courier New" w:hint="default"/>
+      </w:rPr>
+    </w:lvl>
+    <w:lvl w:ilvl="2" w:tplc="04090005" w:tentative="1">
+      <w:start w:val="1"/>
+      <w:numFmt w:val="bullet"/>
+      <w:lvlText w:val=""/>
+      <w:lvlJc w:val="left"/>
+      <w:pPr>
+        <w:ind w:left="2160" w:hanging="360"/>
+      </w:pPr>
+      <w:rPr>
+        <w:rFonts w:ascii="Wingdings" w:hAnsi="Wingdings" w:hint="default"/>
+      </w:rPr>
+    </w:lvl>
+    <w:lvl w:ilvl="3" w:tplc="04090001" w:tentative="1">
+      <w:start w:val="1"/>
+      <w:numFmt w:val="bullet"/>
+      <w:lvlText w:val=""/>
+      <w:lvlJc w:val="left"/>
+      <w:pPr>
+        <w:ind w:left="2880" w:hanging="360"/>
+      </w:pPr>
+      <w:rPr>
+        <w:rFonts w:ascii="Symbol" w:hAnsi="Symbol" w:hint="default"/>
+      </w:rPr>
+    </w:lvl>
+    <w:lvl w:ilvl="4" w:tplc="04090003" w:tentative="1">
+      <w:start w:val="1"/>
+      <w:numFmt w:val="bullet"/>
+      <w:lvlText w:val="o"/>
+      <w:lvlJc w:val="left"/>
+      <w:pPr>
+        <w:ind w:left="3600" w:hanging="360"/>
+      </w:pPr>
+      <w:rPr>
+        <w:rFonts w:ascii="Courier New" w:hAnsi="Courier New" w:cs="Courier New" w:hint="default"/>
+      </w:rPr>
+    </w:lvl>
+    <w:lvl w:ilvl="5" w:tplc="04090005" w:tentative="1">
+      <w:start w:val="1"/>
+      <w:numFmt w:val="bullet"/>
+      <w:lvlText w:val=""/>
+      <w:lvlJc w:val="left"/>
+      <w:pPr>
+        <w:ind w:left="4320" w:hanging="360"/>
+      </w:pPr>
+      <w:rPr>
+        <w:rFonts w:ascii="Wingdings" w:hAnsi="Wingdings" w:hint="default"/>
+      </w:rPr>
+    </w:lvl>
+    <w:lvl w:ilvl="6" w:tplc="04090001" w:tentative="1">
+      <w:start w:val="1"/>
+      <w:numFmt w:val="bullet"/>
+      <w:lvlText w:val=""/>
+      <w:lvlJc w:val="left"/>
+      <w:pPr>
+        <w:ind w:left="5040" w:hanging="360"/>
+      </w:pPr>
+      <w:rPr>
+        <w:rFonts w:ascii="Symbol" w:hAnsi="Symbol" w:hint="default"/>
+      </w:rPr>
+    </w:lvl>
+    <w:lvl w:ilvl="7" w:tplc="04090003" w:tentative="1">
+      <w:start w:val="1"/>
+      <w:numFmt w:val="bullet"/>
+      <w:lvlText w:val="o"/>
+      <w:lvlJc w:val="left"/>
+      <w:pPr>
+        <w:ind w:left="5760" w:hanging="360"/>
+      </w:pPr>
+      <w:rPr>
+        <w:rFonts w:ascii="Courier New" w:hAnsi="Courier New" w:cs="Courier New" w:hint="default"/>
+      </w:rPr>
+    </w:lvl>
+    <w:lvl w:ilvl="8" w:tplc="04090005" w:tentative="1">
+      <w:start w:val="1"/>
+      <w:numFmt w:val="bullet"/>
+      <w:lvlText w:val=""/>
+      <w:lvlJc w:val="left"/>
+      <w:pPr>
+        <w:ind w:left="6480" w:hanging="360"/>
+      </w:pPr>
+      <w:rPr>
+        <w:rFonts w:ascii="Wingdings" w:hAnsi="Wingdings" w:hint="default"/>
+      </w:rPr>
+    </w:lvl>
+  </w:abstractNum>
+  <w:abstractNum w:abstractNumId="2" w15:restartNumberingAfterBreak="0">
     <w:nsid w:val="0BBF3DF9"/>
     <w:multiLevelType w:val="hybridMultilevel"/>
     <w:tmpl w:val="773EF30C"/>
@@ -3286,7 +3724,7 @@
       </w:rPr>
     </w:lvl>
   </w:abstractNum>
-  <w:abstractNum w:abstractNumId="2" w15:restartNumberingAfterBreak="0">
+  <w:abstractNum w:abstractNumId="3" w15:restartNumberingAfterBreak="0">
     <w:nsid w:val="10A54000"/>
     <w:multiLevelType w:val="hybridMultilevel"/>
     <w:tmpl w:val="8C60D976"/>
@@ -3399,7 +3837,7 @@
       </w:rPr>
     </w:lvl>
   </w:abstractNum>
-  <w:abstractNum w:abstractNumId="3" w15:restartNumberingAfterBreak="0">
+  <w:abstractNum w:abstractNumId="4" w15:restartNumberingAfterBreak="0">
     <w:nsid w:val="151F78C8"/>
     <w:multiLevelType w:val="hybridMultilevel"/>
     <w:tmpl w:val="A1F0E63C"/>
@@ -3512,7 +3950,121 @@
       </w:rPr>
     </w:lvl>
   </w:abstractNum>
-  <w:abstractNum w:abstractNumId="4" w15:restartNumberingAfterBreak="0">
+  <w:abstractNum w:abstractNumId="5" w15:restartNumberingAfterBreak="0">
+    <w:nsid w:val="17B0749E"/>
+    <w:multiLevelType w:val="hybridMultilevel"/>
+    <w:tmpl w:val="75AE1CFC"/>
+    <w:lvl w:ilvl="0" w:tplc="5DDE63EE">
+      <w:start w:val="1"/>
+      <w:numFmt w:val="bullet"/>
+      <w:lvlText w:val="–"/>
+      <w:lvlJc w:val="left"/>
+      <w:pPr>
+        <w:ind w:left="360" w:hanging="360"/>
+      </w:pPr>
+      <w:rPr>
+        <w:rFonts w:ascii="Calibri" w:hAnsi="Calibri" w:hint="default"/>
+        <w:b w:val="0"/>
+      </w:rPr>
+    </w:lvl>
+    <w:lvl w:ilvl="1" w:tplc="04090003" w:tentative="1">
+      <w:start w:val="1"/>
+      <w:numFmt w:val="bullet"/>
+      <w:lvlText w:val="o"/>
+      <w:lvlJc w:val="left"/>
+      <w:pPr>
+        <w:ind w:left="1080" w:hanging="360"/>
+      </w:pPr>
+      <w:rPr>
+        <w:rFonts w:ascii="Courier New" w:hAnsi="Courier New" w:cs="Courier New" w:hint="default"/>
+      </w:rPr>
+    </w:lvl>
+    <w:lvl w:ilvl="2" w:tplc="04090005" w:tentative="1">
+      <w:start w:val="1"/>
+      <w:numFmt w:val="bullet"/>
+      <w:lvlText w:val=""/>
+      <w:lvlJc w:val="left"/>
+      <w:pPr>
+        <w:ind w:left="1800" w:hanging="360"/>
+      </w:pPr>
+      <w:rPr>
+        <w:rFonts w:ascii="Wingdings" w:hAnsi="Wingdings" w:hint="default"/>
+      </w:rPr>
+    </w:lvl>
+    <w:lvl w:ilvl="3" w:tplc="04090001" w:tentative="1">
+      <w:start w:val="1"/>
+      <w:numFmt w:val="bullet"/>
+      <w:lvlText w:val=""/>
+      <w:lvlJc w:val="left"/>
+      <w:pPr>
+        <w:ind w:left="2520" w:hanging="360"/>
+      </w:pPr>
+      <w:rPr>
+        <w:rFonts w:ascii="Symbol" w:hAnsi="Symbol" w:hint="default"/>
+      </w:rPr>
+    </w:lvl>
+    <w:lvl w:ilvl="4" w:tplc="04090003" w:tentative="1">
+      <w:start w:val="1"/>
+      <w:numFmt w:val="bullet"/>
+      <w:lvlText w:val="o"/>
+      <w:lvlJc w:val="left"/>
+      <w:pPr>
+        <w:ind w:left="3240" w:hanging="360"/>
+      </w:pPr>
+      <w:rPr>
+        <w:rFonts w:ascii="Courier New" w:hAnsi="Courier New" w:cs="Courier New" w:hint="default"/>
+      </w:rPr>
+    </w:lvl>
+    <w:lvl w:ilvl="5" w:tplc="04090005" w:tentative="1">
+      <w:start w:val="1"/>
+      <w:numFmt w:val="bullet"/>
+      <w:lvlText w:val=""/>
+      <w:lvlJc w:val="left"/>
+      <w:pPr>
+        <w:ind w:left="3960" w:hanging="360"/>
+      </w:pPr>
+      <w:rPr>
+        <w:rFonts w:ascii="Wingdings" w:hAnsi="Wingdings" w:hint="default"/>
+      </w:rPr>
+    </w:lvl>
+    <w:lvl w:ilvl="6" w:tplc="04090001" w:tentative="1">
+      <w:start w:val="1"/>
+      <w:numFmt w:val="bullet"/>
+      <w:lvlText w:val=""/>
+      <w:lvlJc w:val="left"/>
+      <w:pPr>
+        <w:ind w:left="4680" w:hanging="360"/>
+      </w:pPr>
+      <w:rPr>
+        <w:rFonts w:ascii="Symbol" w:hAnsi="Symbol" w:hint="default"/>
+      </w:rPr>
+    </w:lvl>
+    <w:lvl w:ilvl="7" w:tplc="04090003" w:tentative="1">
+      <w:start w:val="1"/>
+      <w:numFmt w:val="bullet"/>
+      <w:lvlText w:val="o"/>
+      <w:lvlJc w:val="left"/>
+      <w:pPr>
+        <w:ind w:left="5400" w:hanging="360"/>
+      </w:pPr>
+      <w:rPr>
+        <w:rFonts w:ascii="Courier New" w:hAnsi="Courier New" w:cs="Courier New" w:hint="default"/>
+      </w:rPr>
+    </w:lvl>
+    <w:lvl w:ilvl="8" w:tplc="04090005" w:tentative="1">
+      <w:start w:val="1"/>
+      <w:numFmt w:val="bullet"/>
+      <w:lvlText w:val=""/>
+      <w:lvlJc w:val="left"/>
+      <w:pPr>
+        <w:ind w:left="6120" w:hanging="360"/>
+      </w:pPr>
+      <w:rPr>
+        <w:rFonts w:ascii="Wingdings" w:hAnsi="Wingdings" w:hint="default"/>
+      </w:rPr>
+    </w:lvl>
+  </w:abstractNum>
+  <w:abstractNum w:abstractNumId="6" w15:restartNumberingAfterBreak="0">
     <w:nsid w:val="21FE386D"/>
     <w:multiLevelType w:val="hybridMultilevel"/>
     <w:tmpl w:val="B7DE6468"/>
@@ -3625,7 +4177,7 @@
       </w:rPr>
     </w:lvl>
   </w:abstractNum>
-  <w:abstractNum w:abstractNumId="5" w15:restartNumberingAfterBreak="0">
+  <w:abstractNum w:abstractNumId="7" w15:restartNumberingAfterBreak="0">
     <w:nsid w:val="2A8200EB"/>
     <w:multiLevelType w:val="hybridMultilevel"/>
     <w:tmpl w:val="D5B6641A"/>
@@ -3738,7 +4290,7 @@
       </w:rPr>
     </w:lvl>
   </w:abstractNum>
-  <w:abstractNum w:abstractNumId="6" w15:restartNumberingAfterBreak="0">
+  <w:abstractNum w:abstractNumId="8" w15:restartNumberingAfterBreak="0">
     <w:nsid w:val="2ED145D5"/>
     <w:multiLevelType w:val="hybridMultilevel"/>
     <w:tmpl w:val="8B98C6C4"/>
@@ -3851,7 +4403,7 @@
       </w:rPr>
     </w:lvl>
   </w:abstractNum>
-  <w:abstractNum w:abstractNumId="7" w15:restartNumberingAfterBreak="0">
+  <w:abstractNum w:abstractNumId="9" w15:restartNumberingAfterBreak="0">
     <w:nsid w:val="3B1C5929"/>
     <w:multiLevelType w:val="hybridMultilevel"/>
     <w:tmpl w:val="A84E354A"/>
@@ -3964,7 +4516,7 @@
       </w:rPr>
     </w:lvl>
   </w:abstractNum>
-  <w:abstractNum w:abstractNumId="8" w15:restartNumberingAfterBreak="0">
+  <w:abstractNum w:abstractNumId="10" w15:restartNumberingAfterBreak="0">
     <w:nsid w:val="3E9D4366"/>
     <w:multiLevelType w:val="hybridMultilevel"/>
     <w:tmpl w:val="D40C80A4"/>
@@ -4077,7 +4629,7 @@
       </w:rPr>
     </w:lvl>
   </w:abstractNum>
-  <w:abstractNum w:abstractNumId="9" w15:restartNumberingAfterBreak="0">
+  <w:abstractNum w:abstractNumId="11" w15:restartNumberingAfterBreak="0">
     <w:nsid w:val="412C71F6"/>
     <w:multiLevelType w:val="hybridMultilevel"/>
     <w:tmpl w:val="2982C480"/>
@@ -4169,7 +4721,119 @@
       </w:pPr>
     </w:lvl>
   </w:abstractNum>
-  <w:abstractNum w:abstractNumId="10" w15:restartNumberingAfterBreak="0">
+  <w:abstractNum w:abstractNumId="12" w15:restartNumberingAfterBreak="0">
+    <w:nsid w:val="6CA83C11"/>
+    <w:multiLevelType w:val="hybridMultilevel"/>
+    <w:tmpl w:val="87A8C8C0"/>
+    <w:lvl w:ilvl="0" w:tplc="EA509DA6">
+      <w:numFmt w:val="bullet"/>
+      <w:lvlText w:val="-"/>
+      <w:lvlJc w:val="left"/>
+      <w:pPr>
+        <w:ind w:left="360" w:hanging="360"/>
+      </w:pPr>
+      <w:rPr>
+        <w:rFonts w:ascii="Calibri" w:eastAsiaTheme="minorHAnsi" w:hAnsi="Calibri" w:cs="Calibri" w:hint="default"/>
+      </w:rPr>
+    </w:lvl>
+    <w:lvl w:ilvl="1" w:tplc="04090003" w:tentative="1">
+      <w:start w:val="1"/>
+      <w:numFmt w:val="bullet"/>
+      <w:lvlText w:val="o"/>
+      <w:lvlJc w:val="left"/>
+      <w:pPr>
+        <w:ind w:left="1080" w:hanging="360"/>
+      </w:pPr>
+      <w:rPr>
+        <w:rFonts w:ascii="Courier New" w:hAnsi="Courier New" w:cs="Courier New" w:hint="default"/>
+      </w:rPr>
+    </w:lvl>
+    <w:lvl w:ilvl="2" w:tplc="04090005" w:tentative="1">
+      <w:start w:val="1"/>
+      <w:numFmt w:val="bullet"/>
+      <w:lvlText w:val=""/>
+      <w:lvlJc w:val="left"/>
+      <w:pPr>
+        <w:ind w:left="1800" w:hanging="360"/>
+      </w:pPr>
+      <w:rPr>
+        <w:rFonts w:ascii="Wingdings" w:hAnsi="Wingdings" w:hint="default"/>
+      </w:rPr>
+    </w:lvl>
+    <w:lvl w:ilvl="3" w:tplc="04090001" w:tentative="1">
+      <w:start w:val="1"/>
+      <w:numFmt w:val="bullet"/>
+      <w:lvlText w:val=""/>
+      <w:lvlJc w:val="left"/>
+      <w:pPr>
+        <w:ind w:left="2520" w:hanging="360"/>
+      </w:pPr>
+      <w:rPr>
+        <w:rFonts w:ascii="Symbol" w:hAnsi="Symbol" w:hint="default"/>
+      </w:rPr>
+    </w:lvl>
+    <w:lvl w:ilvl="4" w:tplc="04090003" w:tentative="1">
+      <w:start w:val="1"/>
+      <w:numFmt w:val="bullet"/>
+      <w:lvlText w:val="o"/>
+      <w:lvlJc w:val="left"/>
+      <w:pPr>
+        <w:ind w:left="3240" w:hanging="360"/>
+      </w:pPr>
+      <w:rPr>
+        <w:rFonts w:ascii="Courier New" w:hAnsi="Courier New" w:cs="Courier New" w:hint="default"/>
+      </w:rPr>
+    </w:lvl>
+    <w:lvl w:ilvl="5" w:tplc="04090005" w:tentative="1">
+      <w:start w:val="1"/>
+      <w:numFmt w:val="bullet"/>
+      <w:lvlText w:val=""/>
+      <w:lvlJc w:val="left"/>
+      <w:pPr>
+        <w:ind w:left="3960" w:hanging="360"/>
+      </w:pPr>
+      <w:rPr>
+        <w:rFonts w:ascii="Wingdings" w:hAnsi="Wingdings" w:hint="default"/>
+      </w:rPr>
+    </w:lvl>
+    <w:lvl w:ilvl="6" w:tplc="04090001" w:tentative="1">
+      <w:start w:val="1"/>
+      <w:numFmt w:val="bullet"/>
+      <w:lvlText w:val=""/>
+      <w:lvlJc w:val="left"/>
+      <w:pPr>
+        <w:ind w:left="4680" w:hanging="360"/>
+      </w:pPr>
+      <w:rPr>
+        <w:rFonts w:ascii="Symbol" w:hAnsi="Symbol" w:hint="default"/>
+      </w:rPr>
+    </w:lvl>
+    <w:lvl w:ilvl="7" w:tplc="04090003" w:tentative="1">
+      <w:start w:val="1"/>
+      <w:numFmt w:val="bullet"/>
+      <w:lvlText w:val="o"/>
+      <w:lvlJc w:val="left"/>
+      <w:pPr>
+        <w:ind w:left="5400" w:hanging="360"/>
+      </w:pPr>
+      <w:rPr>
+        <w:rFonts w:ascii="Courier New" w:hAnsi="Courier New" w:cs="Courier New" w:hint="default"/>
+      </w:rPr>
+    </w:lvl>
+    <w:lvl w:ilvl="8" w:tplc="04090005" w:tentative="1">
+      <w:start w:val="1"/>
+      <w:numFmt w:val="bullet"/>
+      <w:lvlText w:val=""/>
+      <w:lvlJc w:val="left"/>
+      <w:pPr>
+        <w:ind w:left="6120" w:hanging="360"/>
+      </w:pPr>
+      <w:rPr>
+        <w:rFonts w:ascii="Wingdings" w:hAnsi="Wingdings" w:hint="default"/>
+      </w:rPr>
+    </w:lvl>
+  </w:abstractNum>
+  <w:abstractNum w:abstractNumId="13" w15:restartNumberingAfterBreak="0">
     <w:nsid w:val="6E5215E4"/>
     <w:multiLevelType w:val="hybridMultilevel"/>
     <w:tmpl w:val="102A7792"/>
@@ -4282,7 +4946,7 @@
       </w:rPr>
     </w:lvl>
   </w:abstractNum>
-  <w:abstractNum w:abstractNumId="11" w15:restartNumberingAfterBreak="0">
+  <w:abstractNum w:abstractNumId="14" w15:restartNumberingAfterBreak="0">
     <w:nsid w:val="713E3820"/>
     <w:multiLevelType w:val="hybridMultilevel"/>
     <w:tmpl w:val="ED02E830"/>
@@ -4394,7 +5058,7 @@
       </w:rPr>
     </w:lvl>
   </w:abstractNum>
-  <w:abstractNum w:abstractNumId="12" w15:restartNumberingAfterBreak="0">
+  <w:abstractNum w:abstractNumId="15" w15:restartNumberingAfterBreak="0">
     <w:nsid w:val="72CE273B"/>
     <w:multiLevelType w:val="hybridMultilevel"/>
     <w:tmpl w:val="094886AA"/>
@@ -4508,43 +5172,52 @@
     </w:lvl>
   </w:abstractNum>
   <w:num w:numId="1">
-    <w:abstractNumId w:val="5"/>
+    <w:abstractNumId w:val="7"/>
   </w:num>
   <w:num w:numId="2">
-    <w:abstractNumId w:val="12"/>
+    <w:abstractNumId w:val="15"/>
   </w:num>
   <w:num w:numId="3">
-    <w:abstractNumId w:val="10"/>
+    <w:abstractNumId w:val="13"/>
   </w:num>
   <w:num w:numId="4">
-    <w:abstractNumId w:val="7"/>
+    <w:abstractNumId w:val="9"/>
   </w:num>
   <w:num w:numId="5">
-    <w:abstractNumId w:val="3"/>
+    <w:abstractNumId w:val="4"/>
   </w:num>
   <w:num w:numId="6">
     <w:abstractNumId w:val="0"/>
   </w:num>
   <w:num w:numId="7">
+    <w:abstractNumId w:val="14"/>
+  </w:num>
+  <w:num w:numId="8">
+    <w:abstractNumId w:val="8"/>
+  </w:num>
+  <w:num w:numId="9">
+    <w:abstractNumId w:val="2"/>
+  </w:num>
+  <w:num w:numId="10">
+    <w:abstractNumId w:val="6"/>
+  </w:num>
+  <w:num w:numId="11">
+    <w:abstractNumId w:val="10"/>
+  </w:num>
+  <w:num w:numId="12">
+    <w:abstractNumId w:val="3"/>
+  </w:num>
+  <w:num w:numId="13">
     <w:abstractNumId w:val="11"/>
   </w:num>
-  <w:num w:numId="8">
-    <w:abstractNumId w:val="6"/>
+  <w:num w:numId="14">
+    <w:abstractNumId w:val="12"/>
   </w:num>
-  <w:num w:numId="9">
+  <w:num w:numId="15">
+    <w:abstractNumId w:val="5"/>
+  </w:num>
+  <w:num w:numId="16">
     <w:abstractNumId w:val="1"/>
-  </w:num>
-  <w:num w:numId="10">
-    <w:abstractNumId w:val="4"/>
-  </w:num>
-  <w:num w:numId="11">
-    <w:abstractNumId w:val="8"/>
-  </w:num>
-  <w:num w:numId="12">
-    <w:abstractNumId w:val="2"/>
-  </w:num>
-  <w:num w:numId="13">
-    <w:abstractNumId w:val="9"/>
   </w:num>
 </w:numbering>
 </file>
@@ -4949,6 +5622,7 @@
   <w:style w:type="character" w:default="1" w:styleId="DefaultParagraphFont">
     <w:name w:val="Default Paragraph Font"/>
     <w:uiPriority w:val="1"/>
+    <w:semiHidden/>
     <w:unhideWhenUsed/>
   </w:style>
   <w:style w:type="table" w:default="1" w:styleId="TableNormal">
@@ -5371,7 +6045,7 @@
 </file>
 
 <file path=customXml/itemProps1.xml><?xml version="1.0" encoding="utf-8"?>
-<ds:datastoreItem xmlns:ds="http://schemas.openxmlformats.org/officeDocument/2006/customXml" ds:itemID="{7A340830-4E80-47F7-8EED-33A7C632DD66}">
+<ds:datastoreItem xmlns:ds="http://schemas.openxmlformats.org/officeDocument/2006/customXml" ds:itemID="{E7021244-C448-4AE5-86A3-35A045DD6115}">
   <ds:schemaRefs>
     <ds:schemaRef ds:uri="http://schemas.openxmlformats.org/officeDocument/2006/bibliography"/>
   </ds:schemaRefs>

</xml_diff>

<commit_message>
(C)    addition of Derek's challenge to plan
</commit_message>
<xml_diff>
--- a/Suppl/Emerald Fitness - Dec Plan.docx
+++ b/Suppl/Emerald Fitness - Dec Plan.docx
@@ -30,7 +30,7 @@
       </w:r>
       <w:fldSimple w:instr=" DOCPROPERTY  &quot;Revision Date&quot;  \* MERGEFORMAT ">
         <w:r>
-          <w:t>12/31/16</w:t>
+          <w:t>1/3/17</w:t>
         </w:r>
       </w:fldSimple>
       <w:r>
@@ -1393,7 +1393,7 @@
           <v:shape id="_x0000_i1025" type="#_x0000_t75" style="width:521.5pt;height:237.2pt" o:ole="">
             <v:imagedata r:id="rId11" o:title=""/>
           </v:shape>
-          <o:OLEObject Type="Embed" ProgID="Excel.Sheet.8" ShapeID="_x0000_i1025" DrawAspect="Content" ObjectID="_1544872003" r:id="rId12"/>
+          <o:OLEObject Type="Embed" ProgID="Excel.Sheet.8" ShapeID="_x0000_i1025" DrawAspect="Content" ObjectID="_1544970759" r:id="rId12"/>
         </w:object>
       </w:r>
     </w:p>
@@ -1979,6 +1979,24 @@
         <w:pStyle w:val="ListParagraph"/>
         <w:spacing w:after="0" w:line="240" w:lineRule="auto"/>
         <w:ind w:left="360" w:firstLine="360"/>
+      </w:pPr>
+      <w:r>
+        <w:rPr>
+          <w:noProof/>
+        </w:rPr>
+        <w:t xml:space="preserve">       </w:t>
+      </w:r>
+      <w:r>
+        <w:t>breaks, you have failed.</w:t>
+      </w:r>
+    </w:p>
+    <w:p>
+      <w:pPr>
+        <w:jc w:val="right"/>
+      </w:pPr>
+    </w:p>
+    <w:p>
+      <w:pPr>
         <w:sectPr>
           <w:pgSz w:w="15840" w:h="12240" w:orient="landscape"/>
           <w:pgMar w:top="720" w:right="720" w:bottom="720" w:left="720" w:header="720" w:footer="720" w:gutter="0"/>
@@ -1986,15 +2004,6 @@
           <w:docGrid w:linePitch="360"/>
         </w:sectPr>
       </w:pPr>
-      <w:r>
-        <w:rPr>
-          <w:noProof/>
-        </w:rPr>
-        <w:t xml:space="preserve">       </w:t>
-      </w:r>
-      <w:r>
-        <w:t>breaks, you have failed.</w:t>
-      </w:r>
     </w:p>
     <w:p>
       <w:pPr>
@@ -2057,10 +2066,10 @@
           <w:szCs w:val="36"/>
         </w:rPr>
         <w:object w:dxaOrig="3099" w:dyaOrig="1820">
-          <v:shape id="_x0000_i1032" type="#_x0000_t75" style="width:133.4pt;height:78.1pt" o:ole="">
+          <v:shape id="_x0000_i1026" type="#_x0000_t75" style="width:133.4pt;height:78.1pt" o:ole="">
             <v:imagedata r:id="rId13" o:title=""/>
           </v:shape>
-          <o:OLEObject Type="Embed" ProgID="Excel.Sheet.8" ShapeID="_x0000_i1032" DrawAspect="Content" ObjectID="_1544872004" r:id="rId14"/>
+          <o:OLEObject Type="Embed" ProgID="Excel.Sheet.8" ShapeID="_x0000_i1026" DrawAspect="Content" ObjectID="_1544970760" r:id="rId14"/>
         </w:object>
       </w:r>
       <w:r>
@@ -2081,10 +2090,10 @@
           <w:szCs w:val="36"/>
         </w:rPr>
         <w:object w:dxaOrig="9338" w:dyaOrig="2125">
-          <v:shape id="_x0000_i1038" type="#_x0000_t75" style="width:347.35pt;height:78.75pt" o:ole="">
+          <v:shape id="_x0000_i1027" type="#_x0000_t75" style="width:347.35pt;height:78.75pt" o:ole="">
             <v:imagedata r:id="rId15" o:title=""/>
           </v:shape>
-          <o:OLEObject Type="Embed" ProgID="Excel.Sheet.8" ShapeID="_x0000_i1038" DrawAspect="Content" ObjectID="_1544872005" r:id="rId16"/>
+          <o:OLEObject Type="Embed" ProgID="Excel.Sheet.8" ShapeID="_x0000_i1027" DrawAspect="Content" ObjectID="_1544970761" r:id="rId16"/>
         </w:object>
       </w:r>
     </w:p>
@@ -2106,10 +2115,10 @@
           <w:szCs w:val="36"/>
         </w:rPr>
         <w:object w:dxaOrig="17024" w:dyaOrig="10548">
-          <v:shape id="_x0000_i1090" type="#_x0000_t75" style="width:532pt;height:330.7pt" o:ole="">
+          <v:shape id="_x0000_i1028" type="#_x0000_t75" style="width:532pt;height:330.7pt" o:ole="">
             <v:imagedata r:id="rId17" o:title=""/>
           </v:shape>
-          <o:OLEObject Type="Embed" ProgID="Excel.Sheet.8" ShapeID="_x0000_i1090" DrawAspect="Content" ObjectID="_1544872006" r:id="rId18"/>
+          <o:OLEObject Type="Embed" ProgID="Excel.Sheet.8" ShapeID="_x0000_i1028" DrawAspect="Content" ObjectID="_1544970762" r:id="rId18"/>
         </w:object>
       </w:r>
     </w:p>
@@ -3099,17 +3108,7 @@
           <w:sz w:val="26"/>
           <w:szCs w:val="26"/>
         </w:rPr>
-        <w:t>Reduce Weight Training</w:t>
-      </w:r>
-      <w:bookmarkStart w:id="4" w:name="_GoBack"/>
-      <w:bookmarkEnd w:id="4"/>
-      <w:r>
-        <w:rPr>
-          <w:b/>
-          <w:sz w:val="26"/>
-          <w:szCs w:val="26"/>
-        </w:rPr>
-        <w:t xml:space="preserve"> Volume and/or Frequency</w:t>
+        <w:t>Reduce Weight Training Volume and/or Frequency</w:t>
       </w:r>
     </w:p>
     <w:p>
@@ -3245,6 +3244,149 @@
           <w:szCs w:val="26"/>
         </w:rPr>
         <w:t>Avoid Excessive Amounts Of Cardio (Or Just Don’t Do ANY At All)</w:t>
+      </w:r>
+    </w:p>
+    <w:p>
+      <w:pPr>
+        <w:rPr>
+          <w:b/>
+          <w:sz w:val="26"/>
+          <w:szCs w:val="26"/>
+        </w:rPr>
+      </w:pPr>
+      <w:r>
+        <w:rPr>
+          <w:b/>
+          <w:sz w:val="26"/>
+          <w:szCs w:val="26"/>
+        </w:rPr>
+        <w:br w:type="page"/>
+      </w:r>
+    </w:p>
+    <w:p>
+      <w:pPr>
+        <w:spacing w:before="240" w:after="0"/>
+        <w:rPr>
+          <w:b/>
+          <w:sz w:val="36"/>
+          <w:szCs w:val="36"/>
+        </w:rPr>
+      </w:pPr>
+      <w:r>
+        <w:rPr>
+          <w:b/>
+          <w:sz w:val="36"/>
+          <w:szCs w:val="36"/>
+        </w:rPr>
+        <w:lastRenderedPageBreak/>
+        <w:t>A Challenge</w:t>
+      </w:r>
+    </w:p>
+    <w:p/>
+    <w:p>
+      <w:r>
+        <w:t>8% by July 2017, game on -</w:t>
+      </w:r>
+    </w:p>
+    <w:p>
+      <w:pPr>
+        <w:spacing w:before="240" w:after="0"/>
+        <w:jc w:val="center"/>
+        <w:rPr>
+          <w:b/>
+          <w:sz w:val="26"/>
+          <w:szCs w:val="26"/>
+        </w:rPr>
+      </w:pPr>
+      <w:r>
+        <w:rPr>
+          <w:b/>
+          <w:noProof/>
+          <w:sz w:val="26"/>
+          <w:szCs w:val="26"/>
+        </w:rPr>
+        <w:drawing>
+          <wp:inline distT="0" distB="0" distL="0" distR="0">
+            <wp:extent cx="3390123" cy="1946240"/>
+            <wp:effectExtent l="19050" t="19050" r="20320" b="16510"/>
+            <wp:docPr id="6" name="Picture 6"/>
+            <wp:cNvGraphicFramePr>
+              <a:graphicFrameLocks xmlns:a="http://schemas.openxmlformats.org/drawingml/2006/main" noChangeAspect="1"/>
+            </wp:cNvGraphicFramePr>
+            <a:graphic xmlns:a="http://schemas.openxmlformats.org/drawingml/2006/main">
+              <a:graphicData uri="http://schemas.openxmlformats.org/drawingml/2006/picture">
+                <pic:pic xmlns:pic="http://schemas.openxmlformats.org/drawingml/2006/picture">
+                  <pic:nvPicPr>
+                    <pic:cNvPr id="6" name="derek offer.jpg"/>
+                    <pic:cNvPicPr/>
+                  </pic:nvPicPr>
+                  <pic:blipFill rotWithShape="1">
+                    <a:blip r:embed="rId25" cstate="print">
+                      <a:extLst>
+                        <a:ext uri="{28A0092B-C50C-407E-A947-70E740481C1C}">
+                          <a14:useLocalDpi xmlns:a14="http://schemas.microsoft.com/office/drawing/2010/main" val="0"/>
+                        </a:ext>
+                      </a:extLst>
+                    </a:blip>
+                    <a:srcRect l="36289" t="21772" r="14265" b="56939"/>
+                    <a:stretch/>
+                  </pic:blipFill>
+                  <pic:spPr bwMode="auto">
+                    <a:xfrm>
+                      <a:off x="0" y="0"/>
+                      <a:ext cx="3390972" cy="1946727"/>
+                    </a:xfrm>
+                    <a:prstGeom prst="rect">
+                      <a:avLst/>
+                    </a:prstGeom>
+                    <a:ln w="12700">
+                      <a:solidFill>
+                        <a:schemeClr val="tx1"/>
+                      </a:solidFill>
+                    </a:ln>
+                    <a:extLst>
+                      <a:ext uri="{53640926-AAD7-44D8-BBD7-CCE9431645EC}">
+                        <a14:shadowObscured xmlns:a14="http://schemas.microsoft.com/office/drawing/2010/main"/>
+                      </a:ext>
+                    </a:extLst>
+                  </pic:spPr>
+                </pic:pic>
+              </a:graphicData>
+            </a:graphic>
+          </wp:inline>
+        </w:drawing>
+      </w:r>
+    </w:p>
+    <w:p/>
+    <w:p>
+      <w:r>
+        <w:t>This</w:t>
+      </w:r>
+      <w:r>
+        <w:t xml:space="preserve"> means 7% body fat loss, 14 pounds in six months, or 14 pounds in 3 months for reasonable estimation.</w:t>
+      </w:r>
+    </w:p>
+    <w:p>
+      <w:pPr>
+        <w:jc w:val="center"/>
+      </w:pPr>
+      <w:r>
+        <w:t>14 lbs / 12 weeks -&gt; 1.2 lbs / week</w:t>
+      </w:r>
+    </w:p>
+    <w:p>
+      <w:pPr>
+        <w:jc w:val="center"/>
+      </w:pPr>
+    </w:p>
+    <w:p>
+      <w:r>
+        <w:t>I have been at the pace of 1 pound per week for the past month, this appears quite achie</w:t>
+      </w:r>
+      <w:bookmarkStart w:id="4" w:name="_GoBack"/>
+      <w:bookmarkEnd w:id="4"/>
+      <w:r>
+        <w:t>vable!</w:t>
       </w:r>
     </w:p>
     <w:sectPr>
@@ -3311,7 +3453,7 @@
       <w:rPr>
         <w:noProof/>
       </w:rPr>
-      <w:t>5</w:t>
+      <w:t>6</w:t>
     </w:r>
     <w:r>
       <w:fldChar w:fldCharType="end"/>
@@ -3332,7 +3474,7 @@
       <w:rPr>
         <w:noProof/>
       </w:rPr>
-      <w:t>5</w:t>
+      <w:t>6</w:t>
     </w:r>
     <w:r>
       <w:rPr>
@@ -3359,7 +3501,7 @@
       <w:fldChar w:fldCharType="separate"/>
     </w:r>
     <w:r>
-      <w:t>3.1</w:t>
+      <w:t>3.2</w:t>
     </w:r>
     <w:r>
       <w:fldChar w:fldCharType="end"/>
@@ -6055,7 +6197,7 @@
 </file>
 
 <file path=customXml/itemProps1.xml><?xml version="1.0" encoding="utf-8"?>
-<ds:datastoreItem xmlns:ds="http://schemas.openxmlformats.org/officeDocument/2006/customXml" ds:itemID="{4E7901D0-91EA-484D-B386-D6B81431D7E6}">
+<ds:datastoreItem xmlns:ds="http://schemas.openxmlformats.org/officeDocument/2006/customXml" ds:itemID="{73AAA0C3-30B7-455A-A3A7-F347F3C2A5B7}">
   <ds:schemaRefs>
     <ds:schemaRef ds:uri="http://schemas.openxmlformats.org/officeDocument/2006/bibliography"/>
   </ds:schemaRefs>

</xml_diff>